<commit_message>
ADD: Concept -> Chapter numbers
</commit_message>
<xml_diff>
--- a/docs/Concept_A.docx
+++ b/docs/Concept_A.docx
@@ -24,7 +24,25 @@
           <w:szCs w:val="18"/>
           <w:lang w:val="ru-RU"/>
         </w:rPr>
-        <w:t xml:space="preserve">и идеи изложенные в нем, </w:t>
+        <w:t xml:space="preserve">и </w:t>
+      </w:r>
+      <w:proofErr w:type="gramStart"/>
+      <w:r>
+        <w:rPr>
+          <w:sz w:val="18"/>
+          <w:szCs w:val="18"/>
+          <w:lang w:val="ru-RU"/>
+        </w:rPr>
+        <w:t>идеи</w:t>
+      </w:r>
+      <w:proofErr w:type="gramEnd"/>
+      <w:r>
+        <w:rPr>
+          <w:sz w:val="18"/>
+          <w:szCs w:val="18"/>
+          <w:lang w:val="ru-RU"/>
+        </w:rPr>
+        <w:t xml:space="preserve"> изложенные в нем, </w:t>
       </w:r>
       <w:r>
         <w:rPr>
@@ -119,7 +137,21 @@
           <w:lang w:val="ru-RU"/>
         </w:rPr>
         <w:lastRenderedPageBreak/>
-        <w:t>Ввиду большого желания у людей видевших этот документ обсудить причины, мотивы и последствия вне рамок самого проекта или в самом общем плане, я решил сформулировать основной посыл ввиде манифеста, который попытается превентивно на них ответить.</w:t>
+        <w:t xml:space="preserve">Ввиду большого желания у людей видевших этот документ обсудить причины, мотивы и последствия вне рамок самого проекта или в самом общем плане, я решил сформулировать основной посыл </w:t>
+      </w:r>
+      <w:proofErr w:type="spellStart"/>
+      <w:r>
+        <w:rPr>
+          <w:lang w:val="ru-RU"/>
+        </w:rPr>
+        <w:t>ввиде</w:t>
+      </w:r>
+      <w:proofErr w:type="spellEnd"/>
+      <w:r>
+        <w:rPr>
+          <w:lang w:val="ru-RU"/>
+        </w:rPr>
+        <w:t xml:space="preserve"> манифеста, который попытается превентивно на них ответить.</w:t>
       </w:r>
       <w:r>
         <w:rPr>
@@ -158,6 +190,12 @@
         <w:rPr>
           <w:lang w:val="ru-RU"/>
         </w:rPr>
+        <w:t xml:space="preserve">0. </w:t>
+      </w:r>
+      <w:r>
+        <w:rPr>
+          <w:lang w:val="ru-RU"/>
+        </w:rPr>
         <w:t>Манифест.</w:t>
       </w:r>
     </w:p>
@@ -205,196 +243,254 @@
           <w:lang w:val="ru-RU"/>
         </w:rPr>
         <w:br/>
-        <w:t>Я</w:t>
-      </w:r>
+        <w:t xml:space="preserve">Я имею свое виденье на жанр и желаю являться одним из инициатором его развития и преумножения. </w:t>
+      </w:r>
+      <w:r>
+        <w:rPr>
+          <w:lang w:val="ru-RU"/>
+        </w:rPr>
+        <w:br/>
+        <w:t>Я желаю предоставить другим игрокам интересный, неповторимый и захватывающий игровой опыт.</w:t>
+      </w:r>
+      <w:r>
+        <w:rPr>
+          <w:lang w:val="ru-RU"/>
+        </w:rPr>
+        <w:br/>
+        <w:t>Меня слабо интересует коммерческая сторона вопроса, хотя я и не буду противодействовать ее развитию, если это не повредит проекту, более, я буду способствовать ей, если это поможет развитию и возможностям проекта.</w:t>
+      </w:r>
+      <w:r>
+        <w:rPr>
+          <w:lang w:val="ru-RU"/>
+        </w:rPr>
+        <w:br/>
+        <w:t xml:space="preserve">Я считаю игровой процесс и геймплей важнее любой остальной части видеоигр, таких как ЛОР, </w:t>
+      </w:r>
+      <w:r>
+        <w:rPr>
+          <w:lang w:val="ru-RU"/>
+        </w:rPr>
+        <w:t>художественное исполнение, НО, я не принижаю их значения в влияние на итоговое кач-во проекта.</w:t>
+      </w:r>
+      <w:r>
+        <w:rPr>
+          <w:lang w:val="ru-RU"/>
+        </w:rPr>
+        <w:br/>
+        <w:t>Я считаю вариативность и неповторимость игрового процесса важнее его стабильности</w:t>
+      </w:r>
+      <w:r>
+        <w:rPr>
+          <w:lang w:val="ru-RU"/>
+        </w:rPr>
+        <w:t xml:space="preserve">, </w:t>
+      </w:r>
+      <w:r>
+        <w:rPr>
+          <w:lang w:val="ru-RU"/>
+        </w:rPr>
+        <w:t>постоянства</w:t>
+      </w:r>
+      <w:r>
+        <w:rPr>
+          <w:lang w:val="ru-RU"/>
+        </w:rPr>
+        <w:t xml:space="preserve"> и предсказуемости</w:t>
+      </w:r>
+      <w:r>
+        <w:rPr>
+          <w:lang w:val="ru-RU"/>
+        </w:rPr>
+        <w:t>.</w:t>
+      </w:r>
+      <w:r>
+        <w:rPr>
+          <w:lang w:val="ru-RU"/>
+        </w:rPr>
+        <w:br/>
+      </w:r>
+      <w:r>
+        <w:rPr>
+          <w:lang w:val="ru-RU"/>
+        </w:rPr>
+        <w:br/>
+        <w:t>Будет дополнятся по мере возникновения новых вопросов и ответов на них…</w:t>
+      </w:r>
+      <w:r>
+        <w:rPr>
+          <w:lang w:val="ru-RU"/>
+        </w:rPr>
+        <w:br/>
+      </w:r>
+      <w:r>
+        <w:rPr>
+          <w:lang w:val="ru-RU"/>
+        </w:rPr>
+        <w:br w:type="page"/>
+      </w:r>
+    </w:p>
+    <w:p>
+      <w:pPr>
+        <w:pStyle w:val="Heading1"/>
+        <w:rPr>
+          <w:lang w:val="ru-RU"/>
+        </w:rPr>
+      </w:pPr>
+      <w:r>
+        <w:rPr>
+          <w:lang w:val="ru-RU"/>
+        </w:rPr>
+        <w:lastRenderedPageBreak/>
+        <w:t>1</w:t>
+      </w:r>
+      <w:r>
+        <w:rPr>
+          <w:lang w:val="ru-RU"/>
+        </w:rPr>
+        <w:t>.</w:t>
+      </w:r>
+      <w:r>
+        <w:rPr>
+          <w:lang w:val="ru-RU"/>
+        </w:rPr>
+        <w:t xml:space="preserve">  </w:t>
+      </w:r>
+      <w:r>
+        <w:rPr>
+          <w:lang w:val="ru-RU"/>
+        </w:rPr>
+        <w:t>Причины.</w:t>
+      </w:r>
+    </w:p>
+    <w:p>
+      <w:pPr>
+        <w:rPr>
+          <w:lang w:val="ru-RU"/>
+        </w:rPr>
+      </w:pPr>
+    </w:p>
+    <w:p>
+      <w:pPr>
+        <w:rPr>
+          <w:lang w:val="ru-RU"/>
+        </w:rPr>
+      </w:pPr>
+      <w:r>
+        <w:rPr>
+          <w:lang w:val="ru-RU"/>
+        </w:rPr>
+        <w:t xml:space="preserve">Подавляющая часть современных соревновательных </w:t>
+      </w:r>
+      <w:r>
+        <w:t>RTS</w:t>
+      </w:r>
+      <w:r>
+        <w:rPr>
+          <w:lang w:val="ru-RU"/>
+        </w:rPr>
+        <w:t xml:space="preserve"> имеют чрезмерную динамику, практически граничащую, а иногда и превосходящую шутеры. </w:t>
+      </w:r>
+      <w:r>
+        <w:rPr>
+          <w:lang w:val="ru-RU"/>
+        </w:rPr>
+        <w:br/>
+        <w:t>Ввиду особенностей игровых механик, локальные события</w:t>
+      </w:r>
+      <w:r>
+        <w:rPr>
+          <w:vertAlign w:val="superscript"/>
+          <w:lang w:val="ru-RU"/>
+        </w:rPr>
+        <w:t>*1</w:t>
+      </w:r>
+      <w:r>
+        <w:rPr>
+          <w:lang w:val="ru-RU"/>
+        </w:rPr>
+        <w:t xml:space="preserve"> могут подавляюще определять ход глобальных.</w:t>
+      </w:r>
+      <w:r>
+        <w:rPr>
+          <w:lang w:val="ru-RU"/>
+        </w:rPr>
+        <w:br/>
+      </w:r>
+      <w:r>
+        <w:rPr>
+          <w:lang w:val="ru-RU"/>
+        </w:rPr>
+        <w:t>Игрок</w:t>
+      </w:r>
+      <w:r>
+        <w:rPr>
+          <w:lang w:val="ru-RU"/>
+        </w:rPr>
+        <w:t xml:space="preserve">у за короткий промежуток времени приходится воспринимать огромное кол-во локальной информации (наблюдение за </w:t>
+      </w:r>
+      <w:proofErr w:type="spellStart"/>
+      <w:r>
+        <w:rPr>
+          <w:lang w:val="ru-RU"/>
+        </w:rPr>
+        <w:t>миникартой</w:t>
+      </w:r>
+      <w:proofErr w:type="spellEnd"/>
+      <w:r>
+        <w:rPr>
+          <w:lang w:val="ru-RU"/>
+        </w:rPr>
+        <w:t xml:space="preserve">, </w:t>
+      </w:r>
+      <w:proofErr w:type="spellStart"/>
+      <w:proofErr w:type="gramStart"/>
+      <w:r>
+        <w:rPr>
+          <w:lang w:val="ru-RU"/>
+        </w:rPr>
+        <w:t>микроконтроль</w:t>
+      </w:r>
+      <w:proofErr w:type="spellEnd"/>
+      <w:r>
+        <w:rPr>
+          <w:lang w:val="ru-RU"/>
+        </w:rPr>
+        <w:t xml:space="preserve">  и</w:t>
+      </w:r>
+      <w:proofErr w:type="gramEnd"/>
       <w:r>
         <w:rPr>
           <w:lang w:val="ru-RU"/>
         </w:rPr>
         <w:t xml:space="preserve"> </w:t>
       </w:r>
-      <w:r>
-        <w:rPr>
-          <w:lang w:val="ru-RU"/>
-        </w:rPr>
-        <w:t>имею</w:t>
-      </w:r>
-      <w:r>
-        <w:rPr>
-          <w:lang w:val="ru-RU"/>
-        </w:rPr>
-        <w:t xml:space="preserve"> свое виденье на </w:t>
-      </w:r>
-      <w:r>
-        <w:rPr>
-          <w:lang w:val="ru-RU"/>
-        </w:rPr>
-        <w:t xml:space="preserve">жанр и желаю являться одним из инициатором его развития и преумножения. </w:t>
-      </w:r>
-      <w:r>
-        <w:rPr>
-          <w:lang w:val="ru-RU"/>
-        </w:rPr>
-        <w:br/>
-        <w:t>Я желаю предоставить другим игрокам интересный, неповторимый и захватывающий игровой опыт.</w:t>
-      </w:r>
-      <w:r>
-        <w:rPr>
-          <w:lang w:val="ru-RU"/>
-        </w:rPr>
-        <w:br/>
-        <w:t>Меня слабо интересует коммерческая сторона вопроса, хотя я и не буду противодействовать ее развитию, если это не повредит проекту, более, я буду способствовать ей, если это поможет развитию и возможностям проекта.</w:t>
-      </w:r>
-      <w:r>
-        <w:rPr>
-          <w:lang w:val="ru-RU"/>
-        </w:rPr>
-        <w:br/>
-        <w:t xml:space="preserve">Я считаю игровой процесс и геймплей важнее любой остальной части видеоигр, таких как ЛОР, </w:t>
-      </w:r>
-      <w:r>
-        <w:rPr>
-          <w:lang w:val="ru-RU"/>
-        </w:rPr>
-        <w:t>художественное исполнение, НО, я не принижаю их значения в влияние на итоговое кач-во проекта.</w:t>
-      </w:r>
-      <w:r>
-        <w:rPr>
-          <w:lang w:val="ru-RU"/>
-        </w:rPr>
-        <w:br/>
-        <w:t>Я считаю вариативность и неповторимость игрового процесса важнее его стабильности</w:t>
-      </w:r>
-      <w:r>
-        <w:rPr>
-          <w:lang w:val="ru-RU"/>
-        </w:rPr>
-        <w:t xml:space="preserve">, </w:t>
-      </w:r>
-      <w:r>
-        <w:rPr>
-          <w:lang w:val="ru-RU"/>
-        </w:rPr>
-        <w:t>постоянства</w:t>
-      </w:r>
-      <w:r>
-        <w:rPr>
-          <w:lang w:val="ru-RU"/>
-        </w:rPr>
-        <w:t xml:space="preserve"> и предсказуемости</w:t>
-      </w:r>
-      <w:r>
-        <w:rPr>
-          <w:lang w:val="ru-RU"/>
-        </w:rPr>
-        <w:t>.</w:t>
-      </w:r>
-      <w:r>
-        <w:rPr>
-          <w:lang w:val="ru-RU"/>
-        </w:rPr>
-        <w:br/>
-      </w:r>
-      <w:r>
-        <w:rPr>
-          <w:lang w:val="ru-RU"/>
-        </w:rPr>
-        <w:br/>
-        <w:t>Будет дополнятся по мере возникновения новых вопросов и ответов на них…</w:t>
-      </w:r>
-      <w:r>
-        <w:rPr>
-          <w:lang w:val="ru-RU"/>
-        </w:rPr>
-        <w:br/>
-      </w:r>
-      <w:r>
-        <w:rPr>
-          <w:lang w:val="ru-RU"/>
-        </w:rPr>
-        <w:br w:type="page"/>
-      </w:r>
-    </w:p>
-    <w:p>
-      <w:pPr>
-        <w:pStyle w:val="Heading1"/>
-        <w:rPr>
-          <w:lang w:val="ru-RU"/>
-        </w:rPr>
-      </w:pPr>
-      <w:r>
-        <w:rPr>
-          <w:lang w:val="ru-RU"/>
-        </w:rPr>
-        <w:lastRenderedPageBreak/>
-        <w:t>Причины.</w:t>
-      </w:r>
-    </w:p>
-    <w:p>
-      <w:pPr>
-        <w:rPr>
-          <w:lang w:val="ru-RU"/>
-        </w:rPr>
-      </w:pPr>
-    </w:p>
-    <w:p>
-      <w:pPr>
-        <w:rPr>
-          <w:lang w:val="ru-RU"/>
-        </w:rPr>
-      </w:pPr>
-      <w:r>
-        <w:rPr>
-          <w:lang w:val="ru-RU"/>
-        </w:rPr>
-        <w:t xml:space="preserve">Подавляющая часть современных соревновательных </w:t>
-      </w:r>
-      <w:r>
-        <w:t>RTS</w:t>
-      </w:r>
-      <w:r>
-        <w:rPr>
-          <w:lang w:val="ru-RU"/>
-        </w:rPr>
-        <w:t xml:space="preserve"> имеют чрезмерную динамику, практически граничащую, а иногда и превосходящую шутеры. </w:t>
-      </w:r>
-      <w:r>
-        <w:rPr>
-          <w:lang w:val="ru-RU"/>
-        </w:rPr>
-        <w:br/>
-        <w:t>Ввиду особенностей игровых механик, локальные события</w:t>
-      </w:r>
-      <w:r>
-        <w:rPr>
-          <w:vertAlign w:val="superscript"/>
-          <w:lang w:val="ru-RU"/>
-        </w:rPr>
-        <w:t>*1</w:t>
-      </w:r>
-      <w:r>
-        <w:rPr>
-          <w:lang w:val="ru-RU"/>
-        </w:rPr>
-        <w:t xml:space="preserve"> могут подавляюще определять ход глобальных.</w:t>
-      </w:r>
-      <w:r>
-        <w:rPr>
-          <w:lang w:val="ru-RU"/>
-        </w:rPr>
-        <w:br/>
-      </w:r>
-      <w:r>
-        <w:rPr>
-          <w:lang w:val="ru-RU"/>
-        </w:rPr>
-        <w:t>Игрок</w:t>
-      </w:r>
-      <w:r>
-        <w:rPr>
-          <w:lang w:val="ru-RU"/>
-        </w:rPr>
-        <w:t>у за короткий промежуток времени приходится воспринимать огромное кол-во локальной информации (наблюдение за миникартой, микроконтроль  и микроменеджмент юнитов, микроменеджмет базы и т.п.) и соответственно производить множество моментальных решений.</w:t>
+      <w:proofErr w:type="spellStart"/>
+      <w:r>
+        <w:rPr>
+          <w:lang w:val="ru-RU"/>
+        </w:rPr>
+        <w:t>микроменеджмент</w:t>
+      </w:r>
+      <w:proofErr w:type="spellEnd"/>
+      <w:r>
+        <w:rPr>
+          <w:lang w:val="ru-RU"/>
+        </w:rPr>
+        <w:t xml:space="preserve"> юнитов, </w:t>
+      </w:r>
+      <w:proofErr w:type="spellStart"/>
+      <w:r>
+        <w:rPr>
+          <w:lang w:val="ru-RU"/>
+        </w:rPr>
+        <w:t>микроменеджмет</w:t>
+      </w:r>
+      <w:proofErr w:type="spellEnd"/>
+      <w:r>
+        <w:rPr>
+          <w:lang w:val="ru-RU"/>
+        </w:rPr>
+        <w:t xml:space="preserve"> базы и т.п.) и соответственно производить множество моментальных решений.</w:t>
       </w:r>
       <w:r>
         <w:rPr>
@@ -690,8 +786,16 @@
         <w:rPr>
           <w:lang w:val="ru-RU"/>
         </w:rPr>
-        <w:t>Как следствие, обилие и главенство метагейма</w:t>
-      </w:r>
+        <w:t xml:space="preserve">Как следствие, обилие и главенство </w:t>
+      </w:r>
+      <w:proofErr w:type="spellStart"/>
+      <w:r>
+        <w:rPr>
+          <w:lang w:val="ru-RU"/>
+        </w:rPr>
+        <w:t>метагейма</w:t>
+      </w:r>
+      <w:proofErr w:type="spellEnd"/>
       <w:r>
         <w:rPr>
           <w:vertAlign w:val="superscript"/>
@@ -710,7 +814,14 @@
         <w:rPr>
           <w:lang w:val="ru-RU"/>
         </w:rPr>
-        <w:t>, чизинг</w:t>
+        <w:t xml:space="preserve">, </w:t>
+      </w:r>
+      <w:proofErr w:type="spellStart"/>
+      <w:r>
+        <w:rPr>
+          <w:lang w:val="ru-RU"/>
+        </w:rPr>
+        <w:t>чизинг</w:t>
       </w:r>
       <w:r>
         <w:rPr>
@@ -724,6 +835,7 @@
         </w:rPr>
         <w:t>а</w:t>
       </w:r>
+      <w:proofErr w:type="spellEnd"/>
       <w:r>
         <w:rPr>
           <w:vertAlign w:val="superscript"/>
@@ -770,7 +882,21 @@
         <w:rPr>
           <w:lang w:val="ru-RU"/>
         </w:rPr>
-        <w:t>В этом тексте, нет призыва считать, что описанные выше игры не имеют право на существование и являются ошибкой, более почти все из них имеют преданную фанбазу, искренне любящую все то, что было описано как недостатки. Лишь допускается возможность существования альтернативы, удовлетворяющую другую часть игроков.</w:t>
+        <w:t xml:space="preserve">В этом тексте, нет призыва считать, что описанные выше игры не имеют право на существование и являются ошибкой, более почти все из них имеют преданную </w:t>
+      </w:r>
+      <w:proofErr w:type="spellStart"/>
+      <w:r>
+        <w:rPr>
+          <w:lang w:val="ru-RU"/>
+        </w:rPr>
+        <w:t>фанбазу</w:t>
+      </w:r>
+      <w:proofErr w:type="spellEnd"/>
+      <w:r>
+        <w:rPr>
+          <w:lang w:val="ru-RU"/>
+        </w:rPr>
+        <w:t>, искренне любящую все то, что было описано как недостатки. Лишь допускается возможность существования альтернативы, удовлетворяющую другую часть игроков.</w:t>
       </w:r>
     </w:p>
     <w:p>
@@ -811,8 +937,9 @@
           <w:szCs w:val="16"/>
           <w:lang w:val="ru-RU"/>
         </w:rPr>
-        <w:t xml:space="preserve"> зависящее от конкретного примера, но обобщая можно представить локальные события как использование скилшотов, случаи уклонения от вражеских атак единичными юнитами, выбор конкретной цели юнита и т.п, а глобальные как выбор и занятие ключевых точек на игровой карте</w:t>
-      </w:r>
+        <w:t xml:space="preserve"> зависящее от конкретного примера, но обобщая можно представить локальные события как использование </w:t>
+      </w:r>
+      <w:proofErr w:type="spellStart"/>
       <w:r>
         <w:rPr>
           <w:i/>
@@ -821,11 +948,10 @@
           <w:szCs w:val="16"/>
           <w:lang w:val="ru-RU"/>
         </w:rPr>
-        <w:t>, выбор и следование заранее спланированной стратегии и т.п.</w:t>
-      </w:r>
-    </w:p>
-    <w:p>
-      <w:pPr>
+        <w:t>скилшотов</w:t>
+      </w:r>
+      <w:proofErr w:type="spellEnd"/>
+      <w:r>
         <w:rPr>
           <w:i/>
           <w:iCs/>
@@ -833,7 +959,8 @@
           <w:szCs w:val="16"/>
           <w:lang w:val="ru-RU"/>
         </w:rPr>
-      </w:pPr>
+        <w:t>, случаи уклонения от вражеских атак единичными юнитами, выбор конкретной цели юнита и т.п, а глобальные как выбор и занятие ключевых точек на игровой карте</w:t>
+      </w:r>
       <w:r>
         <w:rPr>
           <w:i/>
@@ -842,7 +969,7 @@
           <w:szCs w:val="16"/>
           <w:lang w:val="ru-RU"/>
         </w:rPr>
-        <w:t>*метагейм – использование знаний вне игрового мира, например о опыте прошлых игр, статистических данных и т.п.</w:t>
+        <w:t>, выбор и следование заранее спланированной стратегии и т.п.</w:t>
       </w:r>
     </w:p>
     <w:p>
@@ -863,8 +990,9 @@
           <w:szCs w:val="16"/>
           <w:lang w:val="ru-RU"/>
         </w:rPr>
-        <w:t>*чизинг – использование рискованных действий</w:t>
-      </w:r>
+        <w:t>*</w:t>
+      </w:r>
+      <w:proofErr w:type="spellStart"/>
       <w:r>
         <w:rPr>
           <w:i/>
@@ -873,8 +1001,9 @@
           <w:szCs w:val="16"/>
           <w:lang w:val="ru-RU"/>
         </w:rPr>
-        <w:t xml:space="preserve"> </w:t>
-      </w:r>
+        <w:t>метагейм</w:t>
+      </w:r>
+      <w:proofErr w:type="spellEnd"/>
       <w:r>
         <w:rPr>
           <w:i/>
@@ -883,9 +1012,11 @@
           <w:szCs w:val="16"/>
           <w:lang w:val="ru-RU"/>
         </w:rPr>
-        <w:t>в расчете на недостаток внимания или контроля соперника</w:t>
-      </w:r>
-      <w:r>
+        <w:t xml:space="preserve"> – использование знаний вне игрового мира, например о опыте прошлых игр, статистических данных и т.п.</w:t>
+      </w:r>
+    </w:p>
+    <w:p>
+      <w:pPr>
         <w:rPr>
           <w:i/>
           <w:iCs/>
@@ -893,8 +1024,7 @@
           <w:szCs w:val="16"/>
           <w:lang w:val="ru-RU"/>
         </w:rPr>
-        <w:t xml:space="preserve">. </w:t>
-      </w:r>
+      </w:pPr>
       <w:r>
         <w:rPr>
           <w:i/>
@@ -903,17 +1033,20 @@
           <w:szCs w:val="16"/>
           <w:lang w:val="ru-RU"/>
         </w:rPr>
-        <w:t xml:space="preserve">Это не обязательно </w:t>
-      </w:r>
+        <w:t>*</w:t>
+      </w:r>
+      <w:proofErr w:type="spellStart"/>
       <w:r>
         <w:rPr>
           <w:i/>
           <w:iCs/>
           <w:sz w:val="16"/>
           <w:szCs w:val="16"/>
-        </w:rPr>
-        <w:t>high</w:t>
-      </w:r>
+          <w:lang w:val="ru-RU"/>
+        </w:rPr>
+        <w:t>чизинг</w:t>
+      </w:r>
+      <w:proofErr w:type="spellEnd"/>
       <w:r>
         <w:rPr>
           <w:i/>
@@ -922,7 +1055,7 @@
           <w:szCs w:val="16"/>
           <w:lang w:val="ru-RU"/>
         </w:rPr>
-        <w:t xml:space="preserve"> </w:t>
+        <w:t xml:space="preserve"> – использование рискованных действий</w:t>
       </w:r>
       <w:r>
         <w:rPr>
@@ -930,8 +1063,9 @@
           <w:iCs/>
           <w:sz w:val="16"/>
           <w:szCs w:val="16"/>
-        </w:rPr>
-        <w:t>price</w:t>
+          <w:lang w:val="ru-RU"/>
+        </w:rPr>
+        <w:t xml:space="preserve"> </w:t>
       </w:r>
       <w:r>
         <w:rPr>
@@ -941,7 +1075,7 @@
           <w:szCs w:val="16"/>
           <w:lang w:val="ru-RU"/>
         </w:rPr>
-        <w:t>/</w:t>
+        <w:t>в расчете на недостаток внимания или контроля соперника</w:t>
       </w:r>
       <w:r>
         <w:rPr>
@@ -949,8 +1083,9 @@
           <w:iCs/>
           <w:sz w:val="16"/>
           <w:szCs w:val="16"/>
-        </w:rPr>
-        <w:t>high</w:t>
+          <w:lang w:val="ru-RU"/>
+        </w:rPr>
+        <w:t xml:space="preserve">. </w:t>
       </w:r>
       <w:r>
         <w:rPr>
@@ -960,7 +1095,7 @@
           <w:szCs w:val="16"/>
           <w:lang w:val="ru-RU"/>
         </w:rPr>
-        <w:t xml:space="preserve"> </w:t>
+        <w:t xml:space="preserve">Это не обязательно </w:t>
       </w:r>
       <w:r>
         <w:rPr>
@@ -969,7 +1104,7 @@
           <w:sz w:val="16"/>
           <w:szCs w:val="16"/>
         </w:rPr>
-        <w:t>reward</w:t>
+        <w:t>high</w:t>
       </w:r>
       <w:r>
         <w:rPr>
@@ -979,7 +1114,7 @@
           <w:szCs w:val="16"/>
           <w:lang w:val="ru-RU"/>
         </w:rPr>
-        <w:t xml:space="preserve">, но всегда </w:t>
+        <w:t xml:space="preserve"> </w:t>
       </w:r>
       <w:r>
         <w:rPr>
@@ -988,7 +1123,7 @@
           <w:sz w:val="16"/>
           <w:szCs w:val="16"/>
         </w:rPr>
-        <w:t>high</w:t>
+        <w:t>price</w:t>
       </w:r>
       <w:r>
         <w:rPr>
@@ -998,7 +1133,7 @@
           <w:szCs w:val="16"/>
           <w:lang w:val="ru-RU"/>
         </w:rPr>
-        <w:t xml:space="preserve"> </w:t>
+        <w:t>/</w:t>
       </w:r>
       <w:r>
         <w:rPr>
@@ -1007,7 +1142,7 @@
           <w:sz w:val="16"/>
           <w:szCs w:val="16"/>
         </w:rPr>
-        <w:t>reward</w:t>
+        <w:t>high</w:t>
       </w:r>
       <w:r>
         <w:rPr>
@@ -1017,19 +1152,17 @@
           <w:szCs w:val="16"/>
           <w:lang w:val="ru-RU"/>
         </w:rPr>
-        <w:t xml:space="preserve">. </w:t>
-      </w:r>
-    </w:p>
-    <w:p>
-      <w:pPr>
+        <w:t xml:space="preserve"> </w:t>
+      </w:r>
+      <w:r>
         <w:rPr>
           <w:i/>
           <w:iCs/>
           <w:sz w:val="16"/>
           <w:szCs w:val="16"/>
-          <w:lang w:val="ru-RU"/>
-        </w:rPr>
-      </w:pPr>
+        </w:rPr>
+        <w:t>reward</w:t>
+      </w:r>
       <w:r>
         <w:rPr>
           <w:i/>
@@ -1038,12 +1171,75 @@
           <w:szCs w:val="16"/>
           <w:lang w:val="ru-RU"/>
         </w:rPr>
+        <w:t xml:space="preserve">, но всегда </w:t>
+      </w:r>
+      <w:r>
+        <w:rPr>
+          <w:i/>
+          <w:iCs/>
+          <w:sz w:val="16"/>
+          <w:szCs w:val="16"/>
+        </w:rPr>
+        <w:t>high</w:t>
+      </w:r>
+      <w:r>
+        <w:rPr>
+          <w:i/>
+          <w:iCs/>
+          <w:sz w:val="16"/>
+          <w:szCs w:val="16"/>
+          <w:lang w:val="ru-RU"/>
+        </w:rPr>
+        <w:t xml:space="preserve"> </w:t>
+      </w:r>
+      <w:r>
+        <w:rPr>
+          <w:i/>
+          <w:iCs/>
+          <w:sz w:val="16"/>
+          <w:szCs w:val="16"/>
+        </w:rPr>
+        <w:t>reward</w:t>
+      </w:r>
+      <w:r>
+        <w:rPr>
+          <w:i/>
+          <w:iCs/>
+          <w:sz w:val="16"/>
+          <w:szCs w:val="16"/>
+          <w:lang w:val="ru-RU"/>
+        </w:rPr>
+        <w:t xml:space="preserve">. </w:t>
+      </w:r>
+    </w:p>
+    <w:p>
+      <w:pPr>
+        <w:rPr>
+          <w:i/>
+          <w:iCs/>
+          <w:sz w:val="16"/>
+          <w:szCs w:val="16"/>
+          <w:lang w:val="ru-RU"/>
+        </w:rPr>
+      </w:pPr>
+      <w:r>
+        <w:rPr>
+          <w:i/>
+          <w:iCs/>
+          <w:sz w:val="16"/>
+          <w:szCs w:val="16"/>
+          <w:lang w:val="ru-RU"/>
+        </w:rPr>
         <w:br w:type="page"/>
       </w:r>
     </w:p>
     <w:p>
       <w:pPr>
         <w:pStyle w:val="Heading1"/>
+        <w:numPr>
+          <w:ilvl w:val="0"/>
+          <w:numId w:val="26"/>
+        </w:numPr>
         <w:rPr>
           <w:lang w:val="ru-RU"/>
         </w:rPr>
@@ -1145,7 +1341,21 @@
         <w:rPr>
           <w:lang w:val="ru-RU"/>
         </w:rPr>
-        <w:t>Снять нагрузку с внимания и действий игрока, по максимуму перенеся ее в планирование и майндгейм.</w:t>
+        <w:t xml:space="preserve">Снять нагрузку с внимания и действий игрока, по максимуму перенеся ее в планирование и </w:t>
+      </w:r>
+      <w:proofErr w:type="spellStart"/>
+      <w:r>
+        <w:rPr>
+          <w:lang w:val="ru-RU"/>
+        </w:rPr>
+        <w:t>майндгейм</w:t>
+      </w:r>
+      <w:proofErr w:type="spellEnd"/>
+      <w:r>
+        <w:rPr>
+          <w:lang w:val="ru-RU"/>
+        </w:rPr>
+        <w:t>.</w:t>
       </w:r>
     </w:p>
     <w:p>
@@ -1163,7 +1373,21 @@
         <w:rPr>
           <w:lang w:val="ru-RU"/>
         </w:rPr>
-        <w:t>Уменьшить микроменеджмент во всех его проявлениях.</w:t>
+        <w:t xml:space="preserve">Уменьшить </w:t>
+      </w:r>
+      <w:proofErr w:type="spellStart"/>
+      <w:r>
+        <w:rPr>
+          <w:lang w:val="ru-RU"/>
+        </w:rPr>
+        <w:t>микроменеджмент</w:t>
+      </w:r>
+      <w:proofErr w:type="spellEnd"/>
+      <w:r>
+        <w:rPr>
+          <w:lang w:val="ru-RU"/>
+        </w:rPr>
+        <w:t xml:space="preserve"> во всех его проявлениях.</w:t>
       </w:r>
     </w:p>
     <w:p>
@@ -1222,6 +1446,7 @@
         </w:rPr>
         <w:t>*</w:t>
       </w:r>
+      <w:proofErr w:type="spellStart"/>
       <w:r>
         <w:rPr>
           <w:i/>
@@ -1232,6 +1457,7 @@
         </w:rPr>
         <w:t>майндгейм</w:t>
       </w:r>
+      <w:proofErr w:type="spellEnd"/>
       <w:r>
         <w:rPr>
           <w:i/>
@@ -1253,6 +1479,10 @@
     <w:p>
       <w:pPr>
         <w:pStyle w:val="Heading1"/>
+        <w:numPr>
+          <w:ilvl w:val="0"/>
+          <w:numId w:val="26"/>
+        </w:numPr>
         <w:rPr>
           <w:lang w:val="ru-RU"/>
         </w:rPr>
@@ -1464,6 +1694,10 @@
     <w:p>
       <w:pPr>
         <w:pStyle w:val="Heading1"/>
+        <w:numPr>
+          <w:ilvl w:val="0"/>
+          <w:numId w:val="26"/>
+        </w:numPr>
         <w:rPr>
           <w:lang w:val="ru-RU"/>
         </w:rPr>
@@ -1473,16 +1707,14 @@
           <w:lang w:val="ru-RU"/>
         </w:rPr>
         <w:lastRenderedPageBreak/>
-        <w:t xml:space="preserve">Решение. </w:t>
-      </w:r>
-    </w:p>
-    <w:p>
-      <w:pPr>
-        <w:pStyle w:val="Heading1"/>
-        <w:rPr>
-          <w:lang w:val="ru-RU"/>
-        </w:rPr>
-      </w:pPr>
+        <w:t>Решение</w:t>
+      </w:r>
+      <w:r>
+        <w:rPr>
+          <w:lang w:val="ru-RU"/>
+        </w:rPr>
+        <w:t xml:space="preserve"> - </w:t>
+      </w:r>
       <w:r>
         <w:rPr>
           <w:lang w:val="ru-RU"/>
@@ -1564,6 +1796,10 @@
     <w:p>
       <w:pPr>
         <w:pStyle w:val="Heading2"/>
+        <w:numPr>
+          <w:ilvl w:val="0"/>
+          <w:numId w:val="28"/>
+        </w:numPr>
         <w:rPr>
           <w:lang w:val="ru-RU"/>
         </w:rPr>
@@ -1647,7 +1883,21 @@
         <w:rPr>
           <w:lang w:val="ru-RU"/>
         </w:rPr>
-        <w:t xml:space="preserve">Изначальная заточенность на мультиплеер и </w:t>
+        <w:t xml:space="preserve">Изначальная </w:t>
+      </w:r>
+      <w:proofErr w:type="spellStart"/>
+      <w:r>
+        <w:rPr>
+          <w:lang w:val="ru-RU"/>
+        </w:rPr>
+        <w:t>заточенность</w:t>
+      </w:r>
+      <w:proofErr w:type="spellEnd"/>
+      <w:r>
+        <w:rPr>
+          <w:lang w:val="ru-RU"/>
+        </w:rPr>
+        <w:t xml:space="preserve"> на мультиплеер и </w:t>
       </w:r>
       <w:r>
         <w:t>PVP</w:t>
@@ -1851,6 +2101,9 @@
     <w:p>
       <w:pPr>
         <w:pStyle w:val="Heading4"/>
+        <w:rPr>
+          <w:lang w:val="ru-RU"/>
+        </w:rPr>
       </w:pPr>
       <w:r>
         <w:rPr>
@@ -1859,6 +2112,9 @@
         <w:t>Игровой мир</w:t>
       </w:r>
       <w:r>
+        <w:rPr>
+          <w:lang w:val="ru-RU"/>
+        </w:rPr>
         <w:t>:</w:t>
       </w:r>
     </w:p>
@@ -1992,7 +2248,35 @@
         <w:rPr>
           <w:lang w:val="ru-RU"/>
         </w:rPr>
-        <w:t xml:space="preserve">, имеющую плавную координатную сетку и не разделенную на какую либо разновидность тайлов. Игровая карта имеет </w:t>
+        <w:t xml:space="preserve">, имеющую плавную координатную сетку и не разделенную на </w:t>
+      </w:r>
+      <w:proofErr w:type="gramStart"/>
+      <w:r>
+        <w:rPr>
+          <w:lang w:val="ru-RU"/>
+        </w:rPr>
+        <w:t>какую либо</w:t>
+      </w:r>
+      <w:proofErr w:type="gramEnd"/>
+      <w:r>
+        <w:rPr>
+          <w:lang w:val="ru-RU"/>
+        </w:rPr>
+        <w:t xml:space="preserve"> разновидность </w:t>
+      </w:r>
+      <w:proofErr w:type="spellStart"/>
+      <w:r>
+        <w:rPr>
+          <w:lang w:val="ru-RU"/>
+        </w:rPr>
+        <w:t>тайлов</w:t>
+      </w:r>
+      <w:proofErr w:type="spellEnd"/>
+      <w:r>
+        <w:rPr>
+          <w:lang w:val="ru-RU"/>
+        </w:rPr>
+        <w:t xml:space="preserve">. Игровая карта имеет </w:t>
       </w:r>
       <w:r>
         <w:rPr>
@@ -3231,7 +3515,14 @@
         <w:rPr>
           <w:lang w:val="ru-RU"/>
         </w:rPr>
-        <w:t xml:space="preserve">Юнит А </w:t>
+        <w:t xml:space="preserve">Юнит </w:t>
+      </w:r>
+      <w:proofErr w:type="gramStart"/>
+      <w:r>
+        <w:rPr>
+          <w:lang w:val="ru-RU"/>
+        </w:rPr>
+        <w:t xml:space="preserve">А </w:t>
       </w:r>
       <w:r>
         <w:rPr>
@@ -3239,6 +3530,7 @@
         </w:rPr>
         <w:t>&gt;</w:t>
       </w:r>
+      <w:proofErr w:type="gramEnd"/>
       <w:r>
         <w:rPr>
           <w:lang w:val="ru-RU"/>
@@ -3739,7 +4031,21 @@
         <w:rPr>
           <w:lang w:val="ru-RU"/>
         </w:rPr>
-        <w:t>Протокол может быть прерван в любой момент, вызвав приостановку и пробуксовывание очереди отправки команд.</w:t>
+        <w:t xml:space="preserve">Протокол может быть прерван в любой момент, вызвав приостановку и </w:t>
+      </w:r>
+      <w:proofErr w:type="spellStart"/>
+      <w:r>
+        <w:rPr>
+          <w:lang w:val="ru-RU"/>
+        </w:rPr>
+        <w:t>пробуксовывание</w:t>
+      </w:r>
+      <w:proofErr w:type="spellEnd"/>
+      <w:r>
+        <w:rPr>
+          <w:lang w:val="ru-RU"/>
+        </w:rPr>
+        <w:t xml:space="preserve"> очереди отправки команд.</w:t>
       </w:r>
       <w:r>
         <w:rPr>
@@ -3878,7 +4184,21 @@
           <w:lang w:val="ru-RU"/>
         </w:rPr>
         <w:br/>
-        <w:t>Получив команду, ИИ отряда произведет анализ доступной ему информации и сгененрирует последовательность действий для подчиненных юнитов.</w:t>
+        <w:t xml:space="preserve">Получив команду, ИИ отряда произведет анализ доступной ему информации и </w:t>
+      </w:r>
+      <w:proofErr w:type="spellStart"/>
+      <w:r>
+        <w:rPr>
+          <w:lang w:val="ru-RU"/>
+        </w:rPr>
+        <w:t>сгененрирует</w:t>
+      </w:r>
+      <w:proofErr w:type="spellEnd"/>
+      <w:r>
+        <w:rPr>
+          <w:lang w:val="ru-RU"/>
+        </w:rPr>
+        <w:t xml:space="preserve"> последовательность действий для подчиненных юнитов.</w:t>
       </w:r>
     </w:p>
     <w:p>
@@ -3903,7 +4223,21 @@
         <w:rPr>
           <w:lang w:val="ru-RU"/>
         </w:rPr>
-        <w:t>переместится в позицию, произвести наступление на позицию, ожидать нападение с позиция\направление, закрепиться в позиции, уведомить отряд о нахождении противника рядом, уведомить отряд о отсутствии противника рядом и т.п.</w:t>
+        <w:t xml:space="preserve">переместится в позицию, произвести наступление на позицию, ожидать нападение </w:t>
+      </w:r>
+      <w:proofErr w:type="gramStart"/>
+      <w:r>
+        <w:rPr>
+          <w:lang w:val="ru-RU"/>
+        </w:rPr>
+        <w:t>с позиция</w:t>
+      </w:r>
+      <w:proofErr w:type="gramEnd"/>
+      <w:r>
+        <w:rPr>
+          <w:lang w:val="ru-RU"/>
+        </w:rPr>
+        <w:t>\направление, закрепиться в позиции, уведомить отряд о нахождении противника рядом, уведомить отряд о отсутствии противника рядом и т.п.</w:t>
       </w:r>
       <w:r>
         <w:rPr>
@@ -4381,6 +4715,10 @@
     <w:p>
       <w:pPr>
         <w:pStyle w:val="Heading2"/>
+        <w:numPr>
+          <w:ilvl w:val="0"/>
+          <w:numId w:val="28"/>
+        </w:numPr>
         <w:rPr>
           <w:lang w:val="ru-RU"/>
         </w:rPr>
@@ -4421,6 +4759,11 @@
       </w:r>
     </w:p>
     <w:p>
+      <w:pPr>
+        <w:rPr>
+          <w:lang w:val="ru-RU"/>
+        </w:rPr>
+      </w:pPr>
       <w:r>
         <w:rPr>
           <w:lang w:val="ru-RU"/>
@@ -4493,6 +4836,7 @@
       </w:pPr>
       <w:r>
         <w:rPr>
+          <w:noProof/>
           <w:lang w:val="ru-RU"/>
         </w:rPr>
         <w:drawing>
@@ -4550,6 +4894,7 @@
         </w:rPr>
         <w:t>C</w:t>
       </w:r>
+      <w:proofErr w:type="spellStart"/>
       <w:r>
         <w:rPr>
           <w:i/>
@@ -4560,6 +4905,7 @@
         </w:rPr>
         <w:t>криншот</w:t>
       </w:r>
+      <w:proofErr w:type="spellEnd"/>
       <w:r>
         <w:rPr>
           <w:i/>
@@ -4570,6 +4916,7 @@
         </w:rPr>
         <w:t xml:space="preserve"> взят из игры </w:t>
       </w:r>
+      <w:proofErr w:type="spellStart"/>
       <w:r>
         <w:rPr>
           <w:i/>
@@ -4579,6 +4926,7 @@
         </w:rPr>
         <w:t>Arma</w:t>
       </w:r>
+      <w:proofErr w:type="spellEnd"/>
       <w:r>
         <w:rPr>
           <w:i/>
@@ -4914,6 +5262,7 @@
       </w:r>
       <w:r>
         <w:rPr>
+          <w:noProof/>
           <w:lang w:val="ru-RU"/>
         </w:rPr>
         <w:drawing>
@@ -5050,6 +5399,7 @@
       </w:pPr>
       <w:r>
         <w:rPr>
+          <w:noProof/>
           <w:lang w:val="ru-RU"/>
         </w:rPr>
         <w:drawing>
@@ -5163,6 +5513,7 @@
       </w:pPr>
       <w:r>
         <w:rPr>
+          <w:noProof/>
           <w:lang w:val="ru-RU"/>
         </w:rPr>
         <w:drawing>
@@ -5265,7 +5616,29 @@
           <w:szCs w:val="18"/>
           <w:lang w:val="ru-RU"/>
         </w:rPr>
-        <w:t xml:space="preserve"> (Технически это не правильно и на реальных картах это имеет другое значение).</w:t>
+        <w:t xml:space="preserve"> (Технически это </w:t>
+      </w:r>
+      <w:proofErr w:type="gramStart"/>
+      <w:r>
+        <w:rPr>
+          <w:i/>
+          <w:iCs/>
+          <w:sz w:val="18"/>
+          <w:szCs w:val="18"/>
+          <w:lang w:val="ru-RU"/>
+        </w:rPr>
+        <w:t>не правильно</w:t>
+      </w:r>
+      <w:proofErr w:type="gramEnd"/>
+      <w:r>
+        <w:rPr>
+          <w:i/>
+          <w:iCs/>
+          <w:sz w:val="18"/>
+          <w:szCs w:val="18"/>
+          <w:lang w:val="ru-RU"/>
+        </w:rPr>
+        <w:t xml:space="preserve"> и на реальных картах это имеет другое значение).</w:t>
       </w:r>
     </w:p>
     <w:p>
@@ -5311,11 +5684,6 @@
           <w:lang w:val="ru-RU"/>
         </w:rPr>
         <w:br/>
-      </w:r>
-      <w:r>
-        <w:rPr>
-          <w:lang w:val="ru-RU"/>
-        </w:rPr>
         <w:t>Отображаются либо эскизом, либо согласно нормам топологических карт. (в зависимости от масштаба).</w:t>
       </w:r>
     </w:p>
@@ -5327,6 +5695,7 @@
       </w:pPr>
       <w:r>
         <w:rPr>
+          <w:noProof/>
           <w:lang w:val="ru-RU"/>
         </w:rPr>
         <w:drawing>
@@ -5373,6 +5742,7 @@
       </w:r>
       <w:r>
         <w:rPr>
+          <w:noProof/>
           <w:lang w:val="ru-RU"/>
         </w:rPr>
         <w:drawing>
@@ -5549,6 +5919,7 @@
       </w:pPr>
       <w:r>
         <w:rPr>
+          <w:noProof/>
           <w:lang w:val="ru-RU"/>
         </w:rPr>
         <w:drawing>
@@ -5594,6 +5965,9 @@
         <w:t xml:space="preserve"> </w:t>
       </w:r>
       <w:r>
+        <w:rPr>
+          <w:noProof/>
+        </w:rPr>
         <w:drawing>
           <wp:inline distT="0" distB="0" distL="0" distR="0" wp14:anchorId="601C0746" wp14:editId="01D671C8">
             <wp:extent cx="2299648" cy="1555158"/>
@@ -5659,8 +6033,9 @@
           <w:szCs w:val="18"/>
           <w:lang w:val="ru-RU"/>
         </w:rPr>
-        <w:t xml:space="preserve"> </w:t>
-      </w:r>
+        <w:t xml:space="preserve"> зданий согласно топологическим нормам (слева) и зданий и заборов </w:t>
+      </w:r>
+      <w:proofErr w:type="gramStart"/>
       <w:r>
         <w:rPr>
           <w:i/>
@@ -5669,8 +6044,9 @@
           <w:szCs w:val="18"/>
           <w:lang w:val="ru-RU"/>
         </w:rPr>
-        <w:t>зданий</w:t>
-      </w:r>
+        <w:t>эскизу(</w:t>
+      </w:r>
+      <w:proofErr w:type="gramEnd"/>
       <w:r>
         <w:rPr>
           <w:i/>
@@ -5679,7 +6055,7 @@
           <w:szCs w:val="18"/>
           <w:lang w:val="ru-RU"/>
         </w:rPr>
-        <w:t xml:space="preserve"> согласно топологическим нормам (слева) и </w:t>
+        <w:t>справа</w:t>
       </w:r>
       <w:r>
         <w:rPr>
@@ -5689,18 +6065,19 @@
           <w:szCs w:val="18"/>
           <w:lang w:val="ru-RU"/>
         </w:rPr>
-        <w:t xml:space="preserve">зданий и заборов </w:t>
-      </w:r>
+        <w:t xml:space="preserve">, скриншот взят из игры </w:t>
+      </w:r>
+      <w:proofErr w:type="spellStart"/>
       <w:r>
         <w:rPr>
           <w:i/>
           <w:iCs/>
           <w:sz w:val="18"/>
           <w:szCs w:val="18"/>
-          <w:lang w:val="ru-RU"/>
-        </w:rPr>
-        <w:t>эскизу(справа</w:t>
-      </w:r>
+        </w:rPr>
+        <w:t>Arma</w:t>
+      </w:r>
+      <w:proofErr w:type="spellEnd"/>
       <w:r>
         <w:rPr>
           <w:i/>
@@ -5709,7 +6086,7 @@
           <w:szCs w:val="18"/>
           <w:lang w:val="ru-RU"/>
         </w:rPr>
-        <w:t xml:space="preserve">, скриншот взят из игры </w:t>
+        <w:t>3)</w:t>
       </w:r>
       <w:r>
         <w:rPr>
@@ -5717,25 +6094,6 @@
           <w:iCs/>
           <w:sz w:val="18"/>
           <w:szCs w:val="18"/>
-        </w:rPr>
-        <w:t>Arma</w:t>
-      </w:r>
-      <w:r>
-        <w:rPr>
-          <w:i/>
-          <w:iCs/>
-          <w:sz w:val="18"/>
-          <w:szCs w:val="18"/>
-          <w:lang w:val="ru-RU"/>
-        </w:rPr>
-        <w:t>3)</w:t>
-      </w:r>
-      <w:r>
-        <w:rPr>
-          <w:i/>
-          <w:iCs/>
-          <w:sz w:val="18"/>
-          <w:szCs w:val="18"/>
           <w:lang w:val="ru-RU"/>
         </w:rPr>
         <w:t>.</w:t>
@@ -5785,24 +6143,7 @@
           <w:lang w:val="ru-RU"/>
         </w:rPr>
         <w:br/>
-      </w:r>
-      <w:r>
-        <w:rPr>
-          <w:lang w:val="ru-RU"/>
-        </w:rPr>
-        <w:t xml:space="preserve">Для примера см. </w:t>
-      </w:r>
-      <w:r>
-        <w:rPr>
-          <w:lang w:val="ru-RU"/>
-        </w:rPr>
-        <w:t>объекты человеческой деятельности</w:t>
-      </w:r>
-      <w:r>
-        <w:rPr>
-          <w:lang w:val="ru-RU"/>
-        </w:rPr>
-        <w:t>.</w:t>
+        <w:t>Для примера см. объекты человеческой деятельности.</w:t>
       </w:r>
     </w:p>
     <w:p>
@@ -5850,6 +6191,7 @@
       </w:pPr>
       <w:r>
         <w:rPr>
+          <w:noProof/>
           <w:lang w:val="ru-RU"/>
         </w:rPr>
         <w:drawing>
@@ -5902,6 +6244,7 @@
       </w:r>
       <w:r>
         <w:rPr>
+          <w:noProof/>
           <w:lang w:val="ru-RU"/>
         </w:rPr>
         <w:drawing>
@@ -6142,7 +6485,21 @@
         <w:rPr>
           <w:lang w:val="ru-RU"/>
         </w:rPr>
-        <w:t>а о неком событии.</w:t>
+        <w:t xml:space="preserve">а о </w:t>
+      </w:r>
+      <w:proofErr w:type="spellStart"/>
+      <w:r>
+        <w:rPr>
+          <w:lang w:val="ru-RU"/>
+        </w:rPr>
+        <w:t>неком</w:t>
+      </w:r>
+      <w:proofErr w:type="spellEnd"/>
+      <w:r>
+        <w:rPr>
+          <w:lang w:val="ru-RU"/>
+        </w:rPr>
+        <w:t xml:space="preserve"> событии.</w:t>
       </w:r>
     </w:p>
     <w:p>
@@ -6241,6 +6598,7 @@
     <w:p>
       <w:r>
         <w:rPr>
+          <w:noProof/>
           <w:lang w:val="ru-RU"/>
         </w:rPr>
         <w:drawing>
@@ -6387,6 +6745,11 @@
       </w:r>
     </w:p>
     <w:p>
+      <w:pPr>
+        <w:rPr>
+          <w:lang w:val="ru-RU"/>
+        </w:rPr>
+      </w:pPr>
       <w:r>
         <w:rPr>
           <w:lang w:val="ru-RU"/>
@@ -6405,6 +6768,9 @@
         </w:rPr>
       </w:pPr>
       <w:r>
+        <w:rPr>
+          <w:noProof/>
+        </w:rPr>
         <w:drawing>
           <wp:inline distT="0" distB="0" distL="0" distR="0" wp14:anchorId="28853F2D" wp14:editId="67905146">
             <wp:extent cx="1070260" cy="1023582"/>
@@ -6449,18 +6815,19 @@
           <w:szCs w:val="18"/>
           <w:lang w:val="ru-RU"/>
         </w:rPr>
-        <w:t xml:space="preserve"> </w:t>
-      </w:r>
+        <w:t xml:space="preserve"> Пример отображения юнитов и техники. Скриншот взят из экшен игры </w:t>
+      </w:r>
+      <w:proofErr w:type="spellStart"/>
       <w:r>
         <w:rPr>
           <w:i/>
           <w:iCs/>
           <w:sz w:val="18"/>
           <w:szCs w:val="18"/>
-          <w:lang w:val="ru-RU"/>
-        </w:rPr>
-        <w:t>Пример отображения юнитов и техники. Скриншот взят из экшен игры</w:t>
-      </w:r>
+        </w:rPr>
+        <w:t>Arma</w:t>
+      </w:r>
+      <w:proofErr w:type="spellEnd"/>
       <w:r>
         <w:rPr>
           <w:i/>
@@ -6469,18 +6836,34 @@
           <w:szCs w:val="18"/>
           <w:lang w:val="ru-RU"/>
         </w:rPr>
-        <w:t xml:space="preserve"> </w:t>
-      </w:r>
-      <w:r>
+        <w:t>3</w:t>
+      </w:r>
+    </w:p>
+    <w:p>
+      <w:pPr>
         <w:rPr>
           <w:i/>
           <w:iCs/>
           <w:sz w:val="18"/>
           <w:szCs w:val="18"/>
-        </w:rPr>
-        <w:t>Arma</w:t>
-      </w:r>
-      <w:r>
+          <w:lang w:val="ru-RU"/>
+        </w:rPr>
+      </w:pPr>
+      <w:r>
+        <w:rPr>
+          <w:lang w:val="ru-RU"/>
+        </w:rPr>
+        <w:t>Вид условного обозначения автоматически назначается в зависимости от состава отряда, либо переназначается игроком.</w:t>
+      </w:r>
+      <w:r>
+        <w:rPr>
+          <w:lang w:val="ru-RU"/>
+        </w:rPr>
+        <w:br/>
+      </w:r>
+    </w:p>
+    <w:p>
+      <w:pPr>
         <w:rPr>
           <w:i/>
           <w:iCs/>
@@ -6488,40 +6871,6 @@
           <w:szCs w:val="18"/>
           <w:lang w:val="ru-RU"/>
         </w:rPr>
-        <w:t>3</w:t>
-      </w:r>
-    </w:p>
-    <w:p>
-      <w:pPr>
-        <w:rPr>
-          <w:i/>
-          <w:iCs/>
-          <w:sz w:val="18"/>
-          <w:szCs w:val="18"/>
-          <w:lang w:val="ru-RU"/>
-        </w:rPr>
-      </w:pPr>
-      <w:r>
-        <w:rPr>
-          <w:lang w:val="ru-RU"/>
-        </w:rPr>
-        <w:t>Вид условного обозначения автоматически назначается в зависимости от состава отряда, либо переназначается игроком.</w:t>
-      </w:r>
-      <w:r>
-        <w:rPr>
-          <w:lang w:val="ru-RU"/>
-        </w:rPr>
-        <w:br/>
-      </w:r>
-    </w:p>
-    <w:p>
-      <w:pPr>
-        <w:rPr>
-          <w:i/>
-          <w:iCs/>
-          <w:sz w:val="18"/>
-          <w:szCs w:val="18"/>
-        </w:rPr>
       </w:pPr>
     </w:p>
     <w:p>
@@ -6547,6 +6896,10 @@
     <w:p>
       <w:pPr>
         <w:pStyle w:val="Heading2"/>
+        <w:numPr>
+          <w:ilvl w:val="0"/>
+          <w:numId w:val="28"/>
+        </w:numPr>
         <w:rPr>
           <w:lang w:val="ru-RU"/>
         </w:rPr>
@@ -6884,6 +7237,7 @@
       <w:pPr>
         <w:rPr>
           <w:rStyle w:val="Heading5Char"/>
+          <w:lang w:val="ru-RU"/>
         </w:rPr>
       </w:pPr>
       <w:r>
@@ -7144,19 +7498,7 @@
           <w:lang w:val="ru-RU"/>
         </w:rPr>
         <w:lastRenderedPageBreak/>
-        <w:t xml:space="preserve">Список </w:t>
-      </w:r>
-      <w:r>
-        <w:rPr>
-          <w:lang w:val="ru-RU"/>
-        </w:rPr>
-        <w:t>симметричных</w:t>
-      </w:r>
-      <w:r>
-        <w:rPr>
-          <w:lang w:val="ru-RU"/>
-        </w:rPr>
-        <w:t xml:space="preserve"> задач</w:t>
+        <w:t>Список симметричных задач</w:t>
       </w:r>
       <w:r>
         <w:t>:</w:t>
@@ -7246,19 +7588,7 @@
         <w:rPr>
           <w:lang w:val="ru-RU"/>
         </w:rPr>
-        <w:t xml:space="preserve">Поиск и\или уничтожение </w:t>
-      </w:r>
-      <w:r>
-        <w:rPr>
-          <w:lang w:val="ru-RU"/>
-        </w:rPr>
-        <w:t>и\или</w:t>
-      </w:r>
-      <w:r>
-        <w:rPr>
-          <w:lang w:val="ru-RU"/>
-        </w:rPr>
-        <w:t xml:space="preserve"> эвакуация </w:t>
+        <w:t xml:space="preserve">Поиск и\или уничтожение и\или эвакуация </w:t>
       </w:r>
       <w:r>
         <w:rPr>
@@ -7312,7 +7642,25 @@
           <w:szCs w:val="18"/>
           <w:lang w:val="ru-RU"/>
         </w:rPr>
-        <w:t>расположен в случайном (но справедливом для обоих команд) месте, обе команды должны обнаружить объект-цель, опционально произвести доставку спецюнита или юнита определенного типа к цели, опционально произвести эвакуацию юнита от или вместе с объектом целью.</w:t>
+        <w:t xml:space="preserve">расположен в случайном (но справедливом для обоих команд) месте, обе команды должны обнаружить объект-цель, опционально произвести доставку </w:t>
+      </w:r>
+      <w:proofErr w:type="spellStart"/>
+      <w:r>
+        <w:rPr>
+          <w:sz w:val="18"/>
+          <w:szCs w:val="18"/>
+          <w:lang w:val="ru-RU"/>
+        </w:rPr>
+        <w:t>спецюнита</w:t>
+      </w:r>
+      <w:proofErr w:type="spellEnd"/>
+      <w:r>
+        <w:rPr>
+          <w:sz w:val="18"/>
+          <w:szCs w:val="18"/>
+          <w:lang w:val="ru-RU"/>
+        </w:rPr>
+        <w:t xml:space="preserve"> или юнита определенного типа к цели, опционально произвести эвакуацию юнита от или вместе с объектом целью.</w:t>
       </w:r>
     </w:p>
     <w:p>
@@ -7454,7 +7802,25 @@
           <w:szCs w:val="18"/>
           <w:lang w:val="ru-RU"/>
         </w:rPr>
-        <w:t xml:space="preserve">Команда А начинает с большими силами, но на ограниченной территории, команда Б имеет возможность разместить силы по гораздо большей территории, но имеет их меньше или хуже кач-вом. </w:t>
+        <w:t>Команда А начинает с большими силами, но на ограниченной территории, команда Б имеет возможность разместить силы по гораздо большей территории, но имеет их меньше или хуже кач-</w:t>
+      </w:r>
+      <w:proofErr w:type="spellStart"/>
+      <w:r>
+        <w:rPr>
+          <w:sz w:val="18"/>
+          <w:szCs w:val="18"/>
+          <w:lang w:val="ru-RU"/>
+        </w:rPr>
+        <w:t>вом</w:t>
+      </w:r>
+      <w:proofErr w:type="spellEnd"/>
+      <w:r>
+        <w:rPr>
+          <w:sz w:val="18"/>
+          <w:szCs w:val="18"/>
+          <w:lang w:val="ru-RU"/>
+        </w:rPr>
+        <w:t xml:space="preserve">. </w:t>
       </w:r>
       <w:r>
         <w:rPr>
@@ -7845,12 +8211,21 @@
           <w:lang w:val="ru-RU"/>
         </w:rPr>
       </w:pPr>
+      <w:proofErr w:type="spellStart"/>
       <w:r>
         <w:rPr>
           <w:rFonts w:asciiTheme="majorHAnsi" w:eastAsiaTheme="majorEastAsia" w:hAnsiTheme="majorHAnsi" w:cstheme="majorBidi"/>
           <w:lang w:val="ru-RU"/>
         </w:rPr>
-        <w:t xml:space="preserve">Спецюнит – юнит тип которого не используется для игровых партий, не имеющих специфичную задачу. (Это может быть обыграно, как ученый, человек владеющей информацией, специалист, особый вид техники и т.п.). </w:t>
+        <w:t>Спецюнит</w:t>
+      </w:r>
+      <w:proofErr w:type="spellEnd"/>
+      <w:r>
+        <w:rPr>
+          <w:rFonts w:asciiTheme="majorHAnsi" w:eastAsiaTheme="majorEastAsia" w:hAnsiTheme="majorHAnsi" w:cstheme="majorBidi"/>
+          <w:lang w:val="ru-RU"/>
+        </w:rPr>
+        <w:t xml:space="preserve"> – юнит тип которого не используется для игровых партий, не имеющих специфичную задачу. (Это может быть обыграно, как ученый, человек владеющей информацией, специалист, особый вид техники и т.п.). </w:t>
       </w:r>
     </w:p>
     <w:p>
@@ -7868,6 +8243,9 @@
         <w:t>Второстепенные задачи</w:t>
       </w:r>
       <w:r>
+        <w:rPr>
+          <w:lang w:val="ru-RU"/>
+        </w:rPr>
         <w:t>:</w:t>
       </w:r>
     </w:p>
@@ -7933,19 +8311,7 @@
         <w:rPr>
           <w:lang w:val="ru-RU"/>
         </w:rPr>
-        <w:t>Данные о существовавших перемещениях</w:t>
-      </w:r>
-      <w:r>
-        <w:rPr>
-          <w:lang w:val="ru-RU"/>
-        </w:rPr>
-        <w:t xml:space="preserve"> или расположении</w:t>
-      </w:r>
-      <w:r>
-        <w:rPr>
-          <w:lang w:val="ru-RU"/>
-        </w:rPr>
-        <w:t xml:space="preserve"> юнитов вражеской команде в определенной части игрового поля.</w:t>
+        <w:t>Данные о существовавших перемещениях или расположении юнитов вражеской команде в определенной части игрового поля.</w:t>
       </w:r>
     </w:p>
     <w:p>
@@ -8338,6 +8704,20 @@
           <w:color w:val="FFC000"/>
           <w:lang w:val="ru-RU"/>
         </w:rPr>
+        <w:t xml:space="preserve"> типов юнитов и мат. части</w:t>
+      </w:r>
+      <w:r>
+        <w:rPr>
+          <w:lang w:val="ru-RU"/>
+        </w:rPr>
+        <w:t>.  Но их</w:t>
+      </w:r>
+      <w:r>
+        <w:rPr>
+          <w:b/>
+          <w:bCs/>
+          <w:lang w:val="ru-RU"/>
+        </w:rPr>
         <w:t xml:space="preserve"> </w:t>
       </w:r>
       <w:r>
@@ -8347,19 +8727,7 @@
           <w:color w:val="FFC000"/>
           <w:lang w:val="ru-RU"/>
         </w:rPr>
-        <w:t>типов юнитов и мат. части</w:t>
-      </w:r>
-      <w:r>
-        <w:rPr>
-          <w:lang w:val="ru-RU"/>
-        </w:rPr>
-        <w:t xml:space="preserve">. </w:t>
-      </w:r>
-      <w:r>
-        <w:rPr>
-          <w:lang w:val="ru-RU"/>
-        </w:rPr>
-        <w:t xml:space="preserve"> Но их</w:t>
+        <w:t>качество юнитов</w:t>
       </w:r>
       <w:r>
         <w:rPr>
@@ -8368,6 +8736,19 @@
           <w:lang w:val="ru-RU"/>
         </w:rPr>
         <w:t xml:space="preserve"> </w:t>
+      </w:r>
+      <w:r>
+        <w:rPr>
+          <w:lang w:val="ru-RU"/>
+        </w:rPr>
+        <w:t>проигрывает крупным.</w:t>
+      </w:r>
+      <w:r>
+        <w:rPr>
+          <w:lang w:val="ru-RU"/>
+        </w:rPr>
+        <w:br/>
+        <w:t xml:space="preserve">Организации имеют в своем распоряжении ограниченный список </w:t>
       </w:r>
       <w:r>
         <w:rPr>
@@ -8376,28 +8757,19 @@
           <w:color w:val="FFC000"/>
           <w:lang w:val="ru-RU"/>
         </w:rPr>
-        <w:t>качество юнитов</w:t>
-      </w:r>
-      <w:r>
-        <w:rPr>
-          <w:b/>
-          <w:bCs/>
-          <w:lang w:val="ru-RU"/>
-        </w:rPr>
-        <w:t xml:space="preserve"> </w:t>
-      </w:r>
-      <w:r>
-        <w:rPr>
-          <w:lang w:val="ru-RU"/>
-        </w:rPr>
-        <w:t>проигрывает крупным.</w:t>
-      </w:r>
-      <w:r>
-        <w:rPr>
-          <w:lang w:val="ru-RU"/>
-        </w:rPr>
-        <w:br/>
-        <w:t xml:space="preserve">Организации имеют в своем распоряжении ограниченный список </w:t>
+        <w:t>типов юнитов и мат. части</w:t>
+      </w:r>
+      <w:r>
+        <w:rPr>
+          <w:lang w:val="ru-RU"/>
+        </w:rPr>
+        <w:t>, но</w:t>
+      </w:r>
+      <w:r>
+        <w:rPr>
+          <w:lang w:val="ru-RU"/>
+        </w:rPr>
+        <w:t xml:space="preserve"> в некоторых случаях превосходят крупные гос-ва по </w:t>
       </w:r>
       <w:r>
         <w:rPr>
@@ -8406,19 +8778,45 @@
           <w:color w:val="FFC000"/>
           <w:lang w:val="ru-RU"/>
         </w:rPr>
-        <w:t>типов юнитов и мат. части</w:t>
-      </w:r>
-      <w:r>
-        <w:rPr>
-          <w:lang w:val="ru-RU"/>
-        </w:rPr>
-        <w:t>, но</w:t>
-      </w:r>
-      <w:r>
-        <w:rPr>
-          <w:lang w:val="ru-RU"/>
-        </w:rPr>
-        <w:t xml:space="preserve"> в некоторых случаях превосходят крупные гос-ва по </w:t>
+        <w:t>качеству юнитов</w:t>
+      </w:r>
+      <w:r>
+        <w:rPr>
+          <w:lang w:val="ru-RU"/>
+        </w:rPr>
+        <w:t>, но это не является обязательным свойствам.</w:t>
+      </w:r>
+      <w:r>
+        <w:rPr>
+          <w:lang w:val="ru-RU"/>
+        </w:rPr>
+        <w:br/>
+        <w:t>(тут обыгрываются бандитские\террористические формирования и наемники).</w:t>
+      </w:r>
+    </w:p>
+    <w:p>
+      <w:pPr>
+        <w:rPr>
+          <w:lang w:val="ru-RU"/>
+        </w:rPr>
+      </w:pPr>
+      <w:r>
+        <w:rPr>
+          <w:lang w:val="ru-RU"/>
+        </w:rPr>
+        <w:t>Краткие пояснения из отсутствующих разделов</w:t>
+      </w:r>
+      <w:r>
+        <w:rPr>
+          <w:lang w:val="ru-RU"/>
+        </w:rPr>
+        <w:t>:</w:t>
+      </w:r>
+      <w:r>
+        <w:rPr>
+          <w:lang w:val="ru-RU"/>
+        </w:rPr>
+        <w:br/>
       </w:r>
       <w:r>
         <w:rPr>
@@ -8427,46 +8825,54 @@
           <w:color w:val="FFC000"/>
           <w:lang w:val="ru-RU"/>
         </w:rPr>
-        <w:t>качеству юнитов</w:t>
-      </w:r>
-      <w:r>
-        <w:rPr>
-          <w:lang w:val="ru-RU"/>
-        </w:rPr>
-        <w:t>, но это не является обязательным свойствам.</w:t>
-      </w:r>
-      <w:r>
-        <w:rPr>
-          <w:lang w:val="ru-RU"/>
-        </w:rPr>
-        <w:br/>
-        <w:t>(тут обыгрываются бандитские\террористические формирования и наемники).</w:t>
-      </w:r>
-    </w:p>
-    <w:p>
-      <w:pPr>
-        <w:rPr>
-          <w:lang w:val="ru-RU"/>
-        </w:rPr>
-      </w:pPr>
-      <w:r>
-        <w:rPr>
-          <w:lang w:val="ru-RU"/>
-        </w:rPr>
-        <w:t>Краткие пояснения из отсутствующих разделов</w:t>
-      </w:r>
-      <w:r>
-        <w:rPr>
-          <w:lang w:val="ru-RU"/>
-        </w:rPr>
-        <w:t>:</w:t>
-      </w:r>
-      <w:r>
-        <w:rPr>
-          <w:lang w:val="ru-RU"/>
-        </w:rPr>
-        <w:br/>
-      </w:r>
+        <w:t xml:space="preserve">типов юнитов </w:t>
+      </w:r>
+      <w:r>
+        <w:rPr>
+          <w:lang w:val="ru-RU"/>
+        </w:rPr>
+        <w:t>–</w:t>
+      </w:r>
+      <w:r>
+        <w:rPr>
+          <w:lang w:val="ru-RU"/>
+        </w:rPr>
+        <w:t xml:space="preserve"> </w:t>
+      </w:r>
+      <w:r>
+        <w:rPr>
+          <w:lang w:val="ru-RU"/>
+        </w:rPr>
+        <w:t xml:space="preserve">отличительная особенность группы юнитов, позволяющих им выполнять определенные задачи. </w:t>
+      </w:r>
+      <w:r>
+        <w:rPr>
+          <w:lang w:val="ru-RU"/>
+        </w:rPr>
+        <w:br/>
+        <w:t xml:space="preserve">(например, базовый пехотинец, пулеметчик, ПТ-солдат и </w:t>
+      </w:r>
+      <w:proofErr w:type="spellStart"/>
+      <w:r>
+        <w:rPr>
+          <w:lang w:val="ru-RU"/>
+        </w:rPr>
+        <w:t>тп</w:t>
+      </w:r>
+      <w:proofErr w:type="spellEnd"/>
+      <w:r>
+        <w:rPr>
+          <w:lang w:val="ru-RU"/>
+        </w:rPr>
+        <w:t>.) Так же в это определение входит тип техники и тип материальной части (например, статический пулемет, миномет, гаубица, бронеавтомобиль, танк и т.п).</w:t>
+      </w:r>
+    </w:p>
+    <w:p>
+      <w:pPr>
+        <w:rPr>
+          <w:lang w:val="ru-RU"/>
+        </w:rPr>
+      </w:pPr>
       <w:r>
         <w:rPr>
           <w:b/>
@@ -8474,7 +8880,7 @@
           <w:color w:val="FFC000"/>
           <w:lang w:val="ru-RU"/>
         </w:rPr>
-        <w:t>типов юнитов</w:t>
+        <w:t>качеству юнитов</w:t>
       </w:r>
       <w:r>
         <w:rPr>
@@ -8487,66 +8893,131 @@
       </w:r>
       <w:r>
         <w:rPr>
-          <w:lang w:val="ru-RU"/>
-        </w:rPr>
-        <w:t>–</w:t>
-      </w:r>
-      <w:r>
-        <w:rPr>
-          <w:lang w:val="ru-RU"/>
-        </w:rPr>
-        <w:t xml:space="preserve"> </w:t>
-      </w:r>
-      <w:r>
-        <w:rPr>
-          <w:lang w:val="ru-RU"/>
-        </w:rPr>
-        <w:t xml:space="preserve">отличительная особенность группы юнитов, позволяющих им выполнять определенные задачи. </w:t>
-      </w:r>
-      <w:r>
-        <w:rPr>
-          <w:lang w:val="ru-RU"/>
-        </w:rPr>
-        <w:br/>
-        <w:t>(например, базовый пехотинец, пулеметчик, ПТ-солдат и тп.) Так же в это определение входит тип техники и тип материальной части (например, статический пулемет, миномет, гаубица, бронеавтомобиль, танк и т.п).</w:t>
-      </w:r>
-    </w:p>
-    <w:p>
-      <w:pPr>
-        <w:rPr>
-          <w:lang w:val="ru-RU"/>
-        </w:rPr>
-      </w:pPr>
-      <w:r>
-        <w:rPr>
           <w:b/>
           <w:bCs/>
-          <w:color w:val="FFC000"/>
-          <w:lang w:val="ru-RU"/>
-        </w:rPr>
-        <w:t>качеству юнитов</w:t>
+          <w:lang w:val="ru-RU"/>
+        </w:rPr>
+        <w:t>–</w:t>
       </w:r>
       <w:r>
         <w:rPr>
           <w:b/>
           <w:bCs/>
-          <w:color w:val="FFC000"/>
           <w:lang w:val="ru-RU"/>
         </w:rPr>
         <w:t xml:space="preserve"> </w:t>
       </w:r>
       <w:r>
         <w:rPr>
-          <w:b/>
-          <w:bCs/>
-          <w:lang w:val="ru-RU"/>
-        </w:rPr>
-        <w:t>–</w:t>
-      </w:r>
-      <w:r>
-        <w:rPr>
-          <w:b/>
-          <w:bCs/>
+          <w:lang w:val="ru-RU"/>
+        </w:rPr>
+        <w:t xml:space="preserve">отличительная особенностью юнита, внутри своего типа (максимальный уровень опыта, морали, лояльности, мощность атаки и т.п.). Для техники и материальной части это будет в том числе </w:t>
+      </w:r>
+      <w:r>
+        <w:rPr>
+          <w:lang w:val="ru-RU"/>
+        </w:rPr>
+        <w:t>“</w:t>
+      </w:r>
+      <w:proofErr w:type="gramStart"/>
+      <w:r>
+        <w:rPr>
+          <w:lang w:val="ru-RU"/>
+        </w:rPr>
+        <w:t>новизна</w:t>
+      </w:r>
+      <w:r>
+        <w:rPr>
+          <w:lang w:val="ru-RU"/>
+        </w:rPr>
+        <w:t>”</w:t>
+      </w:r>
+      <w:r>
+        <w:rPr>
+          <w:lang w:val="ru-RU"/>
+        </w:rPr>
+        <w:t xml:space="preserve">  и</w:t>
+      </w:r>
+      <w:proofErr w:type="gramEnd"/>
+      <w:r>
+        <w:rPr>
+          <w:lang w:val="ru-RU"/>
+        </w:rPr>
+        <w:t xml:space="preserve"> модельный ряд (хуже кач-во старые модели, лучше кач-во новые высокотехнологичные модели).</w:t>
+      </w:r>
+    </w:p>
+    <w:p>
+      <w:pPr>
+        <w:pStyle w:val="Heading4"/>
+        <w:rPr>
+          <w:lang w:val="ru-RU"/>
+        </w:rPr>
+      </w:pPr>
+      <w:r>
+        <w:rPr>
+          <w:lang w:val="ru-RU"/>
+        </w:rPr>
+        <w:lastRenderedPageBreak/>
+        <w:br/>
+      </w:r>
+      <w:r>
+        <w:rPr>
+          <w:lang w:val="ru-RU"/>
+        </w:rPr>
+        <w:br/>
+      </w:r>
+      <w:r>
+        <w:rPr>
+          <w:lang w:val="ru-RU"/>
+        </w:rPr>
+        <w:t>П</w:t>
+      </w:r>
+      <w:r>
+        <w:rPr>
+          <w:lang w:val="ru-RU"/>
+        </w:rPr>
+        <w:t>оиск игры.</w:t>
+      </w:r>
+    </w:p>
+    <w:p>
+      <w:pPr>
+        <w:rPr>
+          <w:lang w:val="ru-RU"/>
+        </w:rPr>
+      </w:pPr>
+      <w:r>
+        <w:rPr>
+          <w:lang w:val="ru-RU"/>
+        </w:rPr>
+        <w:t xml:space="preserve">В идеальном варианте – желаемы 2 стандартных пути нахождения игровой партии, поиск лобби, созданного другим игроком и автоматический ранговый матчмейкинг. Планы мачмейкинга и ранговой системы видятся чрезмерно отдаленными и на этой стадии не будут более обсуждаться, они довольно типичны в любой игре и хорошо отработаны. </w:t>
+      </w:r>
+    </w:p>
+    <w:p>
+      <w:pPr>
+        <w:rPr>
+          <w:lang w:val="ru-RU"/>
+        </w:rPr>
+      </w:pPr>
+      <w:r>
+        <w:rPr>
+          <w:lang w:val="ru-RU"/>
+        </w:rPr>
+        <w:t>Игрок должен будет войти в типово</w:t>
+      </w:r>
+      <w:r>
+        <w:rPr>
+          <w:lang w:val="ru-RU"/>
+        </w:rPr>
+        <w:t xml:space="preserve">й список </w:t>
+      </w:r>
+      <w:r>
+        <w:rPr>
+          <w:lang w:val="ru-RU"/>
+        </w:rPr>
+        <w:t>доступных игр</w:t>
+      </w:r>
+      <w:r>
+        <w:rPr>
           <w:lang w:val="ru-RU"/>
         </w:rPr>
         <w:t xml:space="preserve"> </w:t>
@@ -8555,31 +9026,19 @@
         <w:rPr>
           <w:lang w:val="ru-RU"/>
         </w:rPr>
-        <w:t xml:space="preserve">отличительная особенностью юнита, внутри своего типа (максимальный уровень опыта, морали, лояльности, мощность атаки и т.п.). Для техники и материальной части это будет в том числе </w:t>
-      </w:r>
-      <w:r>
-        <w:rPr>
-          <w:lang w:val="ru-RU"/>
-        </w:rPr>
-        <w:t>“</w:t>
-      </w:r>
-      <w:r>
-        <w:rPr>
-          <w:lang w:val="ru-RU"/>
-        </w:rPr>
-        <w:t>новизна</w:t>
-      </w:r>
-      <w:r>
-        <w:rPr>
-          <w:lang w:val="ru-RU"/>
-        </w:rPr>
-        <w:t>”</w:t>
-      </w:r>
-      <w:r>
-        <w:rPr>
-          <w:lang w:val="ru-RU"/>
-        </w:rPr>
-        <w:t xml:space="preserve">  и модельный ряд (хуже кач-во старые модели, лучше кач-во новые высокотехнологичные модели).</w:t>
+        <w:t>и выбрать собирающуюся игру</w:t>
+      </w:r>
+      <w:r>
+        <w:rPr>
+          <w:lang w:val="ru-RU"/>
+        </w:rPr>
+        <w:t xml:space="preserve"> по своему вкусу, либо создать свое</w:t>
+      </w:r>
+      <w:r>
+        <w:rPr>
+          <w:lang w:val="ru-RU"/>
+        </w:rPr>
+        <w:t>.</w:t>
       </w:r>
     </w:p>
     <w:p>
@@ -8593,82 +9052,25 @@
         <w:rPr>
           <w:lang w:val="ru-RU"/>
         </w:rPr>
-        <w:lastRenderedPageBreak/>
-        <w:br/>
-      </w:r>
-      <w:r>
-        <w:rPr>
-          <w:lang w:val="ru-RU"/>
-        </w:rPr>
-        <w:br/>
-      </w:r>
-      <w:r>
-        <w:rPr>
-          <w:lang w:val="ru-RU"/>
-        </w:rPr>
-        <w:t>П</w:t>
-      </w:r>
-      <w:r>
-        <w:rPr>
-          <w:lang w:val="ru-RU"/>
-        </w:rPr>
-        <w:t>оиск игры.</w:t>
-      </w:r>
-    </w:p>
-    <w:p>
-      <w:pPr>
-        <w:rPr>
-          <w:lang w:val="ru-RU"/>
-        </w:rPr>
-      </w:pPr>
-      <w:r>
-        <w:rPr>
-          <w:lang w:val="ru-RU"/>
-        </w:rPr>
-        <w:t xml:space="preserve">В идеальном варианте – желаемы 2 стандартных пути нахождения игровой партии, поиск лобби, созданного другим игроком и автоматический ранговый матчмейкинг. Планы мачмейкинга и ранговой системы видятся чрезмерно отдаленными и на этой стадии не будут более обсуждаться, они довольно типичны в любой игре и хорошо отработаны. </w:t>
-      </w:r>
-    </w:p>
-    <w:p>
-      <w:pPr>
-        <w:rPr>
-          <w:lang w:val="ru-RU"/>
-        </w:rPr>
-      </w:pPr>
-      <w:r>
-        <w:rPr>
-          <w:lang w:val="ru-RU"/>
-        </w:rPr>
-        <w:t>Игрок должен будет войти в типово</w:t>
-      </w:r>
-      <w:r>
-        <w:rPr>
-          <w:lang w:val="ru-RU"/>
-        </w:rPr>
-        <w:t xml:space="preserve">й список </w:t>
-      </w:r>
-      <w:r>
-        <w:rPr>
-          <w:lang w:val="ru-RU"/>
-        </w:rPr>
-        <w:t>доступных игр</w:t>
-      </w:r>
-      <w:r>
-        <w:rPr>
-          <w:lang w:val="ru-RU"/>
-        </w:rPr>
-        <w:t xml:space="preserve"> </w:t>
-      </w:r>
-      <w:r>
-        <w:rPr>
-          <w:lang w:val="ru-RU"/>
-        </w:rPr>
-        <w:t>и выбрать собирающуюся игру</w:t>
-      </w:r>
-      <w:r>
-        <w:rPr>
-          <w:lang w:val="ru-RU"/>
-        </w:rPr>
-        <w:t xml:space="preserve"> по своему вкусу, либо создать свое</w:t>
+        <w:t xml:space="preserve">Настройки и </w:t>
+      </w:r>
+      <w:r>
+        <w:rPr>
+          <w:lang w:val="ru-RU"/>
+        </w:rPr>
+        <w:t>конфигурация</w:t>
+      </w:r>
+      <w:r>
+        <w:rPr>
+          <w:lang w:val="ru-RU"/>
+        </w:rPr>
+        <w:t xml:space="preserve"> игр</w:t>
+      </w:r>
+      <w:r>
+        <w:rPr>
+          <w:lang w:val="ru-RU"/>
+        </w:rPr>
+        <w:t>овой партии</w:t>
       </w:r>
       <w:r>
         <w:rPr>
@@ -8676,80 +9078,6 @@
         </w:rPr>
         <w:t>.</w:t>
       </w:r>
-    </w:p>
-    <w:p>
-      <w:pPr>
-        <w:pStyle w:val="Heading4"/>
-        <w:rPr>
-          <w:lang w:val="ru-RU"/>
-        </w:rPr>
-      </w:pPr>
-      <w:r>
-        <w:rPr>
-          <w:lang w:val="ru-RU"/>
-        </w:rPr>
-        <w:t>Настройки</w:t>
-      </w:r>
-      <w:r>
-        <w:rPr>
-          <w:lang w:val="ru-RU"/>
-        </w:rPr>
-        <w:t xml:space="preserve"> </w:t>
-      </w:r>
-      <w:r>
-        <w:rPr>
-          <w:lang w:val="ru-RU"/>
-        </w:rPr>
-        <w:t xml:space="preserve">и </w:t>
-      </w:r>
-      <w:r>
-        <w:rPr>
-          <w:lang w:val="ru-RU"/>
-        </w:rPr>
-        <w:t>конфигурация</w:t>
-      </w:r>
-      <w:r>
-        <w:rPr>
-          <w:lang w:val="ru-RU"/>
-        </w:rPr>
-        <w:t xml:space="preserve"> </w:t>
-      </w:r>
-      <w:r>
-        <w:rPr>
-          <w:lang w:val="ru-RU"/>
-        </w:rPr>
-        <w:t>игр</w:t>
-      </w:r>
-      <w:r>
-        <w:rPr>
-          <w:lang w:val="ru-RU"/>
-        </w:rPr>
-        <w:t>овой партии</w:t>
-      </w:r>
-      <w:r>
-        <w:rPr>
-          <w:lang w:val="ru-RU"/>
-        </w:rPr>
-        <w:t>.</w:t>
-      </w:r>
-    </w:p>
-    <w:p>
-      <w:pPr>
-        <w:rPr>
-          <w:i/>
-          <w:iCs/>
-          <w:sz w:val="18"/>
-          <w:szCs w:val="18"/>
-          <w:lang w:val="ru-RU"/>
-        </w:rPr>
-      </w:pPr>
-    </w:p>
-    <w:p>
-      <w:pPr>
-        <w:rPr>
-          <w:lang w:val="ru-RU"/>
-        </w:rPr>
-      </w:pPr>
     </w:p>
     <w:sectPr>
       <w:pgSz w:w="12240" w:h="15840"/>
@@ -9865,6 +10193,95 @@
     </w:lvl>
   </w:abstractNum>
   <w:abstractNum w:abstractNumId="10" w15:restartNumberingAfterBreak="0">
+    <w:nsid w:val="209358FC"/>
+    <w:multiLevelType w:val="hybridMultilevel"/>
+    <w:tmpl w:val="8654E64C"/>
+    <w:lvl w:ilvl="0" w:tplc="983E195E">
+      <w:start w:val="2"/>
+      <w:numFmt w:val="decimal"/>
+      <w:lvlText w:val="%1."/>
+      <w:lvlJc w:val="left"/>
+      <w:pPr>
+        <w:ind w:left="786" w:hanging="360"/>
+      </w:pPr>
+      <w:rPr>
+        <w:rFonts w:hint="default"/>
+      </w:rPr>
+    </w:lvl>
+    <w:lvl w:ilvl="1" w:tplc="04090019" w:tentative="1">
+      <w:start w:val="1"/>
+      <w:numFmt w:val="lowerLetter"/>
+      <w:lvlText w:val="%2."/>
+      <w:lvlJc w:val="left"/>
+      <w:pPr>
+        <w:ind w:left="1506" w:hanging="360"/>
+      </w:pPr>
+    </w:lvl>
+    <w:lvl w:ilvl="2" w:tplc="0409001B" w:tentative="1">
+      <w:start w:val="1"/>
+      <w:numFmt w:val="lowerRoman"/>
+      <w:lvlText w:val="%3."/>
+      <w:lvlJc w:val="right"/>
+      <w:pPr>
+        <w:ind w:left="2226" w:hanging="180"/>
+      </w:pPr>
+    </w:lvl>
+    <w:lvl w:ilvl="3" w:tplc="0409000F" w:tentative="1">
+      <w:start w:val="1"/>
+      <w:numFmt w:val="decimal"/>
+      <w:lvlText w:val="%4."/>
+      <w:lvlJc w:val="left"/>
+      <w:pPr>
+        <w:ind w:left="2946" w:hanging="360"/>
+      </w:pPr>
+    </w:lvl>
+    <w:lvl w:ilvl="4" w:tplc="04090019" w:tentative="1">
+      <w:start w:val="1"/>
+      <w:numFmt w:val="lowerLetter"/>
+      <w:lvlText w:val="%5."/>
+      <w:lvlJc w:val="left"/>
+      <w:pPr>
+        <w:ind w:left="3666" w:hanging="360"/>
+      </w:pPr>
+    </w:lvl>
+    <w:lvl w:ilvl="5" w:tplc="0409001B" w:tentative="1">
+      <w:start w:val="1"/>
+      <w:numFmt w:val="lowerRoman"/>
+      <w:lvlText w:val="%6."/>
+      <w:lvlJc w:val="right"/>
+      <w:pPr>
+        <w:ind w:left="4386" w:hanging="180"/>
+      </w:pPr>
+    </w:lvl>
+    <w:lvl w:ilvl="6" w:tplc="0409000F" w:tentative="1">
+      <w:start w:val="1"/>
+      <w:numFmt w:val="decimal"/>
+      <w:lvlText w:val="%7."/>
+      <w:lvlJc w:val="left"/>
+      <w:pPr>
+        <w:ind w:left="5106" w:hanging="360"/>
+      </w:pPr>
+    </w:lvl>
+    <w:lvl w:ilvl="7" w:tplc="04090019" w:tentative="1">
+      <w:start w:val="1"/>
+      <w:numFmt w:val="lowerLetter"/>
+      <w:lvlText w:val="%8."/>
+      <w:lvlJc w:val="left"/>
+      <w:pPr>
+        <w:ind w:left="5826" w:hanging="360"/>
+      </w:pPr>
+    </w:lvl>
+    <w:lvl w:ilvl="8" w:tplc="0409001B" w:tentative="1">
+      <w:start w:val="1"/>
+      <w:numFmt w:val="lowerRoman"/>
+      <w:lvlText w:val="%9."/>
+      <w:lvlJc w:val="right"/>
+      <w:pPr>
+        <w:ind w:left="6546" w:hanging="180"/>
+      </w:pPr>
+    </w:lvl>
+  </w:abstractNum>
+  <w:abstractNum w:abstractNumId="11" w15:restartNumberingAfterBreak="0">
     <w:nsid w:val="23577B86"/>
     <w:multiLevelType w:val="hybridMultilevel"/>
     <w:tmpl w:val="43521E60"/>
@@ -9977,7 +10394,7 @@
       </w:rPr>
     </w:lvl>
   </w:abstractNum>
-  <w:abstractNum w:abstractNumId="11" w15:restartNumberingAfterBreak="0">
+  <w:abstractNum w:abstractNumId="12" w15:restartNumberingAfterBreak="0">
     <w:nsid w:val="27A475E5"/>
     <w:multiLevelType w:val="hybridMultilevel"/>
     <w:tmpl w:val="3704EF50"/>
@@ -10090,7 +10507,7 @@
       </w:rPr>
     </w:lvl>
   </w:abstractNum>
-  <w:abstractNum w:abstractNumId="12" w15:restartNumberingAfterBreak="0">
+  <w:abstractNum w:abstractNumId="13" w15:restartNumberingAfterBreak="0">
     <w:nsid w:val="2D430FF7"/>
     <w:multiLevelType w:val="hybridMultilevel"/>
     <w:tmpl w:val="FE965226"/>
@@ -10202,7 +10619,7 @@
       </w:rPr>
     </w:lvl>
   </w:abstractNum>
-  <w:abstractNum w:abstractNumId="13" w15:restartNumberingAfterBreak="0">
+  <w:abstractNum w:abstractNumId="14" w15:restartNumberingAfterBreak="0">
     <w:nsid w:val="2D863155"/>
     <w:multiLevelType w:val="hybridMultilevel"/>
     <w:tmpl w:val="9E5E2C56"/>
@@ -10315,7 +10732,7 @@
       </w:rPr>
     </w:lvl>
   </w:abstractNum>
-  <w:abstractNum w:abstractNumId="14" w15:restartNumberingAfterBreak="0">
+  <w:abstractNum w:abstractNumId="15" w15:restartNumberingAfterBreak="0">
     <w:nsid w:val="2EA94609"/>
     <w:multiLevelType w:val="hybridMultilevel"/>
     <w:tmpl w:val="2DA6B5BE"/>
@@ -10428,7 +10845,7 @@
       </w:rPr>
     </w:lvl>
   </w:abstractNum>
-  <w:abstractNum w:abstractNumId="15" w15:restartNumberingAfterBreak="0">
+  <w:abstractNum w:abstractNumId="16" w15:restartNumberingAfterBreak="0">
     <w:nsid w:val="31AA0C55"/>
     <w:multiLevelType w:val="hybridMultilevel"/>
     <w:tmpl w:val="B5B2E146"/>
@@ -10540,7 +10957,7 @@
       </w:rPr>
     </w:lvl>
   </w:abstractNum>
-  <w:abstractNum w:abstractNumId="16" w15:restartNumberingAfterBreak="0">
+  <w:abstractNum w:abstractNumId="17" w15:restartNumberingAfterBreak="0">
     <w:nsid w:val="376A0E36"/>
     <w:multiLevelType w:val="hybridMultilevel"/>
     <w:tmpl w:val="D4F69F98"/>
@@ -10653,7 +11070,185 @@
       </w:rPr>
     </w:lvl>
   </w:abstractNum>
-  <w:abstractNum w:abstractNumId="17" w15:restartNumberingAfterBreak="0">
+  <w:abstractNum w:abstractNumId="18" w15:restartNumberingAfterBreak="0">
+    <w:nsid w:val="3A285F93"/>
+    <w:multiLevelType w:val="hybridMultilevel"/>
+    <w:tmpl w:val="D41822A0"/>
+    <w:lvl w:ilvl="0" w:tplc="0409000F">
+      <w:start w:val="1"/>
+      <w:numFmt w:val="decimal"/>
+      <w:lvlText w:val="%1."/>
+      <w:lvlJc w:val="left"/>
+      <w:pPr>
+        <w:ind w:left="720" w:hanging="360"/>
+      </w:pPr>
+      <w:rPr>
+        <w:rFonts w:hint="default"/>
+      </w:rPr>
+    </w:lvl>
+    <w:lvl w:ilvl="1" w:tplc="04090019" w:tentative="1">
+      <w:start w:val="1"/>
+      <w:numFmt w:val="lowerLetter"/>
+      <w:lvlText w:val="%2."/>
+      <w:lvlJc w:val="left"/>
+      <w:pPr>
+        <w:ind w:left="1440" w:hanging="360"/>
+      </w:pPr>
+    </w:lvl>
+    <w:lvl w:ilvl="2" w:tplc="0409001B" w:tentative="1">
+      <w:start w:val="1"/>
+      <w:numFmt w:val="lowerRoman"/>
+      <w:lvlText w:val="%3."/>
+      <w:lvlJc w:val="right"/>
+      <w:pPr>
+        <w:ind w:left="2160" w:hanging="180"/>
+      </w:pPr>
+    </w:lvl>
+    <w:lvl w:ilvl="3" w:tplc="0409000F" w:tentative="1">
+      <w:start w:val="1"/>
+      <w:numFmt w:val="decimal"/>
+      <w:lvlText w:val="%4."/>
+      <w:lvlJc w:val="left"/>
+      <w:pPr>
+        <w:ind w:left="2880" w:hanging="360"/>
+      </w:pPr>
+    </w:lvl>
+    <w:lvl w:ilvl="4" w:tplc="04090019" w:tentative="1">
+      <w:start w:val="1"/>
+      <w:numFmt w:val="lowerLetter"/>
+      <w:lvlText w:val="%5."/>
+      <w:lvlJc w:val="left"/>
+      <w:pPr>
+        <w:ind w:left="3600" w:hanging="360"/>
+      </w:pPr>
+    </w:lvl>
+    <w:lvl w:ilvl="5" w:tplc="0409001B" w:tentative="1">
+      <w:start w:val="1"/>
+      <w:numFmt w:val="lowerRoman"/>
+      <w:lvlText w:val="%6."/>
+      <w:lvlJc w:val="right"/>
+      <w:pPr>
+        <w:ind w:left="4320" w:hanging="180"/>
+      </w:pPr>
+    </w:lvl>
+    <w:lvl w:ilvl="6" w:tplc="0409000F" w:tentative="1">
+      <w:start w:val="1"/>
+      <w:numFmt w:val="decimal"/>
+      <w:lvlText w:val="%7."/>
+      <w:lvlJc w:val="left"/>
+      <w:pPr>
+        <w:ind w:left="5040" w:hanging="360"/>
+      </w:pPr>
+    </w:lvl>
+    <w:lvl w:ilvl="7" w:tplc="04090019" w:tentative="1">
+      <w:start w:val="1"/>
+      <w:numFmt w:val="lowerLetter"/>
+      <w:lvlText w:val="%8."/>
+      <w:lvlJc w:val="left"/>
+      <w:pPr>
+        <w:ind w:left="5760" w:hanging="360"/>
+      </w:pPr>
+    </w:lvl>
+    <w:lvl w:ilvl="8" w:tplc="0409001B" w:tentative="1">
+      <w:start w:val="1"/>
+      <w:numFmt w:val="lowerRoman"/>
+      <w:lvlText w:val="%9."/>
+      <w:lvlJc w:val="right"/>
+      <w:pPr>
+        <w:ind w:left="6480" w:hanging="180"/>
+      </w:pPr>
+    </w:lvl>
+  </w:abstractNum>
+  <w:abstractNum w:abstractNumId="19" w15:restartNumberingAfterBreak="0">
+    <w:nsid w:val="3BF573EF"/>
+    <w:multiLevelType w:val="hybridMultilevel"/>
+    <w:tmpl w:val="AF9A1A56"/>
+    <w:lvl w:ilvl="0" w:tplc="0409000F">
+      <w:start w:val="1"/>
+      <w:numFmt w:val="decimal"/>
+      <w:lvlText w:val="%1."/>
+      <w:lvlJc w:val="left"/>
+      <w:pPr>
+        <w:ind w:left="786" w:hanging="360"/>
+      </w:pPr>
+      <w:rPr>
+        <w:rFonts w:hint="default"/>
+      </w:rPr>
+    </w:lvl>
+    <w:lvl w:ilvl="1" w:tplc="04090019" w:tentative="1">
+      <w:start w:val="1"/>
+      <w:numFmt w:val="lowerLetter"/>
+      <w:lvlText w:val="%2."/>
+      <w:lvlJc w:val="left"/>
+      <w:pPr>
+        <w:ind w:left="1506" w:hanging="360"/>
+      </w:pPr>
+    </w:lvl>
+    <w:lvl w:ilvl="2" w:tplc="0409001B" w:tentative="1">
+      <w:start w:val="1"/>
+      <w:numFmt w:val="lowerRoman"/>
+      <w:lvlText w:val="%3."/>
+      <w:lvlJc w:val="right"/>
+      <w:pPr>
+        <w:ind w:left="2226" w:hanging="180"/>
+      </w:pPr>
+    </w:lvl>
+    <w:lvl w:ilvl="3" w:tplc="0409000F" w:tentative="1">
+      <w:start w:val="1"/>
+      <w:numFmt w:val="decimal"/>
+      <w:lvlText w:val="%4."/>
+      <w:lvlJc w:val="left"/>
+      <w:pPr>
+        <w:ind w:left="2946" w:hanging="360"/>
+      </w:pPr>
+    </w:lvl>
+    <w:lvl w:ilvl="4" w:tplc="04090019" w:tentative="1">
+      <w:start w:val="1"/>
+      <w:numFmt w:val="lowerLetter"/>
+      <w:lvlText w:val="%5."/>
+      <w:lvlJc w:val="left"/>
+      <w:pPr>
+        <w:ind w:left="3666" w:hanging="360"/>
+      </w:pPr>
+    </w:lvl>
+    <w:lvl w:ilvl="5" w:tplc="0409001B" w:tentative="1">
+      <w:start w:val="1"/>
+      <w:numFmt w:val="lowerRoman"/>
+      <w:lvlText w:val="%6."/>
+      <w:lvlJc w:val="right"/>
+      <w:pPr>
+        <w:ind w:left="4386" w:hanging="180"/>
+      </w:pPr>
+    </w:lvl>
+    <w:lvl w:ilvl="6" w:tplc="0409000F" w:tentative="1">
+      <w:start w:val="1"/>
+      <w:numFmt w:val="decimal"/>
+      <w:lvlText w:val="%7."/>
+      <w:lvlJc w:val="left"/>
+      <w:pPr>
+        <w:ind w:left="5106" w:hanging="360"/>
+      </w:pPr>
+    </w:lvl>
+    <w:lvl w:ilvl="7" w:tplc="04090019" w:tentative="1">
+      <w:start w:val="1"/>
+      <w:numFmt w:val="lowerLetter"/>
+      <w:lvlText w:val="%8."/>
+      <w:lvlJc w:val="left"/>
+      <w:pPr>
+        <w:ind w:left="5826" w:hanging="360"/>
+      </w:pPr>
+    </w:lvl>
+    <w:lvl w:ilvl="8" w:tplc="0409001B" w:tentative="1">
+      <w:start w:val="1"/>
+      <w:numFmt w:val="lowerRoman"/>
+      <w:lvlText w:val="%9."/>
+      <w:lvlJc w:val="right"/>
+      <w:pPr>
+        <w:ind w:left="6546" w:hanging="180"/>
+      </w:pPr>
+    </w:lvl>
+  </w:abstractNum>
+  <w:abstractNum w:abstractNumId="20" w15:restartNumberingAfterBreak="0">
     <w:nsid w:val="3E161F40"/>
     <w:multiLevelType w:val="hybridMultilevel"/>
     <w:tmpl w:val="448C0B10"/>
@@ -10766,7 +11361,7 @@
       </w:rPr>
     </w:lvl>
   </w:abstractNum>
-  <w:abstractNum w:abstractNumId="18" w15:restartNumberingAfterBreak="0">
+  <w:abstractNum w:abstractNumId="21" w15:restartNumberingAfterBreak="0">
     <w:nsid w:val="47AA07CE"/>
     <w:multiLevelType w:val="hybridMultilevel"/>
     <w:tmpl w:val="298AF3FA"/>
@@ -10879,7 +11474,7 @@
       </w:rPr>
     </w:lvl>
   </w:abstractNum>
-  <w:abstractNum w:abstractNumId="19" w15:restartNumberingAfterBreak="0">
+  <w:abstractNum w:abstractNumId="22" w15:restartNumberingAfterBreak="0">
     <w:nsid w:val="486B7400"/>
     <w:multiLevelType w:val="hybridMultilevel"/>
     <w:tmpl w:val="C4D6C38A"/>
@@ -10991,7 +11586,185 @@
       </w:rPr>
     </w:lvl>
   </w:abstractNum>
-  <w:abstractNum w:abstractNumId="20" w15:restartNumberingAfterBreak="0">
+  <w:abstractNum w:abstractNumId="23" w15:restartNumberingAfterBreak="0">
+    <w:nsid w:val="53832038"/>
+    <w:multiLevelType w:val="hybridMultilevel"/>
+    <w:tmpl w:val="DD34B108"/>
+    <w:lvl w:ilvl="0" w:tplc="0409000F">
+      <w:start w:val="1"/>
+      <w:numFmt w:val="decimal"/>
+      <w:lvlText w:val="%1."/>
+      <w:lvlJc w:val="left"/>
+      <w:pPr>
+        <w:ind w:left="720" w:hanging="360"/>
+      </w:pPr>
+      <w:rPr>
+        <w:rFonts w:hint="default"/>
+      </w:rPr>
+    </w:lvl>
+    <w:lvl w:ilvl="1" w:tplc="04090019" w:tentative="1">
+      <w:start w:val="1"/>
+      <w:numFmt w:val="lowerLetter"/>
+      <w:lvlText w:val="%2."/>
+      <w:lvlJc w:val="left"/>
+      <w:pPr>
+        <w:ind w:left="1440" w:hanging="360"/>
+      </w:pPr>
+    </w:lvl>
+    <w:lvl w:ilvl="2" w:tplc="0409001B" w:tentative="1">
+      <w:start w:val="1"/>
+      <w:numFmt w:val="lowerRoman"/>
+      <w:lvlText w:val="%3."/>
+      <w:lvlJc w:val="right"/>
+      <w:pPr>
+        <w:ind w:left="2160" w:hanging="180"/>
+      </w:pPr>
+    </w:lvl>
+    <w:lvl w:ilvl="3" w:tplc="0409000F" w:tentative="1">
+      <w:start w:val="1"/>
+      <w:numFmt w:val="decimal"/>
+      <w:lvlText w:val="%4."/>
+      <w:lvlJc w:val="left"/>
+      <w:pPr>
+        <w:ind w:left="2880" w:hanging="360"/>
+      </w:pPr>
+    </w:lvl>
+    <w:lvl w:ilvl="4" w:tplc="04090019" w:tentative="1">
+      <w:start w:val="1"/>
+      <w:numFmt w:val="lowerLetter"/>
+      <w:lvlText w:val="%5."/>
+      <w:lvlJc w:val="left"/>
+      <w:pPr>
+        <w:ind w:left="3600" w:hanging="360"/>
+      </w:pPr>
+    </w:lvl>
+    <w:lvl w:ilvl="5" w:tplc="0409001B" w:tentative="1">
+      <w:start w:val="1"/>
+      <w:numFmt w:val="lowerRoman"/>
+      <w:lvlText w:val="%6."/>
+      <w:lvlJc w:val="right"/>
+      <w:pPr>
+        <w:ind w:left="4320" w:hanging="180"/>
+      </w:pPr>
+    </w:lvl>
+    <w:lvl w:ilvl="6" w:tplc="0409000F" w:tentative="1">
+      <w:start w:val="1"/>
+      <w:numFmt w:val="decimal"/>
+      <w:lvlText w:val="%7."/>
+      <w:lvlJc w:val="left"/>
+      <w:pPr>
+        <w:ind w:left="5040" w:hanging="360"/>
+      </w:pPr>
+    </w:lvl>
+    <w:lvl w:ilvl="7" w:tplc="04090019" w:tentative="1">
+      <w:start w:val="1"/>
+      <w:numFmt w:val="lowerLetter"/>
+      <w:lvlText w:val="%8."/>
+      <w:lvlJc w:val="left"/>
+      <w:pPr>
+        <w:ind w:left="5760" w:hanging="360"/>
+      </w:pPr>
+    </w:lvl>
+    <w:lvl w:ilvl="8" w:tplc="0409001B" w:tentative="1">
+      <w:start w:val="1"/>
+      <w:numFmt w:val="lowerRoman"/>
+      <w:lvlText w:val="%9."/>
+      <w:lvlJc w:val="right"/>
+      <w:pPr>
+        <w:ind w:left="6480" w:hanging="180"/>
+      </w:pPr>
+    </w:lvl>
+  </w:abstractNum>
+  <w:abstractNum w:abstractNumId="24" w15:restartNumberingAfterBreak="0">
+    <w:nsid w:val="6A7A18BA"/>
+    <w:multiLevelType w:val="hybridMultilevel"/>
+    <w:tmpl w:val="2F80A8CA"/>
+    <w:lvl w:ilvl="0" w:tplc="0409000F">
+      <w:start w:val="2"/>
+      <w:numFmt w:val="decimal"/>
+      <w:lvlText w:val="%1."/>
+      <w:lvlJc w:val="left"/>
+      <w:pPr>
+        <w:ind w:left="720" w:hanging="360"/>
+      </w:pPr>
+      <w:rPr>
+        <w:rFonts w:hint="default"/>
+      </w:rPr>
+    </w:lvl>
+    <w:lvl w:ilvl="1" w:tplc="04090019" w:tentative="1">
+      <w:start w:val="1"/>
+      <w:numFmt w:val="lowerLetter"/>
+      <w:lvlText w:val="%2."/>
+      <w:lvlJc w:val="left"/>
+      <w:pPr>
+        <w:ind w:left="1440" w:hanging="360"/>
+      </w:pPr>
+    </w:lvl>
+    <w:lvl w:ilvl="2" w:tplc="0409001B" w:tentative="1">
+      <w:start w:val="1"/>
+      <w:numFmt w:val="lowerRoman"/>
+      <w:lvlText w:val="%3."/>
+      <w:lvlJc w:val="right"/>
+      <w:pPr>
+        <w:ind w:left="2160" w:hanging="180"/>
+      </w:pPr>
+    </w:lvl>
+    <w:lvl w:ilvl="3" w:tplc="0409000F" w:tentative="1">
+      <w:start w:val="1"/>
+      <w:numFmt w:val="decimal"/>
+      <w:lvlText w:val="%4."/>
+      <w:lvlJc w:val="left"/>
+      <w:pPr>
+        <w:ind w:left="2880" w:hanging="360"/>
+      </w:pPr>
+    </w:lvl>
+    <w:lvl w:ilvl="4" w:tplc="04090019" w:tentative="1">
+      <w:start w:val="1"/>
+      <w:numFmt w:val="lowerLetter"/>
+      <w:lvlText w:val="%5."/>
+      <w:lvlJc w:val="left"/>
+      <w:pPr>
+        <w:ind w:left="3600" w:hanging="360"/>
+      </w:pPr>
+    </w:lvl>
+    <w:lvl w:ilvl="5" w:tplc="0409001B" w:tentative="1">
+      <w:start w:val="1"/>
+      <w:numFmt w:val="lowerRoman"/>
+      <w:lvlText w:val="%6."/>
+      <w:lvlJc w:val="right"/>
+      <w:pPr>
+        <w:ind w:left="4320" w:hanging="180"/>
+      </w:pPr>
+    </w:lvl>
+    <w:lvl w:ilvl="6" w:tplc="0409000F" w:tentative="1">
+      <w:start w:val="1"/>
+      <w:numFmt w:val="decimal"/>
+      <w:lvlText w:val="%7."/>
+      <w:lvlJc w:val="left"/>
+      <w:pPr>
+        <w:ind w:left="5040" w:hanging="360"/>
+      </w:pPr>
+    </w:lvl>
+    <w:lvl w:ilvl="7" w:tplc="04090019" w:tentative="1">
+      <w:start w:val="1"/>
+      <w:numFmt w:val="lowerLetter"/>
+      <w:lvlText w:val="%8."/>
+      <w:lvlJc w:val="left"/>
+      <w:pPr>
+        <w:ind w:left="5760" w:hanging="360"/>
+      </w:pPr>
+    </w:lvl>
+    <w:lvl w:ilvl="8" w:tplc="0409001B" w:tentative="1">
+      <w:start w:val="1"/>
+      <w:numFmt w:val="lowerRoman"/>
+      <w:lvlText w:val="%9."/>
+      <w:lvlJc w:val="right"/>
+      <w:pPr>
+        <w:ind w:left="6480" w:hanging="180"/>
+      </w:pPr>
+    </w:lvl>
+  </w:abstractNum>
+  <w:abstractNum w:abstractNumId="25" w15:restartNumberingAfterBreak="0">
     <w:nsid w:val="746523DB"/>
     <w:multiLevelType w:val="hybridMultilevel"/>
     <w:tmpl w:val="A4501794"/>
@@ -11104,7 +11877,7 @@
       </w:rPr>
     </w:lvl>
   </w:abstractNum>
-  <w:abstractNum w:abstractNumId="21" w15:restartNumberingAfterBreak="0">
+  <w:abstractNum w:abstractNumId="26" w15:restartNumberingAfterBreak="0">
     <w:nsid w:val="74E846A6"/>
     <w:multiLevelType w:val="hybridMultilevel"/>
     <w:tmpl w:val="0302CF7A"/>
@@ -11217,7 +11990,7 @@
       </w:rPr>
     </w:lvl>
   </w:abstractNum>
-  <w:abstractNum w:abstractNumId="22" w15:restartNumberingAfterBreak="0">
+  <w:abstractNum w:abstractNumId="27" w15:restartNumberingAfterBreak="0">
     <w:nsid w:val="75D07B59"/>
     <w:multiLevelType w:val="hybridMultilevel"/>
     <w:tmpl w:val="BFE0A11C"/>
@@ -11337,25 +12110,25 @@
     <w:abstractNumId w:val="4"/>
   </w:num>
   <w:num w:numId="3">
-    <w:abstractNumId w:val="12"/>
+    <w:abstractNumId w:val="13"/>
   </w:num>
   <w:num w:numId="4">
-    <w:abstractNumId w:val="19"/>
+    <w:abstractNumId w:val="22"/>
   </w:num>
   <w:num w:numId="5">
-    <w:abstractNumId w:val="14"/>
+    <w:abstractNumId w:val="15"/>
   </w:num>
   <w:num w:numId="6">
     <w:abstractNumId w:val="1"/>
   </w:num>
   <w:num w:numId="7">
-    <w:abstractNumId w:val="15"/>
+    <w:abstractNumId w:val="16"/>
   </w:num>
   <w:num w:numId="8">
-    <w:abstractNumId w:val="20"/>
+    <w:abstractNumId w:val="25"/>
   </w:num>
   <w:num w:numId="9">
-    <w:abstractNumId w:val="10"/>
+    <w:abstractNumId w:val="11"/>
   </w:num>
   <w:num w:numId="10">
     <w:abstractNumId w:val="2"/>
@@ -11364,16 +12137,16 @@
     <w:abstractNumId w:val="7"/>
   </w:num>
   <w:num w:numId="12">
+    <w:abstractNumId w:val="20"/>
+  </w:num>
+  <w:num w:numId="13">
+    <w:abstractNumId w:val="26"/>
+  </w:num>
+  <w:num w:numId="14">
     <w:abstractNumId w:val="17"/>
   </w:num>
-  <w:num w:numId="13">
-    <w:abstractNumId w:val="21"/>
-  </w:num>
-  <w:num w:numId="14">
-    <w:abstractNumId w:val="16"/>
-  </w:num>
   <w:num w:numId="15">
-    <w:abstractNumId w:val="13"/>
+    <w:abstractNumId w:val="14"/>
   </w:num>
   <w:num w:numId="16">
     <w:abstractNumId w:val="3"/>
@@ -11385,19 +12158,34 @@
     <w:abstractNumId w:val="9"/>
   </w:num>
   <w:num w:numId="19">
-    <w:abstractNumId w:val="22"/>
+    <w:abstractNumId w:val="27"/>
   </w:num>
   <w:num w:numId="20">
-    <w:abstractNumId w:val="11"/>
+    <w:abstractNumId w:val="12"/>
   </w:num>
   <w:num w:numId="21">
-    <w:abstractNumId w:val="18"/>
+    <w:abstractNumId w:val="21"/>
   </w:num>
   <w:num w:numId="22">
     <w:abstractNumId w:val="8"/>
   </w:num>
   <w:num w:numId="23">
     <w:abstractNumId w:val="5"/>
+  </w:num>
+  <w:num w:numId="24">
+    <w:abstractNumId w:val="19"/>
+  </w:num>
+  <w:num w:numId="25">
+    <w:abstractNumId w:val="10"/>
+  </w:num>
+  <w:num w:numId="26">
+    <w:abstractNumId w:val="24"/>
+  </w:num>
+  <w:num w:numId="27">
+    <w:abstractNumId w:val="18"/>
+  </w:num>
+  <w:num w:numId="28">
+    <w:abstractNumId w:val="23"/>
   </w:num>
 </w:numbering>
 </file>
@@ -11931,6 +12719,7 @@
   <w:style w:type="character" w:default="1" w:styleId="DefaultParagraphFont">
     <w:name w:val="Default Paragraph Font"/>
     <w:uiPriority w:val="1"/>
+    <w:semiHidden/>
     <w:unhideWhenUsed/>
   </w:style>
   <w:style w:type="table" w:default="1" w:styleId="TableNormal">

</xml_diff>

<commit_message>
EDIT: Concept -> General information
</commit_message>
<xml_diff>
--- a/docs/Concept_A.docx
+++ b/docs/Concept_A.docx
@@ -24,25 +24,7 @@
           <w:szCs w:val="18"/>
           <w:lang w:val="ru-RU"/>
         </w:rPr>
-        <w:t xml:space="preserve">и </w:t>
-      </w:r>
-      <w:proofErr w:type="gramStart"/>
-      <w:r>
-        <w:rPr>
-          <w:sz w:val="18"/>
-          <w:szCs w:val="18"/>
-          <w:lang w:val="ru-RU"/>
-        </w:rPr>
-        <w:t>идеи</w:t>
-      </w:r>
-      <w:proofErr w:type="gramEnd"/>
-      <w:r>
-        <w:rPr>
-          <w:sz w:val="18"/>
-          <w:szCs w:val="18"/>
-          <w:lang w:val="ru-RU"/>
-        </w:rPr>
-        <w:t xml:space="preserve"> изложенные в нем, </w:t>
+        <w:t xml:space="preserve">и идеи изложенные в нем, </w:t>
       </w:r>
       <w:r>
         <w:rPr>
@@ -341,19 +323,7 @@
           <w:lang w:val="ru-RU"/>
         </w:rPr>
         <w:lastRenderedPageBreak/>
-        <w:t>1</w:t>
-      </w:r>
-      <w:r>
-        <w:rPr>
-          <w:lang w:val="ru-RU"/>
-        </w:rPr>
-        <w:t>.</w:t>
-      </w:r>
-      <w:r>
-        <w:rPr>
-          <w:lang w:val="ru-RU"/>
-        </w:rPr>
-        <w:t xml:space="preserve">  </w:t>
+        <w:t xml:space="preserve">1.  </w:t>
       </w:r>
       <w:r>
         <w:rPr>
@@ -443,7 +413,6 @@
         <w:t xml:space="preserve">, </w:t>
       </w:r>
       <w:proofErr w:type="spellStart"/>
-      <w:proofErr w:type="gramStart"/>
       <w:r>
         <w:rPr>
           <w:lang w:val="ru-RU"/>
@@ -455,14 +424,7 @@
         <w:rPr>
           <w:lang w:val="ru-RU"/>
         </w:rPr>
-        <w:t xml:space="preserve">  и</w:t>
-      </w:r>
-      <w:proofErr w:type="gramEnd"/>
-      <w:r>
-        <w:rPr>
-          <w:lang w:val="ru-RU"/>
-        </w:rPr>
-        <w:t xml:space="preserve"> </w:t>
+        <w:t xml:space="preserve">  и </w:t>
       </w:r>
       <w:proofErr w:type="spellStart"/>
       <w:r>
@@ -1844,22 +1806,364 @@
     </w:p>
     <w:p>
       <w:pPr>
-        <w:pStyle w:val="Heading4"/>
-        <w:rPr>
-          <w:lang w:val="ru-RU"/>
-        </w:rPr>
-      </w:pPr>
-      <w:r>
-        <w:rPr>
-          <w:lang w:val="ru-RU"/>
-        </w:rPr>
-        <w:t>Основные принципы</w:t>
-      </w:r>
-      <w:r>
-        <w:rPr>
-          <w:lang w:val="ru-RU"/>
-        </w:rPr>
-        <w:t xml:space="preserve"> (более подробно изложены в главах ниже)</w:t>
+        <w:rPr>
+          <w:lang w:val="ru-RU"/>
+        </w:rPr>
+      </w:pPr>
+      <w:r>
+        <w:rPr>
+          <w:color w:val="8DB3E2" w:themeColor="text2" w:themeTint="66"/>
+          <w:lang w:val="ru-RU"/>
+        </w:rPr>
+        <w:t>Платформа</w:t>
+      </w:r>
+      <w:r>
+        <w:rPr>
+          <w:lang w:val="ru-RU"/>
+        </w:rPr>
+        <w:t>:</w:t>
+      </w:r>
+      <w:r>
+        <w:rPr>
+          <w:lang w:val="ru-RU"/>
+        </w:rPr>
+        <w:t xml:space="preserve"> Десктоп</w:t>
+      </w:r>
+      <w:r>
+        <w:rPr>
+          <w:lang w:val="ru-RU"/>
+        </w:rPr>
+        <w:t xml:space="preserve"> + облако </w:t>
+      </w:r>
+      <w:r>
+        <w:t>Steam</w:t>
+      </w:r>
+      <w:r>
+        <w:rPr>
+          <w:lang w:val="ru-RU"/>
+        </w:rPr>
+        <w:br/>
+      </w:r>
+      <w:r>
+        <w:rPr>
+          <w:color w:val="8DB3E2" w:themeColor="text2" w:themeTint="66"/>
+          <w:lang w:val="ru-RU"/>
+        </w:rPr>
+        <w:t>Жанр</w:t>
+      </w:r>
+      <w:r>
+        <w:rPr>
+          <w:lang w:val="ru-RU"/>
+        </w:rPr>
+        <w:t>:</w:t>
+      </w:r>
+      <w:r>
+        <w:rPr>
+          <w:lang w:val="ru-RU"/>
+        </w:rPr>
+        <w:t xml:space="preserve"> Стратегическая игра</w:t>
+      </w:r>
+      <w:r>
+        <w:rPr>
+          <w:lang w:val="ru-RU"/>
+        </w:rPr>
+        <w:br/>
+      </w:r>
+      <w:r>
+        <w:rPr>
+          <w:color w:val="8DB3E2" w:themeColor="text2" w:themeTint="66"/>
+          <w:lang w:val="ru-RU"/>
+        </w:rPr>
+        <w:t>Поджанр</w:t>
+      </w:r>
+      <w:r>
+        <w:rPr>
+          <w:lang w:val="ru-RU"/>
+        </w:rPr>
+        <w:t xml:space="preserve">: </w:t>
+      </w:r>
+      <w:r>
+        <w:rPr>
+          <w:lang w:val="ru-RU"/>
+        </w:rPr>
+        <w:t>Стратегия реального времени, с высокой автономностью юнитов и уникальной системой управления.</w:t>
+      </w:r>
+      <w:r>
+        <w:rPr>
+          <w:lang w:val="ru-RU"/>
+        </w:rPr>
+        <w:br/>
+      </w:r>
+      <w:r>
+        <w:rPr>
+          <w:color w:val="8DB3E2" w:themeColor="text2" w:themeTint="66"/>
+          <w:lang w:val="ru-RU"/>
+        </w:rPr>
+        <w:t>Вид</w:t>
+      </w:r>
+      <w:r>
+        <w:rPr>
+          <w:lang w:val="ru-RU"/>
+        </w:rPr>
+        <w:t>:</w:t>
+      </w:r>
+      <w:r>
+        <w:rPr>
+          <w:lang w:val="ru-RU"/>
+        </w:rPr>
+        <w:t xml:space="preserve"> </w:t>
+      </w:r>
+      <w:r>
+        <w:rPr>
+          <w:lang w:val="ru-RU"/>
+        </w:rPr>
+        <w:t>2</w:t>
+      </w:r>
+      <w:r>
+        <w:t>D</w:t>
+      </w:r>
+      <w:r>
+        <w:rPr>
+          <w:lang w:val="ru-RU"/>
+        </w:rPr>
+        <w:t xml:space="preserve"> </w:t>
+      </w:r>
+      <w:r>
+        <w:t>Top</w:t>
+      </w:r>
+      <w:r>
+        <w:rPr>
+          <w:lang w:val="ru-RU"/>
+        </w:rPr>
+        <w:t>-</w:t>
+      </w:r>
+      <w:r>
+        <w:t>down</w:t>
+      </w:r>
+      <w:r>
+        <w:rPr>
+          <w:lang w:val="ru-RU"/>
+        </w:rPr>
+        <w:t xml:space="preserve"> </w:t>
+      </w:r>
+      <w:r>
+        <w:rPr>
+          <w:lang w:val="ru-RU"/>
+        </w:rPr>
+        <w:t xml:space="preserve">(ввиду ограниченность технических возможностей, хотелось бы полное </w:t>
+      </w:r>
+      <w:r>
+        <w:rPr>
+          <w:lang w:val="ru-RU"/>
+        </w:rPr>
+        <w:t>3</w:t>
+      </w:r>
+      <w:r>
+        <w:t>D</w:t>
+      </w:r>
+      <w:r>
+        <w:rPr>
+          <w:lang w:val="ru-RU"/>
+        </w:rPr>
+        <w:t xml:space="preserve"> </w:t>
+      </w:r>
+      <w:r>
+        <w:t>Top</w:t>
+      </w:r>
+      <w:r>
+        <w:rPr>
+          <w:lang w:val="ru-RU"/>
+        </w:rPr>
+        <w:t>-</w:t>
+      </w:r>
+      <w:r>
+        <w:t>down</w:t>
+      </w:r>
+      <w:r>
+        <w:rPr>
+          <w:lang w:val="ru-RU"/>
+        </w:rPr>
+        <w:t xml:space="preserve">, </w:t>
+      </w:r>
+      <w:r>
+        <w:rPr>
+          <w:lang w:val="ru-RU"/>
+        </w:rPr>
+        <w:t>но не видится хорошей идеей тратить на это ресурсы)</w:t>
+      </w:r>
+      <w:r>
+        <w:rPr>
+          <w:lang w:val="ru-RU"/>
+        </w:rPr>
+        <w:br/>
+      </w:r>
+      <w:r>
+        <w:rPr>
+          <w:color w:val="8DB3E2" w:themeColor="text2" w:themeTint="66"/>
+          <w:lang w:val="ru-RU"/>
+        </w:rPr>
+        <w:t>Графика</w:t>
+      </w:r>
+      <w:r>
+        <w:rPr>
+          <w:lang w:val="ru-RU"/>
+        </w:rPr>
+        <w:t xml:space="preserve">: </w:t>
+      </w:r>
+      <w:r>
+        <w:rPr>
+          <w:lang w:val="ru-RU"/>
+        </w:rPr>
+        <w:t xml:space="preserve">уровня топографических карт, </w:t>
+      </w:r>
+      <w:r>
+        <w:t>Top</w:t>
+      </w:r>
+      <w:r>
+        <w:rPr>
+          <w:lang w:val="ru-RU"/>
+        </w:rPr>
+        <w:t>-</w:t>
+      </w:r>
+      <w:r>
+        <w:t>down</w:t>
+      </w:r>
+      <w:r>
+        <w:rPr>
+          <w:lang w:val="ru-RU"/>
+        </w:rPr>
+        <w:t xml:space="preserve"> </w:t>
+      </w:r>
+      <w:r>
+        <w:rPr>
+          <w:lang w:val="ru-RU"/>
+        </w:rPr>
+        <w:t>силуэтов и условных обозначений.</w:t>
+      </w:r>
+      <w:r>
+        <w:rPr>
+          <w:lang w:val="ru-RU"/>
+        </w:rPr>
+        <w:br/>
+      </w:r>
+      <w:r>
+        <w:rPr>
+          <w:lang w:val="ru-RU"/>
+        </w:rPr>
+        <w:t>Сюжет</w:t>
+      </w:r>
+      <w:r>
+        <w:rPr>
+          <w:lang w:val="ru-RU"/>
+        </w:rPr>
+        <w:t xml:space="preserve"> </w:t>
+      </w:r>
+      <w:r>
+        <w:rPr>
+          <w:lang w:val="ru-RU"/>
+        </w:rPr>
+        <w:t>и одиночная компания</w:t>
+      </w:r>
+      <w:r>
+        <w:rPr>
+          <w:lang w:val="ru-RU"/>
+        </w:rPr>
+        <w:t>:</w:t>
+      </w:r>
+      <w:r>
+        <w:rPr>
+          <w:lang w:val="ru-RU"/>
+        </w:rPr>
+        <w:t xml:space="preserve"> Не планируется на данном этапе</w:t>
+      </w:r>
+      <w:r>
+        <w:rPr>
+          <w:lang w:val="ru-RU"/>
+        </w:rPr>
+        <w:br/>
+      </w:r>
+      <w:r>
+        <w:rPr>
+          <w:color w:val="8DB3E2" w:themeColor="text2" w:themeTint="66"/>
+          <w:lang w:val="ru-RU"/>
+        </w:rPr>
+        <w:t>Игрок-ИИ</w:t>
+      </w:r>
+      <w:r>
+        <w:rPr>
+          <w:lang w:val="ru-RU"/>
+        </w:rPr>
+        <w:t>:</w:t>
+      </w:r>
+      <w:r>
+        <w:rPr>
+          <w:lang w:val="ru-RU"/>
+        </w:rPr>
+        <w:t xml:space="preserve"> Не планируется на данном этапе</w:t>
+      </w:r>
+      <w:r>
+        <w:rPr>
+          <w:lang w:val="ru-RU"/>
+        </w:rPr>
+        <w:br/>
+      </w:r>
+      <w:r>
+        <w:rPr>
+          <w:color w:val="8DB3E2" w:themeColor="text2" w:themeTint="66"/>
+          <w:lang w:val="ru-RU"/>
+        </w:rPr>
+        <w:t>Игровые</w:t>
+      </w:r>
+      <w:r>
+        <w:rPr>
+          <w:lang w:val="ru-RU"/>
+        </w:rPr>
+        <w:t xml:space="preserve"> </w:t>
+      </w:r>
+      <w:r>
+        <w:rPr>
+          <w:color w:val="8DB3E2" w:themeColor="text2" w:themeTint="66"/>
+          <w:lang w:val="ru-RU"/>
+        </w:rPr>
+        <w:t>режимы</w:t>
+      </w:r>
+      <w:r>
+        <w:rPr>
+          <w:lang w:val="ru-RU"/>
+        </w:rPr>
+        <w:t>:</w:t>
+      </w:r>
+      <w:r>
+        <w:rPr>
+          <w:lang w:val="ru-RU"/>
+        </w:rPr>
+        <w:t xml:space="preserve"> Пользователь\ли против пользователя\ей</w:t>
+      </w:r>
+      <w:r>
+        <w:rPr>
+          <w:lang w:val="ru-RU"/>
+        </w:rPr>
+        <w:br/>
+      </w:r>
+      <w:r>
+        <w:rPr>
+          <w:color w:val="8DB3E2" w:themeColor="text2" w:themeTint="66"/>
+          <w:lang w:val="ru-RU"/>
+        </w:rPr>
+        <w:t>Ключевые</w:t>
+      </w:r>
+      <w:r>
+        <w:rPr>
+          <w:lang w:val="ru-RU"/>
+        </w:rPr>
+        <w:t xml:space="preserve"> </w:t>
+      </w:r>
+      <w:r>
+        <w:rPr>
+          <w:color w:val="8DB3E2" w:themeColor="text2" w:themeTint="66"/>
+          <w:lang w:val="ru-RU"/>
+        </w:rPr>
+        <w:t>особенности</w:t>
       </w:r>
       <w:r>
         <w:rPr>
@@ -1897,10 +2201,7 @@
         <w:rPr>
           <w:lang w:val="ru-RU"/>
         </w:rPr>
-        <w:t xml:space="preserve"> на мультиплеер и </w:t>
-      </w:r>
-      <w:r>
-        <w:t>PVP</w:t>
+        <w:t xml:space="preserve"> на мультиплеер</w:t>
       </w:r>
       <w:r>
         <w:rPr>
@@ -1954,7 +2255,19 @@
         <w:rPr>
           <w:lang w:val="ru-RU"/>
         </w:rPr>
-        <w:t>Симуляция в реальном времени</w:t>
+        <w:t>Автономность юнитов</w:t>
+      </w:r>
+      <w:r>
+        <w:rPr>
+          <w:lang w:val="ru-RU"/>
+        </w:rPr>
+        <w:t>, на уровне</w:t>
+      </w:r>
+      <w:r>
+        <w:rPr>
+          <w:lang w:val="ru-RU"/>
+        </w:rPr>
+        <w:t xml:space="preserve"> самостоятельного исполнения команд игрока и передвижения в локальных масштабах.</w:t>
       </w:r>
     </w:p>
     <w:p>
@@ -1972,7 +2285,25 @@
         <w:rPr>
           <w:lang w:val="ru-RU"/>
         </w:rPr>
-        <w:t>Автономность юнитов</w:t>
+        <w:t>Получение команд</w:t>
+      </w:r>
+      <w:r>
+        <w:rPr>
+          <w:lang w:val="ru-RU"/>
+        </w:rPr>
+        <w:t xml:space="preserve"> юнитом через</w:t>
+      </w:r>
+      <w:r>
+        <w:rPr>
+          <w:lang w:val="ru-RU"/>
+        </w:rPr>
+        <w:t xml:space="preserve"> иерархическую цепочку</w:t>
+      </w:r>
+      <w:r>
+        <w:rPr>
+          <w:lang w:val="ru-RU"/>
+        </w:rPr>
+        <w:t>, вместо прямого взаимодействия игрок-юнит</w:t>
       </w:r>
     </w:p>
     <w:p>
@@ -1990,30 +2321,6 @@
         <w:rPr>
           <w:lang w:val="ru-RU"/>
         </w:rPr>
-        <w:t>Управление юнитом через</w:t>
-      </w:r>
-      <w:r>
-        <w:rPr>
-          <w:lang w:val="ru-RU"/>
-        </w:rPr>
-        <w:t xml:space="preserve"> иерархическую цепочку с помощью обобщенных приказов</w:t>
-      </w:r>
-    </w:p>
-    <w:p>
-      <w:pPr>
-        <w:pStyle w:val="ListParagraph"/>
-        <w:numPr>
-          <w:ilvl w:val="0"/>
-          <w:numId w:val="7"/>
-        </w:numPr>
-        <w:rPr>
-          <w:lang w:val="ru-RU"/>
-        </w:rPr>
-      </w:pPr>
-      <w:r>
-        <w:rPr>
-          <w:lang w:val="ru-RU"/>
-        </w:rPr>
         <w:t xml:space="preserve">Гибкий и минималистичный </w:t>
       </w:r>
       <w:r>
@@ -2024,24 +2331,6 @@
           <w:lang w:val="ru-RU"/>
         </w:rPr>
         <w:t>, мощность которого, реализована через контекст.</w:t>
-      </w:r>
-    </w:p>
-    <w:p>
-      <w:pPr>
-        <w:pStyle w:val="ListParagraph"/>
-        <w:numPr>
-          <w:ilvl w:val="0"/>
-          <w:numId w:val="7"/>
-        </w:numPr>
-        <w:rPr>
-          <w:lang w:val="ru-RU"/>
-        </w:rPr>
-      </w:pPr>
-      <w:r>
-        <w:rPr>
-          <w:lang w:val="ru-RU"/>
-        </w:rPr>
-        <w:t>Игровые механики впереди реализма. (который подразумевает сеттинг).</w:t>
       </w:r>
     </w:p>
     <w:p>
@@ -2248,21 +2537,7 @@
         <w:rPr>
           <w:lang w:val="ru-RU"/>
         </w:rPr>
-        <w:t xml:space="preserve">, имеющую плавную координатную сетку и не разделенную на </w:t>
-      </w:r>
-      <w:proofErr w:type="gramStart"/>
-      <w:r>
-        <w:rPr>
-          <w:lang w:val="ru-RU"/>
-        </w:rPr>
-        <w:t>какую либо</w:t>
-      </w:r>
-      <w:proofErr w:type="gramEnd"/>
-      <w:r>
-        <w:rPr>
-          <w:lang w:val="ru-RU"/>
-        </w:rPr>
-        <w:t xml:space="preserve"> разновидность </w:t>
+        <w:t xml:space="preserve">, имеющую плавную координатную сетку и не разделенную на какую либо разновидность </w:t>
       </w:r>
       <w:proofErr w:type="spellStart"/>
       <w:r>
@@ -3515,14 +3790,7 @@
         <w:rPr>
           <w:lang w:val="ru-RU"/>
         </w:rPr>
-        <w:t xml:space="preserve">Юнит </w:t>
-      </w:r>
-      <w:proofErr w:type="gramStart"/>
-      <w:r>
-        <w:rPr>
-          <w:lang w:val="ru-RU"/>
-        </w:rPr>
-        <w:t xml:space="preserve">А </w:t>
+        <w:t xml:space="preserve">Юнит А </w:t>
       </w:r>
       <w:r>
         <w:rPr>
@@ -3530,7 +3798,6 @@
         </w:rPr>
         <w:t>&gt;</w:t>
       </w:r>
-      <w:proofErr w:type="gramEnd"/>
       <w:r>
         <w:rPr>
           <w:lang w:val="ru-RU"/>
@@ -4223,21 +4490,7 @@
         <w:rPr>
           <w:lang w:val="ru-RU"/>
         </w:rPr>
-        <w:t xml:space="preserve">переместится в позицию, произвести наступление на позицию, ожидать нападение </w:t>
-      </w:r>
-      <w:proofErr w:type="gramStart"/>
-      <w:r>
-        <w:rPr>
-          <w:lang w:val="ru-RU"/>
-        </w:rPr>
-        <w:t>с позиция</w:t>
-      </w:r>
-      <w:proofErr w:type="gramEnd"/>
-      <w:r>
-        <w:rPr>
-          <w:lang w:val="ru-RU"/>
-        </w:rPr>
-        <w:t>\направление, закрепиться в позиции, уведомить отряд о нахождении противника рядом, уведомить отряд о отсутствии противника рядом и т.п.</w:t>
+        <w:t>переместится в позицию, произвести наступление на позицию, ожидать нападение с позиция\направление, закрепиться в позиции, уведомить отряд о нахождении противника рядом, уведомить отряд о отсутствии противника рядом и т.п.</w:t>
       </w:r>
       <w:r>
         <w:rPr>
@@ -4537,6 +4790,11 @@
       </w:r>
     </w:p>
     <w:p>
+      <w:pPr>
+        <w:rPr>
+          <w:lang w:val="ru-RU"/>
+        </w:rPr>
+      </w:pPr>
       <w:r>
         <w:rPr>
           <w:lang w:val="ru-RU"/>
@@ -4544,6 +4802,9 @@
         <w:t>Примеры материальной части</w:t>
       </w:r>
       <w:r>
+        <w:rPr>
+          <w:lang w:val="ru-RU"/>
+        </w:rPr>
         <w:t>:</w:t>
       </w:r>
     </w:p>
@@ -4728,6 +4989,1894 @@
           <w:lang w:val="ru-RU"/>
         </w:rPr>
         <w:lastRenderedPageBreak/>
+        <w:t>Игровой процесс и игровые механики.</w:t>
+      </w:r>
+    </w:p>
+    <w:p>
+      <w:pPr>
+        <w:rPr>
+          <w:lang w:val="ru-RU"/>
+        </w:rPr>
+      </w:pPr>
+    </w:p>
+    <w:p>
+      <w:pPr>
+        <w:rPr>
+          <w:i/>
+          <w:iCs/>
+          <w:sz w:val="18"/>
+          <w:szCs w:val="18"/>
+          <w:lang w:val="ru-RU"/>
+        </w:rPr>
+      </w:pPr>
+      <w:r>
+        <w:rPr>
+          <w:i/>
+          <w:iCs/>
+          <w:sz w:val="18"/>
+          <w:szCs w:val="18"/>
+          <w:lang w:val="ru-RU"/>
+        </w:rPr>
+        <w:t>Временный комментарий. В</w:t>
+      </w:r>
+      <w:r>
+        <w:rPr>
+          <w:i/>
+          <w:iCs/>
+          <w:sz w:val="18"/>
+          <w:szCs w:val="18"/>
+          <w:lang w:val="ru-RU"/>
+        </w:rPr>
+        <w:t>виду того, что почти все читавшие и заинтересованные в этом документе, пожелали видеть в первую очередь общее описание игрового процесса – этот раздел создан раньше, чем должен быть полностью ясен и понятен для читающего. Он будет иметь множественные отсылки, которые должны были быть пояснены в предыдущих разделах, но в данный момент не описаны. В этом разделе не будет описана боевые механики, т.к. для них требуется отдельный раздел, но они будут упомянуты в общих их очертаниях.</w:t>
+      </w:r>
+      <w:r>
+        <w:rPr>
+          <w:i/>
+          <w:iCs/>
+          <w:sz w:val="18"/>
+          <w:szCs w:val="18"/>
+          <w:lang w:val="ru-RU"/>
+        </w:rPr>
+        <w:br/>
+        <w:t>Для удобства различия неописанной информации – эти термины будут выделены</w:t>
+      </w:r>
+      <w:r>
+        <w:rPr>
+          <w:i/>
+          <w:iCs/>
+          <w:color w:val="FFFFFF" w:themeColor="background1"/>
+          <w:sz w:val="18"/>
+          <w:szCs w:val="18"/>
+          <w:lang w:val="ru-RU"/>
+        </w:rPr>
+        <w:t xml:space="preserve"> </w:t>
+      </w:r>
+      <w:r>
+        <w:rPr>
+          <w:b/>
+          <w:bCs/>
+          <w:color w:val="FFC000"/>
+          <w:sz w:val="18"/>
+          <w:szCs w:val="18"/>
+          <w:lang w:val="ru-RU"/>
+        </w:rPr>
+        <w:t xml:space="preserve">жирным </w:t>
+      </w:r>
+      <w:r>
+        <w:rPr>
+          <w:b/>
+          <w:bCs/>
+          <w:color w:val="FFC000"/>
+          <w:sz w:val="18"/>
+          <w:szCs w:val="18"/>
+          <w:lang w:val="ru-RU"/>
+        </w:rPr>
+        <w:t>оранжевым</w:t>
+      </w:r>
+      <w:r>
+        <w:rPr>
+          <w:b/>
+          <w:bCs/>
+          <w:color w:val="FFC000"/>
+          <w:sz w:val="18"/>
+          <w:szCs w:val="18"/>
+          <w:lang w:val="ru-RU"/>
+        </w:rPr>
+        <w:t xml:space="preserve"> шрифтом</w:t>
+      </w:r>
+      <w:r>
+        <w:rPr>
+          <w:i/>
+          <w:iCs/>
+          <w:sz w:val="18"/>
+          <w:szCs w:val="18"/>
+          <w:lang w:val="ru-RU"/>
+        </w:rPr>
+        <w:t>.</w:t>
+      </w:r>
+    </w:p>
+    <w:p>
+      <w:pPr>
+        <w:rPr>
+          <w:i/>
+          <w:iCs/>
+          <w:sz w:val="18"/>
+          <w:szCs w:val="18"/>
+          <w:lang w:val="ru-RU"/>
+        </w:rPr>
+      </w:pPr>
+    </w:p>
+    <w:p>
+      <w:pPr>
+        <w:pStyle w:val="Heading4"/>
+        <w:rPr>
+          <w:lang w:val="ru-RU"/>
+        </w:rPr>
+      </w:pPr>
+      <w:r>
+        <w:rPr>
+          <w:lang w:val="ru-RU"/>
+        </w:rPr>
+        <w:t>Общее описание игровой партии.</w:t>
+      </w:r>
+    </w:p>
+    <w:p>
+      <w:pPr>
+        <w:rPr>
+          <w:lang w:val="ru-RU"/>
+        </w:rPr>
+      </w:pPr>
+      <w:r>
+        <w:rPr>
+          <w:lang w:val="ru-RU"/>
+        </w:rPr>
+        <w:t xml:space="preserve">Игровая партия может включать от 2 до 6 игроков, разделенных на 2 </w:t>
+      </w:r>
+      <w:r>
+        <w:rPr>
+          <w:lang w:val="ru-RU"/>
+        </w:rPr>
+        <w:t>команды</w:t>
+      </w:r>
+      <w:r>
+        <w:rPr>
+          <w:lang w:val="ru-RU"/>
+        </w:rPr>
+        <w:t xml:space="preserve"> (от 1 до 3х игроков в каждой).</w:t>
+      </w:r>
+      <w:r>
+        <w:rPr>
+          <w:lang w:val="ru-RU"/>
+        </w:rPr>
+        <w:br/>
+        <w:t>Каждая игровая партия имеет основную и второстепенные задачи.</w:t>
+      </w:r>
+      <w:r>
+        <w:rPr>
+          <w:lang w:val="ru-RU"/>
+        </w:rPr>
+        <w:br/>
+        <w:t>Выполнение основной задачи дает немедленную победу в партии выполнившей ее команде.</w:t>
+      </w:r>
+      <w:r>
+        <w:rPr>
+          <w:lang w:val="ru-RU"/>
+        </w:rPr>
+        <w:br/>
+        <w:t xml:space="preserve">Выполнение второстепенных задач дает игровые бонусы выполнившей ее команде или штрафы команде-противнику. </w:t>
+      </w:r>
+      <w:r>
+        <w:rPr>
+          <w:lang w:val="ru-RU"/>
+        </w:rPr>
+        <w:br/>
+        <w:t>Партия длится ограниченное кол-во времени, которое по ожиданиям не должна превышать 60 минут.</w:t>
+      </w:r>
+      <w:r>
+        <w:rPr>
+          <w:lang w:val="ru-RU"/>
+        </w:rPr>
+        <w:br/>
+        <w:t>По окончанию этого времени, в случае НЕ выполнения основной задач ни одной из команд – будут посчитаны очки и победа просудиться команде набравшей больше количество.</w:t>
+      </w:r>
+      <w:r>
+        <w:rPr>
+          <w:lang w:val="ru-RU"/>
+        </w:rPr>
+        <w:br/>
+        <w:t xml:space="preserve">Очки будут рассчитаны в зависимости от площади подконтрольной игроку, выполненных второстепенных задач и количества потерянных\уничтоженных юнитов противника и материальной части. </w:t>
+      </w:r>
+    </w:p>
+    <w:p>
+      <w:pPr>
+        <w:rPr>
+          <w:lang w:val="ru-RU"/>
+        </w:rPr>
+      </w:pPr>
+    </w:p>
+    <w:p>
+      <w:pPr>
+        <w:pStyle w:val="Heading4"/>
+        <w:rPr>
+          <w:lang w:val="ru-RU"/>
+        </w:rPr>
+      </w:pPr>
+      <w:r>
+        <w:rPr>
+          <w:lang w:val="ru-RU"/>
+        </w:rPr>
+        <w:t>Основные задачи в игровой партии.</w:t>
+      </w:r>
+    </w:p>
+    <w:p>
+      <w:pPr>
+        <w:rPr>
+          <w:lang w:val="ru-RU"/>
+        </w:rPr>
+      </w:pPr>
+      <w:r>
+        <w:rPr>
+          <w:lang w:val="ru-RU"/>
+        </w:rPr>
+        <w:t>Основная задача одна и ее выполнение и не выполнение является единственными вариантами ее состояния.</w:t>
+      </w:r>
+      <w:r>
+        <w:rPr>
+          <w:lang w:val="ru-RU"/>
+        </w:rPr>
+        <w:br/>
+        <w:t>В тоже время для удобства восприятия игроков основная задача может быть разделена на несколько подзадач.</w:t>
+      </w:r>
+      <w:r>
+        <w:rPr>
+          <w:lang w:val="ru-RU"/>
+        </w:rPr>
+        <w:br/>
+        <w:t>Пример</w:t>
+      </w:r>
+      <w:r>
+        <w:rPr>
+          <w:lang w:val="ru-RU"/>
+        </w:rPr>
+        <w:t xml:space="preserve">: </w:t>
+      </w:r>
+      <w:r>
+        <w:rPr>
+          <w:lang w:val="ru-RU"/>
+        </w:rPr>
+        <w:t xml:space="preserve">задача - захватить и удерживать район, делится на подзадачи захватить и удержать село А, переправу Б и высоту С. Задача будет считаться выполненной только при выполнении всех 3х подзадач. </w:t>
+      </w:r>
+    </w:p>
+    <w:p>
+      <w:pPr>
+        <w:rPr>
+          <w:rStyle w:val="Heading5Char"/>
+          <w:lang w:val="ru-RU"/>
+        </w:rPr>
+      </w:pPr>
+      <w:r>
+        <w:rPr>
+          <w:lang w:val="ru-RU"/>
+        </w:rPr>
+        <w:t>Задачи игровой партии могут быть нескольких типов – симметричные, ассиметричные, параллельные.</w:t>
+      </w:r>
+      <w:r>
+        <w:rPr>
+          <w:lang w:val="ru-RU"/>
+        </w:rPr>
+        <w:br/>
+      </w:r>
+    </w:p>
+    <w:p>
+      <w:pPr>
+        <w:pStyle w:val="ListParagraph"/>
+        <w:numPr>
+          <w:ilvl w:val="0"/>
+          <w:numId w:val="17"/>
+        </w:numPr>
+        <w:rPr>
+          <w:rFonts w:asciiTheme="majorHAnsi" w:eastAsiaTheme="majorEastAsia" w:hAnsiTheme="majorHAnsi" w:cstheme="majorBidi"/>
+          <w:color w:val="243F60" w:themeColor="accent1" w:themeShade="7F"/>
+        </w:rPr>
+      </w:pPr>
+      <w:r>
+        <w:rPr>
+          <w:rStyle w:val="Heading5Char"/>
+          <w:lang w:val="ru-RU"/>
+        </w:rPr>
+        <w:t>Симметричные</w:t>
+      </w:r>
+      <w:r>
+        <w:rPr>
+          <w:lang w:val="ru-RU"/>
+        </w:rPr>
+        <w:t xml:space="preserve"> </w:t>
+      </w:r>
+      <w:r>
+        <w:rPr>
+          <w:lang w:val="ru-RU"/>
+        </w:rPr>
+        <w:t>задачи</w:t>
+      </w:r>
+      <w:r>
+        <w:rPr>
+          <w:lang w:val="ru-RU"/>
+        </w:rPr>
+        <w:t xml:space="preserve"> подразумевают наличие одинаковой задачи у обоих команд, и задача может быть выполнена лишь одной командой. Пример: см. захват района выше. </w:t>
+      </w:r>
+    </w:p>
+    <w:p>
+      <w:pPr>
+        <w:pStyle w:val="ListParagraph"/>
+        <w:numPr>
+          <w:ilvl w:val="0"/>
+          <w:numId w:val="17"/>
+        </w:numPr>
+        <w:rPr>
+          <w:rFonts w:asciiTheme="majorHAnsi" w:eastAsiaTheme="majorEastAsia" w:hAnsiTheme="majorHAnsi" w:cstheme="majorBidi"/>
+          <w:color w:val="243F60" w:themeColor="accent1" w:themeShade="7F"/>
+          <w:lang w:val="ru-RU"/>
+        </w:rPr>
+      </w:pPr>
+      <w:r>
+        <w:rPr>
+          <w:rStyle w:val="Heading6Char"/>
+          <w:lang w:val="ru-RU"/>
+        </w:rPr>
+        <w:t>Ассиметричные</w:t>
+      </w:r>
+      <w:r>
+        <w:rPr>
+          <w:lang w:val="ru-RU"/>
+        </w:rPr>
+        <w:t xml:space="preserve"> задачи подразумевают наличие противоположных задач у обоих команд. Выполнение задачи командой А означает моментальный провал задачи и проигрыш команды Б.</w:t>
+      </w:r>
+      <w:r>
+        <w:rPr>
+          <w:lang w:val="ru-RU"/>
+        </w:rPr>
+        <w:br/>
+        <w:t>Пример: задача захвата позиции командой А\ задача удержания позиции командой Б.</w:t>
+      </w:r>
+      <w:r>
+        <w:rPr>
+          <w:lang w:val="ru-RU"/>
+        </w:rPr>
+        <w:br/>
+        <w:t>В случае ассиметричных задач, игровая партия должна быть автоматически настроена, что бы соблюсти и поддерживать стартовые условия</w:t>
+      </w:r>
+      <w:r>
+        <w:rPr>
+          <w:lang w:val="ru-RU"/>
+        </w:rPr>
+        <w:t>, пример</w:t>
+      </w:r>
+      <w:r>
+        <w:rPr>
+          <w:lang w:val="ru-RU"/>
+        </w:rPr>
+        <w:t xml:space="preserve"> – команда Б должна иметь более легкий доступ к целевой позиции</w:t>
+      </w:r>
+      <w:r>
+        <w:rPr>
+          <w:lang w:val="ru-RU"/>
+        </w:rPr>
+        <w:t>, в то время как команда А имеет больше сил, но вынуждена проделать больший путь к точке и не имеет удобных к ней подходов.</w:t>
+      </w:r>
+    </w:p>
+    <w:p>
+      <w:pPr>
+        <w:pStyle w:val="ListParagraph"/>
+        <w:numPr>
+          <w:ilvl w:val="0"/>
+          <w:numId w:val="17"/>
+        </w:numPr>
+        <w:rPr>
+          <w:rFonts w:asciiTheme="majorHAnsi" w:eastAsiaTheme="majorEastAsia" w:hAnsiTheme="majorHAnsi" w:cstheme="majorBidi"/>
+          <w:color w:val="243F60" w:themeColor="accent1" w:themeShade="7F"/>
+          <w:lang w:val="ru-RU"/>
+        </w:rPr>
+      </w:pPr>
+      <w:r>
+        <w:rPr>
+          <w:rStyle w:val="Heading6Char"/>
+          <w:lang w:val="ru-RU"/>
+        </w:rPr>
+        <w:t>Параллельные</w:t>
+      </w:r>
+      <w:r>
+        <w:rPr>
+          <w:lang w:val="ru-RU"/>
+        </w:rPr>
+        <w:t xml:space="preserve"> задачи подразумевают наличие совершенно разных целей у 2х команд. Цели должны быть сформулированы так, чтобы помешать выполнению цели противником, было более доступно, нежели выполнить свою. В таком случае, командам для уверенной победы потребуется пытаться выполнять свою цель, но останутся возможности и мотивация для создания помех выполнению задач командой противника. </w:t>
+      </w:r>
+      <w:r>
+        <w:rPr>
+          <w:lang w:val="ru-RU"/>
+        </w:rPr>
+        <w:br/>
+      </w:r>
+      <w:r>
+        <w:rPr>
+          <w:i/>
+          <w:iCs/>
+          <w:sz w:val="18"/>
+          <w:szCs w:val="18"/>
+          <w:lang w:val="ru-RU"/>
+        </w:rPr>
+        <w:t>Иначе</w:t>
+      </w:r>
+      <w:r>
+        <w:rPr>
+          <w:i/>
+          <w:iCs/>
+          <w:sz w:val="18"/>
+          <w:szCs w:val="18"/>
+          <w:lang w:val="ru-RU"/>
+        </w:rPr>
+        <w:t xml:space="preserve"> – </w:t>
+      </w:r>
+      <w:r>
+        <w:rPr>
+          <w:i/>
+          <w:iCs/>
+          <w:sz w:val="18"/>
+          <w:szCs w:val="18"/>
+          <w:lang w:val="ru-RU"/>
+        </w:rPr>
+        <w:t xml:space="preserve">при </w:t>
+      </w:r>
+      <w:r>
+        <w:rPr>
+          <w:i/>
+          <w:iCs/>
+          <w:sz w:val="18"/>
+          <w:szCs w:val="18"/>
+          <w:lang w:val="ru-RU"/>
+        </w:rPr>
+        <w:t>равнозначной доступности своей и вражеской задачи, для команд в части случаев станет более привлекательным попытаться быстрее выполнить свою цель, не встречаясь с командой противника.</w:t>
+      </w:r>
+    </w:p>
+    <w:p>
+      <w:pPr>
+        <w:rPr>
+          <w:rFonts w:asciiTheme="majorHAnsi" w:eastAsiaTheme="majorEastAsia" w:hAnsiTheme="majorHAnsi" w:cstheme="majorBidi"/>
+          <w:color w:val="243F60" w:themeColor="accent1" w:themeShade="7F"/>
+          <w:lang w:val="ru-RU"/>
+        </w:rPr>
+      </w:pPr>
+    </w:p>
+    <w:p>
+      <w:pPr>
+        <w:rPr>
+          <w:rFonts w:asciiTheme="majorHAnsi" w:eastAsiaTheme="majorEastAsia" w:hAnsiTheme="majorHAnsi" w:cstheme="majorBidi"/>
+          <w:color w:val="243F60" w:themeColor="accent1" w:themeShade="7F"/>
+          <w:lang w:val="ru-RU"/>
+        </w:rPr>
+      </w:pPr>
+      <w:r>
+        <w:rPr>
+          <w:rFonts w:asciiTheme="majorHAnsi" w:eastAsiaTheme="majorEastAsia" w:hAnsiTheme="majorHAnsi" w:cstheme="majorBidi"/>
+          <w:color w:val="243F60" w:themeColor="accent1" w:themeShade="7F"/>
+          <w:lang w:val="ru-RU"/>
+        </w:rPr>
+        <w:br w:type="page"/>
+      </w:r>
+    </w:p>
+    <w:p>
+      <w:pPr>
+        <w:pStyle w:val="Heading4"/>
+        <w:rPr>
+          <w:rFonts w:asciiTheme="minorHAnsi" w:eastAsiaTheme="minorHAnsi" w:hAnsiTheme="minorHAnsi" w:cstheme="minorBidi"/>
+          <w:color w:val="auto"/>
+        </w:rPr>
+      </w:pPr>
+      <w:r>
+        <w:rPr>
+          <w:lang w:val="ru-RU"/>
+        </w:rPr>
+        <w:lastRenderedPageBreak/>
+        <w:t>Список симметричных задач</w:t>
+      </w:r>
+      <w:r>
+        <w:t>:</w:t>
+      </w:r>
+    </w:p>
+    <w:p>
+      <w:pPr>
+        <w:pStyle w:val="ListParagraph"/>
+        <w:numPr>
+          <w:ilvl w:val="0"/>
+          <w:numId w:val="19"/>
+        </w:numPr>
+        <w:rPr>
+          <w:lang w:val="ru-RU"/>
+        </w:rPr>
+      </w:pPr>
+      <w:r>
+        <w:rPr>
+          <w:lang w:val="ru-RU"/>
+        </w:rPr>
+        <w:t xml:space="preserve">Захват точек на карте. </w:t>
+      </w:r>
+      <w:r>
+        <w:rPr>
+          <w:lang w:val="ru-RU"/>
+        </w:rPr>
+        <w:t xml:space="preserve">На карте расположено некоторое (от 1 до 6) точек, на которых команды должны обеспечить присутствие своих юнитов и не допустить присутствия вражеских.  </w:t>
+      </w:r>
+    </w:p>
+    <w:p>
+      <w:pPr>
+        <w:pStyle w:val="ListParagraph"/>
+        <w:rPr>
+          <w:lang w:val="ru-RU"/>
+        </w:rPr>
+      </w:pPr>
+      <w:r>
+        <w:rPr>
+          <w:sz w:val="18"/>
+          <w:szCs w:val="18"/>
+          <w:lang w:val="ru-RU"/>
+        </w:rPr>
+        <w:t xml:space="preserve">Типовой и распространённый режим в </w:t>
+      </w:r>
+      <w:r>
+        <w:rPr>
+          <w:sz w:val="18"/>
+          <w:szCs w:val="18"/>
+        </w:rPr>
+        <w:t>RTS</w:t>
+      </w:r>
+      <w:r>
+        <w:rPr>
+          <w:sz w:val="18"/>
+          <w:szCs w:val="18"/>
+          <w:lang w:val="ru-RU"/>
+        </w:rPr>
+        <w:t>, заслужил признание годами.</w:t>
+      </w:r>
+      <w:r>
+        <w:rPr>
+          <w:sz w:val="18"/>
+          <w:szCs w:val="18"/>
+          <w:lang w:val="ru-RU"/>
+        </w:rPr>
+        <w:br/>
+      </w:r>
+    </w:p>
+    <w:p>
+      <w:pPr>
+        <w:pStyle w:val="ListParagraph"/>
+        <w:numPr>
+          <w:ilvl w:val="0"/>
+          <w:numId w:val="19"/>
+        </w:numPr>
+        <w:rPr>
+          <w:lang w:val="ru-RU"/>
+        </w:rPr>
+      </w:pPr>
+      <w:r>
+        <w:rPr>
+          <w:lang w:val="ru-RU"/>
+        </w:rPr>
+        <w:t xml:space="preserve">Поиск и\или уничтожение и\или эвакуация </w:t>
+      </w:r>
+      <w:r>
+        <w:rPr>
+          <w:lang w:val="ru-RU"/>
+        </w:rPr>
+        <w:t>объекта-цели</w:t>
+      </w:r>
+      <w:r>
+        <w:rPr>
+          <w:lang w:val="ru-RU"/>
+        </w:rPr>
+        <w:t>.</w:t>
+      </w:r>
+    </w:p>
+    <w:p>
+      <w:pPr>
+        <w:pStyle w:val="ListParagraph"/>
+        <w:rPr>
+          <w:sz w:val="18"/>
+          <w:szCs w:val="18"/>
+          <w:lang w:val="ru-RU"/>
+        </w:rPr>
+      </w:pPr>
+      <w:r>
+        <w:rPr>
+          <w:sz w:val="18"/>
+          <w:szCs w:val="18"/>
+          <w:lang w:val="ru-RU"/>
+        </w:rPr>
+        <w:t xml:space="preserve">Объект-цель, расположен в случайном (но справедливом для обоих команд) месте, обе команды должны обнаружить объект-цель, опционально произвести доставку </w:t>
+      </w:r>
+      <w:proofErr w:type="spellStart"/>
+      <w:r>
+        <w:rPr>
+          <w:sz w:val="18"/>
+          <w:szCs w:val="18"/>
+          <w:lang w:val="ru-RU"/>
+        </w:rPr>
+        <w:t>спецюнита</w:t>
+      </w:r>
+      <w:proofErr w:type="spellEnd"/>
+      <w:r>
+        <w:rPr>
+          <w:sz w:val="18"/>
+          <w:szCs w:val="18"/>
+          <w:lang w:val="ru-RU"/>
+        </w:rPr>
+        <w:t xml:space="preserve"> или юнита определенного типа к цели, опционально произвести эвакуацию юнита от или вместе с объектом целью.</w:t>
+      </w:r>
+    </w:p>
+    <w:p>
+      <w:pPr>
+        <w:pStyle w:val="ListParagraph"/>
+        <w:rPr>
+          <w:sz w:val="18"/>
+          <w:szCs w:val="18"/>
+          <w:lang w:val="ru-RU"/>
+        </w:rPr>
+      </w:pPr>
+      <w:r>
+        <w:rPr>
+          <w:sz w:val="18"/>
+          <w:szCs w:val="18"/>
+          <w:lang w:val="ru-RU"/>
+        </w:rPr>
+        <w:t>Обыгрывается ситуация с поиском важных данных или объектов и их последующий вывоз\уничтожение.</w:t>
+      </w:r>
+    </w:p>
+    <w:p>
+      <w:pPr>
+        <w:pStyle w:val="ListParagraph"/>
+        <w:rPr>
+          <w:sz w:val="18"/>
+          <w:szCs w:val="18"/>
+          <w:lang w:val="ru-RU"/>
+        </w:rPr>
+      </w:pPr>
+      <w:r>
+        <w:rPr>
+          <w:sz w:val="18"/>
+          <w:szCs w:val="18"/>
+          <w:lang w:val="ru-RU"/>
+        </w:rPr>
+        <w:t xml:space="preserve">Команды, производя поиск на карте будут сталкиваться с друг другом, но эти стычки не будут иметь особого смысла, пока не обнаружен объект-цель. В них команды могут понести потери, обескровиться, либо раскрыть положение своих сил, либо потерять спец-юниты. </w:t>
+      </w:r>
+    </w:p>
+    <w:p>
+      <w:pPr>
+        <w:pStyle w:val="ListParagraph"/>
+        <w:rPr>
+          <w:sz w:val="18"/>
+          <w:szCs w:val="18"/>
+          <w:lang w:val="ru-RU"/>
+        </w:rPr>
+      </w:pPr>
+      <w:r>
+        <w:rPr>
+          <w:sz w:val="18"/>
+          <w:szCs w:val="18"/>
+          <w:lang w:val="ru-RU"/>
+        </w:rPr>
+        <w:t>В тоже время даже проигрывающая или не уверенная в возможности исполнения задачи команда, может обнаружив объект применить разнообразные тактики, для отвлечения или обмана противника, увода его сил в другое место и прочее.</w:t>
+      </w:r>
+    </w:p>
+    <w:p>
+      <w:pPr>
+        <w:pStyle w:val="Heading4"/>
+        <w:rPr>
+          <w:lang w:val="ru-RU"/>
+        </w:rPr>
+      </w:pPr>
+      <w:r>
+        <w:rPr>
+          <w:lang w:val="ru-RU"/>
+        </w:rPr>
+        <w:t>Список ассиметричных задач (для команды А \ для команды Б)</w:t>
+      </w:r>
+      <w:r>
+        <w:rPr>
+          <w:lang w:val="ru-RU"/>
+        </w:rPr>
+        <w:t>:</w:t>
+      </w:r>
+    </w:p>
+    <w:p>
+      <w:pPr>
+        <w:pStyle w:val="ListParagraph"/>
+        <w:numPr>
+          <w:ilvl w:val="0"/>
+          <w:numId w:val="20"/>
+        </w:numPr>
+        <w:rPr>
+          <w:lang w:val="ru-RU"/>
+        </w:rPr>
+      </w:pPr>
+      <w:r>
+        <w:rPr>
+          <w:lang w:val="ru-RU"/>
+        </w:rPr>
+        <w:t>Захват точек на карте \ удержание точек на карты. (описана как пример выше).</w:t>
+      </w:r>
+      <w:r>
+        <w:rPr>
+          <w:lang w:val="ru-RU"/>
+        </w:rPr>
+        <w:br/>
+      </w:r>
+    </w:p>
+    <w:p>
+      <w:pPr>
+        <w:pStyle w:val="ListParagraph"/>
+        <w:numPr>
+          <w:ilvl w:val="0"/>
+          <w:numId w:val="20"/>
+        </w:numPr>
+        <w:rPr>
+          <w:lang w:val="ru-RU"/>
+        </w:rPr>
+      </w:pPr>
+      <w:r>
+        <w:rPr>
+          <w:lang w:val="ru-RU"/>
+        </w:rPr>
+        <w:t xml:space="preserve">Занятие территории определенного размера \ противодействие развертыванию. </w:t>
+      </w:r>
+      <w:r>
+        <w:rPr>
+          <w:lang w:val="ru-RU"/>
+        </w:rPr>
+        <w:br/>
+      </w:r>
+      <w:r>
+        <w:rPr>
+          <w:sz w:val="18"/>
+          <w:szCs w:val="18"/>
+          <w:lang w:val="ru-RU"/>
+        </w:rPr>
+        <w:t>Команда А начинает с большими силами, но на ограниченной территории, команда Б имеет возможность разместить силы по гораздо большей территории, но имеет их меньше или хуже кач-</w:t>
+      </w:r>
+      <w:proofErr w:type="spellStart"/>
+      <w:r>
+        <w:rPr>
+          <w:sz w:val="18"/>
+          <w:szCs w:val="18"/>
+          <w:lang w:val="ru-RU"/>
+        </w:rPr>
+        <w:t>вом</w:t>
+      </w:r>
+      <w:proofErr w:type="spellEnd"/>
+      <w:r>
+        <w:rPr>
+          <w:sz w:val="18"/>
+          <w:szCs w:val="18"/>
+          <w:lang w:val="ru-RU"/>
+        </w:rPr>
+        <w:t xml:space="preserve">. </w:t>
+      </w:r>
+      <w:r>
+        <w:rPr>
+          <w:sz w:val="18"/>
+          <w:szCs w:val="18"/>
+          <w:lang w:val="ru-RU"/>
+        </w:rPr>
+        <w:br/>
+        <w:t>Сложность команды А – пусть имея больше сил, она не имеет представления о расположении противника, который в тоже время прекрасно осведомлен о ее положении и задаче и вынуждена действовать аккуратно.</w:t>
+      </w:r>
+      <w:r>
+        <w:rPr>
+          <w:sz w:val="18"/>
+          <w:szCs w:val="18"/>
+          <w:lang w:val="ru-RU"/>
+        </w:rPr>
+        <w:br/>
+      </w:r>
+    </w:p>
+    <w:p>
+      <w:pPr>
+        <w:pStyle w:val="ListParagraph"/>
+        <w:numPr>
+          <w:ilvl w:val="0"/>
+          <w:numId w:val="20"/>
+        </w:numPr>
+        <w:rPr>
+          <w:lang w:val="ru-RU"/>
+        </w:rPr>
+      </w:pPr>
+      <w:r>
+        <w:rPr>
+          <w:lang w:val="ru-RU"/>
+        </w:rPr>
+        <w:t>Поиски и уничтожение объекта-цели \ Поиск и эвакуация объекта цели.</w:t>
+      </w:r>
+      <w:r>
+        <w:rPr>
+          <w:lang w:val="ru-RU"/>
+        </w:rPr>
+        <w:br/>
+      </w:r>
+    </w:p>
+    <w:p>
+      <w:pPr>
+        <w:pStyle w:val="ListParagraph"/>
+        <w:numPr>
+          <w:ilvl w:val="0"/>
+          <w:numId w:val="20"/>
+        </w:numPr>
+        <w:rPr>
+          <w:lang w:val="ru-RU"/>
+        </w:rPr>
+      </w:pPr>
+      <w:r>
+        <w:rPr>
+          <w:lang w:val="ru-RU"/>
+        </w:rPr>
+        <w:t>Доставка объекта-цели в точку на карте \ уничтожение объекта-цели.</w:t>
+      </w:r>
+      <w:r>
+        <w:rPr>
+          <w:lang w:val="ru-RU"/>
+        </w:rPr>
+        <w:br/>
+      </w:r>
+    </w:p>
+    <w:p>
+      <w:pPr>
+        <w:pStyle w:val="ListParagraph"/>
+        <w:numPr>
+          <w:ilvl w:val="0"/>
+          <w:numId w:val="20"/>
+        </w:numPr>
+        <w:rPr>
+          <w:lang w:val="ru-RU"/>
+        </w:rPr>
+      </w:pPr>
+      <w:r>
+        <w:rPr>
+          <w:lang w:val="ru-RU"/>
+        </w:rPr>
+        <w:t xml:space="preserve">Доставка определенного количества юнитов в точку на карте \ недопущение доставки. </w:t>
+      </w:r>
+      <w:r>
+        <w:rPr>
+          <w:lang w:val="ru-RU"/>
+        </w:rPr>
+        <w:br/>
+      </w:r>
+      <w:r>
+        <w:rPr>
+          <w:sz w:val="18"/>
+          <w:szCs w:val="18"/>
+          <w:lang w:val="ru-RU"/>
+        </w:rPr>
+        <w:t xml:space="preserve">Команда А имеет задачу обеспечить мгновенное, либо поочередное присутствие определенного кол-ва юнитов или специальных юнитов в точке на карте, находящийся на территории явно контролируемой командой </w:t>
+      </w:r>
+      <w:r>
+        <w:rPr>
+          <w:sz w:val="18"/>
+          <w:szCs w:val="18"/>
+          <w:lang w:val="ru-RU"/>
+        </w:rPr>
+        <w:t>Б</w:t>
+      </w:r>
+      <w:r>
+        <w:rPr>
+          <w:sz w:val="18"/>
+          <w:szCs w:val="18"/>
+          <w:lang w:val="ru-RU"/>
+        </w:rPr>
+        <w:t xml:space="preserve">. </w:t>
+      </w:r>
+      <w:r>
+        <w:rPr>
+          <w:sz w:val="18"/>
+          <w:szCs w:val="18"/>
+          <w:lang w:val="ru-RU"/>
+        </w:rPr>
+        <w:br/>
+        <w:t>Как и в случае с занятием территории, команда А имеет более качественные и многочисленные силы, в тоже время как команда Б имея меньшие силы, владеет информацией о задачах команды А.</w:t>
+      </w:r>
+      <w:r>
+        <w:rPr>
+          <w:sz w:val="18"/>
+          <w:szCs w:val="18"/>
+          <w:lang w:val="ru-RU"/>
+        </w:rPr>
+        <w:br/>
+      </w:r>
+    </w:p>
+    <w:p>
+      <w:pPr>
+        <w:pStyle w:val="ListParagraph"/>
+        <w:numPr>
+          <w:ilvl w:val="0"/>
+          <w:numId w:val="20"/>
+        </w:numPr>
+        <w:rPr>
+          <w:sz w:val="18"/>
+          <w:szCs w:val="18"/>
+          <w:lang w:val="ru-RU"/>
+        </w:rPr>
+      </w:pPr>
+      <w:r>
+        <w:rPr>
+          <w:lang w:val="ru-RU"/>
+        </w:rPr>
+        <w:t xml:space="preserve">Оборона статичного объекта-цели \ уничтожение объекта-цели. </w:t>
+      </w:r>
+      <w:r>
+        <w:rPr>
+          <w:lang w:val="ru-RU"/>
+        </w:rPr>
+        <w:br/>
+      </w:r>
+      <w:r>
+        <w:rPr>
+          <w:sz w:val="18"/>
+          <w:szCs w:val="18"/>
+          <w:lang w:val="ru-RU"/>
+        </w:rPr>
+        <w:t>Вариация с захватом точки, но без необходимости полностью выбить команду противника.</w:t>
+      </w:r>
+    </w:p>
+    <w:p>
+      <w:pPr>
+        <w:rPr>
+          <w:lang w:val="ru-RU"/>
+        </w:rPr>
+      </w:pPr>
+      <w:r>
+        <w:rPr>
+          <w:lang w:val="ru-RU"/>
+        </w:rPr>
+        <w:br/>
+      </w:r>
+    </w:p>
+    <w:p>
+      <w:pPr>
+        <w:pStyle w:val="Heading4"/>
+        <w:rPr>
+          <w:lang w:val="ru-RU"/>
+        </w:rPr>
+      </w:pPr>
+      <w:r>
+        <w:rPr>
+          <w:lang w:val="ru-RU"/>
+        </w:rPr>
+        <w:t>Термины из описания игровых задач</w:t>
+      </w:r>
+      <w:r>
+        <w:rPr>
+          <w:lang w:val="ru-RU"/>
+        </w:rPr>
+        <w:t>:</w:t>
+      </w:r>
+    </w:p>
+    <w:p>
+      <w:pPr>
+        <w:pStyle w:val="ListParagraph"/>
+        <w:numPr>
+          <w:ilvl w:val="0"/>
+          <w:numId w:val="21"/>
+        </w:numPr>
+        <w:rPr>
+          <w:rFonts w:asciiTheme="majorHAnsi" w:eastAsiaTheme="majorEastAsia" w:hAnsiTheme="majorHAnsi" w:cstheme="majorBidi"/>
+          <w:lang w:val="ru-RU"/>
+        </w:rPr>
+      </w:pPr>
+      <w:r>
+        <w:rPr>
+          <w:rFonts w:asciiTheme="majorHAnsi" w:eastAsiaTheme="majorEastAsia" w:hAnsiTheme="majorHAnsi" w:cstheme="majorBidi"/>
+          <w:lang w:val="ru-RU"/>
+        </w:rPr>
+        <w:t>Точка – некая область на игровом поле, площадью от нескольких сотен игровых м</w:t>
+      </w:r>
+      <w:r>
+        <w:rPr>
+          <w:rFonts w:asciiTheme="majorHAnsi" w:eastAsiaTheme="majorEastAsia" w:hAnsiTheme="majorHAnsi" w:cstheme="majorBidi"/>
+          <w:vertAlign w:val="superscript"/>
+          <w:lang w:val="ru-RU"/>
+        </w:rPr>
+        <w:t>2</w:t>
+      </w:r>
+      <w:r>
+        <w:rPr>
+          <w:rFonts w:asciiTheme="majorHAnsi" w:eastAsiaTheme="majorEastAsia" w:hAnsiTheme="majorHAnsi" w:cstheme="majorBidi"/>
+          <w:lang w:val="ru-RU"/>
+        </w:rPr>
+        <w:t xml:space="preserve"> до единиц игровых км</w:t>
+      </w:r>
+      <w:r>
+        <w:rPr>
+          <w:rFonts w:asciiTheme="majorHAnsi" w:eastAsiaTheme="majorEastAsia" w:hAnsiTheme="majorHAnsi" w:cstheme="majorBidi"/>
+          <w:vertAlign w:val="superscript"/>
+          <w:lang w:val="ru-RU"/>
+        </w:rPr>
+        <w:t>2</w:t>
+      </w:r>
+      <w:r>
+        <w:rPr>
+          <w:rFonts w:asciiTheme="majorHAnsi" w:eastAsiaTheme="majorEastAsia" w:hAnsiTheme="majorHAnsi" w:cstheme="majorBidi"/>
+          <w:lang w:val="ru-RU"/>
+        </w:rPr>
+        <w:t>.</w:t>
+      </w:r>
+      <w:r>
+        <w:rPr>
+          <w:rFonts w:asciiTheme="majorHAnsi" w:eastAsiaTheme="majorEastAsia" w:hAnsiTheme="majorHAnsi" w:cstheme="majorBidi"/>
+          <w:lang w:val="ru-RU"/>
+        </w:rPr>
+        <w:br/>
+        <w:t>Обычно будет из себя представлять либо специфичный ландшафт, населенный пункт или важную инфраструктуру (мосты, броды, перекрестки).</w:t>
+      </w:r>
+    </w:p>
+    <w:p>
+      <w:pPr>
+        <w:pStyle w:val="ListParagraph"/>
+        <w:numPr>
+          <w:ilvl w:val="0"/>
+          <w:numId w:val="21"/>
+        </w:numPr>
+        <w:rPr>
+          <w:rFonts w:asciiTheme="majorHAnsi" w:eastAsiaTheme="majorEastAsia" w:hAnsiTheme="majorHAnsi" w:cstheme="majorBidi"/>
+          <w:lang w:val="ru-RU"/>
+        </w:rPr>
+      </w:pPr>
+      <w:r>
+        <w:rPr>
+          <w:rFonts w:asciiTheme="majorHAnsi" w:eastAsiaTheme="majorEastAsia" w:hAnsiTheme="majorHAnsi" w:cstheme="majorBidi"/>
+          <w:lang w:val="ru-RU"/>
+        </w:rPr>
+        <w:t>Объект цель – некая нейтральная материальная часть либо специальный игровой объект, использующийся для организации постановки задачи командам. Может быть обыгран, как потерпевший крушение самолет\вертолет</w:t>
+      </w:r>
+      <w:r>
+        <w:rPr>
+          <w:rFonts w:asciiTheme="majorHAnsi" w:eastAsiaTheme="majorEastAsia" w:hAnsiTheme="majorHAnsi" w:cstheme="majorBidi"/>
+          <w:lang w:val="ru-RU"/>
+        </w:rPr>
+        <w:t>\</w:t>
+      </w:r>
+      <w:r>
+        <w:rPr>
+          <w:rFonts w:asciiTheme="majorHAnsi" w:eastAsiaTheme="majorEastAsia" w:hAnsiTheme="majorHAnsi" w:cstheme="majorBidi"/>
+          <w:lang w:val="ru-RU"/>
+        </w:rPr>
+        <w:t>БПЛА</w:t>
+      </w:r>
+      <w:r>
+        <w:rPr>
+          <w:rFonts w:asciiTheme="majorHAnsi" w:eastAsiaTheme="majorEastAsia" w:hAnsiTheme="majorHAnsi" w:cstheme="majorBidi"/>
+          <w:lang w:val="ru-RU"/>
+        </w:rPr>
+        <w:t>, чемодан с данными\компроматом, либо уникальный прототип вооружения.</w:t>
+      </w:r>
+    </w:p>
+    <w:p>
+      <w:pPr>
+        <w:pStyle w:val="ListParagraph"/>
+        <w:numPr>
+          <w:ilvl w:val="0"/>
+          <w:numId w:val="21"/>
+        </w:numPr>
+        <w:rPr>
+          <w:rFonts w:asciiTheme="majorHAnsi" w:eastAsiaTheme="majorEastAsia" w:hAnsiTheme="majorHAnsi" w:cstheme="majorBidi"/>
+          <w:lang w:val="ru-RU"/>
+        </w:rPr>
+      </w:pPr>
+      <w:proofErr w:type="spellStart"/>
+      <w:r>
+        <w:rPr>
+          <w:rFonts w:asciiTheme="majorHAnsi" w:eastAsiaTheme="majorEastAsia" w:hAnsiTheme="majorHAnsi" w:cstheme="majorBidi"/>
+          <w:lang w:val="ru-RU"/>
+        </w:rPr>
+        <w:t>Спецюнит</w:t>
+      </w:r>
+      <w:proofErr w:type="spellEnd"/>
+      <w:r>
+        <w:rPr>
+          <w:rFonts w:asciiTheme="majorHAnsi" w:eastAsiaTheme="majorEastAsia" w:hAnsiTheme="majorHAnsi" w:cstheme="majorBidi"/>
+          <w:lang w:val="ru-RU"/>
+        </w:rPr>
+        <w:t xml:space="preserve"> – юнит тип которого не используется для игровых партий, не имеющих специфичную задачу. (Это может быть обыграно, как ученый, человек владеющей информацией, специалист, особый вид техники и т.п.). </w:t>
+      </w:r>
+    </w:p>
+    <w:p>
+      <w:pPr>
+        <w:pStyle w:val="Heading4"/>
+        <w:rPr>
+          <w:lang w:val="ru-RU"/>
+        </w:rPr>
+      </w:pPr>
+      <w:r>
+        <w:rPr>
+          <w:lang w:val="ru-RU"/>
+        </w:rPr>
+        <w:lastRenderedPageBreak/>
+        <w:t>Второстепенные задачи</w:t>
+      </w:r>
+      <w:r>
+        <w:rPr>
+          <w:lang w:val="ru-RU"/>
+        </w:rPr>
+        <w:t>:</w:t>
+      </w:r>
+    </w:p>
+    <w:p>
+      <w:pPr>
+        <w:rPr>
+          <w:lang w:val="ru-RU"/>
+        </w:rPr>
+      </w:pPr>
+      <w:r>
+        <w:rPr>
+          <w:lang w:val="ru-RU"/>
+        </w:rPr>
+        <w:t>Могут появится с началом партии или в определенные ее моменты.</w:t>
+      </w:r>
+      <w:r>
+        <w:rPr>
+          <w:lang w:val="ru-RU"/>
+        </w:rPr>
+        <w:br/>
+        <w:t>Фактически – берутся из списка основных задач, но обыгрываются как менее важные.</w:t>
+      </w:r>
+      <w:r>
+        <w:rPr>
+          <w:lang w:val="ru-RU"/>
+        </w:rPr>
+        <w:br/>
+        <w:t>Могут давать бонусы и штрафы, выполнившей\провалившей их команде.</w:t>
+      </w:r>
+    </w:p>
+    <w:p>
+      <w:pPr>
+        <w:pStyle w:val="Heading4"/>
+        <w:rPr>
+          <w:lang w:val="ru-RU"/>
+        </w:rPr>
+      </w:pPr>
+      <w:r>
+        <w:rPr>
+          <w:lang w:val="ru-RU"/>
+        </w:rPr>
+        <w:t>Примеры бонусов и штрафов второстепенных задач</w:t>
+      </w:r>
+      <w:r>
+        <w:rPr>
+          <w:lang w:val="ru-RU"/>
+        </w:rPr>
+        <w:t>:</w:t>
+      </w:r>
+    </w:p>
+    <w:p>
+      <w:pPr>
+        <w:pStyle w:val="ListParagraph"/>
+        <w:numPr>
+          <w:ilvl w:val="0"/>
+          <w:numId w:val="22"/>
+        </w:numPr>
+        <w:rPr>
+          <w:lang w:val="ru-RU"/>
+        </w:rPr>
+      </w:pPr>
+      <w:r>
+        <w:rPr>
+          <w:lang w:val="ru-RU"/>
+        </w:rPr>
+        <w:t>Данные о существовавших перемещениях или расположении юнитов вражеской команде в определенной части игрового поля.</w:t>
+      </w:r>
+    </w:p>
+    <w:p>
+      <w:pPr>
+        <w:pStyle w:val="ListParagraph"/>
+        <w:numPr>
+          <w:ilvl w:val="0"/>
+          <w:numId w:val="22"/>
+        </w:numPr>
+        <w:rPr>
+          <w:lang w:val="ru-RU"/>
+        </w:rPr>
+      </w:pPr>
+      <w:r>
+        <w:rPr>
+          <w:lang w:val="ru-RU"/>
+        </w:rPr>
+        <w:t>Информация о конфигурации сил команды противника.</w:t>
+      </w:r>
+    </w:p>
+    <w:p>
+      <w:pPr>
+        <w:pStyle w:val="ListParagraph"/>
+        <w:numPr>
+          <w:ilvl w:val="0"/>
+          <w:numId w:val="22"/>
+        </w:numPr>
+        <w:rPr>
+          <w:color w:val="E36C0A" w:themeColor="accent6" w:themeShade="BF"/>
+          <w:lang w:val="ru-RU"/>
+        </w:rPr>
+      </w:pPr>
+      <w:r>
+        <w:rPr>
+          <w:color w:val="E36C0A" w:themeColor="accent6" w:themeShade="BF"/>
+          <w:lang w:val="ru-RU"/>
+        </w:rPr>
+        <w:t>Бонусные п</w:t>
+      </w:r>
+      <w:r>
+        <w:rPr>
+          <w:color w:val="E36C0A" w:themeColor="accent6" w:themeShade="BF"/>
+          <w:lang w:val="ru-RU"/>
+        </w:rPr>
+        <w:t>ополнения</w:t>
+      </w:r>
+      <w:r>
+        <w:rPr>
+          <w:color w:val="E36C0A" w:themeColor="accent6" w:themeShade="BF"/>
+          <w:lang w:val="ru-RU"/>
+        </w:rPr>
+        <w:t>, а также увеличение(штраф), уменьшение их стоимости.</w:t>
+      </w:r>
+    </w:p>
+    <w:p>
+      <w:pPr>
+        <w:pStyle w:val="ListParagraph"/>
+        <w:numPr>
+          <w:ilvl w:val="0"/>
+          <w:numId w:val="22"/>
+        </w:numPr>
+        <w:rPr>
+          <w:lang w:val="ru-RU"/>
+        </w:rPr>
+      </w:pPr>
+      <w:r>
+        <w:rPr>
+          <w:lang w:val="ru-RU"/>
+        </w:rPr>
+        <w:t>Возможность использовать юнит недоступного в данно</w:t>
+      </w:r>
+      <w:r>
+        <w:rPr>
+          <w:lang w:val="ru-RU"/>
+        </w:rPr>
+        <w:t>м масштабе конфликта или запрет на использование определенного типа юнитов, ранее доступного. (штраф).</w:t>
+      </w:r>
+    </w:p>
+    <w:p>
+      <w:pPr>
+        <w:pStyle w:val="Heading4"/>
+        <w:rPr>
+          <w:lang w:val="ru-RU"/>
+        </w:rPr>
+      </w:pPr>
+      <w:r>
+        <w:rPr>
+          <w:lang w:val="ru-RU"/>
+        </w:rPr>
+        <w:t>Состояния игрового мира (игр. масштаб конфликта)</w:t>
+      </w:r>
+      <w:r>
+        <w:rPr>
+          <w:lang w:val="ru-RU"/>
+        </w:rPr>
+        <w:t>:</w:t>
+      </w:r>
+    </w:p>
+    <w:p>
+      <w:pPr>
+        <w:rPr>
+          <w:lang w:val="ru-RU"/>
+        </w:rPr>
+      </w:pPr>
+      <w:r>
+        <w:rPr>
+          <w:lang w:val="ru-RU"/>
+        </w:rPr>
+        <w:t>Особенность игровой партии, от которой будут зависеть доступные игроку юниты и их кол-во, а также доступность тех или иных задач (и их обыгрывание) и рекомендуемые типы карт.</w:t>
+      </w:r>
+      <w:r>
+        <w:rPr>
+          <w:lang w:val="ru-RU"/>
+        </w:rPr>
+        <w:br/>
+        <w:t>Масштаб конфликта может быть трех типов</w:t>
+      </w:r>
+      <w:r>
+        <w:rPr>
+          <w:lang w:val="ru-RU"/>
+        </w:rPr>
+        <w:t>:</w:t>
+      </w:r>
+    </w:p>
+    <w:p>
+      <w:pPr>
+        <w:pStyle w:val="ListParagraph"/>
+        <w:numPr>
+          <w:ilvl w:val="0"/>
+          <w:numId w:val="23"/>
+        </w:numPr>
+        <w:rPr>
+          <w:lang w:val="ru-RU"/>
+        </w:rPr>
+      </w:pPr>
+      <w:r>
+        <w:rPr>
+          <w:lang w:val="ru-RU"/>
+        </w:rPr>
+        <w:t>Военный конфликт – игрокам доступно малое кол-во юнитов лишь легкие средства вооружения и техника. Задачи ограничиваются охотой за объектами целями и доставкой юнитов.</w:t>
+      </w:r>
+    </w:p>
+    <w:p>
+      <w:pPr>
+        <w:pStyle w:val="ListParagraph"/>
+        <w:numPr>
+          <w:ilvl w:val="0"/>
+          <w:numId w:val="23"/>
+        </w:numPr>
+        <w:rPr>
+          <w:lang w:val="ru-RU"/>
+        </w:rPr>
+      </w:pPr>
+      <w:r>
+        <w:rPr>
+          <w:lang w:val="ru-RU"/>
+        </w:rPr>
+        <w:t>Локальная война – игрокам доступно большее кол-во юнитов и часть тяжелых средств вооружения.</w:t>
+      </w:r>
+    </w:p>
+    <w:p>
+      <w:pPr>
+        <w:pStyle w:val="ListParagraph"/>
+        <w:rPr>
+          <w:lang w:val="ru-RU"/>
+        </w:rPr>
+      </w:pPr>
+      <w:r>
+        <w:rPr>
+          <w:lang w:val="ru-RU"/>
+        </w:rPr>
+        <w:t>Основные задачи ограничиваются занятием ограниченного числа точек, второстепенные см. предыдущий пункт.</w:t>
+      </w:r>
+    </w:p>
+    <w:p>
+      <w:pPr>
+        <w:pStyle w:val="ListParagraph"/>
+        <w:numPr>
+          <w:ilvl w:val="0"/>
+          <w:numId w:val="23"/>
+        </w:numPr>
+        <w:rPr>
+          <w:lang w:val="ru-RU"/>
+        </w:rPr>
+      </w:pPr>
+      <w:r>
+        <w:rPr>
+          <w:lang w:val="ru-RU"/>
+        </w:rPr>
+        <w:t xml:space="preserve">Глобальная война – игрокам доступно максимально кол-во юнитов и все виды техники и возможностей, реализованные в игре. Основные задачи представляют из себя захват большого количества точек. Второстепенные преимущественно так же. </w:t>
+      </w:r>
+    </w:p>
+    <w:p>
+      <w:pPr>
+        <w:pStyle w:val="ListParagraph"/>
+        <w:numPr>
+          <w:ilvl w:val="0"/>
+          <w:numId w:val="23"/>
+        </w:numPr>
+        <w:rPr>
+          <w:lang w:val="ru-RU"/>
+        </w:rPr>
+      </w:pPr>
+    </w:p>
+    <w:p>
+      <w:pPr>
+        <w:pStyle w:val="Heading4"/>
+        <w:rPr>
+          <w:lang w:val="ru-RU"/>
+        </w:rPr>
+      </w:pPr>
+      <w:r>
+        <w:rPr>
+          <w:lang w:val="ru-RU"/>
+        </w:rPr>
+        <w:t>Игровые стороны</w:t>
+      </w:r>
+    </w:p>
+    <w:p>
+      <w:pPr>
+        <w:rPr>
+          <w:lang w:val="ru-RU"/>
+        </w:rPr>
+      </w:pPr>
+      <w:r>
+        <w:rPr>
+          <w:lang w:val="ru-RU"/>
+        </w:rPr>
+        <w:t xml:space="preserve">Представляют из себя государства реального мира, либо вымышленные </w:t>
+      </w:r>
+      <w:r>
+        <w:rPr>
+          <w:lang w:val="ru-RU"/>
+        </w:rPr>
+        <w:t>“</w:t>
+      </w:r>
+      <w:r>
+        <w:rPr>
+          <w:lang w:val="ru-RU"/>
+        </w:rPr>
+        <w:t>организации</w:t>
+      </w:r>
+      <w:r>
+        <w:rPr>
+          <w:lang w:val="ru-RU"/>
+        </w:rPr>
+        <w:t>”</w:t>
+      </w:r>
+      <w:r>
+        <w:rPr>
+          <w:lang w:val="ru-RU"/>
+        </w:rPr>
+        <w:t>.</w:t>
+      </w:r>
+      <w:r>
+        <w:rPr>
+          <w:lang w:val="ru-RU"/>
+        </w:rPr>
+        <w:br/>
+        <w:t xml:space="preserve">Каждая имеет свой набор </w:t>
+      </w:r>
+      <w:r>
+        <w:rPr>
+          <w:b/>
+          <w:bCs/>
+          <w:color w:val="FFC000"/>
+          <w:lang w:val="ru-RU"/>
+        </w:rPr>
+        <w:t>тип</w:t>
+      </w:r>
+      <w:r>
+        <w:rPr>
+          <w:b/>
+          <w:bCs/>
+          <w:color w:val="FFC000"/>
+          <w:lang w:val="ru-RU"/>
+        </w:rPr>
+        <w:t>ов</w:t>
+      </w:r>
+      <w:r>
+        <w:rPr>
+          <w:b/>
+          <w:bCs/>
+          <w:color w:val="FFC000"/>
+          <w:lang w:val="ru-RU"/>
+        </w:rPr>
+        <w:t xml:space="preserve"> юнитов </w:t>
+      </w:r>
+      <w:r>
+        <w:rPr>
+          <w:lang w:val="ru-RU"/>
+        </w:rPr>
+        <w:t>и материальной части (в т.ч. техники).</w:t>
+      </w:r>
+      <w:r>
+        <w:rPr>
+          <w:lang w:val="ru-RU"/>
+        </w:rPr>
+        <w:br/>
+        <w:t xml:space="preserve">Не все стороны имеют одинаковое мат. части и юнитов сравнимого класса. </w:t>
+      </w:r>
+      <w:r>
+        <w:rPr>
+          <w:lang w:val="ru-RU"/>
+        </w:rPr>
+        <w:br/>
+        <w:t>Стороны разделить на 3 типа</w:t>
+      </w:r>
+      <w:r>
+        <w:rPr>
+          <w:lang w:val="ru-RU"/>
+        </w:rPr>
+        <w:t>:</w:t>
+      </w:r>
+      <w:r>
+        <w:rPr>
+          <w:lang w:val="ru-RU"/>
+        </w:rPr>
+        <w:t xml:space="preserve"> крупные гос-ва, малые гос-ва и организации.</w:t>
+      </w:r>
+      <w:r>
+        <w:rPr>
+          <w:lang w:val="ru-RU"/>
+        </w:rPr>
+        <w:br/>
+        <w:t xml:space="preserve">Крупные гос-ва имеют полный список </w:t>
+      </w:r>
+      <w:r>
+        <w:rPr>
+          <w:b/>
+          <w:bCs/>
+          <w:color w:val="FFC000"/>
+          <w:lang w:val="ru-RU"/>
+        </w:rPr>
+        <w:t>типов юнитов и мат. части</w:t>
+      </w:r>
+      <w:r>
+        <w:rPr>
+          <w:lang w:val="ru-RU"/>
+        </w:rPr>
+        <w:t xml:space="preserve">. </w:t>
+      </w:r>
+      <w:r>
+        <w:rPr>
+          <w:lang w:val="ru-RU"/>
+        </w:rPr>
+        <w:br/>
+        <w:t>Малые гос-ва имеют полный список</w:t>
+      </w:r>
+      <w:r>
+        <w:rPr>
+          <w:b/>
+          <w:bCs/>
+          <w:color w:val="FFC000"/>
+          <w:lang w:val="ru-RU"/>
+        </w:rPr>
+        <w:t xml:space="preserve"> типов юнитов и мат. части</w:t>
+      </w:r>
+      <w:r>
+        <w:rPr>
+          <w:lang w:val="ru-RU"/>
+        </w:rPr>
+        <w:t>.  Но их</w:t>
+      </w:r>
+      <w:r>
+        <w:rPr>
+          <w:b/>
+          <w:bCs/>
+          <w:lang w:val="ru-RU"/>
+        </w:rPr>
+        <w:t xml:space="preserve"> </w:t>
+      </w:r>
+      <w:r>
+        <w:rPr>
+          <w:b/>
+          <w:bCs/>
+          <w:color w:val="FFC000"/>
+          <w:lang w:val="ru-RU"/>
+        </w:rPr>
+        <w:t>качество юнитов</w:t>
+      </w:r>
+      <w:r>
+        <w:rPr>
+          <w:b/>
+          <w:bCs/>
+          <w:lang w:val="ru-RU"/>
+        </w:rPr>
+        <w:t xml:space="preserve"> </w:t>
+      </w:r>
+      <w:r>
+        <w:rPr>
+          <w:lang w:val="ru-RU"/>
+        </w:rPr>
+        <w:t>проигрывает крупным.</w:t>
+      </w:r>
+      <w:r>
+        <w:rPr>
+          <w:lang w:val="ru-RU"/>
+        </w:rPr>
+        <w:br/>
+        <w:t xml:space="preserve">Организации имеют в своем распоряжении ограниченный список </w:t>
+      </w:r>
+      <w:r>
+        <w:rPr>
+          <w:b/>
+          <w:bCs/>
+          <w:color w:val="FFC000"/>
+          <w:lang w:val="ru-RU"/>
+        </w:rPr>
+        <w:t>типов юнитов и мат. части</w:t>
+      </w:r>
+      <w:r>
+        <w:rPr>
+          <w:lang w:val="ru-RU"/>
+        </w:rPr>
+        <w:t>, но</w:t>
+      </w:r>
+      <w:r>
+        <w:rPr>
+          <w:lang w:val="ru-RU"/>
+        </w:rPr>
+        <w:t xml:space="preserve"> в некоторых случаях превосходят крупные гос-ва по </w:t>
+      </w:r>
+      <w:r>
+        <w:rPr>
+          <w:b/>
+          <w:bCs/>
+          <w:color w:val="FFC000"/>
+          <w:lang w:val="ru-RU"/>
+        </w:rPr>
+        <w:t>качеству юнитов</w:t>
+      </w:r>
+      <w:r>
+        <w:rPr>
+          <w:lang w:val="ru-RU"/>
+        </w:rPr>
+        <w:t>, но это не является обязательным свойствам.</w:t>
+      </w:r>
+      <w:r>
+        <w:rPr>
+          <w:lang w:val="ru-RU"/>
+        </w:rPr>
+        <w:br/>
+        <w:t>(тут обыгрываются бандитские\террористические формирования и наемники).</w:t>
+      </w:r>
+    </w:p>
+    <w:p>
+      <w:pPr>
+        <w:rPr>
+          <w:lang w:val="ru-RU"/>
+        </w:rPr>
+      </w:pPr>
+      <w:r>
+        <w:rPr>
+          <w:lang w:val="ru-RU"/>
+        </w:rPr>
+        <w:t>Краткие пояснения из отсутствующих разделов</w:t>
+      </w:r>
+      <w:r>
+        <w:rPr>
+          <w:lang w:val="ru-RU"/>
+        </w:rPr>
+        <w:t>:</w:t>
+      </w:r>
+      <w:r>
+        <w:rPr>
+          <w:lang w:val="ru-RU"/>
+        </w:rPr>
+        <w:br/>
+      </w:r>
+      <w:r>
+        <w:rPr>
+          <w:b/>
+          <w:bCs/>
+          <w:color w:val="FFC000"/>
+          <w:lang w:val="ru-RU"/>
+        </w:rPr>
+        <w:t xml:space="preserve">типов юнитов </w:t>
+      </w:r>
+      <w:r>
+        <w:rPr>
+          <w:lang w:val="ru-RU"/>
+        </w:rPr>
+        <w:t>–</w:t>
+      </w:r>
+      <w:r>
+        <w:rPr>
+          <w:lang w:val="ru-RU"/>
+        </w:rPr>
+        <w:t xml:space="preserve"> </w:t>
+      </w:r>
+      <w:r>
+        <w:rPr>
+          <w:lang w:val="ru-RU"/>
+        </w:rPr>
+        <w:t xml:space="preserve">отличительная особенность группы юнитов, позволяющих им выполнять определенные задачи. </w:t>
+      </w:r>
+      <w:r>
+        <w:rPr>
+          <w:lang w:val="ru-RU"/>
+        </w:rPr>
+        <w:br/>
+        <w:t xml:space="preserve">(например, базовый пехотинец, пулеметчик, ПТ-солдат и </w:t>
+      </w:r>
+      <w:proofErr w:type="spellStart"/>
+      <w:r>
+        <w:rPr>
+          <w:lang w:val="ru-RU"/>
+        </w:rPr>
+        <w:t>тп</w:t>
+      </w:r>
+      <w:proofErr w:type="spellEnd"/>
+      <w:r>
+        <w:rPr>
+          <w:lang w:val="ru-RU"/>
+        </w:rPr>
+        <w:t>.) Так же в это определение входит тип техники и тип материальной части (например, статический пулемет, миномет, гаубица, бронеавтомобиль, танк и т.п).</w:t>
+      </w:r>
+    </w:p>
+    <w:p>
+      <w:pPr>
+        <w:rPr>
+          <w:lang w:val="ru-RU"/>
+        </w:rPr>
+      </w:pPr>
+      <w:r>
+        <w:rPr>
+          <w:b/>
+          <w:bCs/>
+          <w:color w:val="FFC000"/>
+          <w:lang w:val="ru-RU"/>
+        </w:rPr>
+        <w:t>качеству юнитов</w:t>
+      </w:r>
+      <w:r>
+        <w:rPr>
+          <w:b/>
+          <w:bCs/>
+          <w:color w:val="FFC000"/>
+          <w:lang w:val="ru-RU"/>
+        </w:rPr>
+        <w:t xml:space="preserve"> </w:t>
+      </w:r>
+      <w:r>
+        <w:rPr>
+          <w:b/>
+          <w:bCs/>
+          <w:lang w:val="ru-RU"/>
+        </w:rPr>
+        <w:t>–</w:t>
+      </w:r>
+      <w:r>
+        <w:rPr>
+          <w:b/>
+          <w:bCs/>
+          <w:lang w:val="ru-RU"/>
+        </w:rPr>
+        <w:t xml:space="preserve"> </w:t>
+      </w:r>
+      <w:r>
+        <w:rPr>
+          <w:lang w:val="ru-RU"/>
+        </w:rPr>
+        <w:t xml:space="preserve">отличительная особенностью юнита, внутри своего типа (максимальный уровень опыта, морали, лояльности, мощность атаки и т.п.). Для техники и материальной части это будет в том числе </w:t>
+      </w:r>
+      <w:r>
+        <w:rPr>
+          <w:lang w:val="ru-RU"/>
+        </w:rPr>
+        <w:t>“</w:t>
+      </w:r>
+      <w:r>
+        <w:rPr>
+          <w:lang w:val="ru-RU"/>
+        </w:rPr>
+        <w:t>новизна</w:t>
+      </w:r>
+      <w:r>
+        <w:rPr>
+          <w:lang w:val="ru-RU"/>
+        </w:rPr>
+        <w:t>”</w:t>
+      </w:r>
+      <w:r>
+        <w:rPr>
+          <w:lang w:val="ru-RU"/>
+        </w:rPr>
+        <w:t xml:space="preserve">  и модельный ряд (хуже кач-во старые модели, лучше кач-во новые высокотехнологичные модели).</w:t>
+      </w:r>
+    </w:p>
+    <w:p>
+      <w:pPr>
+        <w:rPr>
+          <w:rFonts w:asciiTheme="majorHAnsi" w:eastAsiaTheme="majorEastAsia" w:hAnsiTheme="majorHAnsi" w:cstheme="majorBidi"/>
+          <w:i/>
+          <w:iCs/>
+          <w:color w:val="365F91" w:themeColor="accent1" w:themeShade="BF"/>
+          <w:lang w:val="ru-RU"/>
+        </w:rPr>
+      </w:pPr>
+      <w:r>
+        <w:rPr>
+          <w:lang w:val="ru-RU"/>
+        </w:rPr>
+        <w:br w:type="page"/>
+      </w:r>
+    </w:p>
+    <w:p>
+      <w:pPr>
+        <w:pStyle w:val="Heading4"/>
+        <w:rPr>
+          <w:lang w:val="ru-RU"/>
+        </w:rPr>
+      </w:pPr>
+      <w:r>
+        <w:rPr>
+          <w:lang w:val="ru-RU"/>
+        </w:rPr>
+        <w:lastRenderedPageBreak/>
+        <w:t>Поиск игры.</w:t>
+      </w:r>
+    </w:p>
+    <w:p>
+      <w:pPr>
+        <w:rPr>
+          <w:lang w:val="ru-RU"/>
+        </w:rPr>
+      </w:pPr>
+      <w:r>
+        <w:rPr>
+          <w:lang w:val="ru-RU"/>
+        </w:rPr>
+        <w:t xml:space="preserve">В идеальном варианте – желаемы 2 стандартных пути нахождения игровой партии, поиск лобби, созданного другим игроком и автоматический ранговый матчмейкинг. Планы мачмейкинга и ранговой системы видятся чрезмерно отдаленными и на этой стадии не будут более обсуждаться, они довольно типичны в любой игре и хорошо отработаны. </w:t>
+      </w:r>
+    </w:p>
+    <w:p>
+      <w:pPr>
+        <w:rPr>
+          <w:lang w:val="ru-RU"/>
+        </w:rPr>
+      </w:pPr>
+      <w:r>
+        <w:rPr>
+          <w:lang w:val="ru-RU"/>
+        </w:rPr>
+        <w:t>Игрок должен будет войти в типовой список доступных игр и выбрать собирающуюся игру по своему вкусу, либо создать свое.</w:t>
+      </w:r>
+    </w:p>
+    <w:p>
+      <w:pPr>
+        <w:pStyle w:val="Heading4"/>
+        <w:rPr>
+          <w:lang w:val="ru-RU"/>
+        </w:rPr>
+      </w:pPr>
+      <w:r>
+        <w:rPr>
+          <w:lang w:val="ru-RU"/>
+        </w:rPr>
+        <w:t>Настройки и конфигурация игровой партии.</w:t>
+      </w:r>
+    </w:p>
+    <w:p>
+      <w:pPr>
+        <w:rPr>
+          <w:lang w:val="ru-RU"/>
+        </w:rPr>
+      </w:pPr>
+    </w:p>
+    <w:p>
+      <w:pPr>
+        <w:rPr>
+          <w:lang w:val="ru-RU"/>
+        </w:rPr>
+      </w:pPr>
+    </w:p>
+    <w:p>
+      <w:pPr>
+        <w:rPr>
+          <w:rFonts w:asciiTheme="majorHAnsi" w:eastAsiaTheme="majorEastAsia" w:hAnsiTheme="majorHAnsi" w:cstheme="majorBidi"/>
+          <w:color w:val="365F91" w:themeColor="accent1" w:themeShade="BF"/>
+          <w:sz w:val="26"/>
+          <w:szCs w:val="26"/>
+          <w:lang w:val="ru-RU"/>
+        </w:rPr>
+      </w:pPr>
+      <w:r>
+        <w:rPr>
+          <w:lang w:val="ru-RU"/>
+        </w:rPr>
+        <w:br w:type="page"/>
+      </w:r>
+    </w:p>
+    <w:p>
+      <w:pPr>
+        <w:pStyle w:val="Heading2"/>
+        <w:numPr>
+          <w:ilvl w:val="0"/>
+          <w:numId w:val="28"/>
+        </w:numPr>
+        <w:rPr>
+          <w:lang w:val="ru-RU"/>
+        </w:rPr>
+      </w:pPr>
+      <w:r>
+        <w:rPr>
+          <w:lang w:val="ru-RU"/>
+        </w:rPr>
+        <w:lastRenderedPageBreak/>
         <w:t>Игровая карта</w:t>
       </w:r>
       <w:r>
@@ -4809,6 +6958,9 @@
         <w:t xml:space="preserve"> </w:t>
       </w:r>
       <w:r>
+        <w:rPr>
+          <w:lang w:val="ru-RU"/>
+        </w:rPr>
         <w:br/>
       </w:r>
       <w:r>
@@ -5616,29 +7768,7 @@
           <w:szCs w:val="18"/>
           <w:lang w:val="ru-RU"/>
         </w:rPr>
-        <w:t xml:space="preserve"> (Технически это </w:t>
-      </w:r>
-      <w:proofErr w:type="gramStart"/>
-      <w:r>
-        <w:rPr>
-          <w:i/>
-          <w:iCs/>
-          <w:sz w:val="18"/>
-          <w:szCs w:val="18"/>
-          <w:lang w:val="ru-RU"/>
-        </w:rPr>
-        <w:t>не правильно</w:t>
-      </w:r>
-      <w:proofErr w:type="gramEnd"/>
-      <w:r>
-        <w:rPr>
-          <w:i/>
-          <w:iCs/>
-          <w:sz w:val="18"/>
-          <w:szCs w:val="18"/>
-          <w:lang w:val="ru-RU"/>
-        </w:rPr>
-        <w:t xml:space="preserve"> и на реальных картах это имеет другое значение).</w:t>
+        <w:t xml:space="preserve"> (Технически это не правильно и на реальных картах это имеет другое значение).</w:t>
       </w:r>
     </w:p>
     <w:p>
@@ -5691,6 +7821,7 @@
       <w:pPr>
         <w:rPr>
           <w:noProof/>
+          <w:lang w:val="ru-RU"/>
         </w:rPr>
       </w:pPr>
       <w:r>
@@ -5737,6 +7868,7 @@
       <w:r>
         <w:rPr>
           <w:noProof/>
+          <w:lang w:val="ru-RU"/>
         </w:rPr>
         <w:t xml:space="preserve"> </w:t>
       </w:r>
@@ -6033,29 +8165,7 @@
           <w:szCs w:val="18"/>
           <w:lang w:val="ru-RU"/>
         </w:rPr>
-        <w:t xml:space="preserve"> зданий согласно топологическим нормам (слева) и зданий и заборов </w:t>
-      </w:r>
-      <w:proofErr w:type="gramStart"/>
-      <w:r>
-        <w:rPr>
-          <w:i/>
-          <w:iCs/>
-          <w:sz w:val="18"/>
-          <w:szCs w:val="18"/>
-          <w:lang w:val="ru-RU"/>
-        </w:rPr>
-        <w:t>эскизу(</w:t>
-      </w:r>
-      <w:proofErr w:type="gramEnd"/>
-      <w:r>
-        <w:rPr>
-          <w:i/>
-          <w:iCs/>
-          <w:sz w:val="18"/>
-          <w:szCs w:val="18"/>
-          <w:lang w:val="ru-RU"/>
-        </w:rPr>
-        <w:t>справа</w:t>
+        <w:t xml:space="preserve"> зданий согласно топологическим нормам (слева) и зданий и заборов эскизу(справа</w:t>
       </w:r>
       <w:r>
         <w:rPr>
@@ -6596,6 +8706,11 @@
       </w:r>
     </w:p>
     <w:p>
+      <w:pPr>
+        <w:rPr>
+          <w:lang w:val="ru-RU"/>
+        </w:rPr>
+      </w:pPr>
       <w:r>
         <w:rPr>
           <w:noProof/>
@@ -6661,6 +8776,7 @@
           <w:iCs/>
           <w:sz w:val="18"/>
           <w:szCs w:val="18"/>
+          <w:lang w:val="ru-RU"/>
         </w:rPr>
         <w:t xml:space="preserve"> </w:t>
       </w:r>
@@ -6680,6 +8796,7 @@
           <w:iCs/>
           <w:sz w:val="18"/>
           <w:szCs w:val="18"/>
+          <w:lang w:val="ru-RU"/>
         </w:rPr>
         <w:t xml:space="preserve"> </w:t>
       </w:r>
@@ -6699,6 +8816,7 @@
           <w:iCs/>
           <w:sz w:val="18"/>
           <w:szCs w:val="18"/>
+          <w:lang w:val="ru-RU"/>
         </w:rPr>
         <w:t xml:space="preserve"> </w:t>
       </w:r>
@@ -6718,6 +8836,7 @@
           <w:iCs/>
           <w:sz w:val="18"/>
           <w:szCs w:val="18"/>
+          <w:lang w:val="ru-RU"/>
         </w:rPr>
         <w:t xml:space="preserve"> </w:t>
       </w:r>
@@ -6737,10 +8856,90 @@
           <w:iCs/>
           <w:sz w:val="18"/>
           <w:szCs w:val="18"/>
-        </w:rPr>
-        <w:t xml:space="preserve"> Operation Flashpoint: Dragon Rising.</w:t>
-      </w:r>
-      <w:r>
+          <w:lang w:val="ru-RU"/>
+        </w:rPr>
+        <w:t xml:space="preserve"> </w:t>
+      </w:r>
+      <w:r>
+        <w:rPr>
+          <w:i/>
+          <w:iCs/>
+          <w:sz w:val="18"/>
+          <w:szCs w:val="18"/>
+        </w:rPr>
+        <w:t>Operation</w:t>
+      </w:r>
+      <w:r>
+        <w:rPr>
+          <w:i/>
+          <w:iCs/>
+          <w:sz w:val="18"/>
+          <w:szCs w:val="18"/>
+          <w:lang w:val="ru-RU"/>
+        </w:rPr>
+        <w:t xml:space="preserve"> </w:t>
+      </w:r>
+      <w:r>
+        <w:rPr>
+          <w:i/>
+          <w:iCs/>
+          <w:sz w:val="18"/>
+          <w:szCs w:val="18"/>
+        </w:rPr>
+        <w:t>Flashpoint</w:t>
+      </w:r>
+      <w:r>
+        <w:rPr>
+          <w:i/>
+          <w:iCs/>
+          <w:sz w:val="18"/>
+          <w:szCs w:val="18"/>
+          <w:lang w:val="ru-RU"/>
+        </w:rPr>
+        <w:t xml:space="preserve">: </w:t>
+      </w:r>
+      <w:r>
+        <w:rPr>
+          <w:i/>
+          <w:iCs/>
+          <w:sz w:val="18"/>
+          <w:szCs w:val="18"/>
+        </w:rPr>
+        <w:t>Dragon</w:t>
+      </w:r>
+      <w:r>
+        <w:rPr>
+          <w:i/>
+          <w:iCs/>
+          <w:sz w:val="18"/>
+          <w:szCs w:val="18"/>
+          <w:lang w:val="ru-RU"/>
+        </w:rPr>
+        <w:t xml:space="preserve"> </w:t>
+      </w:r>
+      <w:r>
+        <w:rPr>
+          <w:i/>
+          <w:iCs/>
+          <w:sz w:val="18"/>
+          <w:szCs w:val="18"/>
+        </w:rPr>
+        <w:t>Rising</w:t>
+      </w:r>
+      <w:r>
+        <w:rPr>
+          <w:i/>
+          <w:iCs/>
+          <w:sz w:val="18"/>
+          <w:szCs w:val="18"/>
+          <w:lang w:val="ru-RU"/>
+        </w:rPr>
+        <w:t>.</w:t>
+      </w:r>
+      <w:r>
+        <w:rPr>
+          <w:lang w:val="ru-RU"/>
+        </w:rPr>
         <w:br/>
       </w:r>
     </w:p>
@@ -6891,2192 +9090,6 @@
           <w:lang w:val="ru-RU"/>
         </w:rPr>
         <w:br w:type="page"/>
-      </w:r>
-    </w:p>
-    <w:p>
-      <w:pPr>
-        <w:pStyle w:val="Heading2"/>
-        <w:numPr>
-          <w:ilvl w:val="0"/>
-          <w:numId w:val="28"/>
-        </w:numPr>
-        <w:rPr>
-          <w:lang w:val="ru-RU"/>
-        </w:rPr>
-      </w:pPr>
-      <w:r>
-        <w:rPr>
-          <w:lang w:val="ru-RU"/>
-        </w:rPr>
-        <w:lastRenderedPageBreak/>
-        <w:t>Игровой процесс и игровые механики.</w:t>
-      </w:r>
-    </w:p>
-    <w:p>
-      <w:pPr>
-        <w:rPr>
-          <w:lang w:val="ru-RU"/>
-        </w:rPr>
-      </w:pPr>
-    </w:p>
-    <w:p>
-      <w:pPr>
-        <w:rPr>
-          <w:i/>
-          <w:iCs/>
-          <w:sz w:val="18"/>
-          <w:szCs w:val="18"/>
-          <w:lang w:val="ru-RU"/>
-        </w:rPr>
-      </w:pPr>
-      <w:r>
-        <w:rPr>
-          <w:i/>
-          <w:iCs/>
-          <w:sz w:val="18"/>
-          <w:szCs w:val="18"/>
-          <w:lang w:val="ru-RU"/>
-        </w:rPr>
-        <w:t>Временный комментарий. В</w:t>
-      </w:r>
-      <w:r>
-        <w:rPr>
-          <w:i/>
-          <w:iCs/>
-          <w:sz w:val="18"/>
-          <w:szCs w:val="18"/>
-          <w:lang w:val="ru-RU"/>
-        </w:rPr>
-        <w:t>виду того, что почти все читавшие и заинтересованные в этом документе, пожелали видеть в первую очередь общее описание игрового процесса – этот раздел создан раньше, чем должен быть полностью ясен и понятен для читающего. Он будет иметь множественные отсылки, которые должны были быть пояснены в предыдущих разделах, но в данный момент не описаны. В этом разделе не будет описана боевые механики, т.к. для них требуется отдельный раздел, но они будут упомянуты в общих их очертаниях.</w:t>
-      </w:r>
-      <w:r>
-        <w:rPr>
-          <w:i/>
-          <w:iCs/>
-          <w:sz w:val="18"/>
-          <w:szCs w:val="18"/>
-          <w:lang w:val="ru-RU"/>
-        </w:rPr>
-        <w:br/>
-        <w:t>Для удобства различия неописанной информации – эти термины будут выделены</w:t>
-      </w:r>
-      <w:r>
-        <w:rPr>
-          <w:i/>
-          <w:iCs/>
-          <w:color w:val="FFFFFF" w:themeColor="background1"/>
-          <w:sz w:val="18"/>
-          <w:szCs w:val="18"/>
-          <w:lang w:val="ru-RU"/>
-        </w:rPr>
-        <w:t xml:space="preserve"> </w:t>
-      </w:r>
-      <w:r>
-        <w:rPr>
-          <w:b/>
-          <w:bCs/>
-          <w:color w:val="FFC000"/>
-          <w:sz w:val="18"/>
-          <w:szCs w:val="18"/>
-          <w:lang w:val="ru-RU"/>
-        </w:rPr>
-        <w:t xml:space="preserve">жирным </w:t>
-      </w:r>
-      <w:r>
-        <w:rPr>
-          <w:b/>
-          <w:bCs/>
-          <w:color w:val="FFC000"/>
-          <w:sz w:val="18"/>
-          <w:szCs w:val="18"/>
-          <w:lang w:val="ru-RU"/>
-        </w:rPr>
-        <w:t>оранжевым</w:t>
-      </w:r>
-      <w:r>
-        <w:rPr>
-          <w:b/>
-          <w:bCs/>
-          <w:color w:val="FFC000"/>
-          <w:sz w:val="18"/>
-          <w:szCs w:val="18"/>
-          <w:lang w:val="ru-RU"/>
-        </w:rPr>
-        <w:t xml:space="preserve"> шрифтом</w:t>
-      </w:r>
-      <w:r>
-        <w:rPr>
-          <w:i/>
-          <w:iCs/>
-          <w:sz w:val="18"/>
-          <w:szCs w:val="18"/>
-          <w:lang w:val="ru-RU"/>
-        </w:rPr>
-        <w:t>.</w:t>
-      </w:r>
-    </w:p>
-    <w:p>
-      <w:pPr>
-        <w:rPr>
-          <w:i/>
-          <w:iCs/>
-          <w:sz w:val="18"/>
-          <w:szCs w:val="18"/>
-          <w:lang w:val="ru-RU"/>
-        </w:rPr>
-      </w:pPr>
-    </w:p>
-    <w:p>
-      <w:pPr>
-        <w:pStyle w:val="Heading4"/>
-        <w:rPr>
-          <w:lang w:val="ru-RU"/>
-        </w:rPr>
-      </w:pPr>
-      <w:r>
-        <w:rPr>
-          <w:lang w:val="ru-RU"/>
-        </w:rPr>
-        <w:t>Общее описание игровой партии.</w:t>
-      </w:r>
-    </w:p>
-    <w:p>
-      <w:pPr>
-        <w:rPr>
-          <w:lang w:val="ru-RU"/>
-        </w:rPr>
-      </w:pPr>
-      <w:r>
-        <w:rPr>
-          <w:lang w:val="ru-RU"/>
-        </w:rPr>
-        <w:t xml:space="preserve">Игровая партия может включать от 2 до 6 игроков, разделенных на 2 </w:t>
-      </w:r>
-      <w:r>
-        <w:rPr>
-          <w:lang w:val="ru-RU"/>
-        </w:rPr>
-        <w:t>команды</w:t>
-      </w:r>
-      <w:r>
-        <w:rPr>
-          <w:lang w:val="ru-RU"/>
-        </w:rPr>
-        <w:t xml:space="preserve"> (от 1 до 3х игроков в </w:t>
-      </w:r>
-      <w:r>
-        <w:rPr>
-          <w:lang w:val="ru-RU"/>
-        </w:rPr>
-        <w:t>каждой</w:t>
-      </w:r>
-      <w:r>
-        <w:rPr>
-          <w:lang w:val="ru-RU"/>
-        </w:rPr>
-        <w:t>).</w:t>
-      </w:r>
-      <w:r>
-        <w:rPr>
-          <w:lang w:val="ru-RU"/>
-        </w:rPr>
-        <w:br/>
-        <w:t xml:space="preserve">Каждая игровая партия имеет </w:t>
-      </w:r>
-      <w:r>
-        <w:rPr>
-          <w:lang w:val="ru-RU"/>
-        </w:rPr>
-        <w:t>основную</w:t>
-      </w:r>
-      <w:r>
-        <w:rPr>
-          <w:lang w:val="ru-RU"/>
-        </w:rPr>
-        <w:t xml:space="preserve"> </w:t>
-      </w:r>
-      <w:r>
-        <w:rPr>
-          <w:lang w:val="ru-RU"/>
-        </w:rPr>
-        <w:t>и второстепенные задачи.</w:t>
-      </w:r>
-      <w:r>
-        <w:rPr>
-          <w:lang w:val="ru-RU"/>
-        </w:rPr>
-        <w:br/>
-        <w:t>Выполнение основной задачи дает немедленную победу в партии выполнившей ее команде.</w:t>
-      </w:r>
-      <w:r>
-        <w:rPr>
-          <w:lang w:val="ru-RU"/>
-        </w:rPr>
-        <w:br/>
-        <w:t xml:space="preserve">Выполнение второстепенных задач дает игровые бонусы выполнившей ее команде или штрафы команде-противнику. </w:t>
-      </w:r>
-      <w:r>
-        <w:rPr>
-          <w:lang w:val="ru-RU"/>
-        </w:rPr>
-        <w:br/>
-        <w:t>Партия длится ограниченное кол-во времени, которое по ожиданиям не должн</w:t>
-      </w:r>
-      <w:r>
-        <w:rPr>
-          <w:lang w:val="ru-RU"/>
-        </w:rPr>
-        <w:t>а</w:t>
-      </w:r>
-      <w:r>
-        <w:rPr>
-          <w:lang w:val="ru-RU"/>
-        </w:rPr>
-        <w:t xml:space="preserve"> превышать 60 минут.</w:t>
-      </w:r>
-      <w:r>
-        <w:rPr>
-          <w:lang w:val="ru-RU"/>
-        </w:rPr>
-        <w:br/>
-        <w:t xml:space="preserve">По окончанию этого времени, в случае </w:t>
-      </w:r>
-      <w:r>
-        <w:rPr>
-          <w:lang w:val="ru-RU"/>
-        </w:rPr>
-        <w:t>НЕ</w:t>
-      </w:r>
-      <w:r>
-        <w:rPr>
-          <w:lang w:val="ru-RU"/>
-        </w:rPr>
-        <w:t xml:space="preserve"> выполнения основн</w:t>
-      </w:r>
-      <w:r>
-        <w:rPr>
-          <w:lang w:val="ru-RU"/>
-        </w:rPr>
-        <w:t>ой</w:t>
-      </w:r>
-      <w:r>
-        <w:rPr>
-          <w:lang w:val="ru-RU"/>
-        </w:rPr>
-        <w:t xml:space="preserve"> задач ни одной из команд – будут посчитаны очки и победа просудиться команде набравшей больше количество.</w:t>
-      </w:r>
-      <w:r>
-        <w:rPr>
-          <w:lang w:val="ru-RU"/>
-        </w:rPr>
-        <w:br/>
-        <w:t xml:space="preserve">Очки будут рассчитаны в зависимости от площади подконтрольной игроку, выполненных второстепенных задач и количества потерянных\уничтоженных юнитов противника и материальной части. </w:t>
-      </w:r>
-    </w:p>
-    <w:p>
-      <w:pPr>
-        <w:rPr>
-          <w:lang w:val="ru-RU"/>
-        </w:rPr>
-      </w:pPr>
-    </w:p>
-    <w:p>
-      <w:pPr>
-        <w:pStyle w:val="Heading4"/>
-        <w:rPr>
-          <w:lang w:val="ru-RU"/>
-        </w:rPr>
-      </w:pPr>
-      <w:r>
-        <w:rPr>
-          <w:lang w:val="ru-RU"/>
-        </w:rPr>
-        <w:t>Основные задачи в игровой партии.</w:t>
-      </w:r>
-    </w:p>
-    <w:p>
-      <w:pPr>
-        <w:rPr>
-          <w:lang w:val="ru-RU"/>
-        </w:rPr>
-      </w:pPr>
-      <w:r>
-        <w:rPr>
-          <w:lang w:val="ru-RU"/>
-        </w:rPr>
-        <w:t>Основная задача одна и ее выполнение и не выполнение является единственными вариантами ее состояния.</w:t>
-      </w:r>
-      <w:r>
-        <w:rPr>
-          <w:lang w:val="ru-RU"/>
-        </w:rPr>
-        <w:br/>
-        <w:t>В тоже время для удобства восприятия игроков основная задача может быть разделена на несколько подзадач.</w:t>
-      </w:r>
-      <w:r>
-        <w:rPr>
-          <w:lang w:val="ru-RU"/>
-        </w:rPr>
-        <w:br/>
-        <w:t>Пример</w:t>
-      </w:r>
-      <w:r>
-        <w:rPr>
-          <w:lang w:val="ru-RU"/>
-        </w:rPr>
-        <w:t xml:space="preserve">: </w:t>
-      </w:r>
-      <w:r>
-        <w:rPr>
-          <w:lang w:val="ru-RU"/>
-        </w:rPr>
-        <w:t xml:space="preserve">задача - захватить и удерживать район, делится на подзадачи захватить и удержать село А, переправу Б и высоту С. Задача будет считаться выполненной только при выполнении всех 3х подзадач. </w:t>
-      </w:r>
-    </w:p>
-    <w:p>
-      <w:pPr>
-        <w:rPr>
-          <w:rStyle w:val="Heading5Char"/>
-          <w:lang w:val="ru-RU"/>
-        </w:rPr>
-      </w:pPr>
-      <w:r>
-        <w:rPr>
-          <w:lang w:val="ru-RU"/>
-        </w:rPr>
-        <w:t>Задачи игровой партии могут быть нескольких типов – симметричные, ассиметричные, параллельные.</w:t>
-      </w:r>
-      <w:r>
-        <w:rPr>
-          <w:lang w:val="ru-RU"/>
-        </w:rPr>
-        <w:br/>
-      </w:r>
-    </w:p>
-    <w:p>
-      <w:pPr>
-        <w:pStyle w:val="ListParagraph"/>
-        <w:numPr>
-          <w:ilvl w:val="0"/>
-          <w:numId w:val="17"/>
-        </w:numPr>
-        <w:rPr>
-          <w:rFonts w:asciiTheme="majorHAnsi" w:eastAsiaTheme="majorEastAsia" w:hAnsiTheme="majorHAnsi" w:cstheme="majorBidi"/>
-          <w:color w:val="243F60" w:themeColor="accent1" w:themeShade="7F"/>
-        </w:rPr>
-      </w:pPr>
-      <w:r>
-        <w:rPr>
-          <w:rStyle w:val="Heading5Char"/>
-          <w:lang w:val="ru-RU"/>
-        </w:rPr>
-        <w:t>Симметричные</w:t>
-      </w:r>
-      <w:r>
-        <w:rPr>
-          <w:lang w:val="ru-RU"/>
-        </w:rPr>
-        <w:t xml:space="preserve"> </w:t>
-      </w:r>
-      <w:r>
-        <w:rPr>
-          <w:lang w:val="ru-RU"/>
-        </w:rPr>
-        <w:t>задачи</w:t>
-      </w:r>
-      <w:r>
-        <w:rPr>
-          <w:lang w:val="ru-RU"/>
-        </w:rPr>
-        <w:t xml:space="preserve"> подразумевают наличие одинаков</w:t>
-      </w:r>
-      <w:r>
-        <w:rPr>
-          <w:lang w:val="ru-RU"/>
-        </w:rPr>
-        <w:t>ой</w:t>
-      </w:r>
-      <w:r>
-        <w:rPr>
-          <w:lang w:val="ru-RU"/>
-        </w:rPr>
-        <w:t xml:space="preserve"> задач</w:t>
-      </w:r>
-      <w:r>
-        <w:rPr>
-          <w:lang w:val="ru-RU"/>
-        </w:rPr>
-        <w:t>и</w:t>
-      </w:r>
-      <w:r>
-        <w:rPr>
-          <w:lang w:val="ru-RU"/>
-        </w:rPr>
-        <w:t xml:space="preserve"> у обоих команд, и задача может быть выполнена лишь одной командой.</w:t>
-      </w:r>
-      <w:r>
-        <w:rPr>
-          <w:lang w:val="ru-RU"/>
-        </w:rPr>
-        <w:t xml:space="preserve"> Пример: см. захват района выше. </w:t>
-      </w:r>
-    </w:p>
-    <w:p>
-      <w:pPr>
-        <w:pStyle w:val="ListParagraph"/>
-        <w:numPr>
-          <w:ilvl w:val="0"/>
-          <w:numId w:val="17"/>
-        </w:numPr>
-        <w:rPr>
-          <w:rFonts w:asciiTheme="majorHAnsi" w:eastAsiaTheme="majorEastAsia" w:hAnsiTheme="majorHAnsi" w:cstheme="majorBidi"/>
-          <w:color w:val="243F60" w:themeColor="accent1" w:themeShade="7F"/>
-          <w:lang w:val="ru-RU"/>
-        </w:rPr>
-      </w:pPr>
-      <w:r>
-        <w:rPr>
-          <w:rStyle w:val="Heading6Char"/>
-          <w:lang w:val="ru-RU"/>
-        </w:rPr>
-        <w:t>Ассиметричные</w:t>
-      </w:r>
-      <w:r>
-        <w:rPr>
-          <w:lang w:val="ru-RU"/>
-        </w:rPr>
-        <w:t xml:space="preserve"> задачи подразумевают наличие противоположных задач у обоих команд. Выполнение задачи командой А означает моментальный провал задачи и проигрыш команды Б.</w:t>
-      </w:r>
-      <w:r>
-        <w:rPr>
-          <w:lang w:val="ru-RU"/>
-        </w:rPr>
-        <w:br/>
-        <w:t>Пример: задача захвата позиции командой А\ задача удержания позиции командой Б.</w:t>
-      </w:r>
-      <w:r>
-        <w:rPr>
-          <w:lang w:val="ru-RU"/>
-        </w:rPr>
-        <w:br/>
-        <w:t>В случае ассиметричных задач, игровая партия должна быть автоматически настроена, что бы соблюсти и поддерживать стартовые условия</w:t>
-      </w:r>
-      <w:r>
-        <w:rPr>
-          <w:lang w:val="ru-RU"/>
-        </w:rPr>
-        <w:t>, пример</w:t>
-      </w:r>
-      <w:r>
-        <w:rPr>
-          <w:lang w:val="ru-RU"/>
-        </w:rPr>
-        <w:t xml:space="preserve"> – команда Б должна иметь более легкий доступ к целевой позиции</w:t>
-      </w:r>
-      <w:r>
-        <w:rPr>
-          <w:lang w:val="ru-RU"/>
-        </w:rPr>
-        <w:t>, в то время как команда А имеет больше сил, но вынуждена проделать больший путь к точке и не имеет удобных к ней подходов.</w:t>
-      </w:r>
-    </w:p>
-    <w:p>
-      <w:pPr>
-        <w:pStyle w:val="ListParagraph"/>
-        <w:numPr>
-          <w:ilvl w:val="0"/>
-          <w:numId w:val="17"/>
-        </w:numPr>
-        <w:rPr>
-          <w:rFonts w:asciiTheme="majorHAnsi" w:eastAsiaTheme="majorEastAsia" w:hAnsiTheme="majorHAnsi" w:cstheme="majorBidi"/>
-          <w:color w:val="243F60" w:themeColor="accent1" w:themeShade="7F"/>
-          <w:lang w:val="ru-RU"/>
-        </w:rPr>
-      </w:pPr>
-      <w:r>
-        <w:rPr>
-          <w:rStyle w:val="Heading6Char"/>
-          <w:lang w:val="ru-RU"/>
-        </w:rPr>
-        <w:t>Параллельные</w:t>
-      </w:r>
-      <w:r>
-        <w:rPr>
-          <w:lang w:val="ru-RU"/>
-        </w:rPr>
-        <w:t xml:space="preserve"> задачи подразумевают наличие совершенно разных целей у 2х команд. Цели должны быть сформулированы так, чтобы помешать выполнению цели противником, было более доступно, нежели выполнить свою. В таком случае, командам для уверенной победы потребуется пытаться выполнять свою цель, но останутся возможности и мотивация для создания помех выполнению задач командой противника.</w:t>
-      </w:r>
-      <w:r>
-        <w:rPr>
-          <w:lang w:val="ru-RU"/>
-        </w:rPr>
-        <w:t xml:space="preserve"> </w:t>
-      </w:r>
-      <w:r>
-        <w:rPr>
-          <w:lang w:val="ru-RU"/>
-        </w:rPr>
-        <w:br/>
-      </w:r>
-      <w:r>
-        <w:rPr>
-          <w:i/>
-          <w:iCs/>
-          <w:sz w:val="18"/>
-          <w:szCs w:val="18"/>
-          <w:lang w:val="ru-RU"/>
-        </w:rPr>
-        <w:t>Иначе</w:t>
-      </w:r>
-      <w:r>
-        <w:rPr>
-          <w:i/>
-          <w:iCs/>
-          <w:sz w:val="18"/>
-          <w:szCs w:val="18"/>
-          <w:lang w:val="ru-RU"/>
-        </w:rPr>
-        <w:t xml:space="preserve"> – </w:t>
-      </w:r>
-      <w:r>
-        <w:rPr>
-          <w:i/>
-          <w:iCs/>
-          <w:sz w:val="18"/>
-          <w:szCs w:val="18"/>
-          <w:lang w:val="ru-RU"/>
-        </w:rPr>
-        <w:t xml:space="preserve">при </w:t>
-      </w:r>
-      <w:r>
-        <w:rPr>
-          <w:i/>
-          <w:iCs/>
-          <w:sz w:val="18"/>
-          <w:szCs w:val="18"/>
-          <w:lang w:val="ru-RU"/>
-        </w:rPr>
-        <w:t>равнозначной доступности своей и вражеской задачи, для команд в части случаев станет более привлекательным попытаться быстрее выполнить свою цель, не встречаясь с командой противника.</w:t>
-      </w:r>
-    </w:p>
-    <w:p>
-      <w:pPr>
-        <w:rPr>
-          <w:rFonts w:asciiTheme="majorHAnsi" w:eastAsiaTheme="majorEastAsia" w:hAnsiTheme="majorHAnsi" w:cstheme="majorBidi"/>
-          <w:color w:val="243F60" w:themeColor="accent1" w:themeShade="7F"/>
-          <w:lang w:val="ru-RU"/>
-        </w:rPr>
-      </w:pPr>
-    </w:p>
-    <w:p>
-      <w:pPr>
-        <w:rPr>
-          <w:rFonts w:asciiTheme="majorHAnsi" w:eastAsiaTheme="majorEastAsia" w:hAnsiTheme="majorHAnsi" w:cstheme="majorBidi"/>
-          <w:color w:val="243F60" w:themeColor="accent1" w:themeShade="7F"/>
-          <w:lang w:val="ru-RU"/>
-        </w:rPr>
-      </w:pPr>
-      <w:r>
-        <w:rPr>
-          <w:rFonts w:asciiTheme="majorHAnsi" w:eastAsiaTheme="majorEastAsia" w:hAnsiTheme="majorHAnsi" w:cstheme="majorBidi"/>
-          <w:color w:val="243F60" w:themeColor="accent1" w:themeShade="7F"/>
-          <w:lang w:val="ru-RU"/>
-        </w:rPr>
-        <w:br w:type="page"/>
-      </w:r>
-    </w:p>
-    <w:p>
-      <w:pPr>
-        <w:pStyle w:val="Heading4"/>
-        <w:rPr>
-          <w:rFonts w:asciiTheme="minorHAnsi" w:eastAsiaTheme="minorHAnsi" w:hAnsiTheme="minorHAnsi" w:cstheme="minorBidi"/>
-          <w:color w:val="auto"/>
-        </w:rPr>
-      </w:pPr>
-      <w:r>
-        <w:rPr>
-          <w:lang w:val="ru-RU"/>
-        </w:rPr>
-        <w:lastRenderedPageBreak/>
-        <w:t>Список симметричных задач</w:t>
-      </w:r>
-      <w:r>
-        <w:t>:</w:t>
-      </w:r>
-    </w:p>
-    <w:p>
-      <w:pPr>
-        <w:pStyle w:val="ListParagraph"/>
-        <w:numPr>
-          <w:ilvl w:val="0"/>
-          <w:numId w:val="19"/>
-        </w:numPr>
-        <w:rPr>
-          <w:lang w:val="ru-RU"/>
-        </w:rPr>
-      </w:pPr>
-      <w:r>
-        <w:rPr>
-          <w:lang w:val="ru-RU"/>
-        </w:rPr>
-        <w:t xml:space="preserve">Захват точек на карте. </w:t>
-      </w:r>
-      <w:r>
-        <w:rPr>
-          <w:lang w:val="ru-RU"/>
-        </w:rPr>
-        <w:t xml:space="preserve">На карте расположено некоторое (от 1 до 6) точек, на которых команды должны обеспечить присутствие своих юнитов и не допустить присутствия вражеских. </w:t>
-      </w:r>
-      <w:r>
-        <w:rPr>
-          <w:lang w:val="ru-RU"/>
-        </w:rPr>
-        <w:t xml:space="preserve"> </w:t>
-      </w:r>
-    </w:p>
-    <w:p>
-      <w:pPr>
-        <w:pStyle w:val="ListParagraph"/>
-        <w:rPr>
-          <w:lang w:val="ru-RU"/>
-        </w:rPr>
-      </w:pPr>
-      <w:r>
-        <w:rPr>
-          <w:sz w:val="18"/>
-          <w:szCs w:val="18"/>
-          <w:lang w:val="ru-RU"/>
-        </w:rPr>
-        <w:t xml:space="preserve">Типовой и распространённый режим в </w:t>
-      </w:r>
-      <w:r>
-        <w:rPr>
-          <w:sz w:val="18"/>
-          <w:szCs w:val="18"/>
-        </w:rPr>
-        <w:t>RTS</w:t>
-      </w:r>
-      <w:r>
-        <w:rPr>
-          <w:sz w:val="18"/>
-          <w:szCs w:val="18"/>
-          <w:lang w:val="ru-RU"/>
-        </w:rPr>
-        <w:t>, заслужил признание годами.</w:t>
-      </w:r>
-      <w:r>
-        <w:rPr>
-          <w:sz w:val="18"/>
-          <w:szCs w:val="18"/>
-          <w:lang w:val="ru-RU"/>
-        </w:rPr>
-        <w:br/>
-      </w:r>
-    </w:p>
-    <w:p>
-      <w:pPr>
-        <w:pStyle w:val="ListParagraph"/>
-        <w:numPr>
-          <w:ilvl w:val="0"/>
-          <w:numId w:val="19"/>
-        </w:numPr>
-        <w:rPr>
-          <w:lang w:val="ru-RU"/>
-        </w:rPr>
-      </w:pPr>
-      <w:r>
-        <w:rPr>
-          <w:lang w:val="ru-RU"/>
-        </w:rPr>
-        <w:t xml:space="preserve">Поиск и\или уничтожение и\или эвакуация </w:t>
-      </w:r>
-      <w:r>
-        <w:rPr>
-          <w:lang w:val="ru-RU"/>
-        </w:rPr>
-        <w:t>объекта-цели</w:t>
-      </w:r>
-      <w:r>
-        <w:rPr>
-          <w:lang w:val="ru-RU"/>
-        </w:rPr>
-        <w:t>.</w:t>
-      </w:r>
-    </w:p>
-    <w:p>
-      <w:pPr>
-        <w:pStyle w:val="ListParagraph"/>
-        <w:rPr>
-          <w:sz w:val="18"/>
-          <w:szCs w:val="18"/>
-          <w:lang w:val="ru-RU"/>
-        </w:rPr>
-      </w:pPr>
-      <w:r>
-        <w:rPr>
-          <w:sz w:val="18"/>
-          <w:szCs w:val="18"/>
-          <w:lang w:val="ru-RU"/>
-        </w:rPr>
-        <w:t>Объект</w:t>
-      </w:r>
-      <w:r>
-        <w:rPr>
-          <w:sz w:val="18"/>
-          <w:szCs w:val="18"/>
-          <w:lang w:val="ru-RU"/>
-        </w:rPr>
-        <w:t>-</w:t>
-      </w:r>
-      <w:r>
-        <w:rPr>
-          <w:sz w:val="18"/>
-          <w:szCs w:val="18"/>
-          <w:lang w:val="ru-RU"/>
-        </w:rPr>
-        <w:t xml:space="preserve">цель, </w:t>
-      </w:r>
-      <w:r>
-        <w:rPr>
-          <w:sz w:val="18"/>
-          <w:szCs w:val="18"/>
-          <w:lang w:val="ru-RU"/>
-        </w:rPr>
-        <w:t xml:space="preserve">расположен в случайном (но справедливом для обоих команд) месте, обе команды должны обнаружить объект-цель, опционально произвести доставку </w:t>
-      </w:r>
-      <w:proofErr w:type="spellStart"/>
-      <w:r>
-        <w:rPr>
-          <w:sz w:val="18"/>
-          <w:szCs w:val="18"/>
-          <w:lang w:val="ru-RU"/>
-        </w:rPr>
-        <w:t>спецюнита</w:t>
-      </w:r>
-      <w:proofErr w:type="spellEnd"/>
-      <w:r>
-        <w:rPr>
-          <w:sz w:val="18"/>
-          <w:szCs w:val="18"/>
-          <w:lang w:val="ru-RU"/>
-        </w:rPr>
-        <w:t xml:space="preserve"> или юнита определенного типа к цели, опционально произвести эвакуацию юнита от или вместе с объектом целью.</w:t>
-      </w:r>
-    </w:p>
-    <w:p>
-      <w:pPr>
-        <w:pStyle w:val="ListParagraph"/>
-        <w:rPr>
-          <w:sz w:val="18"/>
-          <w:szCs w:val="18"/>
-          <w:lang w:val="ru-RU"/>
-        </w:rPr>
-      </w:pPr>
-      <w:r>
-        <w:rPr>
-          <w:sz w:val="18"/>
-          <w:szCs w:val="18"/>
-          <w:lang w:val="ru-RU"/>
-        </w:rPr>
-        <w:t>Обыгрывается ситуация с поиском важных данных или объектов и их последующий вывоз\уничтожение.</w:t>
-      </w:r>
-    </w:p>
-    <w:p>
-      <w:pPr>
-        <w:pStyle w:val="ListParagraph"/>
-        <w:rPr>
-          <w:sz w:val="18"/>
-          <w:szCs w:val="18"/>
-          <w:lang w:val="ru-RU"/>
-        </w:rPr>
-      </w:pPr>
-      <w:r>
-        <w:rPr>
-          <w:sz w:val="18"/>
-          <w:szCs w:val="18"/>
-          <w:lang w:val="ru-RU"/>
-        </w:rPr>
-        <w:t xml:space="preserve">Команды, производя поиск на карте будут сталкиваться с друг другом, но эти стычки не будут иметь особого смысла, пока не обнаружен объект-цель. В них команды могут понести потери, обескровиться, либо раскрыть положение своих сил, либо потерять спец-юниты. </w:t>
-      </w:r>
-    </w:p>
-    <w:p>
-      <w:pPr>
-        <w:pStyle w:val="ListParagraph"/>
-        <w:rPr>
-          <w:sz w:val="18"/>
-          <w:szCs w:val="18"/>
-          <w:lang w:val="ru-RU"/>
-        </w:rPr>
-      </w:pPr>
-      <w:r>
-        <w:rPr>
-          <w:sz w:val="18"/>
-          <w:szCs w:val="18"/>
-          <w:lang w:val="ru-RU"/>
-        </w:rPr>
-        <w:t>В тоже время даже проигрывающая или не уверенная в возможности исполнения задачи команда, может обнаружив объект применить разнообразные тактики, для отвлечения или обмана противника, увода его сил в другое место и прочее.</w:t>
-      </w:r>
-    </w:p>
-    <w:p>
-      <w:pPr>
-        <w:pStyle w:val="Heading4"/>
-        <w:rPr>
-          <w:lang w:val="ru-RU"/>
-        </w:rPr>
-      </w:pPr>
-      <w:r>
-        <w:rPr>
-          <w:lang w:val="ru-RU"/>
-        </w:rPr>
-        <w:t>Список ассиметричных задач</w:t>
-      </w:r>
-      <w:r>
-        <w:rPr>
-          <w:lang w:val="ru-RU"/>
-        </w:rPr>
-        <w:t xml:space="preserve"> (для команды А \ для команды Б)</w:t>
-      </w:r>
-      <w:r>
-        <w:rPr>
-          <w:lang w:val="ru-RU"/>
-        </w:rPr>
-        <w:t>:</w:t>
-      </w:r>
-    </w:p>
-    <w:p>
-      <w:pPr>
-        <w:pStyle w:val="ListParagraph"/>
-        <w:numPr>
-          <w:ilvl w:val="0"/>
-          <w:numId w:val="20"/>
-        </w:numPr>
-        <w:rPr>
-          <w:lang w:val="ru-RU"/>
-        </w:rPr>
-      </w:pPr>
-      <w:r>
-        <w:rPr>
-          <w:lang w:val="ru-RU"/>
-        </w:rPr>
-        <w:t>Захват точек на карте \ удержание точек на карт</w:t>
-      </w:r>
-      <w:r>
-        <w:rPr>
-          <w:lang w:val="ru-RU"/>
-        </w:rPr>
-        <w:t>ы. (описана как пример выше).</w:t>
-      </w:r>
-      <w:r>
-        <w:rPr>
-          <w:lang w:val="ru-RU"/>
-        </w:rPr>
-        <w:br/>
-      </w:r>
-    </w:p>
-    <w:p>
-      <w:pPr>
-        <w:pStyle w:val="ListParagraph"/>
-        <w:numPr>
-          <w:ilvl w:val="0"/>
-          <w:numId w:val="20"/>
-        </w:numPr>
-        <w:rPr>
-          <w:lang w:val="ru-RU"/>
-        </w:rPr>
-      </w:pPr>
-      <w:r>
-        <w:rPr>
-          <w:lang w:val="ru-RU"/>
-        </w:rPr>
-        <w:t xml:space="preserve">Занятие территории определенного размера \ противодействие развертыванию. </w:t>
-      </w:r>
-      <w:r>
-        <w:rPr>
-          <w:lang w:val="ru-RU"/>
-        </w:rPr>
-        <w:br/>
-      </w:r>
-      <w:r>
-        <w:rPr>
-          <w:sz w:val="18"/>
-          <w:szCs w:val="18"/>
-          <w:lang w:val="ru-RU"/>
-        </w:rPr>
-        <w:t>Команда А начинает с большими силами, но на ограниченной территории, команда Б имеет возможность разместить силы по гораздо большей территории, но имеет их меньше или хуже кач-</w:t>
-      </w:r>
-      <w:proofErr w:type="spellStart"/>
-      <w:r>
-        <w:rPr>
-          <w:sz w:val="18"/>
-          <w:szCs w:val="18"/>
-          <w:lang w:val="ru-RU"/>
-        </w:rPr>
-        <w:t>вом</w:t>
-      </w:r>
-      <w:proofErr w:type="spellEnd"/>
-      <w:r>
-        <w:rPr>
-          <w:sz w:val="18"/>
-          <w:szCs w:val="18"/>
-          <w:lang w:val="ru-RU"/>
-        </w:rPr>
-        <w:t xml:space="preserve">. </w:t>
-      </w:r>
-      <w:r>
-        <w:rPr>
-          <w:sz w:val="18"/>
-          <w:szCs w:val="18"/>
-          <w:lang w:val="ru-RU"/>
-        </w:rPr>
-        <w:br/>
-      </w:r>
-      <w:r>
-        <w:rPr>
-          <w:sz w:val="18"/>
-          <w:szCs w:val="18"/>
-          <w:lang w:val="ru-RU"/>
-        </w:rPr>
-        <w:t>Сложность команды А – пусть имея больше сил, он</w:t>
-      </w:r>
-      <w:r>
-        <w:rPr>
-          <w:sz w:val="18"/>
-          <w:szCs w:val="18"/>
-          <w:lang w:val="ru-RU"/>
-        </w:rPr>
-        <w:t>а не имеет представления о расположении противника</w:t>
-      </w:r>
-      <w:r>
-        <w:rPr>
-          <w:sz w:val="18"/>
-          <w:szCs w:val="18"/>
-          <w:lang w:val="ru-RU"/>
-        </w:rPr>
-        <w:t>, который в тоже время прекрасно осведомлен о ее положении и задаче</w:t>
-      </w:r>
-      <w:r>
-        <w:rPr>
-          <w:sz w:val="18"/>
-          <w:szCs w:val="18"/>
-          <w:lang w:val="ru-RU"/>
-        </w:rPr>
-        <w:t xml:space="preserve"> и вынуждена действовать аккуратно.</w:t>
-      </w:r>
-      <w:r>
-        <w:rPr>
-          <w:sz w:val="18"/>
-          <w:szCs w:val="18"/>
-          <w:lang w:val="ru-RU"/>
-        </w:rPr>
-        <w:br/>
-      </w:r>
-    </w:p>
-    <w:p>
-      <w:pPr>
-        <w:pStyle w:val="ListParagraph"/>
-        <w:numPr>
-          <w:ilvl w:val="0"/>
-          <w:numId w:val="20"/>
-        </w:numPr>
-        <w:rPr>
-          <w:lang w:val="ru-RU"/>
-        </w:rPr>
-      </w:pPr>
-      <w:r>
-        <w:rPr>
-          <w:lang w:val="ru-RU"/>
-        </w:rPr>
-        <w:t>Поиски и у</w:t>
-      </w:r>
-      <w:r>
-        <w:rPr>
-          <w:lang w:val="ru-RU"/>
-        </w:rPr>
-        <w:t xml:space="preserve">ничтожение объекта-цели \ </w:t>
-      </w:r>
-      <w:r>
-        <w:rPr>
-          <w:lang w:val="ru-RU"/>
-        </w:rPr>
-        <w:t xml:space="preserve">Поиск и </w:t>
-      </w:r>
-      <w:r>
-        <w:rPr>
-          <w:lang w:val="ru-RU"/>
-        </w:rPr>
-        <w:t>эвакуация объекта цели</w:t>
-      </w:r>
-      <w:r>
-        <w:rPr>
-          <w:lang w:val="ru-RU"/>
-        </w:rPr>
-        <w:t>.</w:t>
-      </w:r>
-      <w:r>
-        <w:rPr>
-          <w:lang w:val="ru-RU"/>
-        </w:rPr>
-        <w:br/>
-      </w:r>
-    </w:p>
-    <w:p>
-      <w:pPr>
-        <w:pStyle w:val="ListParagraph"/>
-        <w:numPr>
-          <w:ilvl w:val="0"/>
-          <w:numId w:val="20"/>
-        </w:numPr>
-        <w:rPr>
-          <w:lang w:val="ru-RU"/>
-        </w:rPr>
-      </w:pPr>
-      <w:r>
-        <w:rPr>
-          <w:lang w:val="ru-RU"/>
-        </w:rPr>
-        <w:t>Доставка объекта-цели в точку на карте \ уничтожение объекта-цели</w:t>
-      </w:r>
-      <w:r>
-        <w:rPr>
-          <w:lang w:val="ru-RU"/>
-        </w:rPr>
-        <w:t>.</w:t>
-      </w:r>
-      <w:r>
-        <w:rPr>
-          <w:lang w:val="ru-RU"/>
-        </w:rPr>
-        <w:br/>
-      </w:r>
-    </w:p>
-    <w:p>
-      <w:pPr>
-        <w:pStyle w:val="ListParagraph"/>
-        <w:numPr>
-          <w:ilvl w:val="0"/>
-          <w:numId w:val="20"/>
-        </w:numPr>
-        <w:rPr>
-          <w:lang w:val="ru-RU"/>
-        </w:rPr>
-      </w:pPr>
-      <w:r>
-        <w:rPr>
-          <w:lang w:val="ru-RU"/>
-        </w:rPr>
-        <w:t>Доставка определенного количества юнитов в точку на карте \ недопущение доставки</w:t>
-      </w:r>
-      <w:r>
-        <w:rPr>
-          <w:lang w:val="ru-RU"/>
-        </w:rPr>
-        <w:t xml:space="preserve">. </w:t>
-      </w:r>
-      <w:r>
-        <w:rPr>
-          <w:lang w:val="ru-RU"/>
-        </w:rPr>
-        <w:br/>
-      </w:r>
-      <w:r>
-        <w:rPr>
-          <w:sz w:val="18"/>
-          <w:szCs w:val="18"/>
-          <w:lang w:val="ru-RU"/>
-        </w:rPr>
-        <w:t xml:space="preserve">Команда А имеет задачу обеспечить мгновенное, либо поочередное присутствие определенного кол-ва юнитов или специальных юнитов в точке на карте, находящийся на территории явно контролируемой командой </w:t>
-      </w:r>
-      <w:r>
-        <w:rPr>
-          <w:sz w:val="18"/>
-          <w:szCs w:val="18"/>
-          <w:lang w:val="ru-RU"/>
-        </w:rPr>
-        <w:t>Б</w:t>
-      </w:r>
-      <w:r>
-        <w:rPr>
-          <w:sz w:val="18"/>
-          <w:szCs w:val="18"/>
-          <w:lang w:val="ru-RU"/>
-        </w:rPr>
-        <w:t xml:space="preserve">. </w:t>
-      </w:r>
-      <w:r>
-        <w:rPr>
-          <w:sz w:val="18"/>
-          <w:szCs w:val="18"/>
-          <w:lang w:val="ru-RU"/>
-        </w:rPr>
-        <w:br/>
-        <w:t>Как и в случае с занятием территории, команда А имеет более качественные и многочисленные силы, в тоже время как команда Б имея меньшие силы, владеет информацией о задачах команды А.</w:t>
-      </w:r>
-      <w:r>
-        <w:rPr>
-          <w:sz w:val="18"/>
-          <w:szCs w:val="18"/>
-          <w:lang w:val="ru-RU"/>
-        </w:rPr>
-        <w:br/>
-      </w:r>
-    </w:p>
-    <w:p>
-      <w:pPr>
-        <w:pStyle w:val="ListParagraph"/>
-        <w:numPr>
-          <w:ilvl w:val="0"/>
-          <w:numId w:val="20"/>
-        </w:numPr>
-        <w:rPr>
-          <w:sz w:val="18"/>
-          <w:szCs w:val="18"/>
-          <w:lang w:val="ru-RU"/>
-        </w:rPr>
-      </w:pPr>
-      <w:r>
-        <w:rPr>
-          <w:lang w:val="ru-RU"/>
-        </w:rPr>
-        <w:t>Оборона статичного объекта-цели \ уничтожение объекта-цели</w:t>
-      </w:r>
-      <w:r>
-        <w:rPr>
-          <w:lang w:val="ru-RU"/>
-        </w:rPr>
-        <w:t xml:space="preserve">. </w:t>
-      </w:r>
-      <w:r>
-        <w:rPr>
-          <w:lang w:val="ru-RU"/>
-        </w:rPr>
-        <w:br/>
-      </w:r>
-      <w:r>
-        <w:rPr>
-          <w:sz w:val="18"/>
-          <w:szCs w:val="18"/>
-          <w:lang w:val="ru-RU"/>
-        </w:rPr>
-        <w:t>Вариация с захватом точки, но без необходимости полностью выбить команду противника.</w:t>
-      </w:r>
-    </w:p>
-    <w:p>
-      <w:pPr>
-        <w:rPr>
-          <w:lang w:val="ru-RU"/>
-        </w:rPr>
-      </w:pPr>
-      <w:r>
-        <w:rPr>
-          <w:lang w:val="ru-RU"/>
-        </w:rPr>
-        <w:br/>
-      </w:r>
-    </w:p>
-    <w:p>
-      <w:pPr>
-        <w:pStyle w:val="Heading4"/>
-        <w:rPr>
-          <w:lang w:val="ru-RU"/>
-        </w:rPr>
-      </w:pPr>
-      <w:r>
-        <w:rPr>
-          <w:lang w:val="ru-RU"/>
-        </w:rPr>
-        <w:t>Термины из описания игровых задач</w:t>
-      </w:r>
-      <w:r>
-        <w:rPr>
-          <w:lang w:val="ru-RU"/>
-        </w:rPr>
-        <w:t>:</w:t>
-      </w:r>
-    </w:p>
-    <w:p>
-      <w:pPr>
-        <w:pStyle w:val="ListParagraph"/>
-        <w:numPr>
-          <w:ilvl w:val="0"/>
-          <w:numId w:val="21"/>
-        </w:numPr>
-        <w:rPr>
-          <w:rFonts w:asciiTheme="majorHAnsi" w:eastAsiaTheme="majorEastAsia" w:hAnsiTheme="majorHAnsi" w:cstheme="majorBidi"/>
-          <w:lang w:val="ru-RU"/>
-        </w:rPr>
-      </w:pPr>
-      <w:r>
-        <w:rPr>
-          <w:rFonts w:asciiTheme="majorHAnsi" w:eastAsiaTheme="majorEastAsia" w:hAnsiTheme="majorHAnsi" w:cstheme="majorBidi"/>
-          <w:lang w:val="ru-RU"/>
-        </w:rPr>
-        <w:t>Точка – некая область на игровом поле, площадью от нескольких сотен игровых м</w:t>
-      </w:r>
-      <w:r>
-        <w:rPr>
-          <w:rFonts w:asciiTheme="majorHAnsi" w:eastAsiaTheme="majorEastAsia" w:hAnsiTheme="majorHAnsi" w:cstheme="majorBidi"/>
-          <w:vertAlign w:val="superscript"/>
-          <w:lang w:val="ru-RU"/>
-        </w:rPr>
-        <w:t>2</w:t>
-      </w:r>
-      <w:r>
-        <w:rPr>
-          <w:rFonts w:asciiTheme="majorHAnsi" w:eastAsiaTheme="majorEastAsia" w:hAnsiTheme="majorHAnsi" w:cstheme="majorBidi"/>
-          <w:lang w:val="ru-RU"/>
-        </w:rPr>
-        <w:t xml:space="preserve"> до единиц игровых км</w:t>
-      </w:r>
-      <w:r>
-        <w:rPr>
-          <w:rFonts w:asciiTheme="majorHAnsi" w:eastAsiaTheme="majorEastAsia" w:hAnsiTheme="majorHAnsi" w:cstheme="majorBidi"/>
-          <w:vertAlign w:val="superscript"/>
-          <w:lang w:val="ru-RU"/>
-        </w:rPr>
-        <w:t>2</w:t>
-      </w:r>
-      <w:r>
-        <w:rPr>
-          <w:rFonts w:asciiTheme="majorHAnsi" w:eastAsiaTheme="majorEastAsia" w:hAnsiTheme="majorHAnsi" w:cstheme="majorBidi"/>
-          <w:lang w:val="ru-RU"/>
-        </w:rPr>
-        <w:t>.</w:t>
-      </w:r>
-      <w:r>
-        <w:rPr>
-          <w:rFonts w:asciiTheme="majorHAnsi" w:eastAsiaTheme="majorEastAsia" w:hAnsiTheme="majorHAnsi" w:cstheme="majorBidi"/>
-          <w:lang w:val="ru-RU"/>
-        </w:rPr>
-        <w:br/>
-        <w:t>Обычно будет из себя представлять либо специфичный ландшафт, населенный пункт или важную инфраструктуру (мосты, броды, перекрестки).</w:t>
-      </w:r>
-    </w:p>
-    <w:p>
-      <w:pPr>
-        <w:pStyle w:val="ListParagraph"/>
-        <w:numPr>
-          <w:ilvl w:val="0"/>
-          <w:numId w:val="21"/>
-        </w:numPr>
-        <w:rPr>
-          <w:rFonts w:asciiTheme="majorHAnsi" w:eastAsiaTheme="majorEastAsia" w:hAnsiTheme="majorHAnsi" w:cstheme="majorBidi"/>
-          <w:lang w:val="ru-RU"/>
-        </w:rPr>
-      </w:pPr>
-      <w:r>
-        <w:rPr>
-          <w:rFonts w:asciiTheme="majorHAnsi" w:eastAsiaTheme="majorEastAsia" w:hAnsiTheme="majorHAnsi" w:cstheme="majorBidi"/>
-          <w:lang w:val="ru-RU"/>
-        </w:rPr>
-        <w:t>Объект цель – некая нейтральная материальная часть либо специальный игровой объект, использующийся для организации постановки задачи командам. Может быть обыгран, как потерпевший крушение самолет\вертолет</w:t>
-      </w:r>
-      <w:r>
-        <w:rPr>
-          <w:rFonts w:asciiTheme="majorHAnsi" w:eastAsiaTheme="majorEastAsia" w:hAnsiTheme="majorHAnsi" w:cstheme="majorBidi"/>
-          <w:lang w:val="ru-RU"/>
-        </w:rPr>
-        <w:t>\</w:t>
-      </w:r>
-      <w:r>
-        <w:rPr>
-          <w:rFonts w:asciiTheme="majorHAnsi" w:eastAsiaTheme="majorEastAsia" w:hAnsiTheme="majorHAnsi" w:cstheme="majorBidi"/>
-          <w:lang w:val="ru-RU"/>
-        </w:rPr>
-        <w:t>БПЛА</w:t>
-      </w:r>
-      <w:r>
-        <w:rPr>
-          <w:rFonts w:asciiTheme="majorHAnsi" w:eastAsiaTheme="majorEastAsia" w:hAnsiTheme="majorHAnsi" w:cstheme="majorBidi"/>
-          <w:lang w:val="ru-RU"/>
-        </w:rPr>
-        <w:t>, чемодан с данными\</w:t>
-      </w:r>
-      <w:r>
-        <w:rPr>
-          <w:rFonts w:asciiTheme="majorHAnsi" w:eastAsiaTheme="majorEastAsia" w:hAnsiTheme="majorHAnsi" w:cstheme="majorBidi"/>
-          <w:lang w:val="ru-RU"/>
-        </w:rPr>
-        <w:t>компроматом, либо уникальный прототип вооружения.</w:t>
-      </w:r>
-    </w:p>
-    <w:p>
-      <w:pPr>
-        <w:pStyle w:val="ListParagraph"/>
-        <w:numPr>
-          <w:ilvl w:val="0"/>
-          <w:numId w:val="21"/>
-        </w:numPr>
-        <w:rPr>
-          <w:rFonts w:asciiTheme="majorHAnsi" w:eastAsiaTheme="majorEastAsia" w:hAnsiTheme="majorHAnsi" w:cstheme="majorBidi"/>
-          <w:lang w:val="ru-RU"/>
-        </w:rPr>
-      </w:pPr>
-      <w:proofErr w:type="spellStart"/>
-      <w:r>
-        <w:rPr>
-          <w:rFonts w:asciiTheme="majorHAnsi" w:eastAsiaTheme="majorEastAsia" w:hAnsiTheme="majorHAnsi" w:cstheme="majorBidi"/>
-          <w:lang w:val="ru-RU"/>
-        </w:rPr>
-        <w:t>Спецюнит</w:t>
-      </w:r>
-      <w:proofErr w:type="spellEnd"/>
-      <w:r>
-        <w:rPr>
-          <w:rFonts w:asciiTheme="majorHAnsi" w:eastAsiaTheme="majorEastAsia" w:hAnsiTheme="majorHAnsi" w:cstheme="majorBidi"/>
-          <w:lang w:val="ru-RU"/>
-        </w:rPr>
-        <w:t xml:space="preserve"> – юнит тип которого не используется для игровых партий, не имеющих специфичную задачу. (Это может быть обыграно, как ученый, человек владеющей информацией, специалист, особый вид техники и т.п.). </w:t>
-      </w:r>
-    </w:p>
-    <w:p>
-      <w:pPr>
-        <w:pStyle w:val="Heading4"/>
-        <w:rPr>
-          <w:lang w:val="ru-RU"/>
-        </w:rPr>
-      </w:pPr>
-      <w:r>
-        <w:rPr>
-          <w:lang w:val="ru-RU"/>
-        </w:rPr>
-        <w:lastRenderedPageBreak/>
-        <w:t>Второстепенные задачи</w:t>
-      </w:r>
-      <w:r>
-        <w:rPr>
-          <w:lang w:val="ru-RU"/>
-        </w:rPr>
-        <w:t>:</w:t>
-      </w:r>
-    </w:p>
-    <w:p>
-      <w:pPr>
-        <w:rPr>
-          <w:lang w:val="ru-RU"/>
-        </w:rPr>
-      </w:pPr>
-      <w:r>
-        <w:rPr>
-          <w:lang w:val="ru-RU"/>
-        </w:rPr>
-        <w:t>Могут появится с началом партии или в определенные ее моменты.</w:t>
-      </w:r>
-      <w:r>
-        <w:rPr>
-          <w:lang w:val="ru-RU"/>
-        </w:rPr>
-        <w:br/>
-        <w:t>Фактически – берутся из списка основных задач, но обыгрываются как менее важные.</w:t>
-      </w:r>
-      <w:r>
-        <w:rPr>
-          <w:lang w:val="ru-RU"/>
-        </w:rPr>
-        <w:br/>
-        <w:t>Могут давать бонусы и штрафы, выполнившей\провалившей их команде.</w:t>
-      </w:r>
-    </w:p>
-    <w:p>
-      <w:pPr>
-        <w:pStyle w:val="Heading4"/>
-        <w:rPr>
-          <w:lang w:val="ru-RU"/>
-        </w:rPr>
-      </w:pPr>
-      <w:r>
-        <w:rPr>
-          <w:lang w:val="ru-RU"/>
-        </w:rPr>
-        <w:t>Примеры бонусов и штрафов второстепенных задач</w:t>
-      </w:r>
-      <w:r>
-        <w:rPr>
-          <w:lang w:val="ru-RU"/>
-        </w:rPr>
-        <w:t>:</w:t>
-      </w:r>
-    </w:p>
-    <w:p>
-      <w:pPr>
-        <w:pStyle w:val="ListParagraph"/>
-        <w:numPr>
-          <w:ilvl w:val="0"/>
-          <w:numId w:val="22"/>
-        </w:numPr>
-        <w:rPr>
-          <w:lang w:val="ru-RU"/>
-        </w:rPr>
-      </w:pPr>
-      <w:r>
-        <w:rPr>
-          <w:lang w:val="ru-RU"/>
-        </w:rPr>
-        <w:t>Данные о существовавших перемещениях или расположении юнитов вражеской команде в определенной части игрового поля.</w:t>
-      </w:r>
-    </w:p>
-    <w:p>
-      <w:pPr>
-        <w:pStyle w:val="ListParagraph"/>
-        <w:numPr>
-          <w:ilvl w:val="0"/>
-          <w:numId w:val="22"/>
-        </w:numPr>
-        <w:rPr>
-          <w:lang w:val="ru-RU"/>
-        </w:rPr>
-      </w:pPr>
-      <w:r>
-        <w:rPr>
-          <w:lang w:val="ru-RU"/>
-        </w:rPr>
-        <w:t>Информация о конфигурации сил команды противника.</w:t>
-      </w:r>
-    </w:p>
-    <w:p>
-      <w:pPr>
-        <w:pStyle w:val="ListParagraph"/>
-        <w:numPr>
-          <w:ilvl w:val="0"/>
-          <w:numId w:val="22"/>
-        </w:numPr>
-        <w:rPr>
-          <w:color w:val="E36C0A" w:themeColor="accent6" w:themeShade="BF"/>
-          <w:lang w:val="ru-RU"/>
-        </w:rPr>
-      </w:pPr>
-      <w:r>
-        <w:rPr>
-          <w:color w:val="E36C0A" w:themeColor="accent6" w:themeShade="BF"/>
-          <w:lang w:val="ru-RU"/>
-        </w:rPr>
-        <w:t>Бонусные п</w:t>
-      </w:r>
-      <w:r>
-        <w:rPr>
-          <w:color w:val="E36C0A" w:themeColor="accent6" w:themeShade="BF"/>
-          <w:lang w:val="ru-RU"/>
-        </w:rPr>
-        <w:t>ополнения</w:t>
-      </w:r>
-      <w:r>
-        <w:rPr>
-          <w:color w:val="E36C0A" w:themeColor="accent6" w:themeShade="BF"/>
-          <w:lang w:val="ru-RU"/>
-        </w:rPr>
-        <w:t>, а также увеличение(штраф), уменьшение их стоимости.</w:t>
-      </w:r>
-    </w:p>
-    <w:p>
-      <w:pPr>
-        <w:pStyle w:val="ListParagraph"/>
-        <w:numPr>
-          <w:ilvl w:val="0"/>
-          <w:numId w:val="22"/>
-        </w:numPr>
-        <w:rPr>
-          <w:lang w:val="ru-RU"/>
-        </w:rPr>
-      </w:pPr>
-      <w:r>
-        <w:rPr>
-          <w:lang w:val="ru-RU"/>
-        </w:rPr>
-        <w:t>Возможность использовать юнит недоступного в данно</w:t>
-      </w:r>
-      <w:r>
-        <w:rPr>
-          <w:lang w:val="ru-RU"/>
-        </w:rPr>
-        <w:t>м масштабе конфликта или запрет на использование определенного типа юнитов, ранее доступного. (штраф).</w:t>
-      </w:r>
-    </w:p>
-    <w:p>
-      <w:pPr>
-        <w:pStyle w:val="Heading4"/>
-        <w:rPr>
-          <w:lang w:val="ru-RU"/>
-        </w:rPr>
-      </w:pPr>
-      <w:r>
-        <w:rPr>
-          <w:lang w:val="ru-RU"/>
-        </w:rPr>
-        <w:t>Состояния игрового мира (игр. масштаб конфликта)</w:t>
-      </w:r>
-      <w:r>
-        <w:rPr>
-          <w:lang w:val="ru-RU"/>
-        </w:rPr>
-        <w:t>:</w:t>
-      </w:r>
-    </w:p>
-    <w:p>
-      <w:pPr>
-        <w:rPr>
-          <w:lang w:val="ru-RU"/>
-        </w:rPr>
-      </w:pPr>
-      <w:r>
-        <w:rPr>
-          <w:lang w:val="ru-RU"/>
-        </w:rPr>
-        <w:t xml:space="preserve">Особенность игровой партии, от которой будут зависеть доступные игроку юниты и их кол-во, а </w:t>
-      </w:r>
-      <w:r>
-        <w:rPr>
-          <w:lang w:val="ru-RU"/>
-        </w:rPr>
-        <w:t>также</w:t>
-      </w:r>
-      <w:r>
-        <w:rPr>
-          <w:lang w:val="ru-RU"/>
-        </w:rPr>
-        <w:t xml:space="preserve"> доступность тех или иных задач</w:t>
-      </w:r>
-      <w:r>
-        <w:rPr>
-          <w:lang w:val="ru-RU"/>
-        </w:rPr>
-        <w:t xml:space="preserve"> (и их обыгрывание)</w:t>
-      </w:r>
-      <w:r>
-        <w:rPr>
-          <w:lang w:val="ru-RU"/>
-        </w:rPr>
-        <w:t xml:space="preserve"> и рекомендуемые типы карт</w:t>
-      </w:r>
-      <w:r>
-        <w:rPr>
-          <w:lang w:val="ru-RU"/>
-        </w:rPr>
-        <w:t>.</w:t>
-      </w:r>
-      <w:r>
-        <w:rPr>
-          <w:lang w:val="ru-RU"/>
-        </w:rPr>
-        <w:br/>
-        <w:t>Масштаб конфликта может быть трех типов</w:t>
-      </w:r>
-      <w:r>
-        <w:rPr>
-          <w:lang w:val="ru-RU"/>
-        </w:rPr>
-        <w:t>:</w:t>
-      </w:r>
-    </w:p>
-    <w:p>
-      <w:pPr>
-        <w:pStyle w:val="ListParagraph"/>
-        <w:numPr>
-          <w:ilvl w:val="0"/>
-          <w:numId w:val="23"/>
-        </w:numPr>
-        <w:rPr>
-          <w:lang w:val="ru-RU"/>
-        </w:rPr>
-      </w:pPr>
-      <w:r>
-        <w:rPr>
-          <w:lang w:val="ru-RU"/>
-        </w:rPr>
-        <w:t>Военный конфликт – игрокам доступно малое кол-во юнитов лишь легкие средства вооружения и техника.</w:t>
-      </w:r>
-      <w:r>
-        <w:rPr>
-          <w:lang w:val="ru-RU"/>
-        </w:rPr>
-        <w:t xml:space="preserve"> Задачи ограничиваются охотой за объектами целями и доставкой юнитов.</w:t>
-      </w:r>
-    </w:p>
-    <w:p>
-      <w:pPr>
-        <w:pStyle w:val="ListParagraph"/>
-        <w:numPr>
-          <w:ilvl w:val="0"/>
-          <w:numId w:val="23"/>
-        </w:numPr>
-        <w:rPr>
-          <w:lang w:val="ru-RU"/>
-        </w:rPr>
-      </w:pPr>
-      <w:r>
-        <w:rPr>
-          <w:lang w:val="ru-RU"/>
-        </w:rPr>
-        <w:t>Локальная война – игрокам доступно большее кол-во юнитов и часть тяжелых средств вооружения.</w:t>
-      </w:r>
-    </w:p>
-    <w:p>
-      <w:pPr>
-        <w:pStyle w:val="ListParagraph"/>
-        <w:rPr>
-          <w:lang w:val="ru-RU"/>
-        </w:rPr>
-      </w:pPr>
-      <w:r>
-        <w:rPr>
-          <w:lang w:val="ru-RU"/>
-        </w:rPr>
-        <w:t>Основные задачи ограничиваются занятием ограниченного числа точек, второстепенные см. предыдущий пункт.</w:t>
-      </w:r>
-    </w:p>
-    <w:p>
-      <w:pPr>
-        <w:pStyle w:val="ListParagraph"/>
-        <w:numPr>
-          <w:ilvl w:val="0"/>
-          <w:numId w:val="23"/>
-        </w:numPr>
-        <w:rPr>
-          <w:lang w:val="ru-RU"/>
-        </w:rPr>
-      </w:pPr>
-      <w:r>
-        <w:rPr>
-          <w:lang w:val="ru-RU"/>
-        </w:rPr>
-        <w:t xml:space="preserve">Глобальная война – игрокам доступно максимально кол-во юнитов и все виды техники и возможностей, реализованные в игре. Основные задачи представляют из себя захват большого количества точек. Второстепенные преимущественно так же. </w:t>
-      </w:r>
-    </w:p>
-    <w:p>
-      <w:pPr>
-        <w:pStyle w:val="ListParagraph"/>
-        <w:numPr>
-          <w:ilvl w:val="0"/>
-          <w:numId w:val="23"/>
-        </w:numPr>
-        <w:rPr>
-          <w:lang w:val="ru-RU"/>
-        </w:rPr>
-      </w:pPr>
-    </w:p>
-    <w:p>
-      <w:pPr>
-        <w:pStyle w:val="Heading4"/>
-        <w:rPr>
-          <w:lang w:val="ru-RU"/>
-        </w:rPr>
-      </w:pPr>
-      <w:r>
-        <w:rPr>
-          <w:lang w:val="ru-RU"/>
-        </w:rPr>
-        <w:t>Игровые стороны</w:t>
-      </w:r>
-    </w:p>
-    <w:p>
-      <w:pPr>
-        <w:rPr>
-          <w:lang w:val="ru-RU"/>
-        </w:rPr>
-      </w:pPr>
-      <w:r>
-        <w:rPr>
-          <w:lang w:val="ru-RU"/>
-        </w:rPr>
-        <w:t xml:space="preserve">Представляют из себя государства реального мира, либо вымышленные </w:t>
-      </w:r>
-      <w:r>
-        <w:rPr>
-          <w:lang w:val="ru-RU"/>
-        </w:rPr>
-        <w:t>“</w:t>
-      </w:r>
-      <w:r>
-        <w:rPr>
-          <w:lang w:val="ru-RU"/>
-        </w:rPr>
-        <w:t>организации</w:t>
-      </w:r>
-      <w:r>
-        <w:rPr>
-          <w:lang w:val="ru-RU"/>
-        </w:rPr>
-        <w:t>”</w:t>
-      </w:r>
-      <w:r>
-        <w:rPr>
-          <w:lang w:val="ru-RU"/>
-        </w:rPr>
-        <w:t>.</w:t>
-      </w:r>
-      <w:r>
-        <w:rPr>
-          <w:lang w:val="ru-RU"/>
-        </w:rPr>
-        <w:br/>
-        <w:t xml:space="preserve">Каждая имеет свой набор </w:t>
-      </w:r>
-      <w:r>
-        <w:rPr>
-          <w:b/>
-          <w:bCs/>
-          <w:color w:val="FFC000"/>
-          <w:lang w:val="ru-RU"/>
-        </w:rPr>
-        <w:t>тип</w:t>
-      </w:r>
-      <w:r>
-        <w:rPr>
-          <w:b/>
-          <w:bCs/>
-          <w:color w:val="FFC000"/>
-          <w:lang w:val="ru-RU"/>
-        </w:rPr>
-        <w:t>ов</w:t>
-      </w:r>
-      <w:r>
-        <w:rPr>
-          <w:b/>
-          <w:bCs/>
-          <w:color w:val="FFC000"/>
-          <w:lang w:val="ru-RU"/>
-        </w:rPr>
-        <w:t xml:space="preserve"> юнитов </w:t>
-      </w:r>
-      <w:r>
-        <w:rPr>
-          <w:lang w:val="ru-RU"/>
-        </w:rPr>
-        <w:t>и материальной части (в т.ч. техники).</w:t>
-      </w:r>
-      <w:r>
-        <w:rPr>
-          <w:lang w:val="ru-RU"/>
-        </w:rPr>
-        <w:br/>
-        <w:t xml:space="preserve">Не все стороны имеют одинаковое мат. части и юнитов сравнимого класса. </w:t>
-      </w:r>
-      <w:r>
-        <w:rPr>
-          <w:lang w:val="ru-RU"/>
-        </w:rPr>
-        <w:br/>
-        <w:t>Стороны разделить на 3 типа</w:t>
-      </w:r>
-      <w:r>
-        <w:rPr>
-          <w:lang w:val="ru-RU"/>
-        </w:rPr>
-        <w:t>:</w:t>
-      </w:r>
-      <w:r>
-        <w:rPr>
-          <w:lang w:val="ru-RU"/>
-        </w:rPr>
-        <w:t xml:space="preserve"> крупные гос-ва, малые гос-ва и организации.</w:t>
-      </w:r>
-      <w:r>
-        <w:rPr>
-          <w:lang w:val="ru-RU"/>
-        </w:rPr>
-        <w:br/>
-        <w:t xml:space="preserve">Крупные гос-ва имеют полный список </w:t>
-      </w:r>
-      <w:r>
-        <w:rPr>
-          <w:b/>
-          <w:bCs/>
-          <w:color w:val="FFC000"/>
-          <w:lang w:val="ru-RU"/>
-        </w:rPr>
-        <w:t>типов юнитов и мат. части</w:t>
-      </w:r>
-      <w:r>
-        <w:rPr>
-          <w:lang w:val="ru-RU"/>
-        </w:rPr>
-        <w:t xml:space="preserve">. </w:t>
-      </w:r>
-      <w:r>
-        <w:rPr>
-          <w:lang w:val="ru-RU"/>
-        </w:rPr>
-        <w:br/>
-        <w:t>Малые гос-ва имеют полный список</w:t>
-      </w:r>
-      <w:r>
-        <w:rPr>
-          <w:b/>
-          <w:bCs/>
-          <w:color w:val="FFC000"/>
-          <w:lang w:val="ru-RU"/>
-        </w:rPr>
-        <w:t xml:space="preserve"> типов юнитов и мат. части</w:t>
-      </w:r>
-      <w:r>
-        <w:rPr>
-          <w:lang w:val="ru-RU"/>
-        </w:rPr>
-        <w:t>.  Но их</w:t>
-      </w:r>
-      <w:r>
-        <w:rPr>
-          <w:b/>
-          <w:bCs/>
-          <w:lang w:val="ru-RU"/>
-        </w:rPr>
-        <w:t xml:space="preserve"> </w:t>
-      </w:r>
-      <w:r>
-        <w:rPr>
-          <w:b/>
-          <w:bCs/>
-          <w:color w:val="FFC000"/>
-          <w:lang w:val="ru-RU"/>
-        </w:rPr>
-        <w:t>качество юнитов</w:t>
-      </w:r>
-      <w:r>
-        <w:rPr>
-          <w:b/>
-          <w:bCs/>
-          <w:lang w:val="ru-RU"/>
-        </w:rPr>
-        <w:t xml:space="preserve"> </w:t>
-      </w:r>
-      <w:r>
-        <w:rPr>
-          <w:lang w:val="ru-RU"/>
-        </w:rPr>
-        <w:t>проигрывает крупным.</w:t>
-      </w:r>
-      <w:r>
-        <w:rPr>
-          <w:lang w:val="ru-RU"/>
-        </w:rPr>
-        <w:br/>
-        <w:t xml:space="preserve">Организации имеют в своем распоряжении ограниченный список </w:t>
-      </w:r>
-      <w:r>
-        <w:rPr>
-          <w:b/>
-          <w:bCs/>
-          <w:color w:val="FFC000"/>
-          <w:lang w:val="ru-RU"/>
-        </w:rPr>
-        <w:t>типов юнитов и мат. части</w:t>
-      </w:r>
-      <w:r>
-        <w:rPr>
-          <w:lang w:val="ru-RU"/>
-        </w:rPr>
-        <w:t>, но</w:t>
-      </w:r>
-      <w:r>
-        <w:rPr>
-          <w:lang w:val="ru-RU"/>
-        </w:rPr>
-        <w:t xml:space="preserve"> в некоторых случаях превосходят крупные гос-ва по </w:t>
-      </w:r>
-      <w:r>
-        <w:rPr>
-          <w:b/>
-          <w:bCs/>
-          <w:color w:val="FFC000"/>
-          <w:lang w:val="ru-RU"/>
-        </w:rPr>
-        <w:t>качеству юнитов</w:t>
-      </w:r>
-      <w:r>
-        <w:rPr>
-          <w:lang w:val="ru-RU"/>
-        </w:rPr>
-        <w:t>, но это не является обязательным свойствам.</w:t>
-      </w:r>
-      <w:r>
-        <w:rPr>
-          <w:lang w:val="ru-RU"/>
-        </w:rPr>
-        <w:br/>
-        <w:t>(тут обыгрываются бандитские\террористические формирования и наемники).</w:t>
-      </w:r>
-    </w:p>
-    <w:p>
-      <w:pPr>
-        <w:rPr>
-          <w:lang w:val="ru-RU"/>
-        </w:rPr>
-      </w:pPr>
-      <w:r>
-        <w:rPr>
-          <w:lang w:val="ru-RU"/>
-        </w:rPr>
-        <w:t>Краткие пояснения из отсутствующих разделов</w:t>
-      </w:r>
-      <w:r>
-        <w:rPr>
-          <w:lang w:val="ru-RU"/>
-        </w:rPr>
-        <w:t>:</w:t>
-      </w:r>
-      <w:r>
-        <w:rPr>
-          <w:lang w:val="ru-RU"/>
-        </w:rPr>
-        <w:br/>
-      </w:r>
-      <w:r>
-        <w:rPr>
-          <w:b/>
-          <w:bCs/>
-          <w:color w:val="FFC000"/>
-          <w:lang w:val="ru-RU"/>
-        </w:rPr>
-        <w:t xml:space="preserve">типов юнитов </w:t>
-      </w:r>
-      <w:r>
-        <w:rPr>
-          <w:lang w:val="ru-RU"/>
-        </w:rPr>
-        <w:t>–</w:t>
-      </w:r>
-      <w:r>
-        <w:rPr>
-          <w:lang w:val="ru-RU"/>
-        </w:rPr>
-        <w:t xml:space="preserve"> </w:t>
-      </w:r>
-      <w:r>
-        <w:rPr>
-          <w:lang w:val="ru-RU"/>
-        </w:rPr>
-        <w:t xml:space="preserve">отличительная особенность группы юнитов, позволяющих им выполнять определенные задачи. </w:t>
-      </w:r>
-      <w:r>
-        <w:rPr>
-          <w:lang w:val="ru-RU"/>
-        </w:rPr>
-        <w:br/>
-        <w:t xml:space="preserve">(например, базовый пехотинец, пулеметчик, ПТ-солдат и </w:t>
-      </w:r>
-      <w:proofErr w:type="spellStart"/>
-      <w:r>
-        <w:rPr>
-          <w:lang w:val="ru-RU"/>
-        </w:rPr>
-        <w:t>тп</w:t>
-      </w:r>
-      <w:proofErr w:type="spellEnd"/>
-      <w:r>
-        <w:rPr>
-          <w:lang w:val="ru-RU"/>
-        </w:rPr>
-        <w:t>.) Так же в это определение входит тип техники и тип материальной части (например, статический пулемет, миномет, гаубица, бронеавтомобиль, танк и т.п).</w:t>
-      </w:r>
-    </w:p>
-    <w:p>
-      <w:pPr>
-        <w:rPr>
-          <w:lang w:val="ru-RU"/>
-        </w:rPr>
-      </w:pPr>
-      <w:r>
-        <w:rPr>
-          <w:b/>
-          <w:bCs/>
-          <w:color w:val="FFC000"/>
-          <w:lang w:val="ru-RU"/>
-        </w:rPr>
-        <w:t>качеству юнитов</w:t>
-      </w:r>
-      <w:r>
-        <w:rPr>
-          <w:b/>
-          <w:bCs/>
-          <w:color w:val="FFC000"/>
-          <w:lang w:val="ru-RU"/>
-        </w:rPr>
-        <w:t xml:space="preserve"> </w:t>
-      </w:r>
-      <w:r>
-        <w:rPr>
-          <w:b/>
-          <w:bCs/>
-          <w:lang w:val="ru-RU"/>
-        </w:rPr>
-        <w:t>–</w:t>
-      </w:r>
-      <w:r>
-        <w:rPr>
-          <w:b/>
-          <w:bCs/>
-          <w:lang w:val="ru-RU"/>
-        </w:rPr>
-        <w:t xml:space="preserve"> </w:t>
-      </w:r>
-      <w:r>
-        <w:rPr>
-          <w:lang w:val="ru-RU"/>
-        </w:rPr>
-        <w:t xml:space="preserve">отличительная особенностью юнита, внутри своего типа (максимальный уровень опыта, морали, лояльности, мощность атаки и т.п.). Для техники и материальной части это будет в том числе </w:t>
-      </w:r>
-      <w:r>
-        <w:rPr>
-          <w:lang w:val="ru-RU"/>
-        </w:rPr>
-        <w:t>“</w:t>
-      </w:r>
-      <w:proofErr w:type="gramStart"/>
-      <w:r>
-        <w:rPr>
-          <w:lang w:val="ru-RU"/>
-        </w:rPr>
-        <w:t>новизна</w:t>
-      </w:r>
-      <w:r>
-        <w:rPr>
-          <w:lang w:val="ru-RU"/>
-        </w:rPr>
-        <w:t>”</w:t>
-      </w:r>
-      <w:r>
-        <w:rPr>
-          <w:lang w:val="ru-RU"/>
-        </w:rPr>
-        <w:t xml:space="preserve">  и</w:t>
-      </w:r>
-      <w:proofErr w:type="gramEnd"/>
-      <w:r>
-        <w:rPr>
-          <w:lang w:val="ru-RU"/>
-        </w:rPr>
-        <w:t xml:space="preserve"> модельный ряд (хуже кач-во старые модели, лучше кач-во новые высокотехнологичные модели).</w:t>
-      </w:r>
-    </w:p>
-    <w:p>
-      <w:pPr>
-        <w:pStyle w:val="Heading4"/>
-        <w:rPr>
-          <w:lang w:val="ru-RU"/>
-        </w:rPr>
-      </w:pPr>
-      <w:r>
-        <w:rPr>
-          <w:lang w:val="ru-RU"/>
-        </w:rPr>
-        <w:lastRenderedPageBreak/>
-        <w:br/>
-      </w:r>
-      <w:r>
-        <w:rPr>
-          <w:lang w:val="ru-RU"/>
-        </w:rPr>
-        <w:br/>
-      </w:r>
-      <w:r>
-        <w:rPr>
-          <w:lang w:val="ru-RU"/>
-        </w:rPr>
-        <w:t>П</w:t>
-      </w:r>
-      <w:r>
-        <w:rPr>
-          <w:lang w:val="ru-RU"/>
-        </w:rPr>
-        <w:t>оиск игры.</w:t>
-      </w:r>
-    </w:p>
-    <w:p>
-      <w:pPr>
-        <w:rPr>
-          <w:lang w:val="ru-RU"/>
-        </w:rPr>
-      </w:pPr>
-      <w:r>
-        <w:rPr>
-          <w:lang w:val="ru-RU"/>
-        </w:rPr>
-        <w:t xml:space="preserve">В идеальном варианте – желаемы 2 стандартных пути нахождения игровой партии, поиск лобби, созданного другим игроком и автоматический ранговый матчмейкинг. Планы мачмейкинга и ранговой системы видятся чрезмерно отдаленными и на этой стадии не будут более обсуждаться, они довольно типичны в любой игре и хорошо отработаны. </w:t>
-      </w:r>
-    </w:p>
-    <w:p>
-      <w:pPr>
-        <w:rPr>
-          <w:lang w:val="ru-RU"/>
-        </w:rPr>
-      </w:pPr>
-      <w:r>
-        <w:rPr>
-          <w:lang w:val="ru-RU"/>
-        </w:rPr>
-        <w:t>Игрок должен будет войти в типово</w:t>
-      </w:r>
-      <w:r>
-        <w:rPr>
-          <w:lang w:val="ru-RU"/>
-        </w:rPr>
-        <w:t xml:space="preserve">й список </w:t>
-      </w:r>
-      <w:r>
-        <w:rPr>
-          <w:lang w:val="ru-RU"/>
-        </w:rPr>
-        <w:t>доступных игр</w:t>
-      </w:r>
-      <w:r>
-        <w:rPr>
-          <w:lang w:val="ru-RU"/>
-        </w:rPr>
-        <w:t xml:space="preserve"> </w:t>
-      </w:r>
-      <w:r>
-        <w:rPr>
-          <w:lang w:val="ru-RU"/>
-        </w:rPr>
-        <w:t>и выбрать собирающуюся игру</w:t>
-      </w:r>
-      <w:r>
-        <w:rPr>
-          <w:lang w:val="ru-RU"/>
-        </w:rPr>
-        <w:t xml:space="preserve"> по своему вкусу, либо создать свое</w:t>
-      </w:r>
-      <w:r>
-        <w:rPr>
-          <w:lang w:val="ru-RU"/>
-        </w:rPr>
-        <w:t>.</w:t>
-      </w:r>
-    </w:p>
-    <w:p>
-      <w:pPr>
-        <w:pStyle w:val="Heading4"/>
-        <w:rPr>
-          <w:lang w:val="ru-RU"/>
-        </w:rPr>
-      </w:pPr>
-      <w:r>
-        <w:rPr>
-          <w:lang w:val="ru-RU"/>
-        </w:rPr>
-        <w:t xml:space="preserve">Настройки и </w:t>
-      </w:r>
-      <w:r>
-        <w:rPr>
-          <w:lang w:val="ru-RU"/>
-        </w:rPr>
-        <w:t>конфигурация</w:t>
-      </w:r>
-      <w:r>
-        <w:rPr>
-          <w:lang w:val="ru-RU"/>
-        </w:rPr>
-        <w:t xml:space="preserve"> игр</w:t>
-      </w:r>
-      <w:r>
-        <w:rPr>
-          <w:lang w:val="ru-RU"/>
-        </w:rPr>
-        <w:t>овой партии</w:t>
-      </w:r>
-      <w:r>
-        <w:rPr>
-          <w:lang w:val="ru-RU"/>
-        </w:rPr>
-        <w:t>.</w:t>
       </w:r>
     </w:p>
     <w:sectPr>

</xml_diff>

<commit_message>
EDIT: Concept -> Monetization info
</commit_message>
<xml_diff>
--- a/docs/Concept_A.docx
+++ b/docs/Concept_A.docx
@@ -1799,16 +1799,49 @@
     <w:p>
       <w:pPr>
         <w:rPr>
+          <w:lang w:val="ru-RU"/>
+        </w:rPr>
+      </w:pPr>
+      <w:r>
+        <w:rPr>
           <w:color w:val="8DB3E2" w:themeColor="text2" w:themeTint="66"/>
           <w:lang w:val="ru-RU"/>
         </w:rPr>
-      </w:pPr>
+        <w:t>Платформа</w:t>
+      </w:r>
+      <w:r>
+        <w:rPr>
+          <w:lang w:val="ru-RU"/>
+        </w:rPr>
+        <w:t>:</w:t>
+      </w:r>
+      <w:r>
+        <w:rPr>
+          <w:lang w:val="ru-RU"/>
+        </w:rPr>
+        <w:t xml:space="preserve"> Десктоп</w:t>
+      </w:r>
+      <w:r>
+        <w:rPr>
+          <w:lang w:val="ru-RU"/>
+        </w:rPr>
+        <w:t xml:space="preserve"> + облако </w:t>
+      </w:r>
+      <w:r>
+        <w:t>Steam</w:t>
+      </w:r>
+      <w:r>
+        <w:rPr>
+          <w:lang w:val="ru-RU"/>
+        </w:rPr>
+        <w:br/>
+      </w:r>
       <w:r>
         <w:rPr>
           <w:color w:val="8DB3E2" w:themeColor="text2" w:themeTint="66"/>
           <w:lang w:val="ru-RU"/>
         </w:rPr>
-        <w:t>Платформа</w:t>
+        <w:t>Жанр</w:t>
       </w:r>
       <w:r>
         <w:rPr>
@@ -1820,16 +1853,7 @@
         <w:rPr>
           <w:lang w:val="ru-RU"/>
         </w:rPr>
-        <w:t xml:space="preserve"> Десктоп</w:t>
-      </w:r>
-      <w:r>
-        <w:rPr>
-          <w:lang w:val="ru-RU"/>
-        </w:rPr>
-        <w:t xml:space="preserve"> + облако </w:t>
-      </w:r>
-      <w:r>
-        <w:t>Steam</w:t>
+        <w:t xml:space="preserve"> Стратегическая игра</w:t>
       </w:r>
       <w:r>
         <w:rPr>
@@ -1842,7 +1866,32 @@
           <w:color w:val="8DB3E2" w:themeColor="text2" w:themeTint="66"/>
           <w:lang w:val="ru-RU"/>
         </w:rPr>
-        <w:t>Жанр</w:t>
+        <w:t>Поджанр</w:t>
+      </w:r>
+      <w:r>
+        <w:rPr>
+          <w:lang w:val="ru-RU"/>
+        </w:rPr>
+        <w:t xml:space="preserve">: </w:t>
+      </w:r>
+      <w:r>
+        <w:rPr>
+          <w:lang w:val="ru-RU"/>
+        </w:rPr>
+        <w:t>Стратегия реального времени, с высокой автономностью юнитов и уникальной системой управления.</w:t>
+      </w:r>
+      <w:r>
+        <w:rPr>
+          <w:lang w:val="ru-RU"/>
+        </w:rPr>
+        <w:br/>
+      </w:r>
+      <w:r>
+        <w:rPr>
+          <w:color w:val="8DB3E2" w:themeColor="text2" w:themeTint="66"/>
+          <w:lang w:val="ru-RU"/>
+        </w:rPr>
+        <w:t>Вид</w:t>
       </w:r>
       <w:r>
         <w:rPr>
@@ -1854,7 +1903,85 @@
         <w:rPr>
           <w:lang w:val="ru-RU"/>
         </w:rPr>
-        <w:t xml:space="preserve"> Стратегическая игра</w:t>
+        <w:t xml:space="preserve"> </w:t>
+      </w:r>
+      <w:r>
+        <w:rPr>
+          <w:lang w:val="ru-RU"/>
+        </w:rPr>
+        <w:t>2</w:t>
+      </w:r>
+      <w:r>
+        <w:t>D</w:t>
+      </w:r>
+      <w:r>
+        <w:rPr>
+          <w:lang w:val="ru-RU"/>
+        </w:rPr>
+        <w:t xml:space="preserve"> </w:t>
+      </w:r>
+      <w:r>
+        <w:t>Top</w:t>
+      </w:r>
+      <w:r>
+        <w:rPr>
+          <w:lang w:val="ru-RU"/>
+        </w:rPr>
+        <w:t>-</w:t>
+      </w:r>
+      <w:r>
+        <w:t>down</w:t>
+      </w:r>
+      <w:r>
+        <w:rPr>
+          <w:lang w:val="ru-RU"/>
+        </w:rPr>
+        <w:t xml:space="preserve"> </w:t>
+      </w:r>
+      <w:r>
+        <w:rPr>
+          <w:lang w:val="ru-RU"/>
+        </w:rPr>
+        <w:t xml:space="preserve">(ввиду ограниченность технических возможностей, хотелось бы полное </w:t>
+      </w:r>
+      <w:r>
+        <w:rPr>
+          <w:lang w:val="ru-RU"/>
+        </w:rPr>
+        <w:t>3</w:t>
+      </w:r>
+      <w:r>
+        <w:t>D</w:t>
+      </w:r>
+      <w:r>
+        <w:rPr>
+          <w:lang w:val="ru-RU"/>
+        </w:rPr>
+        <w:t xml:space="preserve"> </w:t>
+      </w:r>
+      <w:r>
+        <w:t>Top</w:t>
+      </w:r>
+      <w:r>
+        <w:rPr>
+          <w:lang w:val="ru-RU"/>
+        </w:rPr>
+        <w:t>-</w:t>
+      </w:r>
+      <w:r>
+        <w:t>down</w:t>
+      </w:r>
+      <w:r>
+        <w:rPr>
+          <w:lang w:val="ru-RU"/>
+        </w:rPr>
+        <w:t xml:space="preserve">, </w:t>
+      </w:r>
+      <w:r>
+        <w:rPr>
+          <w:lang w:val="ru-RU"/>
+        </w:rPr>
+        <w:t>но не видится хорошей идеей тратить на это ресурсы)</w:t>
       </w:r>
       <w:r>
         <w:rPr>
@@ -1867,7 +1994,7 @@
           <w:color w:val="8DB3E2" w:themeColor="text2" w:themeTint="66"/>
           <w:lang w:val="ru-RU"/>
         </w:rPr>
-        <w:t>Поджанр</w:t>
+        <w:t>Графика</w:t>
       </w:r>
       <w:r>
         <w:rPr>
@@ -1879,7 +2006,31 @@
         <w:rPr>
           <w:lang w:val="ru-RU"/>
         </w:rPr>
-        <w:t>Стратегия реального времени, с высокой автономностью юнитов и уникальной системой управления.</w:t>
+        <w:t xml:space="preserve">уровня топографических карт, </w:t>
+      </w:r>
+      <w:r>
+        <w:t>Top</w:t>
+      </w:r>
+      <w:r>
+        <w:rPr>
+          <w:lang w:val="ru-RU"/>
+        </w:rPr>
+        <w:t>-</w:t>
+      </w:r>
+      <w:r>
+        <w:t>down</w:t>
+      </w:r>
+      <w:r>
+        <w:rPr>
+          <w:lang w:val="ru-RU"/>
+        </w:rPr>
+        <w:t xml:space="preserve"> </w:t>
+      </w:r>
+      <w:r>
+        <w:rPr>
+          <w:lang w:val="ru-RU"/>
+        </w:rPr>
+        <w:t>силуэтов и условных обозначений.</w:t>
       </w:r>
       <w:r>
         <w:rPr>
@@ -1892,7 +2043,26 @@
           <w:color w:val="8DB3E2" w:themeColor="text2" w:themeTint="66"/>
           <w:lang w:val="ru-RU"/>
         </w:rPr>
-        <w:t>Вид</w:t>
+        <w:t>Сюжет и одиночная компания:</w:t>
+      </w:r>
+      <w:r>
+        <w:rPr>
+          <w:lang w:val="ru-RU"/>
+        </w:rPr>
+        <w:t xml:space="preserve"> Не планируется на данном этапе</w:t>
+      </w:r>
+      <w:r>
+        <w:rPr>
+          <w:lang w:val="ru-RU"/>
+        </w:rPr>
+        <w:br/>
+      </w:r>
+      <w:r>
+        <w:rPr>
+          <w:color w:val="8DB3E2" w:themeColor="text2" w:themeTint="66"/>
+          <w:lang w:val="ru-RU"/>
+        </w:rPr>
+        <w:t>Игрок-ИИ</w:t>
       </w:r>
       <w:r>
         <w:rPr>
@@ -1904,34 +2074,100 @@
         <w:rPr>
           <w:lang w:val="ru-RU"/>
         </w:rPr>
+        <w:t xml:space="preserve"> Не планируется на данном этапе</w:t>
+      </w:r>
+      <w:r>
+        <w:rPr>
+          <w:lang w:val="ru-RU"/>
+        </w:rPr>
+        <w:br/>
+      </w:r>
+      <w:r>
+        <w:rPr>
+          <w:color w:val="8DB3E2" w:themeColor="text2" w:themeTint="66"/>
+          <w:lang w:val="ru-RU"/>
+        </w:rPr>
+        <w:t>Игровые</w:t>
+      </w:r>
+      <w:r>
+        <w:rPr>
+          <w:lang w:val="ru-RU"/>
+        </w:rPr>
         <w:t xml:space="preserve"> </w:t>
       </w:r>
       <w:r>
         <w:rPr>
-          <w:lang w:val="ru-RU"/>
-        </w:rPr>
-        <w:t>2</w:t>
-      </w:r>
-      <w:r>
-        <w:t>D</w:t>
-      </w:r>
-      <w:r>
-        <w:rPr>
+          <w:color w:val="8DB3E2" w:themeColor="text2" w:themeTint="66"/>
+          <w:lang w:val="ru-RU"/>
+        </w:rPr>
+        <w:t>режимы</w:t>
+      </w:r>
+      <w:r>
+        <w:rPr>
+          <w:lang w:val="ru-RU"/>
+        </w:rPr>
+        <w:t>:</w:t>
+      </w:r>
+      <w:r>
+        <w:rPr>
+          <w:lang w:val="ru-RU"/>
+        </w:rPr>
+        <w:t xml:space="preserve"> Пользовател</w:t>
+      </w:r>
+      <w:r>
+        <w:rPr>
+          <w:lang w:val="ru-RU"/>
+        </w:rPr>
+        <w:t>и</w:t>
+      </w:r>
+      <w:r>
+        <w:rPr>
+          <w:lang w:val="ru-RU"/>
+        </w:rPr>
+        <w:t xml:space="preserve"> против пользователей</w:t>
+      </w:r>
+      <w:r>
+        <w:rPr>
+          <w:color w:val="8DB3E2" w:themeColor="text2" w:themeTint="66"/>
           <w:lang w:val="ru-RU"/>
         </w:rPr>
         <w:t xml:space="preserve"> </w:t>
       </w:r>
       <w:r>
-        <w:t>Top</w:t>
-      </w:r>
-      <w:r>
-        <w:rPr>
-          <w:lang w:val="ru-RU"/>
-        </w:rPr>
-        <w:t>-</w:t>
-      </w:r>
-      <w:r>
-        <w:t>down</w:t>
+        <w:rPr>
+          <w:color w:val="8DB3E2" w:themeColor="text2" w:themeTint="66"/>
+          <w:lang w:val="ru-RU"/>
+        </w:rPr>
+        <w:br/>
+        <w:t>Монетизация</w:t>
+      </w:r>
+      <w:r>
+        <w:rPr>
+          <w:color w:val="8DB3E2" w:themeColor="text2" w:themeTint="66"/>
+          <w:lang w:val="ru-RU"/>
+        </w:rPr>
+        <w:t>:</w:t>
+      </w:r>
+      <w:r>
+        <w:rPr>
+          <w:lang w:val="ru-RU"/>
+        </w:rPr>
+        <w:t xml:space="preserve"> Либо единичная покупка, либо </w:t>
+      </w:r>
+      <w:r>
+        <w:t>freeware</w:t>
+      </w:r>
+      <w:r>
+        <w:rPr>
+          <w:lang w:val="ru-RU"/>
+        </w:rPr>
+        <w:t xml:space="preserve"> и </w:t>
+      </w:r>
+      <w:r>
+        <w:rPr>
+          <w:lang w:val="ru-RU"/>
+        </w:rPr>
+        <w:t>поддержка</w:t>
       </w:r>
       <w:r>
         <w:rPr>
@@ -1943,184 +2179,13 @@
         <w:rPr>
           <w:lang w:val="ru-RU"/>
         </w:rPr>
-        <w:t xml:space="preserve">(ввиду ограниченность технических возможностей, хотелось бы полное </w:t>
-      </w:r>
-      <w:r>
-        <w:rPr>
-          <w:lang w:val="ru-RU"/>
-        </w:rPr>
-        <w:t>3</w:t>
-      </w:r>
-      <w:r>
-        <w:t>D</w:t>
-      </w:r>
-      <w:r>
-        <w:rPr>
-          <w:lang w:val="ru-RU"/>
-        </w:rPr>
-        <w:t xml:space="preserve"> </w:t>
-      </w:r>
-      <w:r>
-        <w:t>Top</w:t>
-      </w:r>
-      <w:r>
-        <w:rPr>
-          <w:lang w:val="ru-RU"/>
-        </w:rPr>
-        <w:t>-</w:t>
-      </w:r>
-      <w:r>
-        <w:t>down</w:t>
-      </w:r>
-      <w:r>
-        <w:rPr>
-          <w:lang w:val="ru-RU"/>
-        </w:rPr>
-        <w:t xml:space="preserve">, </w:t>
-      </w:r>
-      <w:r>
-        <w:rPr>
-          <w:lang w:val="ru-RU"/>
-        </w:rPr>
-        <w:t>но не видится хорошей идеей тратить на это ресурсы)</w:t>
-      </w:r>
-      <w:r>
-        <w:rPr>
-          <w:lang w:val="ru-RU"/>
-        </w:rPr>
-        <w:br/>
-      </w:r>
-      <w:r>
-        <w:rPr>
-          <w:color w:val="8DB3E2" w:themeColor="text2" w:themeTint="66"/>
-          <w:lang w:val="ru-RU"/>
-        </w:rPr>
-        <w:t>Графика</w:t>
-      </w:r>
-      <w:r>
-        <w:rPr>
-          <w:lang w:val="ru-RU"/>
-        </w:rPr>
-        <w:t xml:space="preserve">: </w:t>
-      </w:r>
-      <w:r>
-        <w:rPr>
-          <w:lang w:val="ru-RU"/>
-        </w:rPr>
-        <w:t xml:space="preserve">уровня топографических карт, </w:t>
-      </w:r>
-      <w:r>
-        <w:t>Top</w:t>
-      </w:r>
-      <w:r>
-        <w:rPr>
-          <w:lang w:val="ru-RU"/>
-        </w:rPr>
-        <w:t>-</w:t>
-      </w:r>
-      <w:r>
-        <w:t>down</w:t>
-      </w:r>
-      <w:r>
-        <w:rPr>
-          <w:lang w:val="ru-RU"/>
-        </w:rPr>
-        <w:t xml:space="preserve"> </w:t>
-      </w:r>
-      <w:r>
-        <w:rPr>
-          <w:lang w:val="ru-RU"/>
-        </w:rPr>
-        <w:t>силуэтов и условных обозначений.</w:t>
-      </w:r>
-      <w:r>
-        <w:rPr>
-          <w:lang w:val="ru-RU"/>
-        </w:rPr>
-        <w:br/>
-      </w:r>
-      <w:r>
-        <w:rPr>
-          <w:color w:val="8DB3E2" w:themeColor="text2" w:themeTint="66"/>
-          <w:lang w:val="ru-RU"/>
-        </w:rPr>
-        <w:t>Сюжет и одиночная компания:</w:t>
-      </w:r>
-      <w:r>
-        <w:rPr>
-          <w:lang w:val="ru-RU"/>
-        </w:rPr>
-        <w:t xml:space="preserve"> Не планируется на данном этапе</w:t>
-      </w:r>
-      <w:r>
-        <w:rPr>
-          <w:lang w:val="ru-RU"/>
-        </w:rPr>
-        <w:br/>
-      </w:r>
-      <w:r>
-        <w:rPr>
-          <w:color w:val="8DB3E2" w:themeColor="text2" w:themeTint="66"/>
-          <w:lang w:val="ru-RU"/>
-        </w:rPr>
-        <w:t>Игрок-ИИ</w:t>
-      </w:r>
-      <w:r>
-        <w:rPr>
-          <w:lang w:val="ru-RU"/>
-        </w:rPr>
-        <w:t>:</w:t>
-      </w:r>
-      <w:r>
-        <w:rPr>
-          <w:lang w:val="ru-RU"/>
-        </w:rPr>
-        <w:t xml:space="preserve"> Не планируется на данном этапе</w:t>
-      </w:r>
-      <w:r>
-        <w:rPr>
-          <w:lang w:val="ru-RU"/>
-        </w:rPr>
-        <w:br/>
-      </w:r>
-      <w:r>
-        <w:rPr>
-          <w:color w:val="8DB3E2" w:themeColor="text2" w:themeTint="66"/>
-          <w:lang w:val="ru-RU"/>
-        </w:rPr>
-        <w:t>Игровые</w:t>
-      </w:r>
-      <w:r>
-        <w:rPr>
-          <w:lang w:val="ru-RU"/>
-        </w:rPr>
-        <w:t xml:space="preserve"> </w:t>
-      </w:r>
-      <w:r>
-        <w:rPr>
-          <w:color w:val="8DB3E2" w:themeColor="text2" w:themeTint="66"/>
-          <w:lang w:val="ru-RU"/>
-        </w:rPr>
-        <w:t>режимы</w:t>
-      </w:r>
-      <w:r>
-        <w:rPr>
-          <w:lang w:val="ru-RU"/>
-        </w:rPr>
-        <w:t>:</w:t>
-      </w:r>
-      <w:r>
-        <w:rPr>
-          <w:lang w:val="ru-RU"/>
-        </w:rPr>
-        <w:t xml:space="preserve"> Пользователь\ли против пользователя\ей</w:t>
-      </w:r>
-      <w:r>
-        <w:rPr>
-          <w:color w:val="8DB3E2" w:themeColor="text2" w:themeTint="66"/>
-          <w:lang w:val="ru-RU"/>
-        </w:rPr>
-        <w:t xml:space="preserve"> </w:t>
+        <w:t>пожертвованиями</w:t>
+      </w:r>
+      <w:r>
+        <w:rPr>
+          <w:lang w:val="ru-RU"/>
+        </w:rPr>
+        <w:t xml:space="preserve"> от сообщества.</w:t>
       </w:r>
       <w:r>
         <w:rPr>

</xml_diff>

<commit_message>
EDIT: Concept -> General description, short eco & combat description
</commit_message>
<xml_diff>
--- a/docs/Concept_A.docx
+++ b/docs/Concept_A.docx
@@ -2434,6 +2434,736 @@
         </w:rPr>
         <w:br/>
       </w:r>
+    </w:p>
+    <w:p>
+      <w:pPr>
+        <w:pStyle w:val="Heading4"/>
+        <w:rPr>
+          <w:lang w:val="ru-RU"/>
+        </w:rPr>
+      </w:pPr>
+      <w:r>
+        <w:rPr>
+          <w:lang w:val="ru-RU"/>
+        </w:rPr>
+        <w:t>Краткое описание игрового процесса</w:t>
+      </w:r>
+      <w:r>
+        <w:rPr>
+          <w:lang w:val="ru-RU"/>
+        </w:rPr>
+        <w:t>:</w:t>
+      </w:r>
+    </w:p>
+    <w:p>
+      <w:pPr>
+        <w:rPr>
+          <w:lang w:val="ru-RU"/>
+        </w:rPr>
+      </w:pPr>
+      <w:r>
+        <w:rPr>
+          <w:lang w:val="ru-RU"/>
+        </w:rPr>
+        <w:t>Игровой процесс представляет из себя единичная сессия, для ее начала не требуются какие либо предварительные зависимости, ее исход влияет лишь на ранг игрока.</w:t>
+      </w:r>
+      <w:r>
+        <w:rPr>
+          <w:lang w:val="ru-RU"/>
+        </w:rPr>
+        <w:br/>
+      </w:r>
+      <w:r>
+        <w:rPr>
+          <w:lang w:val="ru-RU"/>
+        </w:rPr>
+        <w:t>Игроки делятся на две команды. Каждый игрок управляет отрядами, состоящими из юнитов.</w:t>
+      </w:r>
+      <w:r>
+        <w:rPr>
+          <w:lang w:val="ru-RU"/>
+        </w:rPr>
+        <w:br/>
+        <w:t xml:space="preserve">До 20 отрядов или 200 юнитов в распоряжении каждого игрока </w:t>
+      </w:r>
+      <w:proofErr w:type="spellStart"/>
+      <w:r>
+        <w:rPr>
+          <w:lang w:val="ru-RU"/>
+        </w:rPr>
+        <w:t>единомоментно</w:t>
+      </w:r>
+      <w:proofErr w:type="spellEnd"/>
+      <w:r>
+        <w:rPr>
+          <w:lang w:val="ru-RU"/>
+        </w:rPr>
+        <w:t>.</w:t>
+      </w:r>
+      <w:r>
+        <w:rPr>
+          <w:lang w:val="ru-RU"/>
+        </w:rPr>
+        <w:br/>
+        <w:t>Игроки должны либо выполнить задачи игровой партии, либо полностью уничтожить юниты противника.</w:t>
+      </w:r>
+      <w:r>
+        <w:rPr>
+          <w:lang w:val="ru-RU"/>
+        </w:rPr>
+        <w:br/>
+        <w:t>В начале партии игрок размещает доступные ему отряды на изначально подконтрольных территориях, часть отрядов не доступна для размещения и может быть вызвана позже, как пополнение.</w:t>
+      </w:r>
+      <w:r>
+        <w:rPr>
+          <w:lang w:val="ru-RU"/>
+        </w:rPr>
+        <w:br/>
+      </w:r>
+      <w:r>
+        <w:rPr>
+          <w:lang w:val="ru-RU"/>
+        </w:rPr>
+        <w:t>Управление игрока отрядами</w:t>
+      </w:r>
+      <w:r>
+        <w:rPr>
+          <w:lang w:val="ru-RU"/>
+        </w:rPr>
+        <w:t xml:space="preserve"> заключается в создании </w:t>
+      </w:r>
+      <w:r>
+        <w:rPr>
+          <w:lang w:val="ru-RU"/>
+        </w:rPr>
+        <w:t>“</w:t>
+      </w:r>
+      <w:r>
+        <w:rPr>
+          <w:lang w:val="ru-RU"/>
+        </w:rPr>
+        <w:t>обобщенных</w:t>
+      </w:r>
+      <w:r>
+        <w:rPr>
+          <w:lang w:val="ru-RU"/>
+        </w:rPr>
+        <w:t>”</w:t>
+      </w:r>
+      <w:r>
+        <w:rPr>
+          <w:lang w:val="ru-RU"/>
+        </w:rPr>
+        <w:t xml:space="preserve"> команд</w:t>
+      </w:r>
+      <w:r>
+        <w:rPr>
+          <w:lang w:val="ru-RU"/>
+        </w:rPr>
+        <w:t>:</w:t>
+      </w:r>
+      <w:r>
+        <w:rPr>
+          <w:lang w:val="ru-RU"/>
+        </w:rPr>
+        <w:t xml:space="preserve"> захватить район, продвигаться в направлении, передислоцироваться в район, отступить и т.п. </w:t>
+      </w:r>
+      <w:r>
+        <w:rPr>
+          <w:lang w:val="ru-RU"/>
+        </w:rPr>
+        <w:t>Отряды</w:t>
+      </w:r>
+      <w:r>
+        <w:rPr>
+          <w:lang w:val="ru-RU"/>
+        </w:rPr>
+        <w:t xml:space="preserve"> самостоятельно трактуют и исполняют команды, в зависимости от окружающей обстановки и их свойств, отдавая распоряжения состоящим в них юнитам. Игрок может наблюдать действия каждого своего юнита в реальном времени, видеть его состояние и исполняемые действия, так же как может видеть юниты противника, находящиеся в обзоре его юнитов.</w:t>
+      </w:r>
+      <w:r>
+        <w:rPr>
+          <w:lang w:val="ru-RU"/>
+        </w:rPr>
+        <w:br/>
+      </w:r>
+      <w:r>
+        <w:rPr>
+          <w:lang w:val="ru-RU"/>
+        </w:rPr>
+        <w:lastRenderedPageBreak/>
+        <w:t>Обзор юнитов в части случаев сильно превышает эффективную дальность их атаки, в тоже время в радиусе эффективной дальности, юниты одних типов могут практически моментально уничтожать юниты других типов. (Пример</w:t>
+      </w:r>
+      <w:r>
+        <w:rPr>
+          <w:lang w:val="ru-RU"/>
+        </w:rPr>
+        <w:t xml:space="preserve">: </w:t>
+      </w:r>
+      <w:r>
+        <w:rPr>
+          <w:lang w:val="ru-RU"/>
+        </w:rPr>
+        <w:t xml:space="preserve">ПТ расчет уничтожит Технику за секунды). </w:t>
+      </w:r>
+      <w:r>
+        <w:rPr>
+          <w:lang w:val="ru-RU"/>
+        </w:rPr>
+        <w:br/>
+        <w:t xml:space="preserve">Это создает </w:t>
+      </w:r>
+      <w:r>
+        <w:rPr>
+          <w:lang w:val="ru-RU"/>
+        </w:rPr>
+        <w:t>с</w:t>
+      </w:r>
+      <w:r>
+        <w:rPr>
+          <w:lang w:val="ru-RU"/>
+        </w:rPr>
+        <w:t>итуацию, когда первичными становится разведка и маневрирование отрядами\юнитами.</w:t>
+      </w:r>
+      <w:r>
+        <w:rPr>
+          <w:lang w:val="ru-RU"/>
+        </w:rPr>
+        <w:br/>
+      </w:r>
+      <w:r>
+        <w:rPr>
+          <w:lang w:val="ru-RU"/>
+        </w:rPr>
+        <w:t>В создании и реализации</w:t>
+      </w:r>
+      <w:r>
+        <w:rPr>
+          <w:lang w:val="ru-RU"/>
+        </w:rPr>
+        <w:t xml:space="preserve"> плана маневров и заключается </w:t>
+      </w:r>
+      <w:r>
+        <w:rPr>
+          <w:lang w:val="ru-RU"/>
+        </w:rPr>
+        <w:t xml:space="preserve">одна из главных обязанностей </w:t>
+      </w:r>
+      <w:r>
+        <w:rPr>
+          <w:lang w:val="ru-RU"/>
+        </w:rPr>
+        <w:t>игрока.</w:t>
+      </w:r>
+      <w:r>
+        <w:rPr>
+          <w:lang w:val="ru-RU"/>
+        </w:rPr>
+        <w:br/>
+        <w:t>Сложности и вызовы игроку бросают</w:t>
+      </w:r>
+      <w:r>
+        <w:rPr>
+          <w:lang w:val="ru-RU"/>
+        </w:rPr>
+        <w:t>:</w:t>
+      </w:r>
+    </w:p>
+    <w:p>
+      <w:pPr>
+        <w:pStyle w:val="ListParagraph"/>
+        <w:numPr>
+          <w:ilvl w:val="0"/>
+          <w:numId w:val="30"/>
+        </w:numPr>
+        <w:rPr>
+          <w:lang w:val="ru-RU"/>
+        </w:rPr>
+      </w:pPr>
+      <w:r>
+        <w:rPr>
+          <w:lang w:val="ru-RU"/>
+        </w:rPr>
+        <w:t>О</w:t>
+      </w:r>
+      <w:r>
+        <w:rPr>
+          <w:lang w:val="ru-RU"/>
+        </w:rPr>
+        <w:t>тсутствие полной информации о противнике и автономность юнитов, которая не гарантирует четкое исполнение и явных исход команд игрока, обязывая его смотреть наперед и планировать несколько вариантов действий в зависимости от исхода.</w:t>
+      </w:r>
+    </w:p>
+    <w:p>
+      <w:pPr>
+        <w:pStyle w:val="ListParagraph"/>
+        <w:numPr>
+          <w:ilvl w:val="0"/>
+          <w:numId w:val="30"/>
+        </w:numPr>
+        <w:rPr>
+          <w:lang w:val="ru-RU"/>
+        </w:rPr>
+      </w:pPr>
+      <w:r>
+        <w:rPr>
+          <w:lang w:val="ru-RU"/>
+        </w:rPr>
+        <w:t>Ограниченность пропускной способности канала команд и наличие иерархии в их передаче. (пример</w:t>
+      </w:r>
+      <w:r>
+        <w:rPr>
+          <w:lang w:val="ru-RU"/>
+        </w:rPr>
+        <w:t>:</w:t>
+      </w:r>
+      <w:r>
+        <w:rPr>
+          <w:lang w:val="ru-RU"/>
+        </w:rPr>
+        <w:t xml:space="preserve"> Команда отряду атаковать вражескую технику, должна дойти до своей очереди передачи и предастся отряду, после чего отряд должен будет сформулировать и передать подконтрольному ПТ-Юниту задачу и только после ее получения ПТ юнит приступит к попытке ее выполнения).</w:t>
+      </w:r>
+    </w:p>
+    <w:p>
+      <w:pPr>
+        <w:pStyle w:val="ListParagraph"/>
+        <w:numPr>
+          <w:ilvl w:val="0"/>
+          <w:numId w:val="30"/>
+        </w:numPr>
+        <w:rPr>
+          <w:lang w:val="ru-RU"/>
+        </w:rPr>
+      </w:pPr>
+      <w:r>
+        <w:rPr>
+          <w:lang w:val="ru-RU"/>
+        </w:rPr>
+        <w:t xml:space="preserve">Ментальное </w:t>
+      </w:r>
+      <w:r>
+        <w:rPr>
+          <w:lang w:val="ru-RU"/>
+        </w:rPr>
+        <w:t xml:space="preserve">состояние </w:t>
+      </w:r>
+      <w:r>
+        <w:rPr>
+          <w:lang w:val="ru-RU"/>
+        </w:rPr>
+        <w:t xml:space="preserve">юнитов, </w:t>
+      </w:r>
+      <w:r>
+        <w:rPr>
+          <w:lang w:val="ru-RU"/>
+        </w:rPr>
+        <w:t>ухудшение которого может приводить к перегрузкам</w:t>
+      </w:r>
+      <w:r>
+        <w:rPr>
+          <w:lang w:val="ru-RU"/>
+        </w:rPr>
+        <w:t xml:space="preserve"> канал</w:t>
+      </w:r>
+      <w:r>
+        <w:rPr>
+          <w:lang w:val="ru-RU"/>
+        </w:rPr>
+        <w:t>а</w:t>
+      </w:r>
+      <w:r>
+        <w:rPr>
+          <w:lang w:val="ru-RU"/>
+        </w:rPr>
+        <w:t xml:space="preserve"> команд и деморализует другие юниты на канале. А </w:t>
+      </w:r>
+      <w:r>
+        <w:rPr>
+          <w:lang w:val="ru-RU"/>
+        </w:rPr>
+        <w:t>также</w:t>
+      </w:r>
+      <w:r>
+        <w:rPr>
+          <w:lang w:val="ru-RU"/>
+        </w:rPr>
+        <w:t xml:space="preserve"> с большей вероятностью </w:t>
+      </w:r>
+      <w:r>
+        <w:rPr>
+          <w:lang w:val="ru-RU"/>
+        </w:rPr>
+        <w:t>скажется на</w:t>
+      </w:r>
+      <w:r>
+        <w:rPr>
+          <w:lang w:val="ru-RU"/>
+        </w:rPr>
+        <w:t xml:space="preserve"> </w:t>
+      </w:r>
+      <w:r>
+        <w:rPr>
+          <w:lang w:val="ru-RU"/>
+        </w:rPr>
+        <w:t>выполнении</w:t>
+      </w:r>
+      <w:r>
+        <w:rPr>
+          <w:lang w:val="ru-RU"/>
+        </w:rPr>
+        <w:t xml:space="preserve"> команд</w:t>
+      </w:r>
+      <w:r>
+        <w:rPr>
+          <w:lang w:val="ru-RU"/>
+        </w:rPr>
+        <w:t>ы</w:t>
+      </w:r>
+      <w:r>
+        <w:rPr>
+          <w:lang w:val="ru-RU"/>
+        </w:rPr>
+        <w:t xml:space="preserve">. </w:t>
+      </w:r>
+      <w:r>
+        <w:rPr>
+          <w:lang w:val="ru-RU"/>
+        </w:rPr>
+        <w:br/>
+      </w:r>
+      <w:r>
+        <w:rPr>
+          <w:lang w:val="ru-RU"/>
+        </w:rPr>
+        <w:t>(Пример: паникующий юнит забивает канал просьбами о эвакуации, не давая передавать другие команды на канале).</w:t>
+      </w:r>
+      <w:r>
+        <w:rPr>
+          <w:lang w:val="ru-RU"/>
+        </w:rPr>
+        <w:br/>
+        <w:t>(Пример2</w:t>
+      </w:r>
+      <w:r>
+        <w:rPr>
+          <w:lang w:val="ru-RU"/>
+        </w:rPr>
+        <w:t>:</w:t>
+      </w:r>
+      <w:r>
+        <w:rPr>
+          <w:lang w:val="ru-RU"/>
+        </w:rPr>
+        <w:t xml:space="preserve"> отряд с малой численностью при команде атаковать превосходящего противника, скорее всего отступит после короткого столкновения).</w:t>
+      </w:r>
+    </w:p>
+    <w:p>
+      <w:pPr>
+        <w:pStyle w:val="ListParagraph"/>
+        <w:numPr>
+          <w:ilvl w:val="0"/>
+          <w:numId w:val="30"/>
+        </w:numPr>
+        <w:rPr>
+          <w:lang w:val="ru-RU"/>
+        </w:rPr>
+      </w:pPr>
+      <w:r>
+        <w:rPr>
+          <w:lang w:val="ru-RU"/>
+        </w:rPr>
+        <w:t>Большая вариативность особенностей своих и чужих юнитов и отрядов.</w:t>
+      </w:r>
+    </w:p>
+    <w:p>
+      <w:pPr>
+        <w:pStyle w:val="ListParagraph"/>
+        <w:numPr>
+          <w:ilvl w:val="0"/>
+          <w:numId w:val="30"/>
+        </w:numPr>
+        <w:rPr>
+          <w:lang w:val="ru-RU"/>
+        </w:rPr>
+      </w:pPr>
+      <w:r>
+        <w:rPr>
+          <w:lang w:val="ru-RU"/>
+        </w:rPr>
+        <w:t>Частичная ограниченность получения новых и не возможность полного восполнения потерянных юнитов.</w:t>
+      </w:r>
+    </w:p>
+    <w:p>
+      <w:pPr>
+        <w:rPr>
+          <w:lang w:val="ru-RU"/>
+        </w:rPr>
+      </w:pPr>
+      <w:r>
+        <w:rPr>
+          <w:lang w:val="ru-RU"/>
+        </w:rPr>
+        <w:t>Ключевые навыки и моменты, ведущие игрока к победе в сессии</w:t>
+      </w:r>
+      <w:r>
+        <w:rPr>
+          <w:lang w:val="ru-RU"/>
+        </w:rPr>
+        <w:t>:</w:t>
+      </w:r>
+    </w:p>
+    <w:p>
+      <w:pPr>
+        <w:pStyle w:val="ListParagraph"/>
+        <w:numPr>
+          <w:ilvl w:val="0"/>
+          <w:numId w:val="31"/>
+        </w:numPr>
+        <w:rPr>
+          <w:lang w:val="ru-RU"/>
+        </w:rPr>
+      </w:pPr>
+      <w:r>
+        <w:rPr>
+          <w:lang w:val="ru-RU"/>
+        </w:rPr>
+        <w:t xml:space="preserve">Знание особенностей своих и чужих юнитов и отрядов. </w:t>
+      </w:r>
+    </w:p>
+    <w:p>
+      <w:pPr>
+        <w:pStyle w:val="ListParagraph"/>
+        <w:numPr>
+          <w:ilvl w:val="0"/>
+          <w:numId w:val="31"/>
+        </w:numPr>
+        <w:rPr>
+          <w:lang w:val="ru-RU"/>
+        </w:rPr>
+      </w:pPr>
+      <w:r>
+        <w:rPr>
+          <w:lang w:val="ru-RU"/>
+        </w:rPr>
+        <w:t>Основанное на этом правильное их использование и позиционирование в возникающих ситуациях.</w:t>
+      </w:r>
+    </w:p>
+    <w:p>
+      <w:pPr>
+        <w:pStyle w:val="ListParagraph"/>
+        <w:numPr>
+          <w:ilvl w:val="0"/>
+          <w:numId w:val="31"/>
+        </w:numPr>
+        <w:rPr>
+          <w:lang w:val="ru-RU"/>
+        </w:rPr>
+      </w:pPr>
+      <w:r>
+        <w:rPr>
+          <w:lang w:val="ru-RU"/>
+        </w:rPr>
+        <w:t xml:space="preserve">Создание и организация эффективного взаимодействия юнитов. </w:t>
+      </w:r>
+    </w:p>
+    <w:p>
+      <w:pPr>
+        <w:pStyle w:val="ListParagraph"/>
+        <w:numPr>
+          <w:ilvl w:val="0"/>
+          <w:numId w:val="31"/>
+        </w:numPr>
+        <w:rPr>
+          <w:lang w:val="ru-RU"/>
+        </w:rPr>
+      </w:pPr>
+      <w:r>
+        <w:rPr>
+          <w:lang w:val="ru-RU"/>
+        </w:rPr>
+        <w:t>Основываясь на доступной информации, умение правильно спрогнозировать планы игрока-противника.</w:t>
+      </w:r>
+    </w:p>
+    <w:p>
+      <w:pPr>
+        <w:pStyle w:val="ListParagraph"/>
+        <w:numPr>
+          <w:ilvl w:val="0"/>
+          <w:numId w:val="31"/>
+        </w:numPr>
+        <w:rPr>
+          <w:lang w:val="ru-RU"/>
+        </w:rPr>
+      </w:pPr>
+      <w:r>
+        <w:rPr>
+          <w:lang w:val="ru-RU"/>
+        </w:rPr>
+        <w:t xml:space="preserve">Менеджмент морального состояния отрядов и юнитов, правильное его расходование. </w:t>
+      </w:r>
+    </w:p>
+    <w:p>
+      <w:pPr>
+        <w:ind w:left="360"/>
+        <w:rPr>
+          <w:lang w:val="ru-RU"/>
+        </w:rPr>
+      </w:pPr>
+    </w:p>
+    <w:p>
+      <w:pPr>
+        <w:rPr>
+          <w:lang w:val="ru-RU"/>
+        </w:rPr>
+      </w:pPr>
+      <w:r>
+        <w:rPr>
+          <w:lang w:val="ru-RU"/>
+        </w:rPr>
+        <w:t>Экономика базируется на очках и включает в себя пополнение отрядов, получение новых и эвакуация понесших потери. На старте игроки имеют 0 очков пополнения</w:t>
+      </w:r>
+      <w:r>
+        <w:rPr>
+          <w:lang w:val="ru-RU"/>
+        </w:rPr>
+        <w:t>, но получает некоторое их кол-во в зависимости от прошедшего времени игры</w:t>
+      </w:r>
+      <w:r>
+        <w:rPr>
+          <w:lang w:val="ru-RU"/>
+        </w:rPr>
+        <w:t>.</w:t>
+      </w:r>
+      <w:r>
+        <w:rPr>
+          <w:lang w:val="ru-RU"/>
+        </w:rPr>
+        <w:t xml:space="preserve"> </w:t>
+      </w:r>
+      <w:r>
+        <w:rPr>
+          <w:lang w:val="ru-RU"/>
+        </w:rPr>
+        <w:t>Каждый отряд или юнит имеет стоимость в очках</w:t>
+      </w:r>
+      <w:r>
+        <w:rPr>
+          <w:lang w:val="ru-RU"/>
+        </w:rPr>
+        <w:t xml:space="preserve"> пополнения</w:t>
+      </w:r>
+      <w:r>
+        <w:rPr>
+          <w:lang w:val="ru-RU"/>
+        </w:rPr>
+        <w:t xml:space="preserve">. </w:t>
+      </w:r>
+    </w:p>
+    <w:p>
+      <w:pPr>
+        <w:rPr>
+          <w:lang w:val="ru-RU"/>
+        </w:rPr>
+      </w:pPr>
+      <w:r>
+        <w:rPr>
+          <w:lang w:val="ru-RU"/>
+        </w:rPr>
+        <w:t xml:space="preserve">Юниты, распределяемые </w:t>
+      </w:r>
+      <w:r>
+        <w:rPr>
+          <w:lang w:val="ru-RU"/>
+        </w:rPr>
+        <w:t>на старте, не требуют использования ОП</w:t>
+      </w:r>
+      <w:r>
+        <w:rPr>
+          <w:lang w:val="ru-RU"/>
+        </w:rPr>
+        <w:t xml:space="preserve">, но их размещение ограничивается типом и кол-вом.  </w:t>
+      </w:r>
+    </w:p>
+    <w:p>
+      <w:pPr>
+        <w:rPr>
+          <w:lang w:val="ru-RU"/>
+        </w:rPr>
+      </w:pPr>
+      <w:r>
+        <w:rPr>
+          <w:lang w:val="ru-RU"/>
+        </w:rPr>
+        <w:t>Для получения дополнительных ОП, игрок должен либо выполнять дополнительные задания, возникающие по ходу игры, либо производить эвакуацию уничтоженных\разбитых отрядов и юнитов.</w:t>
+      </w:r>
+      <w:r>
+        <w:rPr>
+          <w:lang w:val="ru-RU"/>
+        </w:rPr>
+        <w:br/>
+        <w:t>Эвакуация возвращает часть ОП из стоимости юнита, в зависимости от состояния эвакуируемого.</w:t>
+      </w:r>
+      <w:r>
+        <w:rPr>
+          <w:lang w:val="ru-RU"/>
+        </w:rPr>
+        <w:br/>
+        <w:t>Доступны следующие варианты в степени уменьшения возвращаемых очков</w:t>
+      </w:r>
+      <w:r>
+        <w:rPr>
+          <w:lang w:val="ru-RU"/>
+        </w:rPr>
+        <w:t xml:space="preserve">: </w:t>
+      </w:r>
+      <w:r>
+        <w:rPr>
+          <w:lang w:val="ru-RU"/>
+        </w:rPr>
+        <w:t xml:space="preserve">эвакуация разбитого отряда, </w:t>
+      </w:r>
+      <w:r>
+        <w:rPr>
+          <w:lang w:val="ru-RU"/>
+        </w:rPr>
+        <w:t>эвакуация поврежденной, но не уничтоженной техники (в т.ч. чужой)</w:t>
+      </w:r>
+      <w:r>
+        <w:rPr>
+          <w:lang w:val="ru-RU"/>
+        </w:rPr>
+        <w:t xml:space="preserve">, </w:t>
+      </w:r>
+      <w:r>
+        <w:rPr>
+          <w:lang w:val="ru-RU"/>
+        </w:rPr>
+        <w:t xml:space="preserve">эвакуация раненых, </w:t>
+      </w:r>
+      <w:r>
+        <w:rPr>
+          <w:lang w:val="ru-RU"/>
+        </w:rPr>
+        <w:t>эвакуация мертвых,.</w:t>
+      </w:r>
+      <w:r>
+        <w:rPr>
+          <w:lang w:val="ru-RU"/>
+        </w:rPr>
+        <w:br/>
+      </w:r>
+    </w:p>
+    <w:p>
+      <w:pPr>
+        <w:rPr>
+          <w:lang w:val="ru-RU"/>
+        </w:rPr>
+      </w:pPr>
+    </w:p>
+    <w:p>
+      <w:pPr>
+        <w:rPr>
+          <w:lang w:val="ru-RU"/>
+        </w:rPr>
+      </w:pPr>
     </w:p>
     <w:p>
       <w:pPr>
@@ -9408,6 +10138,119 @@
     </w:lvl>
   </w:abstractNum>
   <w:abstractNum w:abstractNumId="5" w15:restartNumberingAfterBreak="0">
+    <w:nsid w:val="117162A4"/>
+    <w:multiLevelType w:val="hybridMultilevel"/>
+    <w:tmpl w:val="0FF6A882"/>
+    <w:lvl w:ilvl="0" w:tplc="04090001">
+      <w:start w:val="1"/>
+      <w:numFmt w:val="bullet"/>
+      <w:lvlText w:val=""/>
+      <w:lvlJc w:val="left"/>
+      <w:pPr>
+        <w:ind w:left="720" w:hanging="360"/>
+      </w:pPr>
+      <w:rPr>
+        <w:rFonts w:ascii="Symbol" w:hAnsi="Symbol" w:hint="default"/>
+      </w:rPr>
+    </w:lvl>
+    <w:lvl w:ilvl="1" w:tplc="04090003" w:tentative="1">
+      <w:start w:val="1"/>
+      <w:numFmt w:val="bullet"/>
+      <w:lvlText w:val="o"/>
+      <w:lvlJc w:val="left"/>
+      <w:pPr>
+        <w:ind w:left="1440" w:hanging="360"/>
+      </w:pPr>
+      <w:rPr>
+        <w:rFonts w:ascii="Courier New" w:hAnsi="Courier New" w:cs="Courier New" w:hint="default"/>
+      </w:rPr>
+    </w:lvl>
+    <w:lvl w:ilvl="2" w:tplc="04090005" w:tentative="1">
+      <w:start w:val="1"/>
+      <w:numFmt w:val="bullet"/>
+      <w:lvlText w:val=""/>
+      <w:lvlJc w:val="left"/>
+      <w:pPr>
+        <w:ind w:left="2160" w:hanging="360"/>
+      </w:pPr>
+      <w:rPr>
+        <w:rFonts w:ascii="Wingdings" w:hAnsi="Wingdings" w:hint="default"/>
+      </w:rPr>
+    </w:lvl>
+    <w:lvl w:ilvl="3" w:tplc="04090001" w:tentative="1">
+      <w:start w:val="1"/>
+      <w:numFmt w:val="bullet"/>
+      <w:lvlText w:val=""/>
+      <w:lvlJc w:val="left"/>
+      <w:pPr>
+        <w:ind w:left="2880" w:hanging="360"/>
+      </w:pPr>
+      <w:rPr>
+        <w:rFonts w:ascii="Symbol" w:hAnsi="Symbol" w:hint="default"/>
+      </w:rPr>
+    </w:lvl>
+    <w:lvl w:ilvl="4" w:tplc="04090003" w:tentative="1">
+      <w:start w:val="1"/>
+      <w:numFmt w:val="bullet"/>
+      <w:lvlText w:val="o"/>
+      <w:lvlJc w:val="left"/>
+      <w:pPr>
+        <w:ind w:left="3600" w:hanging="360"/>
+      </w:pPr>
+      <w:rPr>
+        <w:rFonts w:ascii="Courier New" w:hAnsi="Courier New" w:cs="Courier New" w:hint="default"/>
+      </w:rPr>
+    </w:lvl>
+    <w:lvl w:ilvl="5" w:tplc="04090005" w:tentative="1">
+      <w:start w:val="1"/>
+      <w:numFmt w:val="bullet"/>
+      <w:lvlText w:val=""/>
+      <w:lvlJc w:val="left"/>
+      <w:pPr>
+        <w:ind w:left="4320" w:hanging="360"/>
+      </w:pPr>
+      <w:rPr>
+        <w:rFonts w:ascii="Wingdings" w:hAnsi="Wingdings" w:hint="default"/>
+      </w:rPr>
+    </w:lvl>
+    <w:lvl w:ilvl="6" w:tplc="04090001" w:tentative="1">
+      <w:start w:val="1"/>
+      <w:numFmt w:val="bullet"/>
+      <w:lvlText w:val=""/>
+      <w:lvlJc w:val="left"/>
+      <w:pPr>
+        <w:ind w:left="5040" w:hanging="360"/>
+      </w:pPr>
+      <w:rPr>
+        <w:rFonts w:ascii="Symbol" w:hAnsi="Symbol" w:hint="default"/>
+      </w:rPr>
+    </w:lvl>
+    <w:lvl w:ilvl="7" w:tplc="04090003" w:tentative="1">
+      <w:start w:val="1"/>
+      <w:numFmt w:val="bullet"/>
+      <w:lvlText w:val="o"/>
+      <w:lvlJc w:val="left"/>
+      <w:pPr>
+        <w:ind w:left="5760" w:hanging="360"/>
+      </w:pPr>
+      <w:rPr>
+        <w:rFonts w:ascii="Courier New" w:hAnsi="Courier New" w:cs="Courier New" w:hint="default"/>
+      </w:rPr>
+    </w:lvl>
+    <w:lvl w:ilvl="8" w:tplc="04090005" w:tentative="1">
+      <w:start w:val="1"/>
+      <w:numFmt w:val="bullet"/>
+      <w:lvlText w:val=""/>
+      <w:lvlJc w:val="left"/>
+      <w:pPr>
+        <w:ind w:left="6480" w:hanging="360"/>
+      </w:pPr>
+      <w:rPr>
+        <w:rFonts w:ascii="Wingdings" w:hAnsi="Wingdings" w:hint="default"/>
+      </w:rPr>
+    </w:lvl>
+  </w:abstractNum>
+  <w:abstractNum w:abstractNumId="6" w15:restartNumberingAfterBreak="0">
     <w:nsid w:val="15017F61"/>
     <w:multiLevelType w:val="hybridMultilevel"/>
     <w:tmpl w:val="202A4E0C"/>
@@ -9520,7 +10363,7 @@
       </w:rPr>
     </w:lvl>
   </w:abstractNum>
-  <w:abstractNum w:abstractNumId="6" w15:restartNumberingAfterBreak="0">
+  <w:abstractNum w:abstractNumId="7" w15:restartNumberingAfterBreak="0">
     <w:nsid w:val="17537BE5"/>
     <w:multiLevelType w:val="hybridMultilevel"/>
     <w:tmpl w:val="A0E61BAC"/>
@@ -9633,7 +10476,7 @@
       </w:rPr>
     </w:lvl>
   </w:abstractNum>
-  <w:abstractNum w:abstractNumId="7" w15:restartNumberingAfterBreak="0">
+  <w:abstractNum w:abstractNumId="8" w15:restartNumberingAfterBreak="0">
     <w:nsid w:val="19545A30"/>
     <w:multiLevelType w:val="hybridMultilevel"/>
     <w:tmpl w:val="6936DC78"/>
@@ -9719,7 +10562,7 @@
       </w:pPr>
     </w:lvl>
   </w:abstractNum>
-  <w:abstractNum w:abstractNumId="8" w15:restartNumberingAfterBreak="0">
+  <w:abstractNum w:abstractNumId="9" w15:restartNumberingAfterBreak="0">
     <w:nsid w:val="1A7A7EFA"/>
     <w:multiLevelType w:val="hybridMultilevel"/>
     <w:tmpl w:val="062AB676"/>
@@ -9832,7 +10675,7 @@
       </w:rPr>
     </w:lvl>
   </w:abstractNum>
-  <w:abstractNum w:abstractNumId="9" w15:restartNumberingAfterBreak="0">
+  <w:abstractNum w:abstractNumId="10" w15:restartNumberingAfterBreak="0">
     <w:nsid w:val="1C0B018A"/>
     <w:multiLevelType w:val="hybridMultilevel"/>
     <w:tmpl w:val="63AE5E62"/>
@@ -9945,7 +10788,7 @@
       </w:rPr>
     </w:lvl>
   </w:abstractNum>
-  <w:abstractNum w:abstractNumId="10" w15:restartNumberingAfterBreak="0">
+  <w:abstractNum w:abstractNumId="11" w15:restartNumberingAfterBreak="0">
     <w:nsid w:val="209358FC"/>
     <w:multiLevelType w:val="hybridMultilevel"/>
     <w:tmpl w:val="8654E64C"/>
@@ -10034,7 +10877,7 @@
       </w:pPr>
     </w:lvl>
   </w:abstractNum>
-  <w:abstractNum w:abstractNumId="11" w15:restartNumberingAfterBreak="0">
+  <w:abstractNum w:abstractNumId="12" w15:restartNumberingAfterBreak="0">
     <w:nsid w:val="23577B86"/>
     <w:multiLevelType w:val="hybridMultilevel"/>
     <w:tmpl w:val="43521E60"/>
@@ -10147,7 +10990,7 @@
       </w:rPr>
     </w:lvl>
   </w:abstractNum>
-  <w:abstractNum w:abstractNumId="12" w15:restartNumberingAfterBreak="0">
+  <w:abstractNum w:abstractNumId="13" w15:restartNumberingAfterBreak="0">
     <w:nsid w:val="27A475E5"/>
     <w:multiLevelType w:val="hybridMultilevel"/>
     <w:tmpl w:val="3704EF50"/>
@@ -10260,7 +11103,7 @@
       </w:rPr>
     </w:lvl>
   </w:abstractNum>
-  <w:abstractNum w:abstractNumId="13" w15:restartNumberingAfterBreak="0">
+  <w:abstractNum w:abstractNumId="14" w15:restartNumberingAfterBreak="0">
     <w:nsid w:val="2D430FF7"/>
     <w:multiLevelType w:val="hybridMultilevel"/>
     <w:tmpl w:val="FE965226"/>
@@ -10372,7 +11215,7 @@
       </w:rPr>
     </w:lvl>
   </w:abstractNum>
-  <w:abstractNum w:abstractNumId="14" w15:restartNumberingAfterBreak="0">
+  <w:abstractNum w:abstractNumId="15" w15:restartNumberingAfterBreak="0">
     <w:nsid w:val="2D863155"/>
     <w:multiLevelType w:val="hybridMultilevel"/>
     <w:tmpl w:val="9E5E2C56"/>
@@ -10485,7 +11328,7 @@
       </w:rPr>
     </w:lvl>
   </w:abstractNum>
-  <w:abstractNum w:abstractNumId="15" w15:restartNumberingAfterBreak="0">
+  <w:abstractNum w:abstractNumId="16" w15:restartNumberingAfterBreak="0">
     <w:nsid w:val="2EA94609"/>
     <w:multiLevelType w:val="hybridMultilevel"/>
     <w:tmpl w:val="2DA6B5BE"/>
@@ -10598,7 +11441,7 @@
       </w:rPr>
     </w:lvl>
   </w:abstractNum>
-  <w:abstractNum w:abstractNumId="16" w15:restartNumberingAfterBreak="0">
+  <w:abstractNum w:abstractNumId="17" w15:restartNumberingAfterBreak="0">
     <w:nsid w:val="31AA0C55"/>
     <w:multiLevelType w:val="hybridMultilevel"/>
     <w:tmpl w:val="B5B2E146"/>
@@ -10710,7 +11553,7 @@
       </w:rPr>
     </w:lvl>
   </w:abstractNum>
-  <w:abstractNum w:abstractNumId="17" w15:restartNumberingAfterBreak="0">
+  <w:abstractNum w:abstractNumId="18" w15:restartNumberingAfterBreak="0">
     <w:nsid w:val="376A0E36"/>
     <w:multiLevelType w:val="hybridMultilevel"/>
     <w:tmpl w:val="D4F69F98"/>
@@ -10823,7 +11666,7 @@
       </w:rPr>
     </w:lvl>
   </w:abstractNum>
-  <w:abstractNum w:abstractNumId="18" w15:restartNumberingAfterBreak="0">
+  <w:abstractNum w:abstractNumId="19" w15:restartNumberingAfterBreak="0">
     <w:nsid w:val="3A285F93"/>
     <w:multiLevelType w:val="hybridMultilevel"/>
     <w:tmpl w:val="D41822A0"/>
@@ -10912,7 +11755,7 @@
       </w:pPr>
     </w:lvl>
   </w:abstractNum>
-  <w:abstractNum w:abstractNumId="19" w15:restartNumberingAfterBreak="0">
+  <w:abstractNum w:abstractNumId="20" w15:restartNumberingAfterBreak="0">
     <w:nsid w:val="3BF573EF"/>
     <w:multiLevelType w:val="hybridMultilevel"/>
     <w:tmpl w:val="AF9A1A56"/>
@@ -11001,7 +11844,7 @@
       </w:pPr>
     </w:lvl>
   </w:abstractNum>
-  <w:abstractNum w:abstractNumId="20" w15:restartNumberingAfterBreak="0">
+  <w:abstractNum w:abstractNumId="21" w15:restartNumberingAfterBreak="0">
     <w:nsid w:val="3E161F40"/>
     <w:multiLevelType w:val="hybridMultilevel"/>
     <w:tmpl w:val="448C0B10"/>
@@ -11114,7 +11957,7 @@
       </w:rPr>
     </w:lvl>
   </w:abstractNum>
-  <w:abstractNum w:abstractNumId="21" w15:restartNumberingAfterBreak="0">
+  <w:abstractNum w:abstractNumId="22" w15:restartNumberingAfterBreak="0">
     <w:nsid w:val="47AA07CE"/>
     <w:multiLevelType w:val="hybridMultilevel"/>
     <w:tmpl w:val="298AF3FA"/>
@@ -11227,7 +12070,120 @@
       </w:rPr>
     </w:lvl>
   </w:abstractNum>
-  <w:abstractNum w:abstractNumId="22" w15:restartNumberingAfterBreak="0">
+  <w:abstractNum w:abstractNumId="23" w15:restartNumberingAfterBreak="0">
+    <w:nsid w:val="484E2691"/>
+    <w:multiLevelType w:val="hybridMultilevel"/>
+    <w:tmpl w:val="A7502840"/>
+    <w:lvl w:ilvl="0" w:tplc="04090001">
+      <w:start w:val="1"/>
+      <w:numFmt w:val="bullet"/>
+      <w:lvlText w:val=""/>
+      <w:lvlJc w:val="left"/>
+      <w:pPr>
+        <w:ind w:left="774" w:hanging="360"/>
+      </w:pPr>
+      <w:rPr>
+        <w:rFonts w:ascii="Symbol" w:hAnsi="Symbol" w:hint="default"/>
+      </w:rPr>
+    </w:lvl>
+    <w:lvl w:ilvl="1" w:tplc="04090003" w:tentative="1">
+      <w:start w:val="1"/>
+      <w:numFmt w:val="bullet"/>
+      <w:lvlText w:val="o"/>
+      <w:lvlJc w:val="left"/>
+      <w:pPr>
+        <w:ind w:left="1494" w:hanging="360"/>
+      </w:pPr>
+      <w:rPr>
+        <w:rFonts w:ascii="Courier New" w:hAnsi="Courier New" w:cs="Courier New" w:hint="default"/>
+      </w:rPr>
+    </w:lvl>
+    <w:lvl w:ilvl="2" w:tplc="04090005" w:tentative="1">
+      <w:start w:val="1"/>
+      <w:numFmt w:val="bullet"/>
+      <w:lvlText w:val=""/>
+      <w:lvlJc w:val="left"/>
+      <w:pPr>
+        <w:ind w:left="2214" w:hanging="360"/>
+      </w:pPr>
+      <w:rPr>
+        <w:rFonts w:ascii="Wingdings" w:hAnsi="Wingdings" w:hint="default"/>
+      </w:rPr>
+    </w:lvl>
+    <w:lvl w:ilvl="3" w:tplc="04090001" w:tentative="1">
+      <w:start w:val="1"/>
+      <w:numFmt w:val="bullet"/>
+      <w:lvlText w:val=""/>
+      <w:lvlJc w:val="left"/>
+      <w:pPr>
+        <w:ind w:left="2934" w:hanging="360"/>
+      </w:pPr>
+      <w:rPr>
+        <w:rFonts w:ascii="Symbol" w:hAnsi="Symbol" w:hint="default"/>
+      </w:rPr>
+    </w:lvl>
+    <w:lvl w:ilvl="4" w:tplc="04090003" w:tentative="1">
+      <w:start w:val="1"/>
+      <w:numFmt w:val="bullet"/>
+      <w:lvlText w:val="o"/>
+      <w:lvlJc w:val="left"/>
+      <w:pPr>
+        <w:ind w:left="3654" w:hanging="360"/>
+      </w:pPr>
+      <w:rPr>
+        <w:rFonts w:ascii="Courier New" w:hAnsi="Courier New" w:cs="Courier New" w:hint="default"/>
+      </w:rPr>
+    </w:lvl>
+    <w:lvl w:ilvl="5" w:tplc="04090005" w:tentative="1">
+      <w:start w:val="1"/>
+      <w:numFmt w:val="bullet"/>
+      <w:lvlText w:val=""/>
+      <w:lvlJc w:val="left"/>
+      <w:pPr>
+        <w:ind w:left="4374" w:hanging="360"/>
+      </w:pPr>
+      <w:rPr>
+        <w:rFonts w:ascii="Wingdings" w:hAnsi="Wingdings" w:hint="default"/>
+      </w:rPr>
+    </w:lvl>
+    <w:lvl w:ilvl="6" w:tplc="04090001" w:tentative="1">
+      <w:start w:val="1"/>
+      <w:numFmt w:val="bullet"/>
+      <w:lvlText w:val=""/>
+      <w:lvlJc w:val="left"/>
+      <w:pPr>
+        <w:ind w:left="5094" w:hanging="360"/>
+      </w:pPr>
+      <w:rPr>
+        <w:rFonts w:ascii="Symbol" w:hAnsi="Symbol" w:hint="default"/>
+      </w:rPr>
+    </w:lvl>
+    <w:lvl w:ilvl="7" w:tplc="04090003" w:tentative="1">
+      <w:start w:val="1"/>
+      <w:numFmt w:val="bullet"/>
+      <w:lvlText w:val="o"/>
+      <w:lvlJc w:val="left"/>
+      <w:pPr>
+        <w:ind w:left="5814" w:hanging="360"/>
+      </w:pPr>
+      <w:rPr>
+        <w:rFonts w:ascii="Courier New" w:hAnsi="Courier New" w:cs="Courier New" w:hint="default"/>
+      </w:rPr>
+    </w:lvl>
+    <w:lvl w:ilvl="8" w:tplc="04090005" w:tentative="1">
+      <w:start w:val="1"/>
+      <w:numFmt w:val="bullet"/>
+      <w:lvlText w:val=""/>
+      <w:lvlJc w:val="left"/>
+      <w:pPr>
+        <w:ind w:left="6534" w:hanging="360"/>
+      </w:pPr>
+      <w:rPr>
+        <w:rFonts w:ascii="Wingdings" w:hAnsi="Wingdings" w:hint="default"/>
+      </w:rPr>
+    </w:lvl>
+  </w:abstractNum>
+  <w:abstractNum w:abstractNumId="24" w15:restartNumberingAfterBreak="0">
     <w:nsid w:val="486B7400"/>
     <w:multiLevelType w:val="hybridMultilevel"/>
     <w:tmpl w:val="C4D6C38A"/>
@@ -11339,7 +12295,7 @@
       </w:rPr>
     </w:lvl>
   </w:abstractNum>
-  <w:abstractNum w:abstractNumId="23" w15:restartNumberingAfterBreak="0">
+  <w:abstractNum w:abstractNumId="25" w15:restartNumberingAfterBreak="0">
     <w:nsid w:val="517B25C9"/>
     <w:multiLevelType w:val="hybridMultilevel"/>
     <w:tmpl w:val="B56EB4B4"/>
@@ -11452,7 +12408,7 @@
       </w:rPr>
     </w:lvl>
   </w:abstractNum>
-  <w:abstractNum w:abstractNumId="24" w15:restartNumberingAfterBreak="0">
+  <w:abstractNum w:abstractNumId="26" w15:restartNumberingAfterBreak="0">
     <w:nsid w:val="53832038"/>
     <w:multiLevelType w:val="hybridMultilevel"/>
     <w:tmpl w:val="DD34B108"/>
@@ -11541,7 +12497,7 @@
       </w:pPr>
     </w:lvl>
   </w:abstractNum>
-  <w:abstractNum w:abstractNumId="25" w15:restartNumberingAfterBreak="0">
+  <w:abstractNum w:abstractNumId="27" w15:restartNumberingAfterBreak="0">
     <w:nsid w:val="6A7A18BA"/>
     <w:multiLevelType w:val="hybridMultilevel"/>
     <w:tmpl w:val="2F80A8CA"/>
@@ -11630,7 +12586,7 @@
       </w:pPr>
     </w:lvl>
   </w:abstractNum>
-  <w:abstractNum w:abstractNumId="26" w15:restartNumberingAfterBreak="0">
+  <w:abstractNum w:abstractNumId="28" w15:restartNumberingAfterBreak="0">
     <w:nsid w:val="746523DB"/>
     <w:multiLevelType w:val="hybridMultilevel"/>
     <w:tmpl w:val="A4501794"/>
@@ -11743,7 +12699,7 @@
       </w:rPr>
     </w:lvl>
   </w:abstractNum>
-  <w:abstractNum w:abstractNumId="27" w15:restartNumberingAfterBreak="0">
+  <w:abstractNum w:abstractNumId="29" w15:restartNumberingAfterBreak="0">
     <w:nsid w:val="74E846A6"/>
     <w:multiLevelType w:val="hybridMultilevel"/>
     <w:tmpl w:val="0302CF7A"/>
@@ -11856,7 +12812,7 @@
       </w:rPr>
     </w:lvl>
   </w:abstractNum>
-  <w:abstractNum w:abstractNumId="28" w15:restartNumberingAfterBreak="0">
+  <w:abstractNum w:abstractNumId="30" w15:restartNumberingAfterBreak="0">
     <w:nsid w:val="75D07B59"/>
     <w:multiLevelType w:val="hybridMultilevel"/>
     <w:tmpl w:val="BFE0A11C"/>
@@ -11976,85 +12932,91 @@
     <w:abstractNumId w:val="4"/>
   </w:num>
   <w:num w:numId="3">
-    <w:abstractNumId w:val="13"/>
+    <w:abstractNumId w:val="14"/>
   </w:num>
   <w:num w:numId="4">
-    <w:abstractNumId w:val="22"/>
+    <w:abstractNumId w:val="24"/>
   </w:num>
   <w:num w:numId="5">
-    <w:abstractNumId w:val="15"/>
+    <w:abstractNumId w:val="16"/>
   </w:num>
   <w:num w:numId="6">
     <w:abstractNumId w:val="1"/>
   </w:num>
   <w:num w:numId="7">
-    <w:abstractNumId w:val="16"/>
+    <w:abstractNumId w:val="17"/>
   </w:num>
   <w:num w:numId="8">
-    <w:abstractNumId w:val="26"/>
+    <w:abstractNumId w:val="28"/>
   </w:num>
   <w:num w:numId="9">
-    <w:abstractNumId w:val="11"/>
+    <w:abstractNumId w:val="12"/>
   </w:num>
   <w:num w:numId="10">
     <w:abstractNumId w:val="2"/>
   </w:num>
   <w:num w:numId="11">
-    <w:abstractNumId w:val="7"/>
+    <w:abstractNumId w:val="8"/>
   </w:num>
   <w:num w:numId="12">
-    <w:abstractNumId w:val="20"/>
+    <w:abstractNumId w:val="21"/>
   </w:num>
   <w:num w:numId="13">
-    <w:abstractNumId w:val="27"/>
+    <w:abstractNumId w:val="29"/>
   </w:num>
   <w:num w:numId="14">
-    <w:abstractNumId w:val="17"/>
+    <w:abstractNumId w:val="18"/>
   </w:num>
   <w:num w:numId="15">
-    <w:abstractNumId w:val="14"/>
+    <w:abstractNumId w:val="15"/>
   </w:num>
   <w:num w:numId="16">
     <w:abstractNumId w:val="3"/>
   </w:num>
   <w:num w:numId="17">
+    <w:abstractNumId w:val="7"/>
+  </w:num>
+  <w:num w:numId="18">
+    <w:abstractNumId w:val="10"/>
+  </w:num>
+  <w:num w:numId="19">
+    <w:abstractNumId w:val="30"/>
+  </w:num>
+  <w:num w:numId="20">
+    <w:abstractNumId w:val="13"/>
+  </w:num>
+  <w:num w:numId="21">
+    <w:abstractNumId w:val="22"/>
+  </w:num>
+  <w:num w:numId="22">
+    <w:abstractNumId w:val="9"/>
+  </w:num>
+  <w:num w:numId="23">
     <w:abstractNumId w:val="6"/>
   </w:num>
-  <w:num w:numId="18">
-    <w:abstractNumId w:val="9"/>
+  <w:num w:numId="24">
+    <w:abstractNumId w:val="20"/>
   </w:num>
-  <w:num w:numId="19">
-    <w:abstractNumId w:val="28"/>
+  <w:num w:numId="25">
+    <w:abstractNumId w:val="11"/>
   </w:num>
-  <w:num w:numId="20">
-    <w:abstractNumId w:val="12"/>
+  <w:num w:numId="26">
+    <w:abstractNumId w:val="27"/>
   </w:num>
-  <w:num w:numId="21">
-    <w:abstractNumId w:val="21"/>
-  </w:num>
-  <w:num w:numId="22">
-    <w:abstractNumId w:val="8"/>
-  </w:num>
-  <w:num w:numId="23">
-    <w:abstractNumId w:val="5"/>
-  </w:num>
-  <w:num w:numId="24">
+  <w:num w:numId="27">
     <w:abstractNumId w:val="19"/>
   </w:num>
-  <w:num w:numId="25">
-    <w:abstractNumId w:val="10"/>
+  <w:num w:numId="28">
+    <w:abstractNumId w:val="26"/>
   </w:num>
-  <w:num w:numId="26">
+  <w:num w:numId="29">
     <w:abstractNumId w:val="25"/>
   </w:num>
-  <w:num w:numId="27">
-    <w:abstractNumId w:val="18"/>
+  <w:num w:numId="30">
+    <w:abstractNumId w:val="23"/>
   </w:num>
-  <w:num w:numId="28">
-    <w:abstractNumId w:val="24"/>
-  </w:num>
-  <w:num w:numId="29">
-    <w:abstractNumId w:val="23"/>
+  <w:num w:numId="31">
+    <w:abstractNumId w:val="5"/>
   </w:num>
 </w:numbering>
 </file>

</xml_diff>

<commit_message>
ADD: Concept -> More combat description
</commit_message>
<xml_diff>
--- a/docs/Concept_A.docx
+++ b/docs/Concept_A.docx
@@ -2198,6 +2198,60 @@
           <w:color w:val="8DB3E2" w:themeColor="text2" w:themeTint="66"/>
           <w:lang w:val="ru-RU"/>
         </w:rPr>
+        <w:t>Используемые технологии</w:t>
+      </w:r>
+      <w:r>
+        <w:rPr>
+          <w:color w:val="8DB3E2" w:themeColor="text2" w:themeTint="66"/>
+        </w:rPr>
+        <w:t>:</w:t>
+      </w:r>
+      <w:r>
+        <w:t xml:space="preserve"> </w:t>
+      </w:r>
+      <w:r>
+        <w:rPr>
+          <w:lang w:val="ru-RU"/>
+        </w:rPr>
+        <w:t>не определены на данном этапе.</w:t>
+      </w:r>
+      <w:r>
+        <w:rPr>
+          <w:lang w:val="ru-RU"/>
+        </w:rPr>
+        <w:br/>
+      </w:r>
+      <w:r>
+        <w:rPr>
+          <w:color w:val="8DB3E2" w:themeColor="text2" w:themeTint="66"/>
+          <w:lang w:val="ru-RU"/>
+        </w:rPr>
+        <w:t>Кратчайшее описание:</w:t>
+      </w:r>
+      <w:r>
+        <w:rPr>
+          <w:color w:val="8DB3E2" w:themeColor="text2" w:themeTint="66"/>
+          <w:lang w:val="ru-RU"/>
+        </w:rPr>
+        <w:t xml:space="preserve"> </w:t>
+      </w:r>
+      <w:r>
+        <w:rPr>
+          <w:lang w:val="ru-RU"/>
+        </w:rPr>
+        <w:t xml:space="preserve">Достоверной симуляции вооруженного конфликта в игровой, соревновательной форме. </w:t>
+      </w:r>
+      <w:r>
+        <w:rPr>
+          <w:lang w:val="ru-RU"/>
+        </w:rPr>
+        <w:br/>
+      </w:r>
+      <w:r>
+        <w:rPr>
+          <w:color w:val="8DB3E2" w:themeColor="text2" w:themeTint="66"/>
+          <w:lang w:val="ru-RU"/>
+        </w:rPr>
         <w:t>Ключевые</w:t>
       </w:r>
       <w:r>
@@ -2384,6 +2438,71 @@
     <w:p>
       <w:pPr>
         <w:pStyle w:val="ListParagraph"/>
+        <w:numPr>
+          <w:ilvl w:val="0"/>
+          <w:numId w:val="7"/>
+        </w:numPr>
+        <w:rPr>
+          <w:lang w:val="ru-RU"/>
+        </w:rPr>
+      </w:pPr>
+      <w:r>
+        <w:rPr>
+          <w:lang w:val="ru-RU"/>
+        </w:rPr>
+        <w:t>С точки зрения игрока, игровые механики должны максимально удалится от явных ТТХ юнитов. Игроку не должно требоваться знать характеристику юнита, что бы понимать, справиться ли он с поставленной задачей, это должен в наибольшей мере определять его тип и окружающая обстановка.</w:t>
+      </w:r>
+      <w:r>
+        <w:rPr>
+          <w:lang w:val="ru-RU"/>
+        </w:rPr>
+        <w:br/>
+        <w:t xml:space="preserve">(многие читавшие, требовали явную привязки к </w:t>
+      </w:r>
+      <w:proofErr w:type="spellStart"/>
+      <w:r>
+        <w:rPr>
+          <w:lang w:val="ru-RU"/>
+        </w:rPr>
+        <w:t>хар-ам</w:t>
+      </w:r>
+      <w:proofErr w:type="spellEnd"/>
+      <w:r>
+        <w:rPr>
+          <w:lang w:val="ru-RU"/>
+        </w:rPr>
+        <w:t xml:space="preserve">, что вызывало недопонимание, отсутствие важности </w:t>
+      </w:r>
+      <w:r>
+        <w:rPr>
+          <w:lang w:val="ru-RU"/>
+        </w:rPr>
+        <w:t>цифирных</w:t>
+      </w:r>
+      <w:r>
+        <w:rPr>
+          <w:lang w:val="ru-RU"/>
+        </w:rPr>
+        <w:t xml:space="preserve"> </w:t>
+      </w:r>
+      <w:proofErr w:type="spellStart"/>
+      <w:r>
+        <w:rPr>
+          <w:lang w:val="ru-RU"/>
+        </w:rPr>
+        <w:t>хар</w:t>
+      </w:r>
+      <w:proofErr w:type="spellEnd"/>
+      <w:r>
+        <w:rPr>
+          <w:lang w:val="ru-RU"/>
+        </w:rPr>
+        <w:t>-к для игрока будет явно, при осмыслении концепта в полной мере).</w:t>
+      </w:r>
+    </w:p>
+    <w:p>
+      <w:pPr>
+        <w:pStyle w:val="ListParagraph"/>
         <w:rPr>
           <w:lang w:val="ru-RU"/>
         </w:rPr>
@@ -2438,20 +2557,37 @@
     <w:p>
       <w:pPr>
         <w:pStyle w:val="Heading4"/>
-        <w:rPr>
-          <w:lang w:val="ru-RU"/>
-        </w:rPr>
-      </w:pPr>
-      <w:r>
-        <w:rPr>
-          <w:lang w:val="ru-RU"/>
-        </w:rPr>
-        <w:t>Краткое описание игрового процесса</w:t>
-      </w:r>
-      <w:r>
-        <w:rPr>
-          <w:lang w:val="ru-RU"/>
-        </w:rPr>
+      </w:pPr>
+      <w:proofErr w:type="spellStart"/>
+      <w:r>
+        <w:t>Краткое</w:t>
+      </w:r>
+      <w:proofErr w:type="spellEnd"/>
+      <w:r>
+        <w:t xml:space="preserve"> </w:t>
+      </w:r>
+      <w:proofErr w:type="spellStart"/>
+      <w:r>
+        <w:t>описание</w:t>
+      </w:r>
+      <w:proofErr w:type="spellEnd"/>
+      <w:r>
+        <w:t xml:space="preserve"> </w:t>
+      </w:r>
+      <w:proofErr w:type="spellStart"/>
+      <w:r>
+        <w:t>игрового</w:t>
+      </w:r>
+      <w:proofErr w:type="spellEnd"/>
+      <w:r>
+        <w:t xml:space="preserve"> </w:t>
+      </w:r>
+      <w:proofErr w:type="spellStart"/>
+      <w:r>
+        <w:t>процесса</w:t>
+      </w:r>
+      <w:proofErr w:type="spellEnd"/>
+      <w:r>
         <w:t>:</w:t>
       </w:r>
     </w:p>
@@ -2465,7 +2601,19 @@
         <w:rPr>
           <w:lang w:val="ru-RU"/>
         </w:rPr>
-        <w:t>Игровой процесс представляет из себя единичная сессия, для ее начала не требуются какие либо предварительные зависимости, ее исход влияет лишь на ранг игрока.</w:t>
+        <w:t xml:space="preserve">Игровой процесс представляет из себя единичная сессия, для ее начала не требуются </w:t>
+      </w:r>
+      <w:r>
+        <w:rPr>
+          <w:lang w:val="ru-RU"/>
+        </w:rPr>
+        <w:t>какие-либо</w:t>
+      </w:r>
+      <w:r>
+        <w:rPr>
+          <w:lang w:val="ru-RU"/>
+        </w:rPr>
+        <w:t xml:space="preserve"> предварительные зависимости, ее исход влияет лишь на ранг игрока.</w:t>
       </w:r>
       <w:r>
         <w:rPr>
@@ -2486,14 +2634,12 @@
         <w:br/>
         <w:t xml:space="preserve">До 20 отрядов или 200 юнитов в распоряжении каждого игрока </w:t>
       </w:r>
-      <w:proofErr w:type="spellStart"/>
-      <w:r>
-        <w:rPr>
-          <w:lang w:val="ru-RU"/>
-        </w:rPr>
-        <w:t>единомоментно</w:t>
-      </w:r>
-      <w:proofErr w:type="spellEnd"/>
+      <w:r>
+        <w:rPr>
+          <w:lang w:val="ru-RU"/>
+        </w:rPr>
+        <w:t>одномоментно</w:t>
+      </w:r>
       <w:r>
         <w:rPr>
           <w:lang w:val="ru-RU"/>
@@ -2512,6 +2658,12 @@
           <w:lang w:val="ru-RU"/>
         </w:rPr>
         <w:br/>
+      </w:r>
+      <w:r>
+        <w:rPr>
+          <w:lang w:val="ru-RU"/>
+        </w:rPr>
+        <w:lastRenderedPageBreak/>
         <w:t>В начале партии игрок размещает доступные ему отряды на изначально подконтрольных территориях, часть отрядов не доступна для размещения и может быть вызвана позже, как пополнение.</w:t>
       </w:r>
       <w:r>
@@ -2580,89 +2732,38 @@
         </w:rPr>
         <w:t xml:space="preserve"> самостоятельно трактуют и исполняют команды, в зависимости от окружающей обстановки и их свойств, отдавая распоряжения состоящим в них юнитам. Игрок может наблюдать действия каждого своего юнита в реальном времени, видеть его состояние и исполняемые действия, так же как может видеть юниты противника, находящиеся в обзоре его юнитов.</w:t>
       </w:r>
-      <w:r>
-        <w:rPr>
-          <w:lang w:val="ru-RU"/>
-        </w:rPr>
-        <w:br/>
-      </w:r>
-      <w:r>
-        <w:rPr>
-          <w:lang w:val="ru-RU"/>
-        </w:rPr>
-        <w:lastRenderedPageBreak/>
-        <w:t>Обзор юнитов в части случаев сильно превышает эффективную дальность их атаки, в тоже время в радиусе эффективной дальности, юниты одних типов могут практически моментально уничтожать юниты других типов. (Пример</w:t>
-      </w:r>
-      <w:r>
-        <w:rPr>
-          <w:lang w:val="ru-RU"/>
-        </w:rPr>
-        <w:t xml:space="preserve">: </w:t>
-      </w:r>
-      <w:r>
-        <w:rPr>
-          <w:lang w:val="ru-RU"/>
-        </w:rPr>
-        <w:t xml:space="preserve">ПТ расчет уничтожит Технику за секунды). </w:t>
-      </w:r>
-      <w:r>
-        <w:rPr>
-          <w:lang w:val="ru-RU"/>
-        </w:rPr>
-        <w:br/>
-        <w:t xml:space="preserve">Это создает </w:t>
-      </w:r>
-      <w:r>
-        <w:rPr>
-          <w:lang w:val="ru-RU"/>
-        </w:rPr>
-        <w:t>с</w:t>
-      </w:r>
-      <w:r>
-        <w:rPr>
-          <w:lang w:val="ru-RU"/>
-        </w:rPr>
-        <w:t>итуацию, когда первичными становится разведка и маневрирование отрядами\юнитами.</w:t>
-      </w:r>
-      <w:r>
-        <w:rPr>
-          <w:lang w:val="ru-RU"/>
-        </w:rPr>
-        <w:br/>
-      </w:r>
-      <w:r>
-        <w:rPr>
-          <w:lang w:val="ru-RU"/>
-        </w:rPr>
-        <w:t>В создании и реализации</w:t>
-      </w:r>
-      <w:r>
-        <w:rPr>
-          <w:lang w:val="ru-RU"/>
-        </w:rPr>
-        <w:t xml:space="preserve"> плана маневров и заключается </w:t>
-      </w:r>
-      <w:r>
-        <w:rPr>
-          <w:lang w:val="ru-RU"/>
-        </w:rPr>
-        <w:t xml:space="preserve">одна из главных обязанностей </w:t>
-      </w:r>
-      <w:r>
-        <w:rPr>
-          <w:lang w:val="ru-RU"/>
-        </w:rPr>
-        <w:t>игрока.</w:t>
-      </w:r>
-      <w:r>
-        <w:rPr>
-          <w:lang w:val="ru-RU"/>
-        </w:rPr>
-        <w:br/>
-        <w:t>Сложности и вызовы игроку бросают</w:t>
-      </w:r>
-      <w:r>
-        <w:rPr>
+    </w:p>
+    <w:p>
+      <w:pPr>
+        <w:pStyle w:val="Heading4"/>
+        <w:rPr>
+          <w:i w:val="0"/>
+          <w:iCs w:val="0"/>
+          <w:lang w:val="ru-RU"/>
+        </w:rPr>
+      </w:pPr>
+      <w:r>
+        <w:rPr>
+          <w:rStyle w:val="Heading4Char"/>
+          <w:i/>
+          <w:iCs/>
+          <w:lang w:val="ru-RU"/>
+        </w:rPr>
+        <w:t>Сложности и вызовы игроку бросаю</w:t>
+      </w:r>
+      <w:r>
+        <w:rPr>
+          <w:rStyle w:val="Heading4Char"/>
+          <w:i/>
+          <w:iCs/>
+          <w:lang w:val="ru-RU"/>
+        </w:rPr>
+        <w:t>т</w:t>
+      </w:r>
+      <w:r>
+        <w:rPr>
+          <w:i w:val="0"/>
+          <w:iCs w:val="0"/>
           <w:lang w:val="ru-RU"/>
         </w:rPr>
         <w:t>:</w:t>
@@ -2893,6 +2994,7 @@
     </w:p>
     <w:p>
       <w:pPr>
+        <w:pStyle w:val="Heading4"/>
         <w:rPr>
           <w:lang w:val="ru-RU"/>
         </w:rPr>
@@ -3010,15 +3112,67 @@
     </w:p>
     <w:p>
       <w:pPr>
-        <w:rPr>
-          <w:lang w:val="ru-RU"/>
-        </w:rPr>
-      </w:pPr>
-      <w:r>
-        <w:rPr>
-          <w:lang w:val="ru-RU"/>
-        </w:rPr>
-        <w:t>Экономика базируется на очках и включает в себя пополнение отрядов, получение новых и эвакуация понесших потери. На старте игроки имеют 0 очков пополнения</w:t>
+        <w:pStyle w:val="Heading4"/>
+        <w:rPr>
+          <w:lang w:val="ru-RU"/>
+        </w:rPr>
+      </w:pPr>
+      <w:r>
+        <w:rPr>
+          <w:lang w:val="ru-RU"/>
+        </w:rPr>
+        <w:t>Краткий взгляд на экономику</w:t>
+      </w:r>
+      <w:r>
+        <w:rPr>
+          <w:lang w:val="ru-RU"/>
+        </w:rPr>
+        <w:t>:</w:t>
+      </w:r>
+    </w:p>
+    <w:p>
+      <w:pPr>
+        <w:rPr>
+          <w:lang w:val="ru-RU"/>
+        </w:rPr>
+      </w:pPr>
+      <w:r>
+        <w:rPr>
+          <w:lang w:val="ru-RU"/>
+        </w:rPr>
+        <w:t xml:space="preserve">Общая цель экономической системы </w:t>
+      </w:r>
+      <w:r>
+        <w:rPr>
+          <w:lang w:val="ru-RU"/>
+        </w:rPr>
+        <w:t>в увеличении ценности юнитов уже присутствующих на карте.</w:t>
+      </w:r>
+      <w:r>
+        <w:rPr>
+          <w:lang w:val="ru-RU"/>
+        </w:rPr>
+        <w:br/>
+        <w:t>Внесение вариативности и достоверности в игровой процесс.</w:t>
+      </w:r>
+    </w:p>
+    <w:p>
+      <w:pPr>
+        <w:rPr>
+          <w:lang w:val="ru-RU"/>
+        </w:rPr>
+      </w:pPr>
+      <w:r>
+        <w:rPr>
+          <w:lang w:val="ru-RU"/>
+        </w:rPr>
+        <w:t>Экономика</w:t>
+      </w:r>
+      <w:r>
+        <w:rPr>
+          <w:lang w:val="ru-RU"/>
+        </w:rPr>
+        <w:t xml:space="preserve"> базируется на очках и включает в себя пополнение отрядов, получение новых и эвакуация понесших потери. На старте игроки имеют 0 очков пополнения</w:t>
       </w:r>
       <w:r>
         <w:rPr>
@@ -3106,7 +3260,7 @@
           <w:lang w:val="ru-RU"/>
         </w:rPr>
         <w:br/>
-        <w:t>Доступны следующие варианты в степени уменьшения возвращаемых очков</w:t>
+        <w:t>Доступны следующие варианты</w:t>
       </w:r>
       <w:r>
         <w:rPr>
@@ -3142,21 +3296,649 @@
         <w:rPr>
           <w:lang w:val="ru-RU"/>
         </w:rPr>
-        <w:t>эвакуация мертвых,.</w:t>
-      </w:r>
-      <w:r>
-        <w:rPr>
-          <w:lang w:val="ru-RU"/>
-        </w:rPr>
-        <w:br/>
-      </w:r>
-    </w:p>
-    <w:p>
-      <w:pPr>
-        <w:rPr>
-          <w:lang w:val="ru-RU"/>
-        </w:rPr>
-      </w:pPr>
+        <w:t>эвакуация мертвых.</w:t>
+      </w:r>
+      <w:r>
+        <w:rPr>
+          <w:lang w:val="ru-RU"/>
+        </w:rPr>
+        <w:t xml:space="preserve"> В</w:t>
+      </w:r>
+      <w:r>
+        <w:rPr>
+          <w:lang w:val="ru-RU"/>
+        </w:rPr>
+        <w:t xml:space="preserve">озвращаемые ОП убывают </w:t>
+      </w:r>
+      <w:r>
+        <w:rPr>
+          <w:lang w:val="ru-RU"/>
+        </w:rPr>
+        <w:t>к концу списка.</w:t>
+      </w:r>
+    </w:p>
+    <w:p>
+      <w:pPr>
+        <w:rPr>
+          <w:lang w:val="ru-RU"/>
+        </w:rPr>
+      </w:pPr>
+      <w:r>
+        <w:rPr>
+          <w:lang w:val="ru-RU"/>
+        </w:rPr>
+        <w:lastRenderedPageBreak/>
+        <w:t>Обзор юнитов в части случаев сильно превышает эффективную дальность их атаки, в тоже время в радиусе эффективной дальности, юниты одних типов могут практически моментально уничтожать юниты других типов. (Пример</w:t>
+      </w:r>
+      <w:r>
+        <w:rPr>
+          <w:lang w:val="ru-RU"/>
+        </w:rPr>
+        <w:t xml:space="preserve">: </w:t>
+      </w:r>
+      <w:r>
+        <w:rPr>
+          <w:lang w:val="ru-RU"/>
+        </w:rPr>
+        <w:t xml:space="preserve">ПТ расчет уничтожит Технику за секунды). </w:t>
+      </w:r>
+      <w:r>
+        <w:rPr>
+          <w:lang w:val="ru-RU"/>
+        </w:rPr>
+        <w:br/>
+        <w:t>Это создает ситуацию, когда первичными становится разведка и маневрирование отрядами\юнитами.</w:t>
+      </w:r>
+      <w:r>
+        <w:rPr>
+          <w:lang w:val="ru-RU"/>
+        </w:rPr>
+        <w:br/>
+        <w:t>В создании и реализации плана маневров и заключается одна из главных обязанностей игрока.</w:t>
+      </w:r>
+    </w:p>
+    <w:p>
+      <w:pPr>
+        <w:pStyle w:val="Heading4"/>
+        <w:rPr>
+          <w:lang w:val="ru-RU"/>
+        </w:rPr>
+      </w:pPr>
+      <w:r>
+        <w:rPr>
+          <w:lang w:val="ru-RU"/>
+        </w:rPr>
+        <w:t>Краткий взгляд на боевую систему</w:t>
+      </w:r>
+      <w:r>
+        <w:rPr>
+          <w:lang w:val="ru-RU"/>
+        </w:rPr>
+        <w:t>:</w:t>
+      </w:r>
+    </w:p>
+    <w:p>
+      <w:pPr>
+        <w:rPr>
+          <w:lang w:val="ru-RU"/>
+        </w:rPr>
+      </w:pPr>
+      <w:r>
+        <w:rPr>
+          <w:lang w:val="ru-RU"/>
+        </w:rPr>
+        <w:t>Общая цель боевой системы в создании ситуаций достоверно (не реалистично!) описывающих боевые столкновения, а именно – частые перестрелки на больших расстояниях с минимальными потерями и результатом в виде паники отступления одной из сторон, редкие, но тяжелые столкновения на близком расстояние, оканчивающиеся почти полным уничтожением участвовавших одной из сторон и тяжелыми потерями у другой, либо ничьей.</w:t>
+      </w:r>
+      <w:r>
+        <w:rPr>
+          <w:lang w:val="ru-RU"/>
+        </w:rPr>
+        <w:br/>
+        <w:t>Возможность нанесения тяжелого и быстрого урона, при неожиданном нападении.</w:t>
+      </w:r>
+      <w:r>
+        <w:rPr>
+          <w:lang w:val="ru-RU"/>
+        </w:rPr>
+        <w:br/>
+        <w:t>Ценность позиций и наличия обзора, незаметности и маскировки, сокрытия своих передвижений.</w:t>
+      </w:r>
+    </w:p>
+    <w:p>
+      <w:pPr>
+        <w:rPr>
+          <w:lang w:val="ru-RU"/>
+        </w:rPr>
+      </w:pPr>
+      <w:r>
+        <w:rPr>
+          <w:lang w:val="ru-RU"/>
+        </w:rPr>
+        <w:t>Отряды являются единицами управления и фактически не являются объектами участвующими в бою.</w:t>
+      </w:r>
+      <w:r>
+        <w:rPr>
+          <w:lang w:val="ru-RU"/>
+        </w:rPr>
+        <w:br/>
+        <w:t>В бою участвуют юниты, подконтрольные отрядам.</w:t>
+      </w:r>
+      <w:r>
+        <w:rPr>
+          <w:lang w:val="ru-RU"/>
+        </w:rPr>
+        <w:br/>
+        <w:t>В данном разделе под юнитами в том числе подразумевается техника.</w:t>
+      </w:r>
+    </w:p>
+    <w:p>
+      <w:pPr>
+        <w:rPr>
+          <w:lang w:val="ru-RU"/>
+        </w:rPr>
+      </w:pPr>
+      <w:r>
+        <w:rPr>
+          <w:lang w:val="ru-RU"/>
+        </w:rPr>
+        <w:t>Система маскировки определяет шанс одного юнита заметить и точно определить тип другого юнита.</w:t>
+      </w:r>
+      <w:r>
+        <w:rPr>
+          <w:lang w:val="ru-RU"/>
+        </w:rPr>
+        <w:br/>
+        <w:t>Маскировка зависит типа юнита, его опыта, отданных ему команд игроком и его расположения на карте.</w:t>
+      </w:r>
+      <w:r>
+        <w:rPr>
+          <w:lang w:val="ru-RU"/>
+        </w:rPr>
+        <w:br/>
+        <w:t xml:space="preserve">В общем, юнит более заметен на открытых пространствах и марше, нежели в </w:t>
+      </w:r>
+    </w:p>
+    <w:p>
+      <w:pPr>
+        <w:rPr>
+          <w:lang w:val="ru-RU"/>
+        </w:rPr>
+      </w:pPr>
+      <w:r>
+        <w:rPr>
+          <w:lang w:val="ru-RU"/>
+        </w:rPr>
+        <w:t>Юнит имеет определенное вооружение или несколько и может атаковать другого юнита или область карты.</w:t>
+      </w:r>
+      <w:r>
+        <w:rPr>
+          <w:lang w:val="ru-RU"/>
+        </w:rPr>
+        <w:br/>
+        <w:t xml:space="preserve">Выбор используемого вооружения производит ИИ юнита. </w:t>
+      </w:r>
+      <w:r>
+        <w:rPr>
+          <w:lang w:val="ru-RU"/>
+        </w:rPr>
+        <w:br/>
+        <w:t xml:space="preserve">Вооружение делится на </w:t>
+      </w:r>
+      <w:r>
+        <w:rPr>
+          <w:lang w:val="ru-RU"/>
+        </w:rPr>
+        <w:t xml:space="preserve">два основных </w:t>
+      </w:r>
+      <w:r>
+        <w:rPr>
+          <w:lang w:val="ru-RU"/>
+        </w:rPr>
+        <w:t>типа</w:t>
+      </w:r>
+      <w:r>
+        <w:rPr>
+          <w:lang w:val="ru-RU"/>
+        </w:rPr>
+        <w:t>:</w:t>
+      </w:r>
+      <w:r>
+        <w:rPr>
+          <w:lang w:val="ru-RU"/>
+        </w:rPr>
+        <w:t xml:space="preserve"> стрелковое, снаряды (выстрелы танка, артиллерии, безоткатных орудий</w:t>
+      </w:r>
+      <w:r>
+        <w:rPr>
+          <w:lang w:val="ru-RU"/>
+        </w:rPr>
+        <w:t xml:space="preserve">, </w:t>
+      </w:r>
+      <w:r>
+        <w:rPr>
+          <w:lang w:val="ru-RU"/>
+        </w:rPr>
+        <w:t xml:space="preserve">ПТУР и </w:t>
+      </w:r>
+      <w:proofErr w:type="spellStart"/>
+      <w:r>
+        <w:rPr>
+          <w:lang w:val="ru-RU"/>
+        </w:rPr>
+        <w:t>тп</w:t>
+      </w:r>
+      <w:proofErr w:type="spellEnd"/>
+      <w:r>
+        <w:rPr>
+          <w:lang w:val="ru-RU"/>
+        </w:rPr>
+        <w:t>)</w:t>
+      </w:r>
+      <w:r>
+        <w:rPr>
+          <w:lang w:val="ru-RU"/>
+        </w:rPr>
+        <w:t xml:space="preserve">. </w:t>
+      </w:r>
+      <w:r>
+        <w:rPr>
+          <w:lang w:val="ru-RU"/>
+        </w:rPr>
+        <w:br/>
+        <w:t>Вооружение имеет 3 свойства</w:t>
+      </w:r>
+      <w:r>
+        <w:rPr>
+          <w:lang w:val="ru-RU"/>
+        </w:rPr>
+        <w:t>:</w:t>
+      </w:r>
+    </w:p>
+    <w:p>
+      <w:pPr>
+        <w:pStyle w:val="ListParagraph"/>
+        <w:numPr>
+          <w:ilvl w:val="0"/>
+          <w:numId w:val="32"/>
+        </w:numPr>
+        <w:rPr>
+          <w:lang w:val="ru-RU"/>
+        </w:rPr>
+      </w:pPr>
+      <w:r>
+        <w:rPr>
+          <w:lang w:val="ru-RU"/>
+        </w:rPr>
+        <w:t xml:space="preserve">Эффект </w:t>
+      </w:r>
+      <w:r>
+        <w:rPr>
+          <w:lang w:val="ru-RU"/>
+        </w:rPr>
+        <w:t>при поражении – применяемый к пораженному юниту</w:t>
+      </w:r>
+    </w:p>
+    <w:p>
+      <w:pPr>
+        <w:pStyle w:val="ListParagraph"/>
+        <w:numPr>
+          <w:ilvl w:val="0"/>
+          <w:numId w:val="32"/>
+        </w:numPr>
+        <w:rPr>
+          <w:lang w:val="ru-RU"/>
+        </w:rPr>
+      </w:pPr>
+      <w:r>
+        <w:rPr>
+          <w:lang w:val="ru-RU"/>
+        </w:rPr>
+        <w:t>Эффект при обстреле – применяемый к атакуемому юниту, при превышении определённого шанса поражения, но отсутствии поражения. (Не попал, но было близко).</w:t>
+      </w:r>
+    </w:p>
+    <w:p>
+      <w:pPr>
+        <w:pStyle w:val="ListParagraph"/>
+        <w:numPr>
+          <w:ilvl w:val="0"/>
+          <w:numId w:val="32"/>
+        </w:numPr>
+        <w:rPr>
+          <w:lang w:val="ru-RU"/>
+        </w:rPr>
+      </w:pPr>
+      <w:r>
+        <w:rPr>
+          <w:lang w:val="ru-RU"/>
+        </w:rPr>
+        <w:t>Эффект</w:t>
+      </w:r>
+      <w:r>
+        <w:rPr>
+          <w:lang w:val="ru-RU"/>
+        </w:rPr>
+        <w:t xml:space="preserve"> при выстреле – применяется к заметности атакующего. </w:t>
+      </w:r>
+    </w:p>
+    <w:p>
+      <w:pPr>
+        <w:rPr>
+          <w:lang w:val="ru-RU"/>
+        </w:rPr>
+      </w:pPr>
+      <w:r>
+        <w:rPr>
+          <w:lang w:val="ru-RU"/>
+        </w:rPr>
+        <w:t xml:space="preserve">Поражение вооружением рассчитывается коэффициентами и </w:t>
+      </w:r>
+      <w:r>
+        <w:t>RNG</w:t>
+      </w:r>
+      <w:r>
+        <w:rPr>
+          <w:lang w:val="ru-RU"/>
+        </w:rPr>
+        <w:t>, в зависимости от которых создается анимация полета снаряда\выстрелов.</w:t>
+      </w:r>
+    </w:p>
+    <w:p>
+      <w:pPr>
+        <w:rPr>
+          <w:lang w:val="ru-RU"/>
+        </w:rPr>
+      </w:pPr>
+      <w:r>
+        <w:rPr>
+          <w:lang w:val="ru-RU"/>
+        </w:rPr>
+        <w:t>Юнит</w:t>
+      </w:r>
+      <w:r>
+        <w:rPr>
+          <w:lang w:val="ru-RU"/>
+        </w:rPr>
+        <w:t xml:space="preserve"> </w:t>
+      </w:r>
+      <w:r>
+        <w:rPr>
+          <w:lang w:val="ru-RU"/>
+        </w:rPr>
+        <w:t xml:space="preserve">(как человек) </w:t>
+      </w:r>
+      <w:r>
+        <w:rPr>
+          <w:lang w:val="ru-RU"/>
+        </w:rPr>
+        <w:t>при поражении</w:t>
+      </w:r>
+      <w:r>
+        <w:rPr>
+          <w:lang w:val="ru-RU"/>
+        </w:rPr>
+        <w:t xml:space="preserve"> становится </w:t>
+      </w:r>
+      <w:r>
+        <w:rPr>
+          <w:lang w:val="ru-RU"/>
+        </w:rPr>
+        <w:t>мертвым или раненым</w:t>
+      </w:r>
+      <w:r>
+        <w:rPr>
+          <w:lang w:val="ru-RU"/>
+        </w:rPr>
+        <w:t xml:space="preserve">, теряя возможность </w:t>
+      </w:r>
+      <w:r>
+        <w:rPr>
+          <w:lang w:val="ru-RU"/>
+        </w:rPr>
+        <w:t>продвигаться</w:t>
+      </w:r>
+      <w:r>
+        <w:rPr>
+          <w:lang w:val="ru-RU"/>
+        </w:rPr>
+        <w:t xml:space="preserve"> и атаковать.</w:t>
+      </w:r>
+      <w:r>
+        <w:rPr>
+          <w:lang w:val="ru-RU"/>
+        </w:rPr>
+        <w:t xml:space="preserve"> </w:t>
+      </w:r>
+      <w:r>
+        <w:rPr>
+          <w:lang w:val="ru-RU"/>
+        </w:rPr>
+        <w:br/>
+        <w:t>Юнит (как техника)</w:t>
+      </w:r>
+      <w:r>
+        <w:rPr>
+          <w:lang w:val="ru-RU"/>
+        </w:rPr>
+        <w:t xml:space="preserve"> при поражении</w:t>
+      </w:r>
+      <w:r>
+        <w:rPr>
+          <w:lang w:val="ru-RU"/>
+        </w:rPr>
+        <w:t xml:space="preserve"> становится уничтоженной или поврежденной.</w:t>
+      </w:r>
+      <w:r>
+        <w:rPr>
+          <w:lang w:val="ru-RU"/>
+        </w:rPr>
+        <w:br/>
+      </w:r>
+      <w:r>
+        <w:rPr>
+          <w:lang w:val="ru-RU"/>
+        </w:rPr>
+        <w:t>Юнит</w:t>
+      </w:r>
+      <w:r>
+        <w:rPr>
+          <w:lang w:val="ru-RU"/>
+        </w:rPr>
+        <w:t xml:space="preserve"> при обстреле</w:t>
+      </w:r>
+      <w:r>
+        <w:rPr>
+          <w:lang w:val="ru-RU"/>
+        </w:rPr>
+        <w:t xml:space="preserve"> </w:t>
+      </w:r>
+      <w:r>
+        <w:rPr>
+          <w:lang w:val="ru-RU"/>
+        </w:rPr>
+        <w:t>получает урон по морали и при достижении некоторого порога прекращает выполнение игровой задачи и ищет возможность укрыться, либо впадает в панику.</w:t>
+      </w:r>
+      <w:r>
+        <w:rPr>
+          <w:lang w:val="ru-RU"/>
+        </w:rPr>
+        <w:br/>
+        <w:t>Юнит (как техника) делится на открытую - поражаемую стрелковым оружием и тяжелую - поражаемую лишь снарядами. Проекция попадания важна, любая техника будет уничтожена при попадании снарядом в любую проекцию, кроме фронтально. Попадание в фронтальную проекцию может пережить лишь тяжелая техника.</w:t>
+      </w:r>
+    </w:p>
+    <w:p>
+      <w:pPr>
+        <w:rPr>
+          <w:lang w:val="ru-RU"/>
+        </w:rPr>
+      </w:pPr>
+      <w:r>
+        <w:rPr>
+          <w:lang w:val="ru-RU"/>
+        </w:rPr>
+        <w:t>Степень поражения практически полностью определяет тип вооружения, а не его ТТХ. Примеры</w:t>
+      </w:r>
+      <w:r>
+        <w:rPr>
+          <w:lang w:val="ru-RU"/>
+        </w:rPr>
+        <w:t>:</w:t>
+      </w:r>
+    </w:p>
+    <w:p>
+      <w:pPr>
+        <w:pStyle w:val="ListParagraph"/>
+        <w:numPr>
+          <w:ilvl w:val="0"/>
+          <w:numId w:val="2"/>
+        </w:numPr>
+        <w:rPr>
+          <w:lang w:val="ru-RU"/>
+        </w:rPr>
+      </w:pPr>
+      <w:r>
+        <w:rPr>
+          <w:lang w:val="ru-RU"/>
+        </w:rPr>
+        <w:t xml:space="preserve">Пулеметное попадание в юнита (человек) ведет минимум к его ранению. Ранение или смерть, зависит от </w:t>
+      </w:r>
+      <w:proofErr w:type="spellStart"/>
+      <w:r>
+        <w:rPr>
+          <w:lang w:val="ru-RU"/>
+        </w:rPr>
+        <w:t>хар</w:t>
+      </w:r>
+      <w:proofErr w:type="spellEnd"/>
+      <w:r>
+        <w:rPr>
+          <w:lang w:val="ru-RU"/>
+        </w:rPr>
+        <w:t>-к пулемета, но фактически не является ценным для игрока, т.к. отражается лишь в небольшой разнице полученных за эвакуацию раненого или трупа очков.</w:t>
+      </w:r>
+    </w:p>
+    <w:p>
+      <w:pPr>
+        <w:pStyle w:val="ListParagraph"/>
+        <w:numPr>
+          <w:ilvl w:val="0"/>
+          <w:numId w:val="2"/>
+        </w:numPr>
+        <w:rPr>
+          <w:lang w:val="ru-RU"/>
+        </w:rPr>
+      </w:pPr>
+      <w:r>
+        <w:rPr>
+          <w:lang w:val="ru-RU"/>
+        </w:rPr>
+        <w:t xml:space="preserve">Попадание любого снаряда </w:t>
+      </w:r>
+      <w:r>
+        <w:rPr>
+          <w:lang w:val="ru-RU"/>
+        </w:rPr>
+        <w:t>юнита (человек) приведет к его смерти.</w:t>
+      </w:r>
+    </w:p>
+    <w:p>
+      <w:pPr>
+        <w:pStyle w:val="ListParagraph"/>
+        <w:numPr>
+          <w:ilvl w:val="0"/>
+          <w:numId w:val="2"/>
+        </w:numPr>
+        <w:rPr>
+          <w:lang w:val="ru-RU"/>
+        </w:rPr>
+      </w:pPr>
+      <w:r>
+        <w:rPr>
+          <w:lang w:val="ru-RU"/>
+        </w:rPr>
+        <w:t>Попадание снаряда в любую легкую технику придете к ее уничтожению или выводу из строя.</w:t>
+      </w:r>
+    </w:p>
+    <w:p>
+      <w:pPr>
+        <w:pStyle w:val="ListParagraph"/>
+        <w:numPr>
+          <w:ilvl w:val="0"/>
+          <w:numId w:val="2"/>
+        </w:numPr>
+        <w:rPr>
+          <w:lang w:val="ru-RU"/>
+        </w:rPr>
+      </w:pPr>
+      <w:r>
+        <w:rPr>
+          <w:lang w:val="ru-RU"/>
+        </w:rPr>
+        <w:lastRenderedPageBreak/>
+        <w:t xml:space="preserve">ТТХ снаряда становятся важны лишь при попадании в фронтальную проекцию тяжелой техники, когда потребуется дополнительная механика пробил\не пробил. </w:t>
+      </w:r>
+    </w:p>
+    <w:p>
+      <w:pPr>
+        <w:rPr>
+          <w:lang w:val="ru-RU"/>
+        </w:rPr>
+      </w:pPr>
+      <w:r>
+        <w:rPr>
+          <w:lang w:val="ru-RU"/>
+        </w:rPr>
+        <w:t>Максимальная дальность использования вооружения ограничена лишь дальностью обзора юнита.</w:t>
+      </w:r>
+      <w:r>
+        <w:rPr>
+          <w:lang w:val="ru-RU"/>
+        </w:rPr>
+        <w:br/>
+        <w:t xml:space="preserve">Эффективная дальность вооружения описывает </w:t>
+      </w:r>
+      <w:r>
+        <w:rPr>
+          <w:lang w:val="ru-RU"/>
+        </w:rPr>
+        <w:t>расстояние</w:t>
+      </w:r>
+      <w:r>
+        <w:rPr>
+          <w:lang w:val="ru-RU"/>
+        </w:rPr>
+        <w:t xml:space="preserve">, когда </w:t>
+      </w:r>
+      <w:r>
+        <w:rPr>
+          <w:lang w:val="ru-RU"/>
+        </w:rPr>
+        <w:t>шанс получения целью эффекта обстрела не меньше некого порогового значения.</w:t>
+      </w:r>
+      <w:r>
+        <w:rPr>
+          <w:lang w:val="ru-RU"/>
+        </w:rPr>
+        <w:br/>
+        <w:t>На расстоянии меньшим в кратное число раз эффективной дальности –</w:t>
+      </w:r>
+      <w:r>
+        <w:rPr>
+          <w:lang w:val="ru-RU"/>
+        </w:rPr>
+        <w:t xml:space="preserve"> шанс попадания будет практически гарантированным, что в случае столкновения приведет к большим потерям обоих сторон</w:t>
+      </w:r>
+      <w:r>
+        <w:rPr>
+          <w:lang w:val="ru-RU"/>
+        </w:rPr>
+        <w:t>.</w:t>
+      </w:r>
+      <w:r>
+        <w:rPr>
+          <w:lang w:val="ru-RU"/>
+        </w:rPr>
+        <w:br/>
+      </w:r>
     </w:p>
     <w:p>
       <w:pPr>
@@ -11442,6 +12224,119 @@
     </w:lvl>
   </w:abstractNum>
   <w:abstractNum w:abstractNumId="17" w15:restartNumberingAfterBreak="0">
+    <w:nsid w:val="2EBC265B"/>
+    <w:multiLevelType w:val="hybridMultilevel"/>
+    <w:tmpl w:val="70DAF0D0"/>
+    <w:lvl w:ilvl="0" w:tplc="04090001">
+      <w:start w:val="1"/>
+      <w:numFmt w:val="bullet"/>
+      <w:lvlText w:val=""/>
+      <w:lvlJc w:val="left"/>
+      <w:pPr>
+        <w:ind w:left="720" w:hanging="360"/>
+      </w:pPr>
+      <w:rPr>
+        <w:rFonts w:ascii="Symbol" w:hAnsi="Symbol" w:hint="default"/>
+      </w:rPr>
+    </w:lvl>
+    <w:lvl w:ilvl="1" w:tplc="04090003" w:tentative="1">
+      <w:start w:val="1"/>
+      <w:numFmt w:val="bullet"/>
+      <w:lvlText w:val="o"/>
+      <w:lvlJc w:val="left"/>
+      <w:pPr>
+        <w:ind w:left="1440" w:hanging="360"/>
+      </w:pPr>
+      <w:rPr>
+        <w:rFonts w:ascii="Courier New" w:hAnsi="Courier New" w:cs="Courier New" w:hint="default"/>
+      </w:rPr>
+    </w:lvl>
+    <w:lvl w:ilvl="2" w:tplc="04090005" w:tentative="1">
+      <w:start w:val="1"/>
+      <w:numFmt w:val="bullet"/>
+      <w:lvlText w:val=""/>
+      <w:lvlJc w:val="left"/>
+      <w:pPr>
+        <w:ind w:left="2160" w:hanging="360"/>
+      </w:pPr>
+      <w:rPr>
+        <w:rFonts w:ascii="Wingdings" w:hAnsi="Wingdings" w:hint="default"/>
+      </w:rPr>
+    </w:lvl>
+    <w:lvl w:ilvl="3" w:tplc="04090001" w:tentative="1">
+      <w:start w:val="1"/>
+      <w:numFmt w:val="bullet"/>
+      <w:lvlText w:val=""/>
+      <w:lvlJc w:val="left"/>
+      <w:pPr>
+        <w:ind w:left="2880" w:hanging="360"/>
+      </w:pPr>
+      <w:rPr>
+        <w:rFonts w:ascii="Symbol" w:hAnsi="Symbol" w:hint="default"/>
+      </w:rPr>
+    </w:lvl>
+    <w:lvl w:ilvl="4" w:tplc="04090003" w:tentative="1">
+      <w:start w:val="1"/>
+      <w:numFmt w:val="bullet"/>
+      <w:lvlText w:val="o"/>
+      <w:lvlJc w:val="left"/>
+      <w:pPr>
+        <w:ind w:left="3600" w:hanging="360"/>
+      </w:pPr>
+      <w:rPr>
+        <w:rFonts w:ascii="Courier New" w:hAnsi="Courier New" w:cs="Courier New" w:hint="default"/>
+      </w:rPr>
+    </w:lvl>
+    <w:lvl w:ilvl="5" w:tplc="04090005" w:tentative="1">
+      <w:start w:val="1"/>
+      <w:numFmt w:val="bullet"/>
+      <w:lvlText w:val=""/>
+      <w:lvlJc w:val="left"/>
+      <w:pPr>
+        <w:ind w:left="4320" w:hanging="360"/>
+      </w:pPr>
+      <w:rPr>
+        <w:rFonts w:ascii="Wingdings" w:hAnsi="Wingdings" w:hint="default"/>
+      </w:rPr>
+    </w:lvl>
+    <w:lvl w:ilvl="6" w:tplc="04090001" w:tentative="1">
+      <w:start w:val="1"/>
+      <w:numFmt w:val="bullet"/>
+      <w:lvlText w:val=""/>
+      <w:lvlJc w:val="left"/>
+      <w:pPr>
+        <w:ind w:left="5040" w:hanging="360"/>
+      </w:pPr>
+      <w:rPr>
+        <w:rFonts w:ascii="Symbol" w:hAnsi="Symbol" w:hint="default"/>
+      </w:rPr>
+    </w:lvl>
+    <w:lvl w:ilvl="7" w:tplc="04090003" w:tentative="1">
+      <w:start w:val="1"/>
+      <w:numFmt w:val="bullet"/>
+      <w:lvlText w:val="o"/>
+      <w:lvlJc w:val="left"/>
+      <w:pPr>
+        <w:ind w:left="5760" w:hanging="360"/>
+      </w:pPr>
+      <w:rPr>
+        <w:rFonts w:ascii="Courier New" w:hAnsi="Courier New" w:cs="Courier New" w:hint="default"/>
+      </w:rPr>
+    </w:lvl>
+    <w:lvl w:ilvl="8" w:tplc="04090005" w:tentative="1">
+      <w:start w:val="1"/>
+      <w:numFmt w:val="bullet"/>
+      <w:lvlText w:val=""/>
+      <w:lvlJc w:val="left"/>
+      <w:pPr>
+        <w:ind w:left="6480" w:hanging="360"/>
+      </w:pPr>
+      <w:rPr>
+        <w:rFonts w:ascii="Wingdings" w:hAnsi="Wingdings" w:hint="default"/>
+      </w:rPr>
+    </w:lvl>
+  </w:abstractNum>
+  <w:abstractNum w:abstractNumId="18" w15:restartNumberingAfterBreak="0">
     <w:nsid w:val="31AA0C55"/>
     <w:multiLevelType w:val="hybridMultilevel"/>
     <w:tmpl w:val="B5B2E146"/>
@@ -11553,7 +12448,7 @@
       </w:rPr>
     </w:lvl>
   </w:abstractNum>
-  <w:abstractNum w:abstractNumId="18" w15:restartNumberingAfterBreak="0">
+  <w:abstractNum w:abstractNumId="19" w15:restartNumberingAfterBreak="0">
     <w:nsid w:val="376A0E36"/>
     <w:multiLevelType w:val="hybridMultilevel"/>
     <w:tmpl w:val="D4F69F98"/>
@@ -11666,7 +12561,7 @@
       </w:rPr>
     </w:lvl>
   </w:abstractNum>
-  <w:abstractNum w:abstractNumId="19" w15:restartNumberingAfterBreak="0">
+  <w:abstractNum w:abstractNumId="20" w15:restartNumberingAfterBreak="0">
     <w:nsid w:val="3A285F93"/>
     <w:multiLevelType w:val="hybridMultilevel"/>
     <w:tmpl w:val="D41822A0"/>
@@ -11755,7 +12650,7 @@
       </w:pPr>
     </w:lvl>
   </w:abstractNum>
-  <w:abstractNum w:abstractNumId="20" w15:restartNumberingAfterBreak="0">
+  <w:abstractNum w:abstractNumId="21" w15:restartNumberingAfterBreak="0">
     <w:nsid w:val="3BF573EF"/>
     <w:multiLevelType w:val="hybridMultilevel"/>
     <w:tmpl w:val="AF9A1A56"/>
@@ -11844,7 +12739,7 @@
       </w:pPr>
     </w:lvl>
   </w:abstractNum>
-  <w:abstractNum w:abstractNumId="21" w15:restartNumberingAfterBreak="0">
+  <w:abstractNum w:abstractNumId="22" w15:restartNumberingAfterBreak="0">
     <w:nsid w:val="3E161F40"/>
     <w:multiLevelType w:val="hybridMultilevel"/>
     <w:tmpl w:val="448C0B10"/>
@@ -11957,7 +12852,7 @@
       </w:rPr>
     </w:lvl>
   </w:abstractNum>
-  <w:abstractNum w:abstractNumId="22" w15:restartNumberingAfterBreak="0">
+  <w:abstractNum w:abstractNumId="23" w15:restartNumberingAfterBreak="0">
     <w:nsid w:val="47AA07CE"/>
     <w:multiLevelType w:val="hybridMultilevel"/>
     <w:tmpl w:val="298AF3FA"/>
@@ -12070,7 +12965,7 @@
       </w:rPr>
     </w:lvl>
   </w:abstractNum>
-  <w:abstractNum w:abstractNumId="23" w15:restartNumberingAfterBreak="0">
+  <w:abstractNum w:abstractNumId="24" w15:restartNumberingAfterBreak="0">
     <w:nsid w:val="484E2691"/>
     <w:multiLevelType w:val="hybridMultilevel"/>
     <w:tmpl w:val="A7502840"/>
@@ -12183,7 +13078,7 @@
       </w:rPr>
     </w:lvl>
   </w:abstractNum>
-  <w:abstractNum w:abstractNumId="24" w15:restartNumberingAfterBreak="0">
+  <w:abstractNum w:abstractNumId="25" w15:restartNumberingAfterBreak="0">
     <w:nsid w:val="486B7400"/>
     <w:multiLevelType w:val="hybridMultilevel"/>
     <w:tmpl w:val="C4D6C38A"/>
@@ -12295,7 +13190,7 @@
       </w:rPr>
     </w:lvl>
   </w:abstractNum>
-  <w:abstractNum w:abstractNumId="25" w15:restartNumberingAfterBreak="0">
+  <w:abstractNum w:abstractNumId="26" w15:restartNumberingAfterBreak="0">
     <w:nsid w:val="517B25C9"/>
     <w:multiLevelType w:val="hybridMultilevel"/>
     <w:tmpl w:val="B56EB4B4"/>
@@ -12408,7 +13303,7 @@
       </w:rPr>
     </w:lvl>
   </w:abstractNum>
-  <w:abstractNum w:abstractNumId="26" w15:restartNumberingAfterBreak="0">
+  <w:abstractNum w:abstractNumId="27" w15:restartNumberingAfterBreak="0">
     <w:nsid w:val="53832038"/>
     <w:multiLevelType w:val="hybridMultilevel"/>
     <w:tmpl w:val="DD34B108"/>
@@ -12497,7 +13392,7 @@
       </w:pPr>
     </w:lvl>
   </w:abstractNum>
-  <w:abstractNum w:abstractNumId="27" w15:restartNumberingAfterBreak="0">
+  <w:abstractNum w:abstractNumId="28" w15:restartNumberingAfterBreak="0">
     <w:nsid w:val="6A7A18BA"/>
     <w:multiLevelType w:val="hybridMultilevel"/>
     <w:tmpl w:val="2F80A8CA"/>
@@ -12586,7 +13481,7 @@
       </w:pPr>
     </w:lvl>
   </w:abstractNum>
-  <w:abstractNum w:abstractNumId="28" w15:restartNumberingAfterBreak="0">
+  <w:abstractNum w:abstractNumId="29" w15:restartNumberingAfterBreak="0">
     <w:nsid w:val="746523DB"/>
     <w:multiLevelType w:val="hybridMultilevel"/>
     <w:tmpl w:val="A4501794"/>
@@ -12699,7 +13594,7 @@
       </w:rPr>
     </w:lvl>
   </w:abstractNum>
-  <w:abstractNum w:abstractNumId="29" w15:restartNumberingAfterBreak="0">
+  <w:abstractNum w:abstractNumId="30" w15:restartNumberingAfterBreak="0">
     <w:nsid w:val="74E846A6"/>
     <w:multiLevelType w:val="hybridMultilevel"/>
     <w:tmpl w:val="0302CF7A"/>
@@ -12812,7 +13707,7 @@
       </w:rPr>
     </w:lvl>
   </w:abstractNum>
-  <w:abstractNum w:abstractNumId="30" w15:restartNumberingAfterBreak="0">
+  <w:abstractNum w:abstractNumId="31" w15:restartNumberingAfterBreak="0">
     <w:nsid w:val="75D07B59"/>
     <w:multiLevelType w:val="hybridMultilevel"/>
     <w:tmpl w:val="BFE0A11C"/>
@@ -12935,7 +13830,7 @@
     <w:abstractNumId w:val="14"/>
   </w:num>
   <w:num w:numId="4">
-    <w:abstractNumId w:val="24"/>
+    <w:abstractNumId w:val="25"/>
   </w:num>
   <w:num w:numId="5">
     <w:abstractNumId w:val="16"/>
@@ -12944,10 +13839,10 @@
     <w:abstractNumId w:val="1"/>
   </w:num>
   <w:num w:numId="7">
-    <w:abstractNumId w:val="17"/>
+    <w:abstractNumId w:val="18"/>
   </w:num>
   <w:num w:numId="8">
-    <w:abstractNumId w:val="28"/>
+    <w:abstractNumId w:val="29"/>
   </w:num>
   <w:num w:numId="9">
     <w:abstractNumId w:val="12"/>
@@ -12959,13 +13854,13 @@
     <w:abstractNumId w:val="8"/>
   </w:num>
   <w:num w:numId="12">
-    <w:abstractNumId w:val="21"/>
+    <w:abstractNumId w:val="22"/>
   </w:num>
   <w:num w:numId="13">
-    <w:abstractNumId w:val="29"/>
+    <w:abstractNumId w:val="30"/>
   </w:num>
   <w:num w:numId="14">
-    <w:abstractNumId w:val="18"/>
+    <w:abstractNumId w:val="19"/>
   </w:num>
   <w:num w:numId="15">
     <w:abstractNumId w:val="15"/>
@@ -12980,13 +13875,13 @@
     <w:abstractNumId w:val="10"/>
   </w:num>
   <w:num w:numId="19">
-    <w:abstractNumId w:val="30"/>
+    <w:abstractNumId w:val="31"/>
   </w:num>
   <w:num w:numId="20">
     <w:abstractNumId w:val="13"/>
   </w:num>
   <w:num w:numId="21">
-    <w:abstractNumId w:val="22"/>
+    <w:abstractNumId w:val="23"/>
   </w:num>
   <w:num w:numId="22">
     <w:abstractNumId w:val="9"/>
@@ -12995,28 +13890,31 @@
     <w:abstractNumId w:val="6"/>
   </w:num>
   <w:num w:numId="24">
-    <w:abstractNumId w:val="20"/>
+    <w:abstractNumId w:val="21"/>
   </w:num>
   <w:num w:numId="25">
     <w:abstractNumId w:val="11"/>
   </w:num>
   <w:num w:numId="26">
+    <w:abstractNumId w:val="28"/>
+  </w:num>
+  <w:num w:numId="27">
+    <w:abstractNumId w:val="20"/>
+  </w:num>
+  <w:num w:numId="28">
     <w:abstractNumId w:val="27"/>
   </w:num>
-  <w:num w:numId="27">
-    <w:abstractNumId w:val="19"/>
-  </w:num>
-  <w:num w:numId="28">
+  <w:num w:numId="29">
     <w:abstractNumId w:val="26"/>
   </w:num>
-  <w:num w:numId="29">
-    <w:abstractNumId w:val="25"/>
-  </w:num>
   <w:num w:numId="30">
-    <w:abstractNumId w:val="23"/>
+    <w:abstractNumId w:val="24"/>
   </w:num>
   <w:num w:numId="31">
     <w:abstractNumId w:val="5"/>
+  </w:num>
+  <w:num w:numId="32">
+    <w:abstractNumId w:val="17"/>
   </w:num>
 </w:numbering>
 </file>

</xml_diff>

<commit_message>
ADD: Concept -> More pictures in combat chapter and development plan
</commit_message>
<xml_diff>
--- a/docs/Concept_A.docx
+++ b/docs/Concept_A.docx
@@ -429,6 +429,7 @@
         <w:t xml:space="preserve">, </w:t>
       </w:r>
       <w:proofErr w:type="spellStart"/>
+      <w:proofErr w:type="gramStart"/>
       <w:r>
         <w:rPr>
           <w:lang w:val="ru-RU"/>
@@ -440,7 +441,14 @@
         <w:rPr>
           <w:lang w:val="ru-RU"/>
         </w:rPr>
-        <w:t xml:space="preserve">  и </w:t>
+        <w:t xml:space="preserve">  и</w:t>
+      </w:r>
+      <w:proofErr w:type="gramEnd"/>
+      <w:r>
+        <w:rPr>
+          <w:lang w:val="ru-RU"/>
+        </w:rPr>
+        <w:t xml:space="preserve"> </w:t>
       </w:r>
       <w:proofErr w:type="spellStart"/>
       <w:r>
@@ -3387,6 +3395,124 @@
         <w:rPr>
           <w:lang w:val="ru-RU"/>
         </w:rPr>
+        <w:drawing>
+          <wp:inline distT="0" distB="0" distL="0" distR="0" wp14:anchorId="2BEDB925" wp14:editId="28481798">
+            <wp:extent cx="2632719" cy="2033516"/>
+            <wp:effectExtent l="0" t="0" r="0" b="0"/>
+            <wp:docPr id="15" name="Picture 15"/>
+            <wp:cNvGraphicFramePr>
+              <a:graphicFrameLocks xmlns:a="http://schemas.openxmlformats.org/drawingml/2006/main" noChangeAspect="1"/>
+            </wp:cNvGraphicFramePr>
+            <a:graphic xmlns:a="http://schemas.openxmlformats.org/drawingml/2006/main">
+              <a:graphicData uri="http://schemas.openxmlformats.org/drawingml/2006/picture">
+                <pic:pic xmlns:pic="http://schemas.openxmlformats.org/drawingml/2006/picture">
+                  <pic:nvPicPr>
+                    <pic:cNvPr id="1" name=""/>
+                    <pic:cNvPicPr/>
+                  </pic:nvPicPr>
+                  <pic:blipFill>
+                    <a:blip r:embed="rId6"/>
+                    <a:stretch>
+                      <a:fillRect/>
+                    </a:stretch>
+                  </pic:blipFill>
+                  <pic:spPr>
+                    <a:xfrm>
+                      <a:off x="0" y="0"/>
+                      <a:ext cx="2643874" cy="2042132"/>
+                    </a:xfrm>
+                    <a:prstGeom prst="rect">
+                      <a:avLst/>
+                    </a:prstGeom>
+                  </pic:spPr>
+                </pic:pic>
+              </a:graphicData>
+            </a:graphic>
+          </wp:inline>
+        </w:drawing>
+      </w:r>
+    </w:p>
+    <w:p>
+      <w:pPr>
+        <w:rPr>
+          <w:i/>
+          <w:iCs/>
+          <w:sz w:val="18"/>
+          <w:szCs w:val="18"/>
+          <w:lang w:val="ru-RU"/>
+        </w:rPr>
+      </w:pPr>
+      <w:r>
+        <w:rPr>
+          <w:lang w:val="ru-RU"/>
+        </w:rPr>
+        <w:t xml:space="preserve"> </w:t>
+      </w:r>
+      <w:r>
+        <w:rPr>
+          <w:i/>
+          <w:iCs/>
+          <w:sz w:val="18"/>
+          <w:szCs w:val="18"/>
+          <w:lang w:val="ru-RU"/>
+        </w:rPr>
+        <w:t xml:space="preserve">Юниты красного игрока, атакуют в лесистой горе, юниты синего. Один красный юнит ранен, один погиб, один синий юнит так же </w:t>
+      </w:r>
+      <w:proofErr w:type="spellStart"/>
+      <w:proofErr w:type="gramStart"/>
+      <w:r>
+        <w:rPr>
+          <w:i/>
+          <w:iCs/>
+          <w:sz w:val="18"/>
+          <w:szCs w:val="18"/>
+          <w:lang w:val="ru-RU"/>
+        </w:rPr>
+        <w:t>погиб.Расстояние</w:t>
+      </w:r>
+      <w:proofErr w:type="spellEnd"/>
+      <w:proofErr w:type="gramEnd"/>
+      <w:r>
+        <w:rPr>
+          <w:i/>
+          <w:iCs/>
+          <w:sz w:val="18"/>
+          <w:szCs w:val="18"/>
+          <w:lang w:val="ru-RU"/>
+        </w:rPr>
+        <w:t xml:space="preserve"> между юнитами синими и красными юнитами около 300-600 м</w:t>
+      </w:r>
+      <w:r>
+        <w:rPr>
+          <w:i/>
+          <w:iCs/>
+          <w:sz w:val="18"/>
+          <w:szCs w:val="18"/>
+          <w:lang w:val="ru-RU"/>
+        </w:rPr>
+        <w:t>е</w:t>
+      </w:r>
+      <w:r>
+        <w:rPr>
+          <w:i/>
+          <w:iCs/>
+          <w:sz w:val="18"/>
+          <w:szCs w:val="18"/>
+          <w:lang w:val="ru-RU"/>
+        </w:rPr>
+        <w:t>тров.</w:t>
+      </w:r>
+    </w:p>
+    <w:p>
+      <w:pPr>
+        <w:rPr>
+          <w:lang w:val="ru-RU"/>
+        </w:rPr>
+      </w:pPr>
+      <w:r>
+        <w:rPr>
+          <w:lang w:val="ru-RU"/>
+        </w:rPr>
         <w:t>Общая цель боевой системы в создании ситуаций достоверно (не реалистично!) описывающих боевые столкновения, а именно – частые перестрелки на больших расстояниях с минимальными потерями и результатом в виде паники отступления одной из сторон, редкие, но тяжелые столкновения на близком расстояние, оканчивающиеся почти полным уничтожением участвовавших одной из сторон и тяжелыми потерями у другой, либо ничьей.</w:t>
       </w:r>
       <w:r>
@@ -3414,6 +3540,74 @@
         <w:rPr>
           <w:lang w:val="ru-RU"/>
         </w:rPr>
+        <w:drawing>
+          <wp:inline distT="0" distB="0" distL="0" distR="0" wp14:anchorId="65340759" wp14:editId="32B754E8">
+            <wp:extent cx="2367887" cy="2355292"/>
+            <wp:effectExtent l="0" t="0" r="0" b="0"/>
+            <wp:docPr id="16" name="Picture 16"/>
+            <wp:cNvGraphicFramePr>
+              <a:graphicFrameLocks xmlns:a="http://schemas.openxmlformats.org/drawingml/2006/main" noChangeAspect="1"/>
+            </wp:cNvGraphicFramePr>
+            <a:graphic xmlns:a="http://schemas.openxmlformats.org/drawingml/2006/main">
+              <a:graphicData uri="http://schemas.openxmlformats.org/drawingml/2006/picture">
+                <pic:pic xmlns:pic="http://schemas.openxmlformats.org/drawingml/2006/picture">
+                  <pic:nvPicPr>
+                    <pic:cNvPr id="1" name=""/>
+                    <pic:cNvPicPr/>
+                  </pic:nvPicPr>
+                  <pic:blipFill>
+                    <a:blip r:embed="rId7"/>
+                    <a:stretch>
+                      <a:fillRect/>
+                    </a:stretch>
+                  </pic:blipFill>
+                  <pic:spPr>
+                    <a:xfrm>
+                      <a:off x="0" y="0"/>
+                      <a:ext cx="2376214" cy="2363575"/>
+                    </a:xfrm>
+                    <a:prstGeom prst="rect">
+                      <a:avLst/>
+                    </a:prstGeom>
+                  </pic:spPr>
+                </pic:pic>
+              </a:graphicData>
+            </a:graphic>
+          </wp:inline>
+        </w:drawing>
+      </w:r>
+    </w:p>
+    <w:p>
+      <w:pPr>
+        <w:rPr>
+          <w:i/>
+          <w:iCs/>
+          <w:sz w:val="18"/>
+          <w:szCs w:val="18"/>
+          <w:lang w:val="ru-RU"/>
+        </w:rPr>
+      </w:pPr>
+      <w:r>
+        <w:rPr>
+          <w:i/>
+          <w:iCs/>
+          <w:sz w:val="18"/>
+          <w:szCs w:val="18"/>
+          <w:lang w:val="ru-RU"/>
+        </w:rPr>
+        <w:t>Грузовик, движущийся по дороге.</w:t>
+      </w:r>
+    </w:p>
+    <w:p>
+      <w:pPr>
+        <w:rPr>
+          <w:lang w:val="ru-RU"/>
+        </w:rPr>
+      </w:pPr>
+      <w:r>
+        <w:rPr>
+          <w:lang w:val="ru-RU"/>
+        </w:rPr>
         <w:t>Отряды являются единицами управления и фактически не являются объектами участвующими в бою.</w:t>
       </w:r>
       <w:r>
@@ -3468,6 +3662,7 @@
         <w:rPr>
           <w:lang w:val="ru-RU"/>
         </w:rPr>
+        <w:lastRenderedPageBreak/>
         <w:t>Юнит имеет определенное вооружение или несколько и может атаковать другого юнита или область карты.</w:t>
       </w:r>
       <w:r>
@@ -3873,7 +4068,6 @@
         <w:rPr>
           <w:lang w:val="ru-RU"/>
         </w:rPr>
-        <w:lastRenderedPageBreak/>
         <w:t xml:space="preserve">ТТХ снаряда становятся важны лишь при попадании в фронтальную проекцию тяжелой техники, когда потребуется дополнительная механика пробил\не пробил. </w:t>
       </w:r>
     </w:p>
@@ -5726,6 +5920,7 @@
         </w:rPr>
         <w:t>“</w:t>
       </w:r>
+      <w:proofErr w:type="gramStart"/>
       <w:r>
         <w:rPr>
           <w:lang w:val="ru-RU"/>
@@ -5742,7 +5937,14 @@
         <w:rPr>
           <w:lang w:val="ru-RU"/>
         </w:rPr>
-        <w:t xml:space="preserve">  и модельный ряд (хуже кач-во старые модели, лучше кач-во новые высокотехнологичные модели).</w:t>
+        <w:t xml:space="preserve">  и</w:t>
+      </w:r>
+      <w:proofErr w:type="gramEnd"/>
+      <w:r>
+        <w:rPr>
+          <w:lang w:val="ru-RU"/>
+        </w:rPr>
+        <w:t xml:space="preserve"> модельный ряд (хуже кач-во старые модели, лучше кач-во новые высокотехнологичные модели).</w:t>
       </w:r>
     </w:p>
     <w:p>
@@ -6068,7 +6270,7 @@
                     <pic:cNvPicPr/>
                   </pic:nvPicPr>
                   <pic:blipFill>
-                    <a:blip r:embed="rId6">
+                    <a:blip r:embed="rId8">
                       <a:extLst>
                         <a:ext uri="{28A0092B-C50C-407E-A947-70E740481C1C}">
                           <a14:useLocalDpi xmlns:a14="http://schemas.microsoft.com/office/drawing/2010/main" val="0"/>
@@ -6129,7 +6331,7 @@
                     <pic:cNvPicPr/>
                   </pic:nvPicPr>
                   <pic:blipFill>
-                    <a:blip r:embed="rId7" cstate="print">
+                    <a:blip r:embed="rId9" cstate="print">
                       <a:extLst>
                         <a:ext uri="{28A0092B-C50C-407E-A947-70E740481C1C}">
                           <a14:useLocalDpi xmlns:a14="http://schemas.microsoft.com/office/drawing/2010/main" val="0"/>
@@ -6321,7 +6523,7 @@
                     <pic:cNvPicPr/>
                   </pic:nvPicPr>
                   <pic:blipFill>
-                    <a:blip r:embed="rId8"/>
+                    <a:blip r:embed="rId10"/>
                     <a:stretch>
                       <a:fillRect/>
                     </a:stretch>
@@ -6766,239 +6968,6 @@
             <wp:extent cx="1303322" cy="1009934"/>
             <wp:effectExtent l="0" t="0" r="0" b="0"/>
             <wp:docPr id="3" name="Picture 3"/>
-            <wp:cNvGraphicFramePr>
-              <a:graphicFrameLocks xmlns:a="http://schemas.openxmlformats.org/drawingml/2006/main" noChangeAspect="1"/>
-            </wp:cNvGraphicFramePr>
-            <a:graphic xmlns:a="http://schemas.openxmlformats.org/drawingml/2006/main">
-              <a:graphicData uri="http://schemas.openxmlformats.org/drawingml/2006/picture">
-                <pic:pic xmlns:pic="http://schemas.openxmlformats.org/drawingml/2006/picture">
-                  <pic:nvPicPr>
-                    <pic:cNvPr id="1" name=""/>
-                    <pic:cNvPicPr/>
-                  </pic:nvPicPr>
-                  <pic:blipFill>
-                    <a:blip r:embed="rId9"/>
-                    <a:stretch>
-                      <a:fillRect/>
-                    </a:stretch>
-                  </pic:blipFill>
-                  <pic:spPr>
-                    <a:xfrm>
-                      <a:off x="0" y="0"/>
-                      <a:ext cx="1315247" cy="1019175"/>
-                    </a:xfrm>
-                    <a:prstGeom prst="rect">
-                      <a:avLst/>
-                    </a:prstGeom>
-                  </pic:spPr>
-                </pic:pic>
-              </a:graphicData>
-            </a:graphic>
-          </wp:inline>
-        </w:drawing>
-      </w:r>
-      <w:r>
-        <w:rPr>
-          <w:i/>
-          <w:iCs/>
-          <w:sz w:val="16"/>
-          <w:szCs w:val="16"/>
-          <w:lang w:val="ru-RU"/>
-        </w:rPr>
-        <w:t xml:space="preserve"> </w:t>
-      </w:r>
-      <w:r>
-        <w:rPr>
-          <w:i/>
-          <w:iCs/>
-          <w:sz w:val="16"/>
-          <w:szCs w:val="16"/>
-          <w:lang w:val="ru-RU"/>
-        </w:rPr>
-        <w:t xml:space="preserve">Пример отображения </w:t>
-      </w:r>
-      <w:r>
-        <w:rPr>
-          <w:i/>
-          <w:iCs/>
-          <w:sz w:val="16"/>
-          <w:szCs w:val="16"/>
-          <w:lang w:val="ru-RU"/>
-        </w:rPr>
-        <w:t>склона холма. (на верхней точке отображена абсолютная высота).</w:t>
-      </w:r>
-    </w:p>
-    <w:p>
-      <w:pPr>
-        <w:pStyle w:val="Heading4"/>
-        <w:rPr>
-          <w:lang w:val="ru-RU"/>
-        </w:rPr>
-      </w:pPr>
-      <w:r>
-        <w:rPr>
-          <w:lang w:val="ru-RU"/>
-        </w:rPr>
-        <w:t>Природные объекты</w:t>
-      </w:r>
-    </w:p>
-    <w:p>
-      <w:pPr>
-        <w:rPr>
-          <w:lang w:val="ru-RU"/>
-        </w:rPr>
-      </w:pPr>
-      <w:r>
-        <w:rPr>
-          <w:lang w:val="ru-RU"/>
-        </w:rPr>
-        <w:t>Камни, бревна, валуны и прочие достаточно крупные для учета в симуляции объекты.</w:t>
-      </w:r>
-      <w:r>
-        <w:rPr>
-          <w:lang w:val="ru-RU"/>
-        </w:rPr>
-        <w:br/>
-        <w:t>Могут предоставлять укрытие для юнита или затруднять\запрещать передвижение сквозь них.</w:t>
-      </w:r>
-      <w:r>
-        <w:rPr>
-          <w:lang w:val="ru-RU"/>
-        </w:rPr>
-        <w:br/>
-        <w:t>Отображаются условными обозначениями.</w:t>
-      </w:r>
-    </w:p>
-    <w:p>
-      <w:pPr>
-        <w:rPr>
-          <w:lang w:val="ru-RU"/>
-        </w:rPr>
-      </w:pPr>
-      <w:r>
-        <w:rPr>
-          <w:noProof/>
-          <w:lang w:val="ru-RU"/>
-        </w:rPr>
-        <w:drawing>
-          <wp:inline distT="0" distB="0" distL="0" distR="0" wp14:anchorId="632A8318" wp14:editId="3DF24E3F">
-            <wp:extent cx="1444389" cy="1057701"/>
-            <wp:effectExtent l="0" t="0" r="0" b="0"/>
-            <wp:docPr id="5" name="Picture 5"/>
-            <wp:cNvGraphicFramePr>
-              <a:graphicFrameLocks xmlns:a="http://schemas.openxmlformats.org/drawingml/2006/main" noChangeAspect="1"/>
-            </wp:cNvGraphicFramePr>
-            <a:graphic xmlns:a="http://schemas.openxmlformats.org/drawingml/2006/main">
-              <a:graphicData uri="http://schemas.openxmlformats.org/drawingml/2006/picture">
-                <pic:pic xmlns:pic="http://schemas.openxmlformats.org/drawingml/2006/picture">
-                  <pic:nvPicPr>
-                    <pic:cNvPr id="1" name=""/>
-                    <pic:cNvPicPr/>
-                  </pic:nvPicPr>
-                  <pic:blipFill>
-                    <a:blip r:embed="rId10"/>
-                    <a:stretch>
-                      <a:fillRect/>
-                    </a:stretch>
-                  </pic:blipFill>
-                  <pic:spPr>
-                    <a:xfrm>
-                      <a:off x="0" y="0"/>
-                      <a:ext cx="1467822" cy="1074861"/>
-                    </a:xfrm>
-                    <a:prstGeom prst="rect">
-                      <a:avLst/>
-                    </a:prstGeom>
-                  </pic:spPr>
-                </pic:pic>
-              </a:graphicData>
-            </a:graphic>
-          </wp:inline>
-        </w:drawing>
-      </w:r>
-      <w:r>
-        <w:rPr>
-          <w:lang w:val="ru-RU"/>
-        </w:rPr>
-        <w:t xml:space="preserve">  </w:t>
-      </w:r>
-      <w:r>
-        <w:rPr>
-          <w:i/>
-          <w:iCs/>
-          <w:sz w:val="16"/>
-          <w:szCs w:val="16"/>
-          <w:lang w:val="ru-RU"/>
-        </w:rPr>
-        <w:t xml:space="preserve">Пример отображения отдельного дерева. </w:t>
-      </w:r>
-    </w:p>
-    <w:p>
-      <w:pPr>
-        <w:pStyle w:val="Heading4"/>
-        <w:rPr>
-          <w:lang w:val="ru-RU"/>
-        </w:rPr>
-      </w:pPr>
-      <w:r>
-        <w:rPr>
-          <w:lang w:val="ru-RU"/>
-        </w:rPr>
-        <w:t>Растительность</w:t>
-      </w:r>
-    </w:p>
-    <w:p>
-      <w:pPr>
-        <w:rPr>
-          <w:lang w:val="ru-RU"/>
-        </w:rPr>
-      </w:pPr>
-      <w:r>
-        <w:rPr>
-          <w:lang w:val="ru-RU"/>
-        </w:rPr>
-        <w:t>Разнообразные леса и лесополосы, запрещают передвижение некоторых типов юнитов, создают укрытие для остальных, влияют на обзор и скорость передвижения.</w:t>
-      </w:r>
-      <w:r>
-        <w:rPr>
-          <w:lang w:val="ru-RU"/>
-        </w:rPr>
-        <w:br/>
-        <w:t>Отображаются полигонами определенной закраски</w:t>
-      </w:r>
-      <w:r>
-        <w:rPr>
-          <w:lang w:val="ru-RU"/>
-        </w:rPr>
-        <w:t xml:space="preserve"> и штриховки</w:t>
-      </w:r>
-      <w:r>
-        <w:rPr>
-          <w:lang w:val="ru-RU"/>
-        </w:rPr>
-        <w:t>.</w:t>
-      </w:r>
-    </w:p>
-    <w:p>
-      <w:pPr>
-        <w:rPr>
-          <w:i/>
-          <w:iCs/>
-          <w:sz w:val="18"/>
-          <w:szCs w:val="18"/>
-          <w:lang w:val="ru-RU"/>
-        </w:rPr>
-      </w:pPr>
-      <w:r>
-        <w:rPr>
-          <w:noProof/>
-          <w:lang w:val="ru-RU"/>
-        </w:rPr>
-        <w:drawing>
-          <wp:inline distT="0" distB="0" distL="0" distR="0" wp14:anchorId="6BB180EA" wp14:editId="30045A0E">
-            <wp:extent cx="881028" cy="887104"/>
-            <wp:effectExtent l="0" t="0" r="0" b="0"/>
-            <wp:docPr id="7" name="Picture 7"/>
             <wp:cNvGraphicFramePr>
               <a:graphicFrameLocks xmlns:a="http://schemas.openxmlformats.org/drawingml/2006/main" noChangeAspect="1"/>
             </wp:cNvGraphicFramePr>
@@ -7018,7 +6987,7 @@
                   <pic:spPr>
                     <a:xfrm>
                       <a:off x="0" y="0"/>
-                      <a:ext cx="891967" cy="898118"/>
+                      <a:ext cx="1315247" cy="1019175"/>
                     </a:xfrm>
                     <a:prstGeom prst="rect">
                       <a:avLst/>
@@ -7032,69 +7001,33 @@
       </w:r>
       <w:r>
         <w:rPr>
-          <w:lang w:val="ru-RU"/>
-        </w:rPr>
-        <w:t xml:space="preserve"> </w:t>
-      </w:r>
-      <w:r>
-        <w:rPr>
           <w:i/>
           <w:iCs/>
-          <w:sz w:val="18"/>
-          <w:szCs w:val="18"/>
-          <w:lang w:val="ru-RU"/>
-        </w:rPr>
-        <w:t>Пример отображения леса</w:t>
+          <w:sz w:val="16"/>
+          <w:szCs w:val="16"/>
+          <w:lang w:val="ru-RU"/>
+        </w:rPr>
+        <w:t xml:space="preserve"> </w:t>
       </w:r>
       <w:r>
         <w:rPr>
           <w:i/>
           <w:iCs/>
-          <w:sz w:val="18"/>
-          <w:szCs w:val="18"/>
-          <w:lang w:val="ru-RU"/>
-        </w:rPr>
-        <w:t xml:space="preserve"> (тёмно-зелёный)</w:t>
+          <w:sz w:val="16"/>
+          <w:szCs w:val="16"/>
+          <w:lang w:val="ru-RU"/>
+        </w:rPr>
+        <w:t xml:space="preserve">Пример отображения </w:t>
       </w:r>
       <w:r>
         <w:rPr>
           <w:i/>
           <w:iCs/>
-          <w:sz w:val="18"/>
-          <w:szCs w:val="18"/>
-          <w:lang w:val="ru-RU"/>
-        </w:rPr>
-        <w:t xml:space="preserve"> и кустарника</w:t>
-      </w:r>
-      <w:r>
-        <w:rPr>
-          <w:i/>
-          <w:iCs/>
-          <w:sz w:val="18"/>
-          <w:szCs w:val="18"/>
-          <w:lang w:val="ru-RU"/>
-        </w:rPr>
-        <w:t xml:space="preserve"> (светло-зелёный)</w:t>
-      </w:r>
-      <w:r>
-        <w:rPr>
-          <w:i/>
-          <w:iCs/>
-          <w:sz w:val="18"/>
-          <w:szCs w:val="18"/>
-          <w:lang w:val="ru-RU"/>
-        </w:rPr>
-        <w:t>.</w:t>
-      </w:r>
-      <w:r>
-        <w:rPr>
-          <w:i/>
-          <w:iCs/>
-          <w:sz w:val="18"/>
-          <w:szCs w:val="18"/>
-          <w:lang w:val="ru-RU"/>
-        </w:rPr>
-        <w:t xml:space="preserve"> (Технически это не правильно и на реальных картах это имеет другое значение).</w:t>
+          <w:sz w:val="16"/>
+          <w:szCs w:val="16"/>
+          <w:lang w:val="ru-RU"/>
+        </w:rPr>
+        <w:t>склона холма. (на верхней точке отображена абсолютная высота).</w:t>
       </w:r>
     </w:p>
     <w:p>
@@ -7104,102 +7037,56 @@
           <w:lang w:val="ru-RU"/>
         </w:rPr>
       </w:pPr>
-    </w:p>
-    <w:p>
-      <w:pPr>
-        <w:pStyle w:val="Heading4"/>
-        <w:rPr>
-          <w:lang w:val="ru-RU"/>
-        </w:rPr>
-      </w:pPr>
-    </w:p>
-    <w:p>
-      <w:pPr>
-        <w:pStyle w:val="Heading4"/>
-        <w:rPr>
-          <w:lang w:val="ru-RU"/>
-        </w:rPr>
-      </w:pPr>
-    </w:p>
-    <w:p>
-      <w:pPr>
-        <w:pStyle w:val="Heading4"/>
-        <w:rPr>
-          <w:lang w:val="ru-RU"/>
-        </w:rPr>
-      </w:pPr>
-    </w:p>
-    <w:p>
-      <w:pPr>
-        <w:rPr>
-          <w:lang w:val="ru-RU"/>
-        </w:rPr>
-      </w:pPr>
-    </w:p>
-    <w:p>
-      <w:pPr>
-        <w:pStyle w:val="Heading4"/>
-        <w:rPr>
-          <w:lang w:val="ru-RU"/>
-        </w:rPr>
-      </w:pPr>
-      <w:r>
-        <w:rPr>
-          <w:lang w:val="ru-RU"/>
-        </w:rPr>
-        <w:lastRenderedPageBreak/>
-        <w:t>Водные объекты</w:t>
-      </w:r>
-    </w:p>
-    <w:p>
-      <w:pPr>
-        <w:rPr>
-          <w:lang w:val="ru-RU"/>
-        </w:rPr>
-      </w:pPr>
-      <w:r>
-        <w:rPr>
-          <w:lang w:val="ru-RU"/>
-        </w:rPr>
-        <w:t>Реки, озера, побережья,</w:t>
-      </w:r>
-      <w:r>
-        <w:rPr>
-          <w:lang w:val="ru-RU"/>
-        </w:rPr>
-        <w:t xml:space="preserve"> болота,</w:t>
-      </w:r>
-      <w:r>
-        <w:rPr>
-          <w:lang w:val="ru-RU"/>
-        </w:rPr>
-        <w:t xml:space="preserve"> запрещают передвижение, либо влияют на его скорость.</w:t>
-      </w:r>
-      <w:r>
-        <w:rPr>
-          <w:lang w:val="ru-RU"/>
-        </w:rPr>
-        <w:br/>
-        <w:t>Отображаются либо эскизом, либо согласно нормам топологических карт. (в зависимости от масштаба).</w:t>
-      </w:r>
-    </w:p>
-    <w:p>
-      <w:pPr>
+      <w:r>
+        <w:rPr>
+          <w:lang w:val="ru-RU"/>
+        </w:rPr>
+        <w:t>Природные объекты</w:t>
+      </w:r>
+    </w:p>
+    <w:p>
+      <w:pPr>
+        <w:rPr>
+          <w:lang w:val="ru-RU"/>
+        </w:rPr>
+      </w:pPr>
+      <w:r>
+        <w:rPr>
+          <w:lang w:val="ru-RU"/>
+        </w:rPr>
+        <w:t>Камни, бревна, валуны и прочие достаточно крупные для учета в симуляции объекты.</w:t>
+      </w:r>
+      <w:r>
+        <w:rPr>
+          <w:lang w:val="ru-RU"/>
+        </w:rPr>
+        <w:br/>
+        <w:t>Могут предоставлять укрытие для юнита или затруднять\запрещать передвижение сквозь них.</w:t>
+      </w:r>
+      <w:r>
+        <w:rPr>
+          <w:lang w:val="ru-RU"/>
+        </w:rPr>
+        <w:br/>
+        <w:t>Отображаются условными обозначениями.</w:t>
+      </w:r>
+    </w:p>
+    <w:p>
+      <w:pPr>
+        <w:rPr>
+          <w:lang w:val="ru-RU"/>
+        </w:rPr>
+      </w:pPr>
+      <w:r>
         <w:rPr>
           <w:noProof/>
           <w:lang w:val="ru-RU"/>
         </w:rPr>
-      </w:pPr>
-      <w:r>
-        <w:rPr>
-          <w:noProof/>
-          <w:lang w:val="ru-RU"/>
-        </w:rPr>
         <w:drawing>
-          <wp:inline distT="0" distB="0" distL="0" distR="0" wp14:anchorId="40E90760" wp14:editId="3F793E51">
-            <wp:extent cx="1597715" cy="1617260"/>
+          <wp:inline distT="0" distB="0" distL="0" distR="0" wp14:anchorId="632A8318" wp14:editId="3DF24E3F">
+            <wp:extent cx="1444389" cy="1057701"/>
             <wp:effectExtent l="0" t="0" r="0" b="0"/>
-            <wp:docPr id="8" name="Picture 8"/>
+            <wp:docPr id="5" name="Picture 5"/>
             <wp:cNvGraphicFramePr>
               <a:graphicFrameLocks xmlns:a="http://schemas.openxmlformats.org/drawingml/2006/main" noChangeAspect="1"/>
             </wp:cNvGraphicFramePr>
@@ -7219,7 +7106,7 @@
                   <pic:spPr>
                     <a:xfrm>
                       <a:off x="0" y="0"/>
-                      <a:ext cx="1610676" cy="1630379"/>
+                      <a:ext cx="1467822" cy="1074861"/>
                     </a:xfrm>
                     <a:prstGeom prst="rect">
                       <a:avLst/>
@@ -7233,21 +7120,87 @@
       </w:r>
       <w:r>
         <w:rPr>
+          <w:lang w:val="ru-RU"/>
+        </w:rPr>
+        <w:t xml:space="preserve">  </w:t>
+      </w:r>
+      <w:r>
+        <w:rPr>
+          <w:i/>
+          <w:iCs/>
+          <w:sz w:val="16"/>
+          <w:szCs w:val="16"/>
+          <w:lang w:val="ru-RU"/>
+        </w:rPr>
+        <w:t xml:space="preserve">Пример отображения отдельного дерева. </w:t>
+      </w:r>
+    </w:p>
+    <w:p>
+      <w:pPr>
+        <w:pStyle w:val="Heading4"/>
+        <w:rPr>
+          <w:lang w:val="ru-RU"/>
+        </w:rPr>
+      </w:pPr>
+      <w:r>
+        <w:rPr>
+          <w:lang w:val="ru-RU"/>
+        </w:rPr>
+        <w:t>Растительность</w:t>
+      </w:r>
+    </w:p>
+    <w:p>
+      <w:pPr>
+        <w:rPr>
+          <w:lang w:val="ru-RU"/>
+        </w:rPr>
+      </w:pPr>
+      <w:r>
+        <w:rPr>
+          <w:lang w:val="ru-RU"/>
+        </w:rPr>
+        <w:t>Разнообразные леса и лесополосы, запрещают передвижение некоторых типов юнитов, создают укрытие для остальных, влияют на обзор и скорость передвижения.</w:t>
+      </w:r>
+      <w:r>
+        <w:rPr>
+          <w:lang w:val="ru-RU"/>
+        </w:rPr>
+        <w:br/>
+        <w:t>Отображаются полигонами определенной закраски</w:t>
+      </w:r>
+      <w:r>
+        <w:rPr>
+          <w:lang w:val="ru-RU"/>
+        </w:rPr>
+        <w:t xml:space="preserve"> и штриховки</w:t>
+      </w:r>
+      <w:r>
+        <w:rPr>
+          <w:lang w:val="ru-RU"/>
+        </w:rPr>
+        <w:t>.</w:t>
+      </w:r>
+    </w:p>
+    <w:p>
+      <w:pPr>
+        <w:rPr>
+          <w:i/>
+          <w:iCs/>
+          <w:sz w:val="18"/>
+          <w:szCs w:val="18"/>
+          <w:lang w:val="ru-RU"/>
+        </w:rPr>
+      </w:pPr>
+      <w:r>
+        <w:rPr>
           <w:noProof/>
           <w:lang w:val="ru-RU"/>
         </w:rPr>
-        <w:t xml:space="preserve"> </w:t>
-      </w:r>
-      <w:r>
-        <w:rPr>
-          <w:noProof/>
-          <w:lang w:val="ru-RU"/>
-        </w:rPr>
         <w:drawing>
-          <wp:inline distT="0" distB="0" distL="0" distR="0" wp14:anchorId="004DEB48" wp14:editId="666E4D49">
-            <wp:extent cx="2784143" cy="1620474"/>
+          <wp:inline distT="0" distB="0" distL="0" distR="0" wp14:anchorId="6BB180EA" wp14:editId="30045A0E">
+            <wp:extent cx="881028" cy="887104"/>
             <wp:effectExtent l="0" t="0" r="0" b="0"/>
-            <wp:docPr id="9" name="Picture 9"/>
+            <wp:docPr id="7" name="Picture 7"/>
             <wp:cNvGraphicFramePr>
               <a:graphicFrameLocks xmlns:a="http://schemas.openxmlformats.org/drawingml/2006/main" noChangeAspect="1"/>
             </wp:cNvGraphicFramePr>
@@ -7267,7 +7220,7 @@
                   <pic:spPr>
                     <a:xfrm>
                       <a:off x="0" y="0"/>
-                      <a:ext cx="2794368" cy="1626425"/>
+                      <a:ext cx="891967" cy="898118"/>
                     </a:xfrm>
                     <a:prstGeom prst="rect">
                       <a:avLst/>
@@ -7279,9 +7232,13 @@
           </wp:inline>
         </w:drawing>
       </w:r>
-    </w:p>
-    <w:p>
-      <w:pPr>
+      <w:r>
+        <w:rPr>
+          <w:lang w:val="ru-RU"/>
+        </w:rPr>
+        <w:t xml:space="preserve"> </w:t>
+      </w:r>
+      <w:r>
         <w:rPr>
           <w:i/>
           <w:iCs/>
@@ -7289,7 +7246,8 @@
           <w:szCs w:val="18"/>
           <w:lang w:val="ru-RU"/>
         </w:rPr>
-      </w:pPr>
+        <w:t>Пример отображения леса</w:t>
+      </w:r>
       <w:r>
         <w:rPr>
           <w:i/>
@@ -7298,7 +7256,7 @@
           <w:szCs w:val="18"/>
           <w:lang w:val="ru-RU"/>
         </w:rPr>
-        <w:t>Пример отображения</w:t>
+        <w:t xml:space="preserve"> (тёмно-зелёный)</w:t>
       </w:r>
       <w:r>
         <w:rPr>
@@ -7308,7 +7266,59 @@
           <w:szCs w:val="18"/>
           <w:lang w:val="ru-RU"/>
         </w:rPr>
-        <w:t xml:space="preserve"> реки согласно топологическим нормам (слева) и эскизу(справа).</w:t>
+        <w:t xml:space="preserve"> и кустарника</w:t>
+      </w:r>
+      <w:r>
+        <w:rPr>
+          <w:i/>
+          <w:iCs/>
+          <w:sz w:val="18"/>
+          <w:szCs w:val="18"/>
+          <w:lang w:val="ru-RU"/>
+        </w:rPr>
+        <w:t xml:space="preserve"> (светло-зелёный)</w:t>
+      </w:r>
+      <w:r>
+        <w:rPr>
+          <w:i/>
+          <w:iCs/>
+          <w:sz w:val="18"/>
+          <w:szCs w:val="18"/>
+          <w:lang w:val="ru-RU"/>
+        </w:rPr>
+        <w:t>.</w:t>
+      </w:r>
+      <w:r>
+        <w:rPr>
+          <w:i/>
+          <w:iCs/>
+          <w:sz w:val="18"/>
+          <w:szCs w:val="18"/>
+          <w:lang w:val="ru-RU"/>
+        </w:rPr>
+        <w:t xml:space="preserve"> (Технически это </w:t>
+      </w:r>
+      <w:proofErr w:type="gramStart"/>
+      <w:r>
+        <w:rPr>
+          <w:i/>
+          <w:iCs/>
+          <w:sz w:val="18"/>
+          <w:szCs w:val="18"/>
+          <w:lang w:val="ru-RU"/>
+        </w:rPr>
+        <w:t>не правильно</w:t>
+      </w:r>
+      <w:proofErr w:type="gramEnd"/>
+      <w:r>
+        <w:rPr>
+          <w:i/>
+          <w:iCs/>
+          <w:sz w:val="18"/>
+          <w:szCs w:val="18"/>
+          <w:lang w:val="ru-RU"/>
+        </w:rPr>
+        <w:t xml:space="preserve"> и на реальных картах это имеет другое значение).</w:t>
       </w:r>
     </w:p>
     <w:p>
@@ -7318,38 +7328,6 @@
           <w:lang w:val="ru-RU"/>
         </w:rPr>
       </w:pPr>
-      <w:r>
-        <w:rPr>
-          <w:lang w:val="ru-RU"/>
-        </w:rPr>
-        <w:t>Тип почвы</w:t>
-      </w:r>
-    </w:p>
-    <w:p>
-      <w:pPr>
-        <w:rPr>
-          <w:lang w:val="ru-RU"/>
-        </w:rPr>
-      </w:pPr>
-      <w:r>
-        <w:rPr>
-          <w:lang w:val="ru-RU"/>
-        </w:rPr>
-        <w:t>Болотистые, сухие, травянистые и т.п. могут создавать укрытие и влиять на скорость передвижения юнитов.</w:t>
-      </w:r>
-      <w:r>
-        <w:rPr>
-          <w:lang w:val="ru-RU"/>
-        </w:rPr>
-        <w:br/>
-        <w:t>Отображается штриховкой.</w:t>
-      </w:r>
-      <w:r>
-        <w:rPr>
-          <w:lang w:val="ru-RU"/>
-        </w:rPr>
-        <w:t xml:space="preserve"> Для примера см. растительность.</w:t>
-      </w:r>
     </w:p>
     <w:p>
       <w:pPr>
@@ -7358,43 +7336,82 @@
           <w:lang w:val="ru-RU"/>
         </w:rPr>
       </w:pPr>
-      <w:r>
-        <w:rPr>
-          <w:lang w:val="ru-RU"/>
-        </w:rPr>
-        <w:t>Объекты человеческой деятельности</w:t>
-      </w:r>
-    </w:p>
-    <w:p>
-      <w:pPr>
-        <w:rPr>
-          <w:lang w:val="ru-RU"/>
-        </w:rPr>
-      </w:pPr>
-      <w:r>
-        <w:rPr>
-          <w:lang w:val="ru-RU"/>
-        </w:rPr>
-        <w:t xml:space="preserve">Здания, блоки, гаражи, заборы и т.п. Создают укрытие для юнитов, влияют на обзор </w:t>
-      </w:r>
-      <w:r>
-        <w:rPr>
-          <w:lang w:val="ru-RU"/>
-        </w:rPr>
-        <w:t>и затрудняют\запрещают передвижение через них.</w:t>
-      </w:r>
-      <w:r>
-        <w:rPr>
-          <w:lang w:val="ru-RU"/>
-        </w:rPr>
-        <w:br/>
-        <w:t>Отображаются эскизами, либо условными обозначениями. (в зависимости от масштаба).</w:t>
+    </w:p>
+    <w:p>
+      <w:pPr>
+        <w:pStyle w:val="Heading4"/>
+        <w:rPr>
+          <w:lang w:val="ru-RU"/>
+        </w:rPr>
+      </w:pPr>
+    </w:p>
+    <w:p>
+      <w:pPr>
+        <w:pStyle w:val="Heading4"/>
+        <w:rPr>
+          <w:lang w:val="ru-RU"/>
+        </w:rPr>
+      </w:pPr>
+    </w:p>
+    <w:p>
+      <w:pPr>
+        <w:rPr>
+          <w:lang w:val="ru-RU"/>
+        </w:rPr>
+      </w:pPr>
+    </w:p>
+    <w:p>
+      <w:pPr>
+        <w:pStyle w:val="Heading4"/>
+        <w:rPr>
+          <w:lang w:val="ru-RU"/>
+        </w:rPr>
+      </w:pPr>
+      <w:r>
+        <w:rPr>
+          <w:lang w:val="ru-RU"/>
+        </w:rPr>
+        <w:lastRenderedPageBreak/>
+        <w:t>Водные объекты</w:t>
+      </w:r>
+    </w:p>
+    <w:p>
+      <w:pPr>
+        <w:rPr>
+          <w:lang w:val="ru-RU"/>
+        </w:rPr>
+      </w:pPr>
+      <w:r>
+        <w:rPr>
+          <w:lang w:val="ru-RU"/>
+        </w:rPr>
+        <w:t>Реки, озера, побережья,</w:t>
+      </w:r>
+      <w:r>
+        <w:rPr>
+          <w:lang w:val="ru-RU"/>
+        </w:rPr>
+        <w:t xml:space="preserve"> болота,</w:t>
+      </w:r>
+      <w:r>
+        <w:rPr>
+          <w:lang w:val="ru-RU"/>
+        </w:rPr>
+        <w:t xml:space="preserve"> запрещают передвижение, либо влияют на его скорость.</w:t>
+      </w:r>
+      <w:r>
+        <w:rPr>
+          <w:lang w:val="ru-RU"/>
+        </w:rPr>
+        <w:br/>
+        <w:t>Отображаются либо эскизом, либо согласно нормам топологических карт. (в зависимости от масштаба).</w:t>
       </w:r>
     </w:p>
     <w:p>
       <w:pPr>
         <w:rPr>
           <w:noProof/>
+          <w:lang w:val="ru-RU"/>
         </w:rPr>
       </w:pPr>
       <w:r>
@@ -7403,10 +7420,10 @@
           <w:lang w:val="ru-RU"/>
         </w:rPr>
         <w:drawing>
-          <wp:inline distT="0" distB="0" distL="0" distR="0" wp14:anchorId="3C7A35C6" wp14:editId="0B4ACD0D">
-            <wp:extent cx="1910687" cy="1556052"/>
+          <wp:inline distT="0" distB="0" distL="0" distR="0" wp14:anchorId="40E90760" wp14:editId="3F793E51">
+            <wp:extent cx="1597715" cy="1617260"/>
             <wp:effectExtent l="0" t="0" r="0" b="0"/>
-            <wp:docPr id="10" name="Picture 10"/>
+            <wp:docPr id="8" name="Picture 8"/>
             <wp:cNvGraphicFramePr>
               <a:graphicFrameLocks xmlns:a="http://schemas.openxmlformats.org/drawingml/2006/main" noChangeAspect="1"/>
             </wp:cNvGraphicFramePr>
@@ -7426,7 +7443,7 @@
                   <pic:spPr>
                     <a:xfrm>
                       <a:off x="0" y="0"/>
-                      <a:ext cx="1912840" cy="1557805"/>
+                      <a:ext cx="1610676" cy="1630379"/>
                     </a:xfrm>
                     <a:prstGeom prst="rect">
                       <a:avLst/>
@@ -7441,18 +7458,20 @@
       <w:r>
         <w:rPr>
           <w:noProof/>
+          <w:lang w:val="ru-RU"/>
         </w:rPr>
         <w:t xml:space="preserve"> </w:t>
       </w:r>
       <w:r>
         <w:rPr>
           <w:noProof/>
+          <w:lang w:val="ru-RU"/>
         </w:rPr>
         <w:drawing>
-          <wp:inline distT="0" distB="0" distL="0" distR="0" wp14:anchorId="601C0746" wp14:editId="01D671C8">
-            <wp:extent cx="2299648" cy="1555158"/>
+          <wp:inline distT="0" distB="0" distL="0" distR="0" wp14:anchorId="004DEB48" wp14:editId="666E4D49">
+            <wp:extent cx="2784143" cy="1620474"/>
             <wp:effectExtent l="0" t="0" r="0" b="0"/>
-            <wp:docPr id="11" name="Picture 11"/>
+            <wp:docPr id="9" name="Picture 9"/>
             <wp:cNvGraphicFramePr>
               <a:graphicFrameLocks xmlns:a="http://schemas.openxmlformats.org/drawingml/2006/main" noChangeAspect="1"/>
             </wp:cNvGraphicFramePr>
@@ -7472,7 +7491,7 @@
                   <pic:spPr>
                     <a:xfrm>
                       <a:off x="0" y="0"/>
-                      <a:ext cx="2307873" cy="1560720"/>
+                      <a:ext cx="2794368" cy="1626425"/>
                     </a:xfrm>
                     <a:prstGeom prst="rect">
                       <a:avLst/>
@@ -7513,48 +7532,7 @@
           <w:szCs w:val="18"/>
           <w:lang w:val="ru-RU"/>
         </w:rPr>
-        <w:t xml:space="preserve"> зданий согласно топологическим нормам (слева) и зданий и заборов эскизу(справа</w:t>
-      </w:r>
-      <w:r>
-        <w:rPr>
-          <w:i/>
-          <w:iCs/>
-          <w:sz w:val="18"/>
-          <w:szCs w:val="18"/>
-          <w:lang w:val="ru-RU"/>
-        </w:rPr>
-        <w:t xml:space="preserve">, скриншот взят из игры </w:t>
-      </w:r>
-      <w:proofErr w:type="spellStart"/>
-      <w:r>
-        <w:rPr>
-          <w:i/>
-          <w:iCs/>
-          <w:sz w:val="18"/>
-          <w:szCs w:val="18"/>
-        </w:rPr>
-        <w:t>Arma</w:t>
-      </w:r>
-      <w:proofErr w:type="spellEnd"/>
-      <w:r>
-        <w:rPr>
-          <w:i/>
-          <w:iCs/>
-          <w:sz w:val="18"/>
-          <w:szCs w:val="18"/>
-          <w:lang w:val="ru-RU"/>
-        </w:rPr>
-        <w:t>3)</w:t>
-      </w:r>
-      <w:r>
-        <w:rPr>
-          <w:i/>
-          <w:iCs/>
-          <w:sz w:val="18"/>
-          <w:szCs w:val="18"/>
-          <w:lang w:val="ru-RU"/>
-        </w:rPr>
-        <w:t>.</w:t>
+        <w:t xml:space="preserve"> реки согласно топологическим нормам (слева) и эскизу(справа).</w:t>
       </w:r>
     </w:p>
     <w:p>
@@ -7568,131 +7546,91 @@
         <w:rPr>
           <w:lang w:val="ru-RU"/>
         </w:rPr>
-        <w:t>Дороги</w:t>
-      </w:r>
-    </w:p>
-    <w:p>
-      <w:pPr>
-        <w:rPr>
-          <w:lang w:val="ru-RU"/>
-        </w:rPr>
-      </w:pPr>
-      <w:r>
-        <w:rPr>
-          <w:lang w:val="ru-RU"/>
-        </w:rPr>
-        <w:t>Являются предпочтительным маршрутами для передвижения юнитов. Влияют на скорость передвижения.</w:t>
-      </w:r>
-      <w:r>
-        <w:rPr>
-          <w:lang w:val="ru-RU"/>
-        </w:rPr>
-        <w:br/>
-        <w:t>Отображаются либо эскизом, либо согласно нормам топологических карт.</w:t>
-      </w:r>
-      <w:r>
-        <w:rPr>
-          <w:lang w:val="ru-RU"/>
-        </w:rPr>
-        <w:t xml:space="preserve"> (в зависимости от масштаба).</w:t>
-      </w:r>
-      <w:r>
-        <w:rPr>
-          <w:lang w:val="ru-RU"/>
-        </w:rPr>
-        <w:br/>
-        <w:t>Для примера см. объекты человеческой деятельности.</w:t>
-      </w:r>
-    </w:p>
-    <w:p>
-      <w:pPr>
-        <w:rPr>
-          <w:lang w:val="ru-RU"/>
-        </w:rPr>
-      </w:pPr>
-    </w:p>
-    <w:p>
-      <w:pPr>
-        <w:rPr>
-          <w:lang w:val="ru-RU"/>
-        </w:rPr>
-      </w:pPr>
-    </w:p>
-    <w:p>
-      <w:pPr>
-        <w:rPr>
-          <w:lang w:val="ru-RU"/>
-        </w:rPr>
-      </w:pPr>
-    </w:p>
-    <w:p>
-      <w:pPr>
-        <w:rPr>
-          <w:lang w:val="ru-RU"/>
-        </w:rPr>
-      </w:pPr>
-    </w:p>
-    <w:p>
-      <w:pPr>
-        <w:rPr>
-          <w:lang w:val="ru-RU"/>
-        </w:rPr>
-      </w:pPr>
-    </w:p>
-    <w:p>
-      <w:pPr>
-        <w:rPr>
-          <w:lang w:val="ru-RU"/>
-        </w:rPr>
-      </w:pPr>
-    </w:p>
-    <w:p>
-      <w:pPr>
-        <w:pStyle w:val="Heading3"/>
-        <w:rPr>
-          <w:lang w:val="ru-RU"/>
-        </w:rPr>
-      </w:pPr>
-      <w:r>
-        <w:rPr>
-          <w:lang w:val="ru-RU"/>
-        </w:rPr>
-        <w:lastRenderedPageBreak/>
-        <w:t xml:space="preserve">Маркеры, метки и другие части </w:t>
-      </w:r>
-      <w:r>
-        <w:t>UI</w:t>
-      </w:r>
-    </w:p>
-    <w:p>
-      <w:pPr>
-        <w:rPr>
-          <w:lang w:val="ru-RU"/>
-        </w:rPr>
-      </w:pPr>
-      <w:r>
-        <w:rPr>
-          <w:lang w:val="ru-RU"/>
-        </w:rPr>
-        <w:t>Маркеры и метки, представляют собой условные знаки, нанесенные на карту, не оказывающие прямого воздействия на симуляцию, но являющиеся часть игрового процесса.</w:t>
-      </w:r>
-    </w:p>
-    <w:p>
-      <w:pPr>
-        <w:rPr>
-          <w:lang w:val="ru-RU"/>
-        </w:rPr>
-      </w:pPr>
-      <w:r>
+        <w:t>Тип почвы</w:t>
+      </w:r>
+    </w:p>
+    <w:p>
+      <w:pPr>
+        <w:rPr>
+          <w:lang w:val="ru-RU"/>
+        </w:rPr>
+      </w:pPr>
+      <w:r>
+        <w:rPr>
+          <w:lang w:val="ru-RU"/>
+        </w:rPr>
+        <w:t>Болотистые, сухие, травянистые и т.п. могут создавать укрытие и влиять на скорость передвижения юнитов.</w:t>
+      </w:r>
+      <w:r>
+        <w:rPr>
+          <w:lang w:val="ru-RU"/>
+        </w:rPr>
+        <w:br/>
+        <w:t>Отображается штриховкой.</w:t>
+      </w:r>
+      <w:r>
+        <w:rPr>
+          <w:lang w:val="ru-RU"/>
+        </w:rPr>
+        <w:t xml:space="preserve"> Для примера см. растительность.</w:t>
+      </w:r>
+    </w:p>
+    <w:p>
+      <w:pPr>
+        <w:pStyle w:val="Heading4"/>
+        <w:rPr>
+          <w:lang w:val="ru-RU"/>
+        </w:rPr>
+      </w:pPr>
+      <w:r>
+        <w:rPr>
+          <w:lang w:val="ru-RU"/>
+        </w:rPr>
+        <w:t>Объекты человеческой деятельности</w:t>
+      </w:r>
+    </w:p>
+    <w:p>
+      <w:pPr>
+        <w:rPr>
+          <w:lang w:val="ru-RU"/>
+        </w:rPr>
+      </w:pPr>
+      <w:r>
+        <w:rPr>
+          <w:lang w:val="ru-RU"/>
+        </w:rPr>
+        <w:t xml:space="preserve">Здания, блоки, гаражи, заборы и т.п. Создают укрытие для юнитов, влияют на обзор </w:t>
+      </w:r>
+      <w:r>
+        <w:rPr>
+          <w:lang w:val="ru-RU"/>
+        </w:rPr>
+        <w:t>и затрудняют\запрещают передвижение через них.</w:t>
+      </w:r>
+      <w:r>
+        <w:rPr>
+          <w:lang w:val="ru-RU"/>
+        </w:rPr>
+        <w:br/>
+        <w:t>Отображаются эскизами, либо условными обозначениями. (в зависимости от масштаба).</w:t>
+      </w:r>
+    </w:p>
+    <w:p>
+      <w:pPr>
         <w:rPr>
           <w:noProof/>
+        </w:rPr>
+      </w:pPr>
+      <w:r>
+        <w:rPr>
+          <w:noProof/>
           <w:lang w:val="ru-RU"/>
         </w:rPr>
         <w:drawing>
-          <wp:inline distT="0" distB="0" distL="0" distR="0" wp14:anchorId="47E156A9" wp14:editId="39299828">
-            <wp:extent cx="1569493" cy="1021906"/>
+          <wp:inline distT="0" distB="0" distL="0" distR="0" wp14:anchorId="3C7A35C6" wp14:editId="0B4ACD0D">
+            <wp:extent cx="1910687" cy="1556052"/>
             <wp:effectExtent l="0" t="0" r="0" b="0"/>
-            <wp:docPr id="13" name="Picture 13"/>
+            <wp:docPr id="10" name="Picture 10"/>
             <wp:cNvGraphicFramePr>
               <a:graphicFrameLocks xmlns:a="http://schemas.openxmlformats.org/drawingml/2006/main" noChangeAspect="1"/>
             </wp:cNvGraphicFramePr>
@@ -7712,7 +7650,7 @@
                   <pic:spPr>
                     <a:xfrm>
                       <a:off x="0" y="0"/>
-                      <a:ext cx="1578803" cy="1027968"/>
+                      <a:ext cx="1912840" cy="1557805"/>
                     </a:xfrm>
                     <a:prstGeom prst="rect">
                       <a:avLst/>
@@ -7726,26 +7664,19 @@
       </w:r>
       <w:r>
         <w:rPr>
-          <w:lang w:val="ru-RU"/>
+          <w:noProof/>
         </w:rPr>
         <w:t xml:space="preserve"> </w:t>
       </w:r>
       <w:r>
         <w:rPr>
-          <w:lang w:val="ru-RU"/>
-        </w:rPr>
-        <w:t xml:space="preserve"> </w:t>
-      </w:r>
-      <w:r>
-        <w:rPr>
           <w:noProof/>
-          <w:lang w:val="ru-RU"/>
         </w:rPr>
         <w:drawing>
-          <wp:inline distT="0" distB="0" distL="0" distR="0" wp14:anchorId="15109BC4" wp14:editId="2508A505">
-            <wp:extent cx="1671851" cy="1056306"/>
+          <wp:inline distT="0" distB="0" distL="0" distR="0" wp14:anchorId="601C0746" wp14:editId="01D671C8">
+            <wp:extent cx="2299648" cy="1555158"/>
             <wp:effectExtent l="0" t="0" r="0" b="0"/>
-            <wp:docPr id="17" name="Picture 17"/>
+            <wp:docPr id="11" name="Picture 11"/>
             <wp:cNvGraphicFramePr>
               <a:graphicFrameLocks xmlns:a="http://schemas.openxmlformats.org/drawingml/2006/main" noChangeAspect="1"/>
             </wp:cNvGraphicFramePr>
@@ -7765,7 +7696,7 @@
                   <pic:spPr>
                     <a:xfrm>
                       <a:off x="0" y="0"/>
-                      <a:ext cx="1676024" cy="1058943"/>
+                      <a:ext cx="2307873" cy="1560720"/>
                     </a:xfrm>
                     <a:prstGeom prst="rect">
                       <a:avLst/>
@@ -7777,12 +7708,6 @@
           </wp:inline>
         </w:drawing>
       </w:r>
-      <w:r>
-        <w:rPr>
-          <w:lang w:val="ru-RU"/>
-        </w:rPr>
-        <w:t xml:space="preserve"> </w:t>
-      </w:r>
     </w:p>
     <w:p>
       <w:pPr>
@@ -7802,7 +7727,7 @@
           <w:szCs w:val="18"/>
           <w:lang w:val="ru-RU"/>
         </w:rPr>
-        <w:t xml:space="preserve">Примеры </w:t>
+        <w:t>Пример отображения</w:t>
       </w:r>
       <w:r>
         <w:rPr>
@@ -7812,8 +7737,9 @@
           <w:szCs w:val="18"/>
           <w:lang w:val="ru-RU"/>
         </w:rPr>
-        <w:t xml:space="preserve">вспомогательных и информационных </w:t>
-      </w:r>
+        <w:t xml:space="preserve"> зданий согласно топологическим нормам (слева) и зданий и заборов </w:t>
+      </w:r>
+      <w:proofErr w:type="gramStart"/>
       <w:r>
         <w:rPr>
           <w:i/>
@@ -7822,7 +7748,59 @@
           <w:szCs w:val="18"/>
           <w:lang w:val="ru-RU"/>
         </w:rPr>
-        <w:t>маркеров.</w:t>
+        <w:t>эскизу(</w:t>
+      </w:r>
+      <w:proofErr w:type="gramEnd"/>
+      <w:r>
+        <w:rPr>
+          <w:i/>
+          <w:iCs/>
+          <w:sz w:val="18"/>
+          <w:szCs w:val="18"/>
+          <w:lang w:val="ru-RU"/>
+        </w:rPr>
+        <w:t>справа</w:t>
+      </w:r>
+      <w:r>
+        <w:rPr>
+          <w:i/>
+          <w:iCs/>
+          <w:sz w:val="18"/>
+          <w:szCs w:val="18"/>
+          <w:lang w:val="ru-RU"/>
+        </w:rPr>
+        <w:t xml:space="preserve">, скриншот взят из игры </w:t>
+      </w:r>
+      <w:proofErr w:type="spellStart"/>
+      <w:r>
+        <w:rPr>
+          <w:i/>
+          <w:iCs/>
+          <w:sz w:val="18"/>
+          <w:szCs w:val="18"/>
+        </w:rPr>
+        <w:t>Arma</w:t>
+      </w:r>
+      <w:proofErr w:type="spellEnd"/>
+      <w:r>
+        <w:rPr>
+          <w:i/>
+          <w:iCs/>
+          <w:sz w:val="18"/>
+          <w:szCs w:val="18"/>
+          <w:lang w:val="ru-RU"/>
+        </w:rPr>
+        <w:t>3)</w:t>
+      </w:r>
+      <w:r>
+        <w:rPr>
+          <w:i/>
+          <w:iCs/>
+          <w:sz w:val="18"/>
+          <w:szCs w:val="18"/>
+          <w:lang w:val="ru-RU"/>
+        </w:rPr>
+        <w:t>.</w:t>
       </w:r>
     </w:p>
     <w:p>
@@ -7836,249 +7814,113 @@
         <w:rPr>
           <w:lang w:val="ru-RU"/>
         </w:rPr>
-        <w:t>Маркеры, размещенные игроком</w:t>
-      </w:r>
-      <w:r>
-        <w:rPr>
-          <w:lang w:val="ru-RU"/>
-        </w:rPr>
-        <w:t>.</w:t>
-      </w:r>
-    </w:p>
-    <w:p>
-      <w:pPr>
-        <w:rPr>
-          <w:lang w:val="ru-RU"/>
-        </w:rPr>
-      </w:pPr>
-      <w:r>
-        <w:rPr>
-          <w:lang w:val="ru-RU"/>
-        </w:rPr>
-        <w:t>Несут вспомогательную роль, позволяющую игроку запомнить, отметить или иную информацию.</w:t>
-      </w:r>
-    </w:p>
-    <w:p>
-      <w:pPr>
-        <w:pStyle w:val="Heading4"/>
-        <w:rPr>
-          <w:lang w:val="ru-RU"/>
-        </w:rPr>
-      </w:pPr>
-      <w:r>
-        <w:rPr>
-          <w:lang w:val="ru-RU"/>
-        </w:rPr>
-        <w:t>Маркеры, автоматически размещенные игрой</w:t>
-      </w:r>
-    </w:p>
-    <w:p>
-      <w:pPr>
-        <w:rPr>
-          <w:lang w:val="ru-RU"/>
-        </w:rPr>
-      </w:pPr>
-      <w:r>
-        <w:rPr>
-          <w:lang w:val="ru-RU"/>
-        </w:rPr>
-        <w:t>Р</w:t>
-      </w:r>
-      <w:r>
-        <w:rPr>
-          <w:lang w:val="ru-RU"/>
-        </w:rPr>
-        <w:t>азмещаются игровым процессом автоматически, при определенных действиях игрока, событиях</w:t>
-      </w:r>
-      <w:r>
-        <w:rPr>
-          <w:lang w:val="ru-RU"/>
-        </w:rPr>
-        <w:t xml:space="preserve"> </w:t>
-      </w:r>
-      <w:r>
-        <w:rPr>
-          <w:lang w:val="ru-RU"/>
-        </w:rPr>
-        <w:t>или базовыми игровыми условиями.</w:t>
-      </w:r>
-      <w:r>
-        <w:rPr>
-          <w:lang w:val="ru-RU"/>
-        </w:rPr>
-        <w:br/>
-        <w:t xml:space="preserve">Примеры вызвавших </w:t>
-      </w:r>
-      <w:r>
-        <w:rPr>
-          <w:lang w:val="ru-RU"/>
-        </w:rPr>
-        <w:t>появление автоматических маркеров событий</w:t>
-      </w:r>
-      <w:r>
-        <w:rPr>
-          <w:lang w:val="ru-RU"/>
-        </w:rPr>
-        <w:t>:</w:t>
-      </w:r>
-    </w:p>
-    <w:p>
-      <w:pPr>
-        <w:pStyle w:val="ListParagraph"/>
-        <w:numPr>
-          <w:ilvl w:val="0"/>
-          <w:numId w:val="15"/>
-        </w:numPr>
-        <w:rPr>
-          <w:lang w:val="ru-RU"/>
-        </w:rPr>
-      </w:pPr>
-      <w:r>
-        <w:rPr>
-          <w:lang w:val="ru-RU"/>
-        </w:rPr>
-        <w:t>Игровым процессом назначена цель\задача игры.</w:t>
-      </w:r>
-    </w:p>
-    <w:p>
-      <w:pPr>
-        <w:pStyle w:val="ListParagraph"/>
-        <w:numPr>
-          <w:ilvl w:val="0"/>
-          <w:numId w:val="15"/>
-        </w:numPr>
-        <w:rPr>
-          <w:lang w:val="ru-RU"/>
-        </w:rPr>
-      </w:pPr>
-      <w:r>
-        <w:rPr>
-          <w:lang w:val="ru-RU"/>
-        </w:rPr>
-        <w:t>Игрок отдал приказ юниту</w:t>
-      </w:r>
-    </w:p>
-    <w:p>
-      <w:pPr>
-        <w:pStyle w:val="ListParagraph"/>
-        <w:numPr>
-          <w:ilvl w:val="0"/>
-          <w:numId w:val="15"/>
-        </w:numPr>
-        <w:rPr>
-          <w:lang w:val="ru-RU"/>
-        </w:rPr>
-      </w:pPr>
-      <w:r>
-        <w:rPr>
-          <w:lang w:val="ru-RU"/>
-        </w:rPr>
-        <w:t>Игрок получил информацию от юнит</w:t>
-      </w:r>
-      <w:r>
-        <w:rPr>
-          <w:lang w:val="ru-RU"/>
-        </w:rPr>
-        <w:t xml:space="preserve">а о </w:t>
-      </w:r>
-      <w:proofErr w:type="spellStart"/>
-      <w:r>
-        <w:rPr>
-          <w:lang w:val="ru-RU"/>
-        </w:rPr>
-        <w:t>неком</w:t>
-      </w:r>
-      <w:proofErr w:type="spellEnd"/>
-      <w:r>
-        <w:rPr>
-          <w:lang w:val="ru-RU"/>
-        </w:rPr>
-        <w:t xml:space="preserve"> событии.</w:t>
-      </w:r>
-    </w:p>
-    <w:p>
-      <w:pPr>
-        <w:pStyle w:val="Heading4"/>
-        <w:rPr>
-          <w:lang w:val="ru-RU"/>
-        </w:rPr>
-      </w:pPr>
-      <w:r>
-        <w:rPr>
-          <w:lang w:val="ru-RU"/>
-        </w:rPr>
-        <w:t xml:space="preserve">Части </w:t>
+        <w:t>Дороги</w:t>
+      </w:r>
+    </w:p>
+    <w:p>
+      <w:pPr>
+        <w:rPr>
+          <w:lang w:val="ru-RU"/>
+        </w:rPr>
+      </w:pPr>
+      <w:r>
+        <w:rPr>
+          <w:lang w:val="ru-RU"/>
+        </w:rPr>
+        <w:t>Являются предпочтительным маршрутами для передвижения юнитов. Влияют на скорость передвижения.</w:t>
+      </w:r>
+      <w:r>
+        <w:rPr>
+          <w:lang w:val="ru-RU"/>
+        </w:rPr>
+        <w:br/>
+        <w:t>Отображаются либо эскизом, либо согласно нормам топологических карт.</w:t>
+      </w:r>
+      <w:r>
+        <w:rPr>
+          <w:lang w:val="ru-RU"/>
+        </w:rPr>
+        <w:t xml:space="preserve"> (в зависимости от масштаба).</w:t>
+      </w:r>
+      <w:r>
+        <w:rPr>
+          <w:lang w:val="ru-RU"/>
+        </w:rPr>
+        <w:br/>
+        <w:t>Для примера см. объекты человеческой деятельности.</w:t>
+      </w:r>
+    </w:p>
+    <w:p>
+      <w:pPr>
+        <w:rPr>
+          <w:lang w:val="ru-RU"/>
+        </w:rPr>
+      </w:pPr>
+    </w:p>
+    <w:p>
+      <w:pPr>
+        <w:rPr>
+          <w:lang w:val="ru-RU"/>
+        </w:rPr>
+      </w:pPr>
+    </w:p>
+    <w:p>
+      <w:pPr>
+        <w:rPr>
+          <w:lang w:val="ru-RU"/>
+        </w:rPr>
+      </w:pPr>
+    </w:p>
+    <w:p>
+      <w:pPr>
+        <w:rPr>
+          <w:lang w:val="ru-RU"/>
+        </w:rPr>
+      </w:pPr>
+    </w:p>
+    <w:p>
+      <w:pPr>
+        <w:rPr>
+          <w:lang w:val="ru-RU"/>
+        </w:rPr>
+      </w:pPr>
+    </w:p>
+    <w:p>
+      <w:pPr>
+        <w:rPr>
+          <w:lang w:val="ru-RU"/>
+        </w:rPr>
+      </w:pPr>
+    </w:p>
+    <w:p>
+      <w:pPr>
+        <w:pStyle w:val="Heading3"/>
+        <w:rPr>
+          <w:lang w:val="ru-RU"/>
+        </w:rPr>
+      </w:pPr>
+      <w:r>
+        <w:rPr>
+          <w:lang w:val="ru-RU"/>
+        </w:rPr>
+        <w:lastRenderedPageBreak/>
+        <w:t xml:space="preserve">Маркеры, метки и другие части </w:t>
       </w:r>
       <w:r>
         <w:t>UI</w:t>
       </w:r>
-      <w:r>
-        <w:rPr>
-          <w:lang w:val="ru-RU"/>
-        </w:rPr>
-        <w:t>\</w:t>
-      </w:r>
-      <w:r>
-        <w:t>GUI</w:t>
-      </w:r>
-    </w:p>
-    <w:p>
-      <w:pPr>
-        <w:rPr>
-          <w:lang w:val="ru-RU"/>
-        </w:rPr>
-      </w:pPr>
-      <w:r>
-        <w:rPr>
-          <w:lang w:val="ru-RU"/>
-        </w:rPr>
-        <w:t xml:space="preserve">Объекты являющиеся последствия взаимодействия игрока с интерфейсом и\или игровой картой. </w:t>
-      </w:r>
-      <w:r>
-        <w:rPr>
-          <w:lang w:val="ru-RU"/>
-        </w:rPr>
-        <w:br/>
-        <w:t>Анимации кликов, отображения начала взаимодействий с интерактивным объектом и прочее.</w:t>
-      </w:r>
-    </w:p>
-    <w:p>
-      <w:pPr>
-        <w:pStyle w:val="Heading3"/>
-        <w:rPr>
-          <w:lang w:val="ru-RU"/>
-        </w:rPr>
-      </w:pPr>
-      <w:r>
-        <w:rPr>
-          <w:lang w:val="ru-RU"/>
-        </w:rPr>
-        <w:t>Юниты, отряды и объекты материальной части.</w:t>
-      </w:r>
-    </w:p>
-    <w:p>
-      <w:pPr>
-        <w:rPr>
-          <w:lang w:val="ru-RU"/>
-        </w:rPr>
-      </w:pPr>
-      <w:r>
-        <w:rPr>
-          <w:lang w:val="ru-RU"/>
-        </w:rPr>
-        <w:t>Юниты отображаются простейшими формами разных расцветок. Например – круг, с стрелкой или иной формой, указывающей направление обзора.</w:t>
-      </w:r>
-      <w:r>
-        <w:rPr>
-          <w:lang w:val="ru-RU"/>
-        </w:rPr>
-        <w:br/>
-      </w:r>
-      <w:r>
-        <w:rPr>
-          <w:lang w:val="ru-RU"/>
-        </w:rPr>
-        <w:t>Техника отображается эскизами.</w:t>
+    </w:p>
+    <w:p>
+      <w:pPr>
+        <w:rPr>
+          <w:lang w:val="ru-RU"/>
+        </w:rPr>
+      </w:pPr>
+      <w:r>
+        <w:rPr>
+          <w:lang w:val="ru-RU"/>
+        </w:rPr>
+        <w:t>Маркеры и метки, представляют собой условные знаки, нанесенные на карту, не оказывающие прямого воздействия на симуляцию, но являющиеся часть игрового процесса.</w:t>
       </w:r>
     </w:p>
     <w:p>
@@ -8093,10 +7935,10 @@
           <w:lang w:val="ru-RU"/>
         </w:rPr>
         <w:drawing>
-          <wp:inline distT="0" distB="0" distL="0" distR="0" wp14:anchorId="5D05DAA8" wp14:editId="471BCDB4">
-            <wp:extent cx="859809" cy="969393"/>
+          <wp:inline distT="0" distB="0" distL="0" distR="0" wp14:anchorId="47E156A9" wp14:editId="39299828">
+            <wp:extent cx="1569493" cy="1021906"/>
             <wp:effectExtent l="0" t="0" r="0" b="0"/>
-            <wp:docPr id="18" name="Picture 18"/>
+            <wp:docPr id="13" name="Picture 13"/>
             <wp:cNvGraphicFramePr>
               <a:graphicFrameLocks xmlns:a="http://schemas.openxmlformats.org/drawingml/2006/main" noChangeAspect="1"/>
             </wp:cNvGraphicFramePr>
@@ -8116,7 +7958,7 @@
                   <pic:spPr>
                     <a:xfrm>
                       <a:off x="0" y="0"/>
-                      <a:ext cx="865195" cy="975465"/>
+                      <a:ext cx="1578803" cy="1027968"/>
                     </a:xfrm>
                     <a:prstGeom prst="rect">
                       <a:avLst/>
@@ -8130,227 +7972,26 @@
       </w:r>
       <w:r>
         <w:rPr>
-          <w:sz w:val="18"/>
-          <w:szCs w:val="18"/>
           <w:lang w:val="ru-RU"/>
         </w:rPr>
         <w:t xml:space="preserve"> </w:t>
       </w:r>
       <w:r>
         <w:rPr>
-          <w:i/>
-          <w:iCs/>
-          <w:sz w:val="18"/>
-          <w:szCs w:val="18"/>
-          <w:lang w:val="ru-RU"/>
-        </w:rPr>
-        <w:t>Пример отображения юнитов и техники. Скриншот</w:t>
-      </w:r>
-      <w:r>
-        <w:rPr>
-          <w:i/>
-          <w:iCs/>
-          <w:sz w:val="18"/>
-          <w:szCs w:val="18"/>
           <w:lang w:val="ru-RU"/>
         </w:rPr>
         <w:t xml:space="preserve"> </w:t>
       </w:r>
       <w:r>
         <w:rPr>
-          <w:i/>
-          <w:iCs/>
-          <w:sz w:val="18"/>
-          <w:szCs w:val="18"/>
-          <w:lang w:val="ru-RU"/>
-        </w:rPr>
-        <w:t>взят</w:t>
-      </w:r>
-      <w:r>
-        <w:rPr>
-          <w:i/>
-          <w:iCs/>
-          <w:sz w:val="18"/>
-          <w:szCs w:val="18"/>
-          <w:lang w:val="ru-RU"/>
-        </w:rPr>
-        <w:t xml:space="preserve"> </w:t>
-      </w:r>
-      <w:r>
-        <w:rPr>
-          <w:i/>
-          <w:iCs/>
-          <w:sz w:val="18"/>
-          <w:szCs w:val="18"/>
-          <w:lang w:val="ru-RU"/>
-        </w:rPr>
-        <w:t>из</w:t>
-      </w:r>
-      <w:r>
-        <w:rPr>
-          <w:i/>
-          <w:iCs/>
-          <w:sz w:val="18"/>
-          <w:szCs w:val="18"/>
-          <w:lang w:val="ru-RU"/>
-        </w:rPr>
-        <w:t xml:space="preserve"> </w:t>
-      </w:r>
-      <w:r>
-        <w:rPr>
-          <w:i/>
-          <w:iCs/>
-          <w:sz w:val="18"/>
-          <w:szCs w:val="18"/>
-          <w:lang w:val="ru-RU"/>
-        </w:rPr>
-        <w:t>экшен</w:t>
-      </w:r>
-      <w:r>
-        <w:rPr>
-          <w:i/>
-          <w:iCs/>
-          <w:sz w:val="18"/>
-          <w:szCs w:val="18"/>
-          <w:lang w:val="ru-RU"/>
-        </w:rPr>
-        <w:t xml:space="preserve"> </w:t>
-      </w:r>
-      <w:r>
-        <w:rPr>
-          <w:i/>
-          <w:iCs/>
-          <w:sz w:val="18"/>
-          <w:szCs w:val="18"/>
-          <w:lang w:val="ru-RU"/>
-        </w:rPr>
-        <w:t>игры</w:t>
-      </w:r>
-      <w:r>
-        <w:rPr>
-          <w:i/>
-          <w:iCs/>
-          <w:sz w:val="18"/>
-          <w:szCs w:val="18"/>
-          <w:lang w:val="ru-RU"/>
-        </w:rPr>
-        <w:t xml:space="preserve"> </w:t>
-      </w:r>
-      <w:r>
-        <w:rPr>
-          <w:i/>
-          <w:iCs/>
-          <w:sz w:val="18"/>
-          <w:szCs w:val="18"/>
-        </w:rPr>
-        <w:t>Operation</w:t>
-      </w:r>
-      <w:r>
-        <w:rPr>
-          <w:i/>
-          <w:iCs/>
-          <w:sz w:val="18"/>
-          <w:szCs w:val="18"/>
-          <w:lang w:val="ru-RU"/>
-        </w:rPr>
-        <w:t xml:space="preserve"> </w:t>
-      </w:r>
-      <w:r>
-        <w:rPr>
-          <w:i/>
-          <w:iCs/>
-          <w:sz w:val="18"/>
-          <w:szCs w:val="18"/>
-        </w:rPr>
-        <w:t>Flashpoint</w:t>
-      </w:r>
-      <w:r>
-        <w:rPr>
-          <w:i/>
-          <w:iCs/>
-          <w:sz w:val="18"/>
-          <w:szCs w:val="18"/>
-          <w:lang w:val="ru-RU"/>
-        </w:rPr>
-        <w:t xml:space="preserve">: </w:t>
-      </w:r>
-      <w:r>
-        <w:rPr>
-          <w:i/>
-          <w:iCs/>
-          <w:sz w:val="18"/>
-          <w:szCs w:val="18"/>
-        </w:rPr>
-        <w:t>Dragon</w:t>
-      </w:r>
-      <w:r>
-        <w:rPr>
-          <w:i/>
-          <w:iCs/>
-          <w:sz w:val="18"/>
-          <w:szCs w:val="18"/>
-          <w:lang w:val="ru-RU"/>
-        </w:rPr>
-        <w:t xml:space="preserve"> </w:t>
-      </w:r>
-      <w:r>
-        <w:rPr>
-          <w:i/>
-          <w:iCs/>
-          <w:sz w:val="18"/>
-          <w:szCs w:val="18"/>
-        </w:rPr>
-        <w:t>Rising</w:t>
-      </w:r>
-      <w:r>
-        <w:rPr>
-          <w:i/>
-          <w:iCs/>
-          <w:sz w:val="18"/>
-          <w:szCs w:val="18"/>
-          <w:lang w:val="ru-RU"/>
-        </w:rPr>
-        <w:t>.</w:t>
-      </w:r>
-      <w:r>
-        <w:rPr>
-          <w:lang w:val="ru-RU"/>
-        </w:rPr>
-        <w:br/>
-      </w:r>
-    </w:p>
-    <w:p>
-      <w:pPr>
-        <w:rPr>
-          <w:lang w:val="ru-RU"/>
-        </w:rPr>
-      </w:pPr>
-      <w:r>
-        <w:rPr>
-          <w:lang w:val="ru-RU"/>
-        </w:rPr>
-        <w:t xml:space="preserve">Отряд отображается условным обозначением. Которое находится либо вместе главного юнита отряда, либо в усредненной центральной позиции юнитов отряда. </w:t>
-      </w:r>
-    </w:p>
-    <w:p>
-      <w:pPr>
-        <w:rPr>
-          <w:i/>
-          <w:iCs/>
-          <w:sz w:val="18"/>
-          <w:szCs w:val="18"/>
-          <w:lang w:val="ru-RU"/>
-        </w:rPr>
-      </w:pPr>
-      <w:r>
-        <w:rPr>
           <w:noProof/>
+          <w:lang w:val="ru-RU"/>
         </w:rPr>
         <w:drawing>
-          <wp:inline distT="0" distB="0" distL="0" distR="0" wp14:anchorId="28853F2D" wp14:editId="67905146">
-            <wp:extent cx="1070260" cy="1023582"/>
+          <wp:inline distT="0" distB="0" distL="0" distR="0" wp14:anchorId="15109BC4" wp14:editId="2508A505">
+            <wp:extent cx="1671851" cy="1056306"/>
             <wp:effectExtent l="0" t="0" r="0" b="0"/>
-            <wp:docPr id="19" name="Picture 19"/>
+            <wp:docPr id="17" name="Picture 17"/>
             <wp:cNvGraphicFramePr>
               <a:graphicFrameLocks xmlns:a="http://schemas.openxmlformats.org/drawingml/2006/main" noChangeAspect="1"/>
             </wp:cNvGraphicFramePr>
@@ -8370,6 +8011,611 @@
                   <pic:spPr>
                     <a:xfrm>
                       <a:off x="0" y="0"/>
+                      <a:ext cx="1676024" cy="1058943"/>
+                    </a:xfrm>
+                    <a:prstGeom prst="rect">
+                      <a:avLst/>
+                    </a:prstGeom>
+                  </pic:spPr>
+                </pic:pic>
+              </a:graphicData>
+            </a:graphic>
+          </wp:inline>
+        </w:drawing>
+      </w:r>
+      <w:r>
+        <w:rPr>
+          <w:lang w:val="ru-RU"/>
+        </w:rPr>
+        <w:t xml:space="preserve"> </w:t>
+      </w:r>
+    </w:p>
+    <w:p>
+      <w:pPr>
+        <w:rPr>
+          <w:i/>
+          <w:iCs/>
+          <w:sz w:val="18"/>
+          <w:szCs w:val="18"/>
+          <w:lang w:val="ru-RU"/>
+        </w:rPr>
+      </w:pPr>
+      <w:r>
+        <w:rPr>
+          <w:i/>
+          <w:iCs/>
+          <w:sz w:val="18"/>
+          <w:szCs w:val="18"/>
+          <w:lang w:val="ru-RU"/>
+        </w:rPr>
+        <w:t xml:space="preserve">Примеры </w:t>
+      </w:r>
+      <w:r>
+        <w:rPr>
+          <w:i/>
+          <w:iCs/>
+          <w:sz w:val="18"/>
+          <w:szCs w:val="18"/>
+          <w:lang w:val="ru-RU"/>
+        </w:rPr>
+        <w:t xml:space="preserve">вспомогательных и информационных </w:t>
+      </w:r>
+      <w:r>
+        <w:rPr>
+          <w:i/>
+          <w:iCs/>
+          <w:sz w:val="18"/>
+          <w:szCs w:val="18"/>
+          <w:lang w:val="ru-RU"/>
+        </w:rPr>
+        <w:t>маркеров.</w:t>
+      </w:r>
+    </w:p>
+    <w:p>
+      <w:pPr>
+        <w:pStyle w:val="Heading4"/>
+        <w:rPr>
+          <w:lang w:val="ru-RU"/>
+        </w:rPr>
+      </w:pPr>
+      <w:r>
+        <w:rPr>
+          <w:lang w:val="ru-RU"/>
+        </w:rPr>
+        <w:t>Маркеры, размещенные игроком</w:t>
+      </w:r>
+      <w:r>
+        <w:rPr>
+          <w:lang w:val="ru-RU"/>
+        </w:rPr>
+        <w:t>.</w:t>
+      </w:r>
+    </w:p>
+    <w:p>
+      <w:pPr>
+        <w:rPr>
+          <w:lang w:val="ru-RU"/>
+        </w:rPr>
+      </w:pPr>
+      <w:r>
+        <w:rPr>
+          <w:lang w:val="ru-RU"/>
+        </w:rPr>
+        <w:t>Несут вспомогательную роль, позволяющую игроку запомнить, отметить или иную информацию.</w:t>
+      </w:r>
+    </w:p>
+    <w:p>
+      <w:pPr>
+        <w:pStyle w:val="Heading4"/>
+        <w:rPr>
+          <w:lang w:val="ru-RU"/>
+        </w:rPr>
+      </w:pPr>
+      <w:r>
+        <w:rPr>
+          <w:lang w:val="ru-RU"/>
+        </w:rPr>
+        <w:t>Маркеры, автоматически размещенные игрой</w:t>
+      </w:r>
+    </w:p>
+    <w:p>
+      <w:pPr>
+        <w:rPr>
+          <w:lang w:val="ru-RU"/>
+        </w:rPr>
+      </w:pPr>
+      <w:r>
+        <w:rPr>
+          <w:lang w:val="ru-RU"/>
+        </w:rPr>
+        <w:t>Р</w:t>
+      </w:r>
+      <w:r>
+        <w:rPr>
+          <w:lang w:val="ru-RU"/>
+        </w:rPr>
+        <w:t>азмещаются игровым процессом автоматически, при определенных действиях игрока, событиях</w:t>
+      </w:r>
+      <w:r>
+        <w:rPr>
+          <w:lang w:val="ru-RU"/>
+        </w:rPr>
+        <w:t xml:space="preserve"> </w:t>
+      </w:r>
+      <w:r>
+        <w:rPr>
+          <w:lang w:val="ru-RU"/>
+        </w:rPr>
+        <w:t>или базовыми игровыми условиями.</w:t>
+      </w:r>
+      <w:r>
+        <w:rPr>
+          <w:lang w:val="ru-RU"/>
+        </w:rPr>
+        <w:br/>
+        <w:t xml:space="preserve">Примеры вызвавших </w:t>
+      </w:r>
+      <w:r>
+        <w:rPr>
+          <w:lang w:val="ru-RU"/>
+        </w:rPr>
+        <w:t>появление автоматических маркеров событий</w:t>
+      </w:r>
+      <w:r>
+        <w:rPr>
+          <w:lang w:val="ru-RU"/>
+        </w:rPr>
+        <w:t>:</w:t>
+      </w:r>
+    </w:p>
+    <w:p>
+      <w:pPr>
+        <w:pStyle w:val="ListParagraph"/>
+        <w:numPr>
+          <w:ilvl w:val="0"/>
+          <w:numId w:val="15"/>
+        </w:numPr>
+        <w:rPr>
+          <w:lang w:val="ru-RU"/>
+        </w:rPr>
+      </w:pPr>
+      <w:r>
+        <w:rPr>
+          <w:lang w:val="ru-RU"/>
+        </w:rPr>
+        <w:t>Игровым процессом назначена цель\задача игры.</w:t>
+      </w:r>
+    </w:p>
+    <w:p>
+      <w:pPr>
+        <w:pStyle w:val="ListParagraph"/>
+        <w:numPr>
+          <w:ilvl w:val="0"/>
+          <w:numId w:val="15"/>
+        </w:numPr>
+        <w:rPr>
+          <w:lang w:val="ru-RU"/>
+        </w:rPr>
+      </w:pPr>
+      <w:r>
+        <w:rPr>
+          <w:lang w:val="ru-RU"/>
+        </w:rPr>
+        <w:t>Игрок отдал приказ юниту</w:t>
+      </w:r>
+    </w:p>
+    <w:p>
+      <w:pPr>
+        <w:pStyle w:val="ListParagraph"/>
+        <w:numPr>
+          <w:ilvl w:val="0"/>
+          <w:numId w:val="15"/>
+        </w:numPr>
+        <w:rPr>
+          <w:lang w:val="ru-RU"/>
+        </w:rPr>
+      </w:pPr>
+      <w:r>
+        <w:rPr>
+          <w:lang w:val="ru-RU"/>
+        </w:rPr>
+        <w:t>Игрок получил информацию от юнит</w:t>
+      </w:r>
+      <w:r>
+        <w:rPr>
+          <w:lang w:val="ru-RU"/>
+        </w:rPr>
+        <w:t xml:space="preserve">а о </w:t>
+      </w:r>
+      <w:proofErr w:type="spellStart"/>
+      <w:r>
+        <w:rPr>
+          <w:lang w:val="ru-RU"/>
+        </w:rPr>
+        <w:t>неком</w:t>
+      </w:r>
+      <w:proofErr w:type="spellEnd"/>
+      <w:r>
+        <w:rPr>
+          <w:lang w:val="ru-RU"/>
+        </w:rPr>
+        <w:t xml:space="preserve"> событии.</w:t>
+      </w:r>
+    </w:p>
+    <w:p>
+      <w:pPr>
+        <w:pStyle w:val="Heading4"/>
+        <w:rPr>
+          <w:lang w:val="ru-RU"/>
+        </w:rPr>
+      </w:pPr>
+      <w:r>
+        <w:rPr>
+          <w:lang w:val="ru-RU"/>
+        </w:rPr>
+        <w:t xml:space="preserve">Части </w:t>
+      </w:r>
+      <w:r>
+        <w:t>UI</w:t>
+      </w:r>
+      <w:r>
+        <w:rPr>
+          <w:lang w:val="ru-RU"/>
+        </w:rPr>
+        <w:t>\</w:t>
+      </w:r>
+      <w:r>
+        <w:t>GUI</w:t>
+      </w:r>
+    </w:p>
+    <w:p>
+      <w:pPr>
+        <w:rPr>
+          <w:lang w:val="ru-RU"/>
+        </w:rPr>
+      </w:pPr>
+      <w:r>
+        <w:rPr>
+          <w:lang w:val="ru-RU"/>
+        </w:rPr>
+        <w:t xml:space="preserve">Объекты являющиеся последствия взаимодействия игрока с интерфейсом и\или игровой картой. </w:t>
+      </w:r>
+      <w:r>
+        <w:rPr>
+          <w:lang w:val="ru-RU"/>
+        </w:rPr>
+        <w:br/>
+        <w:t>Анимации кликов, отображения начала взаимодействий с интерактивным объектом и прочее.</w:t>
+      </w:r>
+    </w:p>
+    <w:p>
+      <w:pPr>
+        <w:pStyle w:val="Heading3"/>
+        <w:rPr>
+          <w:lang w:val="ru-RU"/>
+        </w:rPr>
+      </w:pPr>
+      <w:r>
+        <w:rPr>
+          <w:lang w:val="ru-RU"/>
+        </w:rPr>
+        <w:t>Юниты, отряды и объекты материальной части.</w:t>
+      </w:r>
+    </w:p>
+    <w:p>
+      <w:pPr>
+        <w:rPr>
+          <w:lang w:val="ru-RU"/>
+        </w:rPr>
+      </w:pPr>
+      <w:r>
+        <w:rPr>
+          <w:lang w:val="ru-RU"/>
+        </w:rPr>
+        <w:t>Юниты отображаются простейшими формами разных расцветок. Например – круг, с стрелкой или иной формой, указывающей направление обзора.</w:t>
+      </w:r>
+      <w:r>
+        <w:rPr>
+          <w:lang w:val="ru-RU"/>
+        </w:rPr>
+        <w:br/>
+      </w:r>
+      <w:r>
+        <w:rPr>
+          <w:lang w:val="ru-RU"/>
+        </w:rPr>
+        <w:t>Техника отображается эскизами.</w:t>
+      </w:r>
+    </w:p>
+    <w:p>
+      <w:pPr>
+        <w:rPr>
+          <w:lang w:val="ru-RU"/>
+        </w:rPr>
+      </w:pPr>
+      <w:r>
+        <w:rPr>
+          <w:noProof/>
+          <w:lang w:val="ru-RU"/>
+        </w:rPr>
+        <w:drawing>
+          <wp:inline distT="0" distB="0" distL="0" distR="0" wp14:anchorId="5D05DAA8" wp14:editId="471BCDB4">
+            <wp:extent cx="859809" cy="969393"/>
+            <wp:effectExtent l="0" t="0" r="0" b="0"/>
+            <wp:docPr id="18" name="Picture 18"/>
+            <wp:cNvGraphicFramePr>
+              <a:graphicFrameLocks xmlns:a="http://schemas.openxmlformats.org/drawingml/2006/main" noChangeAspect="1"/>
+            </wp:cNvGraphicFramePr>
+            <a:graphic xmlns:a="http://schemas.openxmlformats.org/drawingml/2006/main">
+              <a:graphicData uri="http://schemas.openxmlformats.org/drawingml/2006/picture">
+                <pic:pic xmlns:pic="http://schemas.openxmlformats.org/drawingml/2006/picture">
+                  <pic:nvPicPr>
+                    <pic:cNvPr id="1" name=""/>
+                    <pic:cNvPicPr/>
+                  </pic:nvPicPr>
+                  <pic:blipFill>
+                    <a:blip r:embed="rId20"/>
+                    <a:stretch>
+                      <a:fillRect/>
+                    </a:stretch>
+                  </pic:blipFill>
+                  <pic:spPr>
+                    <a:xfrm>
+                      <a:off x="0" y="0"/>
+                      <a:ext cx="865195" cy="975465"/>
+                    </a:xfrm>
+                    <a:prstGeom prst="rect">
+                      <a:avLst/>
+                    </a:prstGeom>
+                  </pic:spPr>
+                </pic:pic>
+              </a:graphicData>
+            </a:graphic>
+          </wp:inline>
+        </w:drawing>
+      </w:r>
+      <w:r>
+        <w:rPr>
+          <w:sz w:val="18"/>
+          <w:szCs w:val="18"/>
+          <w:lang w:val="ru-RU"/>
+        </w:rPr>
+        <w:t xml:space="preserve"> </w:t>
+      </w:r>
+      <w:r>
+        <w:rPr>
+          <w:i/>
+          <w:iCs/>
+          <w:sz w:val="18"/>
+          <w:szCs w:val="18"/>
+          <w:lang w:val="ru-RU"/>
+        </w:rPr>
+        <w:t>Пример отображения юнитов и техники. Скриншот</w:t>
+      </w:r>
+      <w:r>
+        <w:rPr>
+          <w:i/>
+          <w:iCs/>
+          <w:sz w:val="18"/>
+          <w:szCs w:val="18"/>
+          <w:lang w:val="ru-RU"/>
+        </w:rPr>
+        <w:t xml:space="preserve"> </w:t>
+      </w:r>
+      <w:r>
+        <w:rPr>
+          <w:i/>
+          <w:iCs/>
+          <w:sz w:val="18"/>
+          <w:szCs w:val="18"/>
+          <w:lang w:val="ru-RU"/>
+        </w:rPr>
+        <w:t>взят</w:t>
+      </w:r>
+      <w:r>
+        <w:rPr>
+          <w:i/>
+          <w:iCs/>
+          <w:sz w:val="18"/>
+          <w:szCs w:val="18"/>
+          <w:lang w:val="ru-RU"/>
+        </w:rPr>
+        <w:t xml:space="preserve"> </w:t>
+      </w:r>
+      <w:r>
+        <w:rPr>
+          <w:i/>
+          <w:iCs/>
+          <w:sz w:val="18"/>
+          <w:szCs w:val="18"/>
+          <w:lang w:val="ru-RU"/>
+        </w:rPr>
+        <w:t>из</w:t>
+      </w:r>
+      <w:r>
+        <w:rPr>
+          <w:i/>
+          <w:iCs/>
+          <w:sz w:val="18"/>
+          <w:szCs w:val="18"/>
+          <w:lang w:val="ru-RU"/>
+        </w:rPr>
+        <w:t xml:space="preserve"> </w:t>
+      </w:r>
+      <w:r>
+        <w:rPr>
+          <w:i/>
+          <w:iCs/>
+          <w:sz w:val="18"/>
+          <w:szCs w:val="18"/>
+          <w:lang w:val="ru-RU"/>
+        </w:rPr>
+        <w:t>экшен</w:t>
+      </w:r>
+      <w:r>
+        <w:rPr>
+          <w:i/>
+          <w:iCs/>
+          <w:sz w:val="18"/>
+          <w:szCs w:val="18"/>
+          <w:lang w:val="ru-RU"/>
+        </w:rPr>
+        <w:t xml:space="preserve"> </w:t>
+      </w:r>
+      <w:r>
+        <w:rPr>
+          <w:i/>
+          <w:iCs/>
+          <w:sz w:val="18"/>
+          <w:szCs w:val="18"/>
+          <w:lang w:val="ru-RU"/>
+        </w:rPr>
+        <w:t>игры</w:t>
+      </w:r>
+      <w:r>
+        <w:rPr>
+          <w:i/>
+          <w:iCs/>
+          <w:sz w:val="18"/>
+          <w:szCs w:val="18"/>
+          <w:lang w:val="ru-RU"/>
+        </w:rPr>
+        <w:t xml:space="preserve"> </w:t>
+      </w:r>
+      <w:r>
+        <w:rPr>
+          <w:i/>
+          <w:iCs/>
+          <w:sz w:val="18"/>
+          <w:szCs w:val="18"/>
+        </w:rPr>
+        <w:t>Operation</w:t>
+      </w:r>
+      <w:r>
+        <w:rPr>
+          <w:i/>
+          <w:iCs/>
+          <w:sz w:val="18"/>
+          <w:szCs w:val="18"/>
+          <w:lang w:val="ru-RU"/>
+        </w:rPr>
+        <w:t xml:space="preserve"> </w:t>
+      </w:r>
+      <w:r>
+        <w:rPr>
+          <w:i/>
+          <w:iCs/>
+          <w:sz w:val="18"/>
+          <w:szCs w:val="18"/>
+        </w:rPr>
+        <w:t>Flashpoint</w:t>
+      </w:r>
+      <w:r>
+        <w:rPr>
+          <w:i/>
+          <w:iCs/>
+          <w:sz w:val="18"/>
+          <w:szCs w:val="18"/>
+          <w:lang w:val="ru-RU"/>
+        </w:rPr>
+        <w:t xml:space="preserve">: </w:t>
+      </w:r>
+      <w:r>
+        <w:rPr>
+          <w:i/>
+          <w:iCs/>
+          <w:sz w:val="18"/>
+          <w:szCs w:val="18"/>
+        </w:rPr>
+        <w:t>Dragon</w:t>
+      </w:r>
+      <w:r>
+        <w:rPr>
+          <w:i/>
+          <w:iCs/>
+          <w:sz w:val="18"/>
+          <w:szCs w:val="18"/>
+          <w:lang w:val="ru-RU"/>
+        </w:rPr>
+        <w:t xml:space="preserve"> </w:t>
+      </w:r>
+      <w:r>
+        <w:rPr>
+          <w:i/>
+          <w:iCs/>
+          <w:sz w:val="18"/>
+          <w:szCs w:val="18"/>
+        </w:rPr>
+        <w:t>Rising</w:t>
+      </w:r>
+      <w:r>
+        <w:rPr>
+          <w:i/>
+          <w:iCs/>
+          <w:sz w:val="18"/>
+          <w:szCs w:val="18"/>
+          <w:lang w:val="ru-RU"/>
+        </w:rPr>
+        <w:t>.</w:t>
+      </w:r>
+      <w:r>
+        <w:rPr>
+          <w:lang w:val="ru-RU"/>
+        </w:rPr>
+        <w:br/>
+      </w:r>
+    </w:p>
+    <w:p>
+      <w:pPr>
+        <w:rPr>
+          <w:lang w:val="ru-RU"/>
+        </w:rPr>
+      </w:pPr>
+      <w:r>
+        <w:rPr>
+          <w:lang w:val="ru-RU"/>
+        </w:rPr>
+        <w:t xml:space="preserve">Отряд отображается условным обозначением. Которое находится либо вместе главного юнита отряда, либо в усредненной центральной позиции юнитов отряда. </w:t>
+      </w:r>
+    </w:p>
+    <w:p>
+      <w:pPr>
+        <w:rPr>
+          <w:i/>
+          <w:iCs/>
+          <w:sz w:val="18"/>
+          <w:szCs w:val="18"/>
+          <w:lang w:val="ru-RU"/>
+        </w:rPr>
+      </w:pPr>
+      <w:r>
+        <w:rPr>
+          <w:noProof/>
+        </w:rPr>
+        <w:drawing>
+          <wp:inline distT="0" distB="0" distL="0" distR="0" wp14:anchorId="28853F2D" wp14:editId="67905146">
+            <wp:extent cx="1070260" cy="1023582"/>
+            <wp:effectExtent l="0" t="0" r="0" b="0"/>
+            <wp:docPr id="19" name="Picture 19"/>
+            <wp:cNvGraphicFramePr>
+              <a:graphicFrameLocks xmlns:a="http://schemas.openxmlformats.org/drawingml/2006/main" noChangeAspect="1"/>
+            </wp:cNvGraphicFramePr>
+            <a:graphic xmlns:a="http://schemas.openxmlformats.org/drawingml/2006/main">
+              <a:graphicData uri="http://schemas.openxmlformats.org/drawingml/2006/picture">
+                <pic:pic xmlns:pic="http://schemas.openxmlformats.org/drawingml/2006/picture">
+                  <pic:nvPicPr>
+                    <pic:cNvPr id="1" name=""/>
+                    <pic:cNvPicPr/>
+                  </pic:nvPicPr>
+                  <pic:blipFill>
+                    <a:blip r:embed="rId21"/>
+                    <a:stretch>
+                      <a:fillRect/>
+                    </a:stretch>
+                  </pic:blipFill>
+                  <pic:spPr>
+                    <a:xfrm>
+                      <a:off x="0" y="0"/>
                       <a:ext cx="1074524" cy="1027660"/>
                     </a:xfrm>
                     <a:prstGeom prst="rect">
@@ -8562,7 +8808,7 @@
                     <pic:cNvPicPr/>
                   </pic:nvPicPr>
                   <pic:blipFill>
-                    <a:blip r:embed="rId20">
+                    <a:blip r:embed="rId22">
                       <a:extLst>
                         <a:ext uri="{28A0092B-C50C-407E-A947-70E740481C1C}">
                           <a14:useLocalDpi xmlns:a14="http://schemas.microsoft.com/office/drawing/2010/main" val="0"/>
@@ -8962,7 +9208,21 @@
         <w:rPr>
           <w:lang w:val="ru-RU"/>
         </w:rPr>
-        <w:t>переместится в позицию, произвести наступление на позицию, ожидать нападение с позиция\направление, закрепиться в позиции, уведомить отряд о нахождении противника рядом, уведомить отряд о отсутствии противника рядом и т.п.</w:t>
+        <w:t xml:space="preserve">переместится в позицию, произвести наступление на позицию, ожидать нападение </w:t>
+      </w:r>
+      <w:proofErr w:type="gramStart"/>
+      <w:r>
+        <w:rPr>
+          <w:lang w:val="ru-RU"/>
+        </w:rPr>
+        <w:t>с позиция</w:t>
+      </w:r>
+      <w:proofErr w:type="gramEnd"/>
+      <w:r>
+        <w:rPr>
+          <w:lang w:val="ru-RU"/>
+        </w:rPr>
+        <w:t>\направление, закрепиться в позиции, уведомить отряд о нахождении противника рядом, уведомить отряд о отсутствии противника рядом и т.п.</w:t>
       </w:r>
       <w:r>
         <w:rPr>
@@ -9475,7 +9735,7 @@
                     <pic:cNvPicPr/>
                   </pic:nvPicPr>
                   <pic:blipFill>
-                    <a:blip r:embed="rId21" cstate="print">
+                    <a:blip r:embed="rId23" cstate="print">
                       <a:extLst>
                         <a:ext uri="{28A0092B-C50C-407E-A947-70E740481C1C}">
                           <a14:useLocalDpi xmlns:a14="http://schemas.microsoft.com/office/drawing/2010/main" val="0"/>
@@ -9753,7 +10013,14 @@
         <w:rPr>
           <w:lang w:val="ru-RU"/>
         </w:rPr>
-        <w:t xml:space="preserve">Юнит А </w:t>
+        <w:t xml:space="preserve">Юнит </w:t>
+      </w:r>
+      <w:proofErr w:type="gramStart"/>
+      <w:r>
+        <w:rPr>
+          <w:lang w:val="ru-RU"/>
+        </w:rPr>
+        <w:t xml:space="preserve">А </w:t>
       </w:r>
       <w:r>
         <w:rPr>
@@ -9761,6 +10028,7 @@
         </w:rPr>
         <w:t>&gt;</w:t>
       </w:r>
+      <w:proofErr w:type="gramEnd"/>
       <w:r>
         <w:rPr>
           <w:lang w:val="ru-RU"/>
@@ -10343,6 +10611,796 @@
           <w:lang w:val="ru-RU"/>
         </w:rPr>
       </w:pPr>
+      <w:r>
+        <w:rPr>
+          <w:lang w:val="ru-RU"/>
+        </w:rPr>
+        <w:br w:type="page"/>
+      </w:r>
+    </w:p>
+    <w:p>
+      <w:pPr>
+        <w:pStyle w:val="Heading2"/>
+        <w:numPr>
+          <w:ilvl w:val="0"/>
+          <w:numId w:val="28"/>
+        </w:numPr>
+        <w:rPr>
+          <w:lang w:val="ru-RU"/>
+        </w:rPr>
+      </w:pPr>
+      <w:r>
+        <w:rPr>
+          <w:lang w:val="ru-RU"/>
+        </w:rPr>
+        <w:lastRenderedPageBreak/>
+        <w:t>План реализации</w:t>
+      </w:r>
+    </w:p>
+    <w:p>
+      <w:pPr>
+        <w:rPr>
+          <w:lang w:val="ru-RU"/>
+        </w:rPr>
+      </w:pPr>
+    </w:p>
+    <w:p>
+      <w:pPr>
+        <w:pStyle w:val="ListParagraph"/>
+        <w:numPr>
+          <w:ilvl w:val="0"/>
+          <w:numId w:val="34"/>
+        </w:numPr>
+        <w:rPr>
+          <w:lang w:val="ru-RU"/>
+        </w:rPr>
+      </w:pPr>
+      <w:r>
+        <w:rPr>
+          <w:lang w:val="ru-RU"/>
+        </w:rPr>
+        <w:t>Доказательства концепции</w:t>
+      </w:r>
+    </w:p>
+    <w:p>
+      <w:pPr>
+        <w:pStyle w:val="ListParagraph"/>
+        <w:numPr>
+          <w:ilvl w:val="1"/>
+          <w:numId w:val="34"/>
+        </w:numPr>
+        <w:ind w:hanging="236"/>
+        <w:rPr>
+          <w:lang w:val="ru-RU"/>
+        </w:rPr>
+      </w:pPr>
+      <w:r>
+        <w:rPr>
+          <w:lang w:val="ru-RU"/>
+        </w:rPr>
+        <w:t xml:space="preserve">Концепция управление через канал </w:t>
+      </w:r>
+      <w:proofErr w:type="spellStart"/>
+      <w:r>
+        <w:rPr>
+          <w:lang w:val="ru-RU"/>
+        </w:rPr>
+        <w:t>свзяи</w:t>
+      </w:r>
+      <w:proofErr w:type="spellEnd"/>
+    </w:p>
+    <w:p>
+      <w:pPr>
+        <w:pStyle w:val="ListParagraph"/>
+        <w:numPr>
+          <w:ilvl w:val="1"/>
+          <w:numId w:val="34"/>
+        </w:numPr>
+        <w:ind w:hanging="236"/>
+        <w:rPr>
+          <w:lang w:val="ru-RU"/>
+        </w:rPr>
+      </w:pPr>
+      <w:r>
+        <w:rPr>
+          <w:lang w:val="ru-RU"/>
+        </w:rPr>
+        <w:t>Концепция иерархии канала связи</w:t>
+      </w:r>
+    </w:p>
+    <w:p>
+      <w:pPr>
+        <w:pStyle w:val="ListParagraph"/>
+        <w:numPr>
+          <w:ilvl w:val="1"/>
+          <w:numId w:val="34"/>
+        </w:numPr>
+        <w:ind w:hanging="236"/>
+        <w:rPr>
+          <w:lang w:val="ru-RU"/>
+        </w:rPr>
+      </w:pPr>
+      <w:r>
+        <w:rPr>
+          <w:lang w:val="ru-RU"/>
+        </w:rPr>
+        <w:t>Концепция базового автономного ИИ юнита</w:t>
+      </w:r>
+    </w:p>
+    <w:p>
+      <w:pPr>
+        <w:pStyle w:val="ListParagraph"/>
+        <w:numPr>
+          <w:ilvl w:val="1"/>
+          <w:numId w:val="34"/>
+        </w:numPr>
+        <w:ind w:hanging="236"/>
+        <w:rPr>
+          <w:lang w:val="ru-RU"/>
+        </w:rPr>
+      </w:pPr>
+      <w:r>
+        <w:rPr>
+          <w:lang w:val="ru-RU"/>
+        </w:rPr>
+        <w:t xml:space="preserve">Концепция базового </w:t>
+      </w:r>
+      <w:proofErr w:type="spellStart"/>
+      <w:r>
+        <w:rPr>
+          <w:lang w:val="ru-RU"/>
+        </w:rPr>
+        <w:t>автомного</w:t>
+      </w:r>
+      <w:proofErr w:type="spellEnd"/>
+      <w:r>
+        <w:rPr>
+          <w:lang w:val="ru-RU"/>
+        </w:rPr>
+        <w:t xml:space="preserve"> ИИ отряда</w:t>
+      </w:r>
+    </w:p>
+    <w:p>
+      <w:pPr>
+        <w:pStyle w:val="ListParagraph"/>
+        <w:ind w:left="1512"/>
+        <w:rPr>
+          <w:lang w:val="ru-RU"/>
+        </w:rPr>
+      </w:pPr>
+    </w:p>
+    <w:p>
+      <w:pPr>
+        <w:pStyle w:val="ListParagraph"/>
+        <w:numPr>
+          <w:ilvl w:val="0"/>
+          <w:numId w:val="34"/>
+        </w:numPr>
+        <w:rPr>
+          <w:lang w:val="ru-RU"/>
+        </w:rPr>
+      </w:pPr>
+      <w:r>
+        <w:rPr>
+          <w:lang w:val="ru-RU"/>
+        </w:rPr>
+        <w:t>Реализация демо</w:t>
+      </w:r>
+    </w:p>
+    <w:p>
+      <w:pPr>
+        <w:pStyle w:val="ListParagraph"/>
+        <w:numPr>
+          <w:ilvl w:val="1"/>
+          <w:numId w:val="34"/>
+        </w:numPr>
+        <w:ind w:hanging="236"/>
+        <w:rPr>
+          <w:lang w:val="ru-RU"/>
+        </w:rPr>
+      </w:pPr>
+      <w:r>
+        <w:rPr>
+          <w:lang w:val="ru-RU"/>
+        </w:rPr>
+        <w:t xml:space="preserve">Добавление </w:t>
+      </w:r>
+      <w:r>
+        <w:rPr>
+          <w:lang w:val="ru-RU"/>
+        </w:rPr>
+        <w:t>базового перемещения юнитов</w:t>
+      </w:r>
+    </w:p>
+    <w:p>
+      <w:pPr>
+        <w:pStyle w:val="ListParagraph"/>
+        <w:numPr>
+          <w:ilvl w:val="1"/>
+          <w:numId w:val="34"/>
+        </w:numPr>
+        <w:ind w:hanging="236"/>
+        <w:rPr>
+          <w:lang w:val="ru-RU"/>
+        </w:rPr>
+      </w:pPr>
+      <w:r>
+        <w:rPr>
+          <w:lang w:val="ru-RU"/>
+        </w:rPr>
+        <w:t xml:space="preserve">Добавление </w:t>
+      </w:r>
+      <w:r>
+        <w:rPr>
+          <w:lang w:val="ru-RU"/>
+        </w:rPr>
+        <w:t>базовой боевой системы юнитов</w:t>
+      </w:r>
+    </w:p>
+    <w:p>
+      <w:pPr>
+        <w:pStyle w:val="ListParagraph"/>
+        <w:numPr>
+          <w:ilvl w:val="1"/>
+          <w:numId w:val="34"/>
+        </w:numPr>
+        <w:ind w:hanging="236"/>
+        <w:rPr>
+          <w:lang w:val="ru-RU"/>
+        </w:rPr>
+      </w:pPr>
+      <w:r>
+        <w:rPr>
+          <w:lang w:val="ru-RU"/>
+        </w:rPr>
+        <w:t>Агрегация наработок вместе</w:t>
+      </w:r>
+    </w:p>
+    <w:p>
+      <w:pPr>
+        <w:pStyle w:val="ListParagraph"/>
+        <w:numPr>
+          <w:ilvl w:val="1"/>
+          <w:numId w:val="34"/>
+        </w:numPr>
+        <w:ind w:hanging="236"/>
+        <w:rPr>
+          <w:lang w:val="ru-RU"/>
+        </w:rPr>
+      </w:pPr>
+      <w:r>
+        <w:rPr>
+          <w:lang w:val="ru-RU"/>
+        </w:rPr>
+        <w:t xml:space="preserve">Создание симуляции боя отрядов </w:t>
+      </w:r>
+      <w:r>
+        <w:rPr>
+          <w:lang w:val="ru-RU"/>
+        </w:rPr>
+        <w:t xml:space="preserve">с </w:t>
+      </w:r>
+      <w:r>
+        <w:rPr>
+          <w:lang w:val="ru-RU"/>
+        </w:rPr>
+        <w:t xml:space="preserve">автономным ИИ </w:t>
+      </w:r>
+    </w:p>
+    <w:p>
+      <w:pPr>
+        <w:pStyle w:val="ListParagraph"/>
+        <w:numPr>
+          <w:ilvl w:val="1"/>
+          <w:numId w:val="34"/>
+        </w:numPr>
+        <w:ind w:hanging="236"/>
+        <w:rPr>
+          <w:lang w:val="ru-RU"/>
+        </w:rPr>
+      </w:pPr>
+      <w:r>
+        <w:rPr>
+          <w:lang w:val="ru-RU"/>
+        </w:rPr>
+        <w:t>Не полнофункциональный</w:t>
+      </w:r>
+      <w:r>
+        <w:rPr>
+          <w:lang w:val="ru-RU"/>
+        </w:rPr>
+        <w:t xml:space="preserve"> эскиз </w:t>
+      </w:r>
+      <w:r>
+        <w:t>UI</w:t>
+      </w:r>
+    </w:p>
+    <w:p>
+      <w:pPr>
+        <w:pStyle w:val="ListParagraph"/>
+        <w:numPr>
+          <w:ilvl w:val="1"/>
+          <w:numId w:val="34"/>
+        </w:numPr>
+        <w:ind w:hanging="236"/>
+        <w:rPr>
+          <w:lang w:val="ru-RU"/>
+        </w:rPr>
+      </w:pPr>
+      <w:r>
+        <w:rPr>
+          <w:lang w:val="ru-RU"/>
+        </w:rPr>
+        <w:t>Добавление в симуляцию</w:t>
+      </w:r>
+      <w:r>
+        <w:rPr>
+          <w:lang w:val="ru-RU"/>
+        </w:rPr>
+        <w:t xml:space="preserve"> </w:t>
+      </w:r>
+      <w:r>
+        <w:rPr>
+          <w:lang w:val="ru-RU"/>
+        </w:rPr>
+        <w:t>базовой</w:t>
+      </w:r>
+      <w:r>
+        <w:rPr>
+          <w:lang w:val="ru-RU"/>
+        </w:rPr>
+        <w:t xml:space="preserve"> управления отрядами </w:t>
+      </w:r>
+    </w:p>
+    <w:p>
+      <w:pPr>
+        <w:pStyle w:val="ListParagraph"/>
+        <w:numPr>
+          <w:ilvl w:val="1"/>
+          <w:numId w:val="34"/>
+        </w:numPr>
+        <w:ind w:hanging="236"/>
+        <w:rPr>
+          <w:lang w:val="ru-RU"/>
+        </w:rPr>
+      </w:pPr>
+      <w:r>
+        <w:rPr>
+          <w:lang w:val="ru-RU"/>
+        </w:rPr>
+        <w:t>Добавление сетевой подсистемы и управление отрядами двух игроков</w:t>
+      </w:r>
+    </w:p>
+    <w:p>
+      <w:pPr>
+        <w:pStyle w:val="ListParagraph"/>
+        <w:numPr>
+          <w:ilvl w:val="1"/>
+          <w:numId w:val="34"/>
+        </w:numPr>
+        <w:ind w:hanging="236"/>
+        <w:rPr>
+          <w:lang w:val="ru-RU"/>
+        </w:rPr>
+      </w:pPr>
+      <w:r>
+        <w:rPr>
+          <w:lang w:val="ru-RU"/>
+        </w:rPr>
+        <w:t>Добавление материальной части и техники на базовом уровне</w:t>
+      </w:r>
+    </w:p>
+    <w:p>
+      <w:pPr>
+        <w:pStyle w:val="ListParagraph"/>
+        <w:numPr>
+          <w:ilvl w:val="1"/>
+          <w:numId w:val="34"/>
+        </w:numPr>
+        <w:ind w:hanging="236"/>
+        <w:rPr>
+          <w:lang w:val="ru-RU"/>
+        </w:rPr>
+      </w:pPr>
+      <w:r>
+        <w:rPr>
+          <w:lang w:val="ru-RU"/>
+        </w:rPr>
+        <w:t xml:space="preserve">Добавление </w:t>
+      </w:r>
+      <w:r>
+        <w:rPr>
+          <w:lang w:val="ru-RU"/>
+        </w:rPr>
+        <w:t xml:space="preserve">базовой </w:t>
+      </w:r>
+      <w:r>
+        <w:rPr>
+          <w:lang w:val="ru-RU"/>
+        </w:rPr>
+        <w:t>игровой карты</w:t>
+      </w:r>
+      <w:r>
+        <w:rPr>
+          <w:lang w:val="ru-RU"/>
+        </w:rPr>
+        <w:t xml:space="preserve"> и топографии</w:t>
+      </w:r>
+    </w:p>
+    <w:p>
+      <w:pPr>
+        <w:pStyle w:val="ListParagraph"/>
+        <w:numPr>
+          <w:ilvl w:val="1"/>
+          <w:numId w:val="34"/>
+        </w:numPr>
+        <w:ind w:hanging="236"/>
+        <w:rPr>
+          <w:lang w:val="ru-RU"/>
+        </w:rPr>
+      </w:pPr>
+      <w:r>
+        <w:rPr>
+          <w:lang w:val="ru-RU"/>
+        </w:rPr>
+        <w:t>Добавление базовой экономики</w:t>
+      </w:r>
+    </w:p>
+    <w:p>
+      <w:pPr>
+        <w:pStyle w:val="ListParagraph"/>
+        <w:numPr>
+          <w:ilvl w:val="1"/>
+          <w:numId w:val="34"/>
+        </w:numPr>
+        <w:ind w:hanging="236"/>
+        <w:rPr>
+          <w:lang w:val="ru-RU"/>
+        </w:rPr>
+      </w:pPr>
+      <w:r>
+        <w:rPr>
+          <w:lang w:val="ru-RU"/>
+        </w:rPr>
+        <w:t>Добавление базовой системы получения информации от юнитов.</w:t>
+      </w:r>
+    </w:p>
+    <w:p>
+      <w:pPr>
+        <w:pStyle w:val="ListParagraph"/>
+        <w:numPr>
+          <w:ilvl w:val="1"/>
+          <w:numId w:val="34"/>
+        </w:numPr>
+        <w:ind w:hanging="236"/>
+        <w:rPr>
+          <w:lang w:val="ru-RU"/>
+        </w:rPr>
+      </w:pPr>
+      <w:r>
+        <w:rPr>
+          <w:lang w:val="ru-RU"/>
+        </w:rPr>
+        <w:t xml:space="preserve">Шлифовка </w:t>
+      </w:r>
+      <w:r>
+        <w:t>UI</w:t>
+      </w:r>
+    </w:p>
+    <w:p>
+      <w:pPr>
+        <w:pStyle w:val="ListParagraph"/>
+        <w:numPr>
+          <w:ilvl w:val="1"/>
+          <w:numId w:val="34"/>
+        </w:numPr>
+        <w:ind w:hanging="236"/>
+        <w:rPr>
+          <w:lang w:val="ru-RU"/>
+        </w:rPr>
+      </w:pPr>
+      <w:r>
+        <w:rPr>
+          <w:lang w:val="ru-RU"/>
+        </w:rPr>
+        <w:t>Введение звук</w:t>
+      </w:r>
+      <w:r>
+        <w:rPr>
+          <w:lang w:val="ru-RU"/>
+        </w:rPr>
+        <w:t>ового сопровождения</w:t>
+      </w:r>
+      <w:r>
+        <w:rPr>
+          <w:lang w:val="ru-RU"/>
+        </w:rPr>
+        <w:t xml:space="preserve"> на уровне заглушки.</w:t>
+      </w:r>
+    </w:p>
+    <w:p>
+      <w:pPr>
+        <w:pStyle w:val="ListParagraph"/>
+        <w:ind w:left="1512"/>
+        <w:rPr>
+          <w:lang w:val="ru-RU"/>
+        </w:rPr>
+      </w:pPr>
+    </w:p>
+    <w:p>
+      <w:pPr>
+        <w:pStyle w:val="ListParagraph"/>
+        <w:numPr>
+          <w:ilvl w:val="0"/>
+          <w:numId w:val="34"/>
+        </w:numPr>
+      </w:pPr>
+      <w:r>
+        <w:rPr>
+          <w:lang w:val="ru-RU"/>
+        </w:rPr>
+        <w:t>Разработка прототипа</w:t>
+      </w:r>
+    </w:p>
+    <w:p>
+      <w:pPr>
+        <w:pStyle w:val="ListParagraph"/>
+        <w:numPr>
+          <w:ilvl w:val="1"/>
+          <w:numId w:val="34"/>
+        </w:numPr>
+        <w:ind w:hanging="236"/>
+      </w:pPr>
+      <w:r>
+        <w:rPr>
+          <w:lang w:val="ru-RU"/>
+        </w:rPr>
+        <w:t xml:space="preserve">Завершение </w:t>
+      </w:r>
+      <w:r>
+        <w:rPr>
+          <w:lang w:val="ru-RU"/>
+        </w:rPr>
+        <w:t>боевой систе</w:t>
+      </w:r>
+      <w:r>
+        <w:rPr>
+          <w:lang w:val="ru-RU"/>
+        </w:rPr>
+        <w:t>мы</w:t>
+      </w:r>
+    </w:p>
+    <w:p>
+      <w:pPr>
+        <w:pStyle w:val="ListParagraph"/>
+        <w:numPr>
+          <w:ilvl w:val="1"/>
+          <w:numId w:val="34"/>
+        </w:numPr>
+        <w:ind w:hanging="236"/>
+        <w:rPr>
+          <w:lang w:val="ru-RU"/>
+        </w:rPr>
+      </w:pPr>
+      <w:r>
+        <w:rPr>
+          <w:lang w:val="ru-RU"/>
+        </w:rPr>
+        <w:t xml:space="preserve">Завершение </w:t>
+      </w:r>
+      <w:r>
+        <w:rPr>
+          <w:lang w:val="ru-RU"/>
+        </w:rPr>
+        <w:t>основных функций автономного ИИ</w:t>
+      </w:r>
+    </w:p>
+    <w:p>
+      <w:pPr>
+        <w:pStyle w:val="ListParagraph"/>
+        <w:numPr>
+          <w:ilvl w:val="1"/>
+          <w:numId w:val="34"/>
+        </w:numPr>
+        <w:ind w:hanging="236"/>
+        <w:rPr>
+          <w:lang w:val="ru-RU"/>
+        </w:rPr>
+      </w:pPr>
+      <w:r>
+        <w:rPr>
+          <w:lang w:val="ru-RU"/>
+        </w:rPr>
+        <w:t xml:space="preserve">Завершение </w:t>
+      </w:r>
+      <w:r>
+        <w:rPr>
+          <w:lang w:val="ru-RU"/>
+        </w:rPr>
+        <w:t>основных функций канала связи</w:t>
+      </w:r>
+    </w:p>
+    <w:p>
+      <w:pPr>
+        <w:pStyle w:val="ListParagraph"/>
+        <w:numPr>
+          <w:ilvl w:val="1"/>
+          <w:numId w:val="34"/>
+        </w:numPr>
+        <w:ind w:hanging="236"/>
+        <w:rPr>
+          <w:lang w:val="ru-RU"/>
+        </w:rPr>
+      </w:pPr>
+      <w:r>
+        <w:rPr>
+          <w:lang w:val="ru-RU"/>
+        </w:rPr>
+        <w:t xml:space="preserve">Полнофункциональный эскиз </w:t>
+      </w:r>
+      <w:r>
+        <w:t>UI</w:t>
+      </w:r>
+    </w:p>
+    <w:p>
+      <w:pPr>
+        <w:pStyle w:val="ListParagraph"/>
+        <w:numPr>
+          <w:ilvl w:val="1"/>
+          <w:numId w:val="34"/>
+        </w:numPr>
+        <w:ind w:hanging="236"/>
+        <w:rPr>
+          <w:lang w:val="ru-RU"/>
+        </w:rPr>
+      </w:pPr>
+      <w:r>
+        <w:rPr>
+          <w:lang w:val="ru-RU"/>
+        </w:rPr>
+        <w:t>Полнофункциональная возможность создания и подключ</w:t>
+      </w:r>
+      <w:r>
+        <w:rPr>
+          <w:lang w:val="ru-RU"/>
+        </w:rPr>
+        <w:t>ения</w:t>
+      </w:r>
+      <w:r>
+        <w:rPr>
+          <w:lang w:val="ru-RU"/>
+        </w:rPr>
+        <w:t xml:space="preserve"> к серверу</w:t>
+      </w:r>
+    </w:p>
+    <w:p>
+      <w:pPr>
+        <w:pStyle w:val="ListParagraph"/>
+        <w:numPr>
+          <w:ilvl w:val="1"/>
+          <w:numId w:val="34"/>
+        </w:numPr>
+        <w:ind w:hanging="236"/>
+        <w:rPr>
+          <w:lang w:val="ru-RU"/>
+        </w:rPr>
+      </w:pPr>
+      <w:r>
+        <w:rPr>
+          <w:lang w:val="ru-RU"/>
+        </w:rPr>
+        <w:t xml:space="preserve">Реализация </w:t>
+      </w:r>
+      <w:r>
+        <w:rPr>
+          <w:lang w:val="ru-RU"/>
+        </w:rPr>
+        <w:t>задач игровой сессии</w:t>
+      </w:r>
+    </w:p>
+    <w:p>
+      <w:pPr>
+        <w:pStyle w:val="ListParagraph"/>
+        <w:numPr>
+          <w:ilvl w:val="1"/>
+          <w:numId w:val="34"/>
+        </w:numPr>
+        <w:ind w:hanging="236"/>
+        <w:rPr>
+          <w:lang w:val="ru-RU"/>
+        </w:rPr>
+      </w:pPr>
+      <w:r>
+        <w:rPr>
+          <w:lang w:val="ru-RU"/>
+        </w:rPr>
+        <w:t>Завершение системы управления отрядами.</w:t>
+      </w:r>
+    </w:p>
+    <w:p>
+      <w:pPr>
+        <w:pStyle w:val="ListParagraph"/>
+        <w:numPr>
+          <w:ilvl w:val="1"/>
+          <w:numId w:val="34"/>
+        </w:numPr>
+        <w:ind w:hanging="236"/>
+        <w:rPr>
+          <w:lang w:val="ru-RU"/>
+        </w:rPr>
+      </w:pPr>
+      <w:r>
+        <w:rPr>
+          <w:lang w:val="ru-RU"/>
+        </w:rPr>
+        <w:t>Завершение системы получения информации от юнитов.</w:t>
+      </w:r>
+    </w:p>
+    <w:p>
+      <w:pPr>
+        <w:pStyle w:val="ListParagraph"/>
+        <w:numPr>
+          <w:ilvl w:val="1"/>
+          <w:numId w:val="34"/>
+        </w:numPr>
+        <w:ind w:hanging="236"/>
+        <w:rPr>
+          <w:lang w:val="ru-RU"/>
+        </w:rPr>
+      </w:pPr>
+      <w:r>
+        <w:rPr>
+          <w:lang w:val="ru-RU"/>
+        </w:rPr>
+        <w:t>Минимальное наполнение материальной части.</w:t>
+      </w:r>
+    </w:p>
+    <w:p>
+      <w:pPr>
+        <w:pStyle w:val="ListParagraph"/>
+        <w:numPr>
+          <w:ilvl w:val="1"/>
+          <w:numId w:val="34"/>
+        </w:numPr>
+        <w:ind w:hanging="236"/>
+        <w:rPr>
+          <w:lang w:val="ru-RU"/>
+        </w:rPr>
+      </w:pPr>
+      <w:r>
+        <w:rPr>
+          <w:lang w:val="ru-RU"/>
+        </w:rPr>
+        <w:t xml:space="preserve">Создание </w:t>
+      </w:r>
+      <w:r>
+        <w:t>UI</w:t>
+      </w:r>
+      <w:r>
+        <w:rPr>
+          <w:lang w:val="ru-RU"/>
+        </w:rPr>
+        <w:t xml:space="preserve"> </w:t>
+      </w:r>
+      <w:r>
+        <w:rPr>
+          <w:lang w:val="ru-RU"/>
+        </w:rPr>
+        <w:t>мен.</w:t>
+      </w:r>
+    </w:p>
+    <w:p>
+      <w:pPr>
+        <w:rPr>
+          <w:lang w:val="ru-RU"/>
+        </w:rPr>
+      </w:pPr>
+      <w:r>
+        <w:rPr>
+          <w:lang w:val="ru-RU"/>
+        </w:rPr>
+        <w:t>На этом уровне предполагается, что будет видна успешность проекта и заинтересованность сообществом.</w:t>
+      </w:r>
     </w:p>
     <w:sectPr>
       <w:pgSz w:w="12240" w:h="15840"/>
@@ -13191,6 +14249,92 @@
     </w:lvl>
   </w:abstractNum>
   <w:abstractNum w:abstractNumId="26" w15:restartNumberingAfterBreak="0">
+    <w:nsid w:val="4C504CE2"/>
+    <w:multiLevelType w:val="hybridMultilevel"/>
+    <w:tmpl w:val="9A60E588"/>
+    <w:lvl w:ilvl="0" w:tplc="04090019">
+      <w:start w:val="1"/>
+      <w:numFmt w:val="lowerLetter"/>
+      <w:lvlText w:val="%1."/>
+      <w:lvlJc w:val="left"/>
+      <w:pPr>
+        <w:ind w:left="1800" w:hanging="360"/>
+      </w:pPr>
+    </w:lvl>
+    <w:lvl w:ilvl="1" w:tplc="04090019" w:tentative="1">
+      <w:start w:val="1"/>
+      <w:numFmt w:val="lowerLetter"/>
+      <w:lvlText w:val="%2."/>
+      <w:lvlJc w:val="left"/>
+      <w:pPr>
+        <w:ind w:left="2520" w:hanging="360"/>
+      </w:pPr>
+    </w:lvl>
+    <w:lvl w:ilvl="2" w:tplc="0409001B" w:tentative="1">
+      <w:start w:val="1"/>
+      <w:numFmt w:val="lowerRoman"/>
+      <w:lvlText w:val="%3."/>
+      <w:lvlJc w:val="right"/>
+      <w:pPr>
+        <w:ind w:left="3240" w:hanging="180"/>
+      </w:pPr>
+    </w:lvl>
+    <w:lvl w:ilvl="3" w:tplc="0409000F" w:tentative="1">
+      <w:start w:val="1"/>
+      <w:numFmt w:val="decimal"/>
+      <w:lvlText w:val="%4."/>
+      <w:lvlJc w:val="left"/>
+      <w:pPr>
+        <w:ind w:left="3960" w:hanging="360"/>
+      </w:pPr>
+    </w:lvl>
+    <w:lvl w:ilvl="4" w:tplc="04090019" w:tentative="1">
+      <w:start w:val="1"/>
+      <w:numFmt w:val="lowerLetter"/>
+      <w:lvlText w:val="%5."/>
+      <w:lvlJc w:val="left"/>
+      <w:pPr>
+        <w:ind w:left="4680" w:hanging="360"/>
+      </w:pPr>
+    </w:lvl>
+    <w:lvl w:ilvl="5" w:tplc="0409001B" w:tentative="1">
+      <w:start w:val="1"/>
+      <w:numFmt w:val="lowerRoman"/>
+      <w:lvlText w:val="%6."/>
+      <w:lvlJc w:val="right"/>
+      <w:pPr>
+        <w:ind w:left="5400" w:hanging="180"/>
+      </w:pPr>
+    </w:lvl>
+    <w:lvl w:ilvl="6" w:tplc="0409000F" w:tentative="1">
+      <w:start w:val="1"/>
+      <w:numFmt w:val="decimal"/>
+      <w:lvlText w:val="%7."/>
+      <w:lvlJc w:val="left"/>
+      <w:pPr>
+        <w:ind w:left="6120" w:hanging="360"/>
+      </w:pPr>
+    </w:lvl>
+    <w:lvl w:ilvl="7" w:tplc="04090019" w:tentative="1">
+      <w:start w:val="1"/>
+      <w:numFmt w:val="lowerLetter"/>
+      <w:lvlText w:val="%8."/>
+      <w:lvlJc w:val="left"/>
+      <w:pPr>
+        <w:ind w:left="6840" w:hanging="360"/>
+      </w:pPr>
+    </w:lvl>
+    <w:lvl w:ilvl="8" w:tplc="0409001B" w:tentative="1">
+      <w:start w:val="1"/>
+      <w:numFmt w:val="lowerRoman"/>
+      <w:lvlText w:val="%9."/>
+      <w:lvlJc w:val="right"/>
+      <w:pPr>
+        <w:ind w:left="7560" w:hanging="180"/>
+      </w:pPr>
+    </w:lvl>
+  </w:abstractNum>
+  <w:abstractNum w:abstractNumId="27" w15:restartNumberingAfterBreak="0">
     <w:nsid w:val="517B25C9"/>
     <w:multiLevelType w:val="hybridMultilevel"/>
     <w:tmpl w:val="B56EB4B4"/>
@@ -13303,7 +14447,93 @@
       </w:rPr>
     </w:lvl>
   </w:abstractNum>
-  <w:abstractNum w:abstractNumId="27" w15:restartNumberingAfterBreak="0">
+  <w:abstractNum w:abstractNumId="28" w15:restartNumberingAfterBreak="0">
+    <w:nsid w:val="51C65794"/>
+    <w:multiLevelType w:val="multilevel"/>
+    <w:tmpl w:val="0409001F"/>
+    <w:lvl w:ilvl="0">
+      <w:start w:val="1"/>
+      <w:numFmt w:val="decimal"/>
+      <w:lvlText w:val="%1."/>
+      <w:lvlJc w:val="left"/>
+      <w:pPr>
+        <w:ind w:left="1080" w:hanging="360"/>
+      </w:pPr>
+    </w:lvl>
+    <w:lvl w:ilvl="1">
+      <w:start w:val="1"/>
+      <w:numFmt w:val="decimal"/>
+      <w:lvlText w:val="%1.%2."/>
+      <w:lvlJc w:val="left"/>
+      <w:pPr>
+        <w:ind w:left="1512" w:hanging="432"/>
+      </w:pPr>
+    </w:lvl>
+    <w:lvl w:ilvl="2">
+      <w:start w:val="1"/>
+      <w:numFmt w:val="decimal"/>
+      <w:lvlText w:val="%1.%2.%3."/>
+      <w:lvlJc w:val="left"/>
+      <w:pPr>
+        <w:ind w:left="1944" w:hanging="504"/>
+      </w:pPr>
+    </w:lvl>
+    <w:lvl w:ilvl="3">
+      <w:start w:val="1"/>
+      <w:numFmt w:val="decimal"/>
+      <w:lvlText w:val="%1.%2.%3.%4."/>
+      <w:lvlJc w:val="left"/>
+      <w:pPr>
+        <w:ind w:left="2448" w:hanging="648"/>
+      </w:pPr>
+    </w:lvl>
+    <w:lvl w:ilvl="4">
+      <w:start w:val="1"/>
+      <w:numFmt w:val="decimal"/>
+      <w:lvlText w:val="%1.%2.%3.%4.%5."/>
+      <w:lvlJc w:val="left"/>
+      <w:pPr>
+        <w:ind w:left="2952" w:hanging="792"/>
+      </w:pPr>
+    </w:lvl>
+    <w:lvl w:ilvl="5">
+      <w:start w:val="1"/>
+      <w:numFmt w:val="decimal"/>
+      <w:lvlText w:val="%1.%2.%3.%4.%5.%6."/>
+      <w:lvlJc w:val="left"/>
+      <w:pPr>
+        <w:ind w:left="3456" w:hanging="936"/>
+      </w:pPr>
+    </w:lvl>
+    <w:lvl w:ilvl="6">
+      <w:start w:val="1"/>
+      <w:numFmt w:val="decimal"/>
+      <w:lvlText w:val="%1.%2.%3.%4.%5.%6.%7."/>
+      <w:lvlJc w:val="left"/>
+      <w:pPr>
+        <w:ind w:left="3960" w:hanging="1080"/>
+      </w:pPr>
+    </w:lvl>
+    <w:lvl w:ilvl="7">
+      <w:start w:val="1"/>
+      <w:numFmt w:val="decimal"/>
+      <w:lvlText w:val="%1.%2.%3.%4.%5.%6.%7.%8."/>
+      <w:lvlJc w:val="left"/>
+      <w:pPr>
+        <w:ind w:left="4464" w:hanging="1224"/>
+      </w:pPr>
+    </w:lvl>
+    <w:lvl w:ilvl="8">
+      <w:start w:val="1"/>
+      <w:numFmt w:val="decimal"/>
+      <w:lvlText w:val="%1.%2.%3.%4.%5.%6.%7.%8.%9."/>
+      <w:lvlJc w:val="left"/>
+      <w:pPr>
+        <w:ind w:left="5040" w:hanging="1440"/>
+      </w:pPr>
+    </w:lvl>
+  </w:abstractNum>
+  <w:abstractNum w:abstractNumId="29" w15:restartNumberingAfterBreak="0">
     <w:nsid w:val="53832038"/>
     <w:multiLevelType w:val="hybridMultilevel"/>
     <w:tmpl w:val="DD34B108"/>
@@ -13392,7 +14622,7 @@
       </w:pPr>
     </w:lvl>
   </w:abstractNum>
-  <w:abstractNum w:abstractNumId="28" w15:restartNumberingAfterBreak="0">
+  <w:abstractNum w:abstractNumId="30" w15:restartNumberingAfterBreak="0">
     <w:nsid w:val="6A7A18BA"/>
     <w:multiLevelType w:val="hybridMultilevel"/>
     <w:tmpl w:val="2F80A8CA"/>
@@ -13481,7 +14711,7 @@
       </w:pPr>
     </w:lvl>
   </w:abstractNum>
-  <w:abstractNum w:abstractNumId="29" w15:restartNumberingAfterBreak="0">
+  <w:abstractNum w:abstractNumId="31" w15:restartNumberingAfterBreak="0">
     <w:nsid w:val="746523DB"/>
     <w:multiLevelType w:val="hybridMultilevel"/>
     <w:tmpl w:val="A4501794"/>
@@ -13594,7 +14824,7 @@
       </w:rPr>
     </w:lvl>
   </w:abstractNum>
-  <w:abstractNum w:abstractNumId="30" w15:restartNumberingAfterBreak="0">
+  <w:abstractNum w:abstractNumId="32" w15:restartNumberingAfterBreak="0">
     <w:nsid w:val="74E846A6"/>
     <w:multiLevelType w:val="hybridMultilevel"/>
     <w:tmpl w:val="0302CF7A"/>
@@ -13707,7 +14937,7 @@
       </w:rPr>
     </w:lvl>
   </w:abstractNum>
-  <w:abstractNum w:abstractNumId="31" w15:restartNumberingAfterBreak="0">
+  <w:abstractNum w:abstractNumId="33" w15:restartNumberingAfterBreak="0">
     <w:nsid w:val="75D07B59"/>
     <w:multiLevelType w:val="hybridMultilevel"/>
     <w:tmpl w:val="BFE0A11C"/>
@@ -13842,7 +15072,7 @@
     <w:abstractNumId w:val="18"/>
   </w:num>
   <w:num w:numId="8">
-    <w:abstractNumId w:val="29"/>
+    <w:abstractNumId w:val="31"/>
   </w:num>
   <w:num w:numId="9">
     <w:abstractNumId w:val="12"/>
@@ -13857,7 +15087,7 @@
     <w:abstractNumId w:val="22"/>
   </w:num>
   <w:num w:numId="13">
-    <w:abstractNumId w:val="30"/>
+    <w:abstractNumId w:val="32"/>
   </w:num>
   <w:num w:numId="14">
     <w:abstractNumId w:val="19"/>
@@ -13875,7 +15105,7 @@
     <w:abstractNumId w:val="10"/>
   </w:num>
   <w:num w:numId="19">
-    <w:abstractNumId w:val="31"/>
+    <w:abstractNumId w:val="33"/>
   </w:num>
   <w:num w:numId="20">
     <w:abstractNumId w:val="13"/>
@@ -13896,16 +15126,16 @@
     <w:abstractNumId w:val="11"/>
   </w:num>
   <w:num w:numId="26">
-    <w:abstractNumId w:val="28"/>
+    <w:abstractNumId w:val="30"/>
   </w:num>
   <w:num w:numId="27">
     <w:abstractNumId w:val="20"/>
   </w:num>
   <w:num w:numId="28">
-    <w:abstractNumId w:val="27"/>
+    <w:abstractNumId w:val="29"/>
   </w:num>
   <w:num w:numId="29">
-    <w:abstractNumId w:val="26"/>
+    <w:abstractNumId w:val="27"/>
   </w:num>
   <w:num w:numId="30">
     <w:abstractNumId w:val="24"/>
@@ -13915,6 +15145,12 @@
   </w:num>
   <w:num w:numId="32">
     <w:abstractNumId w:val="17"/>
+  </w:num>
+  <w:num w:numId="33">
+    <w:abstractNumId w:val="26"/>
+  </w:num>
+  <w:num w:numId="34">
+    <w:abstractNumId w:val="28"/>
   </w:num>
 </w:numbering>
 </file>

</xml_diff>